<commit_message>
agregando funcionalidades de buscar usuario especifico y buscar usuarios de un proyecto
</commit_message>
<xml_diff>
--- a/documentos/Sprint4_Equipo_Titan.docx
+++ b/documentos/Sprint4_Equipo_Titan.docx
@@ -1,6 +1,6 @@
 
 <file path=word/document.xml><?xml version="1.0" encoding="utf-8"?>
-<w:document xmlns:wpc="http://schemas.microsoft.com/office/word/2010/wordprocessingCanvas" xmlns:cx="http://schemas.microsoft.com/office/drawing/2014/chartex" xmlns:mc="http://schemas.openxmlformats.org/markup-compatibility/2006" xmlns:o="urn:schemas-microsoft-com:office:office" xmlns:r="http://schemas.openxmlformats.org/officeDocument/2006/relationships" xmlns:m="http://schemas.openxmlformats.org/officeDocument/2006/math" xmlns:v="urn:schemas-microsoft-com:vml" xmlns:wp14="http://schemas.microsoft.com/office/word/2010/wordprocessingDrawing" xmlns:wp="http://schemas.openxmlformats.org/drawingml/2006/wordprocessingDrawing" xmlns:w10="urn:schemas-microsoft-com:office:word" xmlns:w="http://schemas.openxmlformats.org/wordprocessingml/2006/main" xmlns:w14="http://schemas.microsoft.com/office/word/2010/wordml" xmlns:w15="http://schemas.microsoft.com/office/word/2012/wordml" xmlns:w16se="http://schemas.microsoft.com/office/word/2015/wordml/symex" xmlns:wpg="http://schemas.microsoft.com/office/word/2010/wordprocessingGroup" xmlns:wpi="http://schemas.microsoft.com/office/word/2010/wordprocessingInk" xmlns:wne="http://schemas.microsoft.com/office/word/2006/wordml" xmlns:wps="http://schemas.microsoft.com/office/word/2010/wordprocessingShape" mc:Ignorable="w14 w15 w16se wp14">
+<w:document xmlns:wpc="http://schemas.microsoft.com/office/word/2010/wordprocessingCanvas" xmlns:cx="http://schemas.microsoft.com/office/drawing/2014/chartex" xmlns:mc="http://schemas.openxmlformats.org/markup-compatibility/2006" xmlns:o="urn:schemas-microsoft-com:office:office" xmlns:r="http://schemas.openxmlformats.org/officeDocument/2006/relationships" xmlns:m="http://schemas.openxmlformats.org/officeDocument/2006/math" xmlns:v="urn:schemas-microsoft-com:vml" xmlns:wp14="http://schemas.microsoft.com/office/word/2010/wordprocessingDrawing" xmlns:wp="http://schemas.openxmlformats.org/drawingml/2006/wordprocessingDrawing" xmlns:w10="urn:schemas-microsoft-com:office:word" xmlns:w="http://schemas.openxmlformats.org/wordprocessingml/2006/main" xmlns:w14="http://schemas.microsoft.com/office/word/2010/wordml" xmlns:w15="http://schemas.microsoft.com/office/word/2012/wordml" xmlns:w16se="http://schemas.microsoft.com/office/word/2015/wordml/symex" xmlns:wpg="http://schemas.microsoft.com/office/word/2010/wordprocessingGroup" xmlns:wpi="http://schemas.microsoft.com/office/word/2010/wordprocessingInk" xmlns:wne="http://schemas.microsoft.com/office/word/2006/wordml" xmlns:wps="http://schemas.microsoft.com/office/word/2010/wordprocessingShape" xmlns:a="http://schemas.openxmlformats.org/drawingml/2006/main" xmlns:pic="http://schemas.openxmlformats.org/drawingml/2006/picture" xmlns:a14="http://schemas.microsoft.com/office/drawing/2010/main" mc:Ignorable="w14 w15 w16se wp14">
   <w:body>
     <w:p>
       <w:pPr>
@@ -11,7 +11,7 @@
           <w:szCs w:val="24"/>
         </w:rPr>
       </w:pPr>
-      <w:bookmarkStart w:id="0" w:name="_Hlk82192941"/>
+      <w:bookmarkStart w:name="_Hlk82192941" w:id="0"/>
       <w:bookmarkEnd w:id="0"/>
       <w:r>
         <w:rPr>
@@ -378,15 +378,15 @@
       <w:pPr>
         <w:spacing w:after="0" w:line="240" w:lineRule="auto"/>
         <w:rPr>
-          <w:rFonts w:ascii="Arial" w:eastAsia="Times New Roman" w:hAnsi="Arial" w:cs="Arial"/>
-          <w:sz w:val="24"/>
-          <w:szCs w:val="24"/>
-          <w:lang w:eastAsia="es-CO"/>
-        </w:rPr>
-      </w:pPr>
-      <w:r>
-        <w:rPr>
-          <w:rFonts w:ascii="Arial" w:eastAsia="Times New Roman" w:hAnsi="Arial" w:cs="Arial"/>
+          <w:rFonts w:ascii="Arial" w:hAnsi="Arial" w:eastAsia="Times New Roman" w:cs="Arial"/>
+          <w:sz w:val="24"/>
+          <w:szCs w:val="24"/>
+          <w:lang w:eastAsia="es-CO"/>
+        </w:rPr>
+      </w:pPr>
+      <w:r>
+        <w:rPr>
+          <w:rFonts w:ascii="Arial" w:hAnsi="Arial" w:eastAsia="Times New Roman" w:cs="Arial"/>
           <w:b/>
           <w:bCs/>
           <w:color w:val="000000"/>
@@ -402,15 +402,15 @@
       <w:pPr>
         <w:spacing w:after="0" w:line="240" w:lineRule="auto"/>
         <w:rPr>
-          <w:rFonts w:ascii="Arial" w:eastAsia="Times New Roman" w:hAnsi="Arial" w:cs="Arial"/>
-          <w:sz w:val="24"/>
-          <w:szCs w:val="24"/>
-          <w:lang w:eastAsia="es-CO"/>
-        </w:rPr>
-      </w:pPr>
-      <w:r>
-        <w:rPr>
-          <w:rFonts w:ascii="Arial" w:eastAsia="Times New Roman" w:hAnsi="Arial" w:cs="Arial"/>
+          <w:rFonts w:ascii="Arial" w:hAnsi="Arial" w:eastAsia="Times New Roman" w:cs="Arial"/>
+          <w:sz w:val="24"/>
+          <w:szCs w:val="24"/>
+          <w:lang w:eastAsia="es-CO"/>
+        </w:rPr>
+      </w:pPr>
+      <w:r>
+        <w:rPr>
+          <w:rFonts w:ascii="Arial" w:hAnsi="Arial" w:eastAsia="Times New Roman" w:cs="Arial"/>
           <w:sz w:val="24"/>
           <w:szCs w:val="24"/>
           <w:lang w:eastAsia="es-CO"/>
@@ -428,16 +428,16 @@
         <w:jc w:val="both"/>
         <w:textAlignment w:val="baseline"/>
         <w:rPr>
-          <w:rFonts w:ascii="Arial" w:eastAsia="Times New Roman" w:hAnsi="Arial" w:cs="Arial"/>
-          <w:color w:val="000000"/>
-          <w:sz w:val="24"/>
-          <w:szCs w:val="24"/>
-          <w:lang w:eastAsia="es-CO"/>
-        </w:rPr>
-      </w:pPr>
-      <w:r>
-        <w:rPr>
-          <w:rFonts w:ascii="Arial" w:eastAsia="Times New Roman" w:hAnsi="Arial" w:cs="Arial"/>
+          <w:rFonts w:ascii="Arial" w:hAnsi="Arial" w:eastAsia="Times New Roman" w:cs="Arial"/>
+          <w:color w:val="000000"/>
+          <w:sz w:val="24"/>
+          <w:szCs w:val="24"/>
+          <w:lang w:eastAsia="es-CO"/>
+        </w:rPr>
+      </w:pPr>
+      <w:r>
+        <w:rPr>
+          <w:rFonts w:ascii="Arial" w:hAnsi="Arial" w:eastAsia="Times New Roman" w:cs="Arial"/>
           <w:color w:val="000000"/>
           <w:sz w:val="24"/>
           <w:szCs w:val="24"/>
@@ -447,7 +447,7 @@
       </w:r>
       <w:r>
         <w:rPr>
-          <w:rFonts w:ascii="Arial" w:eastAsia="Times New Roman" w:hAnsi="Arial" w:cs="Arial"/>
+          <w:rFonts w:ascii="Arial" w:hAnsi="Arial" w:eastAsia="Times New Roman" w:cs="Arial"/>
           <w:color w:val="000000"/>
           <w:sz w:val="24"/>
           <w:szCs w:val="24"/>
@@ -457,7 +457,7 @@
       </w:r>
       <w:r>
         <w:rPr>
-          <w:rFonts w:ascii="Arial" w:eastAsia="Times New Roman" w:hAnsi="Arial" w:cs="Arial"/>
+          <w:rFonts w:ascii="Arial" w:hAnsi="Arial" w:eastAsia="Times New Roman" w:cs="Arial"/>
           <w:color w:val="000000"/>
           <w:sz w:val="24"/>
           <w:szCs w:val="24"/>
@@ -467,7 +467,7 @@
       </w:r>
       <w:r>
         <w:rPr>
-          <w:rFonts w:ascii="Arial" w:eastAsia="Times New Roman" w:hAnsi="Arial" w:cs="Arial"/>
+          <w:rFonts w:ascii="Arial" w:hAnsi="Arial" w:eastAsia="Times New Roman" w:cs="Arial"/>
           <w:color w:val="000000"/>
           <w:sz w:val="24"/>
           <w:szCs w:val="24"/>
@@ -477,7 +477,7 @@
       </w:r>
       <w:r>
         <w:rPr>
-          <w:rFonts w:ascii="Arial" w:eastAsia="Times New Roman" w:hAnsi="Arial" w:cs="Arial"/>
+          <w:rFonts w:ascii="Arial" w:hAnsi="Arial" w:eastAsia="Times New Roman" w:cs="Arial"/>
           <w:color w:val="000000"/>
           <w:sz w:val="24"/>
           <w:szCs w:val="24"/>
@@ -487,7 +487,7 @@
       </w:r>
       <w:r>
         <w:rPr>
-          <w:rFonts w:ascii="Arial" w:eastAsia="Times New Roman" w:hAnsi="Arial" w:cs="Arial"/>
+          <w:rFonts w:ascii="Arial" w:hAnsi="Arial" w:eastAsia="Times New Roman" w:cs="Arial"/>
           <w:color w:val="000000"/>
           <w:sz w:val="24"/>
           <w:szCs w:val="24"/>
@@ -497,7 +497,7 @@
       </w:r>
       <w:r>
         <w:rPr>
-          <w:rFonts w:ascii="Arial" w:eastAsia="Times New Roman" w:hAnsi="Arial" w:cs="Arial"/>
+          <w:rFonts w:ascii="Arial" w:hAnsi="Arial" w:eastAsia="Times New Roman" w:cs="Arial"/>
           <w:color w:val="000000"/>
           <w:sz w:val="24"/>
           <w:szCs w:val="24"/>
@@ -507,7 +507,7 @@
       </w:r>
       <w:r>
         <w:rPr>
-          <w:rFonts w:ascii="Arial" w:eastAsia="Times New Roman" w:hAnsi="Arial" w:cs="Arial"/>
+          <w:rFonts w:ascii="Arial" w:hAnsi="Arial" w:eastAsia="Times New Roman" w:cs="Arial"/>
           <w:color w:val="000000"/>
           <w:sz w:val="24"/>
           <w:szCs w:val="24"/>
@@ -531,7 +531,7 @@
         <w:spacing w:after="0" w:line="240" w:lineRule="auto"/>
         <w:jc w:val="center"/>
         <w:rPr>
-          <w:rFonts w:ascii="Arial" w:eastAsia="Times New Roman" w:hAnsi="Arial" w:cs="Arial"/>
+          <w:rFonts w:ascii="Arial" w:hAnsi="Arial" w:eastAsia="Times New Roman" w:cs="Arial"/>
           <w:b/>
           <w:bCs/>
           <w:color w:val="000000"/>
@@ -542,7 +542,7 @@
       </w:pPr>
       <w:r>
         <w:rPr>
-          <w:rFonts w:ascii="Arial" w:eastAsia="Times New Roman" w:hAnsi="Arial" w:cs="Arial"/>
+          <w:rFonts w:ascii="Arial" w:hAnsi="Arial" w:eastAsia="Times New Roman" w:cs="Arial"/>
           <w:b/>
           <w:bCs/>
           <w:color w:val="000000"/>
@@ -558,7 +558,7 @@
         <w:spacing w:after="0" w:line="240" w:lineRule="auto"/>
         <w:jc w:val="center"/>
         <w:rPr>
-          <w:rFonts w:ascii="Arial" w:eastAsia="Times New Roman" w:hAnsi="Arial" w:cs="Arial"/>
+          <w:rFonts w:ascii="Arial" w:hAnsi="Arial" w:eastAsia="Times New Roman" w:cs="Arial"/>
           <w:b/>
           <w:bCs/>
           <w:color w:val="000000"/>
@@ -571,7 +571,7 @@
     <w:p>
       <w:pPr>
         <w:rPr>
-          <w:rFonts w:ascii="Arial" w:eastAsia="Times New Roman" w:hAnsi="Arial" w:cs="Arial"/>
+          <w:rFonts w:ascii="Arial" w:hAnsi="Arial" w:eastAsia="Times New Roman" w:cs="Arial"/>
           <w:sz w:val="24"/>
           <w:szCs w:val="24"/>
           <w:lang w:eastAsia="es-CO"/>
@@ -623,15 +623,15 @@
         <w:spacing w:after="0" w:line="240" w:lineRule="auto"/>
         <w:jc w:val="both"/>
         <w:rPr>
-          <w:rFonts w:ascii="Arial" w:eastAsia="Times New Roman" w:hAnsi="Arial" w:cs="Arial"/>
-          <w:sz w:val="24"/>
-          <w:szCs w:val="24"/>
-          <w:lang w:eastAsia="es-CO"/>
-        </w:rPr>
-      </w:pPr>
-      <w:r>
-        <w:rPr>
-          <w:rFonts w:ascii="Arial" w:eastAsia="Times New Roman" w:hAnsi="Arial" w:cs="Arial"/>
+          <w:rFonts w:ascii="Arial" w:hAnsi="Arial" w:eastAsia="Times New Roman" w:cs="Arial"/>
+          <w:sz w:val="24"/>
+          <w:szCs w:val="24"/>
+          <w:lang w:eastAsia="es-CO"/>
+        </w:rPr>
+      </w:pPr>
+      <w:r>
+        <w:rPr>
+          <w:rFonts w:ascii="Arial" w:hAnsi="Arial" w:eastAsia="Times New Roman" w:cs="Arial"/>
           <w:color w:val="000000"/>
           <w:sz w:val="24"/>
           <w:szCs w:val="24"/>
@@ -641,7 +641,7 @@
       </w:r>
       <w:r>
         <w:rPr>
-          <w:rFonts w:ascii="Arial" w:eastAsia="Times New Roman" w:hAnsi="Arial" w:cs="Arial"/>
+          <w:rFonts w:ascii="Arial" w:hAnsi="Arial" w:eastAsia="Times New Roman" w:cs="Arial"/>
           <w:color w:val="000000"/>
           <w:sz w:val="24"/>
           <w:szCs w:val="24"/>
@@ -651,7 +651,7 @@
       </w:r>
       <w:r>
         <w:rPr>
-          <w:rFonts w:ascii="Arial" w:eastAsia="Times New Roman" w:hAnsi="Arial" w:cs="Arial"/>
+          <w:rFonts w:ascii="Arial" w:hAnsi="Arial" w:eastAsia="Times New Roman" w:cs="Arial"/>
           <w:color w:val="000000"/>
           <w:sz w:val="24"/>
           <w:szCs w:val="24"/>
@@ -661,7 +661,7 @@
       </w:r>
       <w:r>
         <w:rPr>
-          <w:rFonts w:ascii="Arial" w:eastAsia="Times New Roman" w:hAnsi="Arial" w:cs="Arial"/>
+          <w:rFonts w:ascii="Arial" w:hAnsi="Arial" w:eastAsia="Times New Roman" w:cs="Arial"/>
           <w:color w:val="000000"/>
           <w:sz w:val="24"/>
           <w:szCs w:val="24"/>
@@ -671,7 +671,7 @@
       </w:r>
       <w:r>
         <w:rPr>
-          <w:rFonts w:ascii="Arial" w:eastAsia="Times New Roman" w:hAnsi="Arial" w:cs="Arial"/>
+          <w:rFonts w:ascii="Arial" w:hAnsi="Arial" w:eastAsia="Times New Roman" w:cs="Arial"/>
           <w:color w:val="000000"/>
           <w:sz w:val="24"/>
           <w:szCs w:val="24"/>
@@ -684,7 +684,7 @@
       <w:pPr>
         <w:spacing w:after="0" w:line="240" w:lineRule="auto"/>
         <w:rPr>
-          <w:rFonts w:ascii="Arial" w:eastAsia="Times New Roman" w:hAnsi="Arial" w:cs="Arial"/>
+          <w:rFonts w:ascii="Arial" w:hAnsi="Arial" w:eastAsia="Times New Roman" w:cs="Arial"/>
           <w:sz w:val="24"/>
           <w:szCs w:val="24"/>
           <w:lang w:eastAsia="es-CO"/>
@@ -701,15 +701,15 @@
         <w:spacing w:after="0" w:line="240" w:lineRule="auto"/>
         <w:jc w:val="both"/>
         <w:rPr>
-          <w:rFonts w:ascii="Arial" w:eastAsia="Times New Roman" w:hAnsi="Arial" w:cs="Arial"/>
-          <w:sz w:val="24"/>
-          <w:szCs w:val="24"/>
-          <w:lang w:eastAsia="es-CO"/>
-        </w:rPr>
-      </w:pPr>
-      <w:r>
-        <w:rPr>
-          <w:rFonts w:ascii="Arial" w:eastAsia="Times New Roman" w:hAnsi="Arial" w:cs="Arial"/>
+          <w:rFonts w:ascii="Arial" w:hAnsi="Arial" w:eastAsia="Times New Roman" w:cs="Arial"/>
+          <w:sz w:val="24"/>
+          <w:szCs w:val="24"/>
+          <w:lang w:eastAsia="es-CO"/>
+        </w:rPr>
+      </w:pPr>
+      <w:r>
+        <w:rPr>
+          <w:rFonts w:ascii="Arial" w:hAnsi="Arial" w:eastAsia="Times New Roman" w:cs="Arial"/>
           <w:color w:val="000000"/>
           <w:sz w:val="24"/>
           <w:szCs w:val="24"/>
@@ -719,7 +719,7 @@
       </w:r>
       <w:r>
         <w:rPr>
-          <w:rFonts w:ascii="Arial" w:eastAsia="Times New Roman" w:hAnsi="Arial" w:cs="Arial"/>
+          <w:rFonts w:ascii="Arial" w:hAnsi="Arial" w:eastAsia="Times New Roman" w:cs="Arial"/>
           <w:color w:val="000000"/>
           <w:sz w:val="24"/>
           <w:szCs w:val="24"/>
@@ -729,7 +729,7 @@
       </w:r>
       <w:r>
         <w:rPr>
-          <w:rFonts w:ascii="Arial" w:eastAsia="Times New Roman" w:hAnsi="Arial" w:cs="Arial"/>
+          <w:rFonts w:ascii="Arial" w:hAnsi="Arial" w:eastAsia="Times New Roman" w:cs="Arial"/>
           <w:color w:val="000000"/>
           <w:sz w:val="24"/>
           <w:szCs w:val="24"/>
@@ -739,7 +739,7 @@
       </w:r>
       <w:r>
         <w:rPr>
-          <w:rFonts w:ascii="Arial" w:eastAsia="Times New Roman" w:hAnsi="Arial" w:cs="Arial"/>
+          <w:rFonts w:ascii="Arial" w:hAnsi="Arial" w:eastAsia="Times New Roman" w:cs="Arial"/>
           <w:color w:val="000000"/>
           <w:sz w:val="24"/>
           <w:szCs w:val="24"/>
@@ -749,7 +749,7 @@
       </w:r>
       <w:r>
         <w:rPr>
-          <w:rFonts w:ascii="Arial" w:eastAsia="Times New Roman" w:hAnsi="Arial" w:cs="Arial"/>
+          <w:rFonts w:ascii="Arial" w:hAnsi="Arial" w:eastAsia="Times New Roman" w:cs="Arial"/>
           <w:color w:val="000000"/>
           <w:sz w:val="24"/>
           <w:szCs w:val="24"/>
@@ -759,7 +759,7 @@
       </w:r>
       <w:r>
         <w:rPr>
-          <w:rFonts w:ascii="Arial" w:eastAsia="Times New Roman" w:hAnsi="Arial" w:cs="Arial"/>
+          <w:rFonts w:ascii="Arial" w:hAnsi="Arial" w:eastAsia="Times New Roman" w:cs="Arial"/>
           <w:color w:val="000000"/>
           <w:sz w:val="24"/>
           <w:szCs w:val="24"/>
@@ -772,7 +772,7 @@
       <w:pPr>
         <w:spacing w:after="0" w:line="240" w:lineRule="auto"/>
         <w:rPr>
-          <w:rFonts w:ascii="Arial" w:eastAsia="Times New Roman" w:hAnsi="Arial" w:cs="Arial"/>
+          <w:rFonts w:ascii="Arial" w:hAnsi="Arial" w:eastAsia="Times New Roman" w:cs="Arial"/>
           <w:sz w:val="24"/>
           <w:szCs w:val="24"/>
           <w:lang w:eastAsia="es-CO"/>
@@ -789,15 +789,15 @@
         <w:spacing w:after="0" w:line="240" w:lineRule="auto"/>
         <w:jc w:val="both"/>
         <w:rPr>
-          <w:rFonts w:ascii="Arial" w:eastAsia="Times New Roman" w:hAnsi="Arial" w:cs="Arial"/>
-          <w:sz w:val="24"/>
-          <w:szCs w:val="24"/>
-          <w:lang w:eastAsia="es-CO"/>
-        </w:rPr>
-      </w:pPr>
-      <w:r>
-        <w:rPr>
-          <w:rFonts w:ascii="Arial" w:eastAsia="Times New Roman" w:hAnsi="Arial" w:cs="Arial"/>
+          <w:rFonts w:ascii="Arial" w:hAnsi="Arial" w:eastAsia="Times New Roman" w:cs="Arial"/>
+          <w:sz w:val="24"/>
+          <w:szCs w:val="24"/>
+          <w:lang w:eastAsia="es-CO"/>
+        </w:rPr>
+      </w:pPr>
+      <w:r>
+        <w:rPr>
+          <w:rFonts w:ascii="Arial" w:hAnsi="Arial" w:eastAsia="Times New Roman" w:cs="Arial"/>
           <w:color w:val="000000"/>
           <w:sz w:val="24"/>
           <w:szCs w:val="24"/>
@@ -808,7 +808,7 @@
       </w:r>
       <w:r>
         <w:rPr>
-          <w:rFonts w:ascii="Arial" w:eastAsia="Times New Roman" w:hAnsi="Arial" w:cs="Arial"/>
+          <w:rFonts w:ascii="Arial" w:hAnsi="Arial" w:eastAsia="Times New Roman" w:cs="Arial"/>
           <w:color w:val="000000"/>
           <w:sz w:val="24"/>
           <w:szCs w:val="24"/>
@@ -822,7 +822,7 @@
       <w:pPr>
         <w:spacing w:after="0" w:line="240" w:lineRule="auto"/>
         <w:rPr>
-          <w:rFonts w:ascii="Arial" w:eastAsia="Times New Roman" w:hAnsi="Arial" w:cs="Arial"/>
+          <w:rFonts w:ascii="Arial" w:hAnsi="Arial" w:eastAsia="Times New Roman" w:cs="Arial"/>
           <w:sz w:val="24"/>
           <w:szCs w:val="24"/>
           <w:lang w:eastAsia="es-CO"/>
@@ -839,15 +839,15 @@
         <w:spacing w:after="0" w:line="240" w:lineRule="auto"/>
         <w:jc w:val="both"/>
         <w:rPr>
-          <w:rFonts w:ascii="Arial" w:eastAsia="Times New Roman" w:hAnsi="Arial" w:cs="Arial"/>
-          <w:sz w:val="24"/>
-          <w:szCs w:val="24"/>
-          <w:lang w:eastAsia="es-CO"/>
-        </w:rPr>
-      </w:pPr>
-      <w:r>
-        <w:rPr>
-          <w:rFonts w:ascii="Arial" w:eastAsia="Times New Roman" w:hAnsi="Arial" w:cs="Arial"/>
+          <w:rFonts w:ascii="Arial" w:hAnsi="Arial" w:eastAsia="Times New Roman" w:cs="Arial"/>
+          <w:sz w:val="24"/>
+          <w:szCs w:val="24"/>
+          <w:lang w:eastAsia="es-CO"/>
+        </w:rPr>
+      </w:pPr>
+      <w:r>
+        <w:rPr>
+          <w:rFonts w:ascii="Arial" w:hAnsi="Arial" w:eastAsia="Times New Roman" w:cs="Arial"/>
           <w:color w:val="000000"/>
           <w:sz w:val="24"/>
           <w:szCs w:val="24"/>
@@ -858,7 +858,7 @@
       </w:r>
       <w:r>
         <w:rPr>
-          <w:rFonts w:ascii="Arial" w:eastAsia="Times New Roman" w:hAnsi="Arial" w:cs="Arial"/>
+          <w:rFonts w:ascii="Arial" w:hAnsi="Arial" w:eastAsia="Times New Roman" w:cs="Arial"/>
           <w:color w:val="000000"/>
           <w:sz w:val="24"/>
           <w:szCs w:val="24"/>
@@ -869,7 +869,7 @@
       </w:r>
       <w:r>
         <w:rPr>
-          <w:rFonts w:ascii="Arial" w:eastAsia="Times New Roman" w:hAnsi="Arial" w:cs="Arial"/>
+          <w:rFonts w:ascii="Arial" w:hAnsi="Arial" w:eastAsia="Times New Roman" w:cs="Arial"/>
           <w:color w:val="000000"/>
           <w:sz w:val="24"/>
           <w:szCs w:val="24"/>
@@ -880,7 +880,7 @@
       </w:r>
       <w:r>
         <w:rPr>
-          <w:rFonts w:ascii="Arial" w:eastAsia="Times New Roman" w:hAnsi="Arial" w:cs="Arial"/>
+          <w:rFonts w:ascii="Arial" w:hAnsi="Arial" w:eastAsia="Times New Roman" w:cs="Arial"/>
           <w:color w:val="000000"/>
           <w:sz w:val="24"/>
           <w:szCs w:val="24"/>
@@ -891,7 +891,7 @@
       </w:r>
       <w:r>
         <w:rPr>
-          <w:rFonts w:ascii="Arial" w:eastAsia="Times New Roman" w:hAnsi="Arial" w:cs="Arial"/>
+          <w:rFonts w:ascii="Arial" w:hAnsi="Arial" w:eastAsia="Times New Roman" w:cs="Arial"/>
           <w:color w:val="000000"/>
           <w:sz w:val="24"/>
           <w:szCs w:val="24"/>
@@ -902,7 +902,7 @@
       </w:r>
       <w:r>
         <w:rPr>
-          <w:rFonts w:ascii="Arial" w:eastAsia="Times New Roman" w:hAnsi="Arial" w:cs="Arial"/>
+          <w:rFonts w:ascii="Arial" w:hAnsi="Arial" w:eastAsia="Times New Roman" w:cs="Arial"/>
           <w:color w:val="000000"/>
           <w:sz w:val="24"/>
           <w:szCs w:val="24"/>
@@ -916,7 +916,7 @@
       <w:pPr>
         <w:pStyle w:val="Prrafodelista"/>
         <w:rPr>
-          <w:rFonts w:ascii="Arial" w:eastAsia="Times New Roman" w:hAnsi="Arial" w:cs="Arial"/>
+          <w:rFonts w:ascii="Arial" w:hAnsi="Arial" w:eastAsia="Times New Roman" w:cs="Arial"/>
           <w:sz w:val="24"/>
           <w:szCs w:val="24"/>
           <w:lang w:eastAsia="es-CO"/>
@@ -933,15 +933,15 @@
         <w:spacing w:after="0" w:line="240" w:lineRule="auto"/>
         <w:jc w:val="both"/>
         <w:rPr>
-          <w:rFonts w:ascii="Arial" w:eastAsia="Times New Roman" w:hAnsi="Arial" w:cs="Arial"/>
-          <w:sz w:val="24"/>
-          <w:szCs w:val="24"/>
-          <w:lang w:eastAsia="es-CO"/>
-        </w:rPr>
-      </w:pPr>
-      <w:r>
-        <w:rPr>
-          <w:rFonts w:ascii="Arial" w:eastAsia="Times New Roman" w:hAnsi="Arial" w:cs="Arial"/>
+          <w:rFonts w:ascii="Arial" w:hAnsi="Arial" w:eastAsia="Times New Roman" w:cs="Arial"/>
+          <w:sz w:val="24"/>
+          <w:szCs w:val="24"/>
+          <w:lang w:eastAsia="es-CO"/>
+        </w:rPr>
+      </w:pPr>
+      <w:r>
+        <w:rPr>
+          <w:rFonts w:ascii="Arial" w:hAnsi="Arial" w:eastAsia="Times New Roman" w:cs="Arial"/>
           <w:sz w:val="24"/>
           <w:szCs w:val="24"/>
           <w:lang w:eastAsia="es-CO"/>
@@ -953,7 +953,7 @@
       <w:pPr>
         <w:spacing w:after="0" w:line="240" w:lineRule="auto"/>
         <w:rPr>
-          <w:rFonts w:ascii="Arial" w:eastAsia="Times New Roman" w:hAnsi="Arial" w:cs="Arial"/>
+          <w:rFonts w:ascii="Arial" w:hAnsi="Arial" w:eastAsia="Times New Roman" w:cs="Arial"/>
           <w:sz w:val="24"/>
           <w:szCs w:val="24"/>
           <w:lang w:eastAsia="es-CO"/>
@@ -971,7 +971,7 @@
       </w:pPr>
       <w:r>
         <w:rPr>
-          <w:rFonts w:ascii="Arial" w:eastAsia="Times New Roman" w:hAnsi="Arial" w:cs="Arial"/>
+          <w:rFonts w:ascii="Arial" w:hAnsi="Arial" w:eastAsia="Times New Roman" w:cs="Arial"/>
           <w:color w:val="000000"/>
           <w:sz w:val="24"/>
           <w:szCs w:val="24"/>
@@ -982,7 +982,7 @@
       </w:r>
       <w:r>
         <w:rPr>
-          <w:rFonts w:ascii="Arial" w:eastAsia="Times New Roman" w:hAnsi="Arial" w:cs="Arial"/>
+          <w:rFonts w:ascii="Arial" w:hAnsi="Arial" w:eastAsia="Times New Roman" w:cs="Arial"/>
           <w:color w:val="000000"/>
           <w:sz w:val="24"/>
           <w:szCs w:val="24"/>
@@ -993,7 +993,7 @@
       </w:r>
       <w:r>
         <w:rPr>
-          <w:rFonts w:ascii="Arial" w:eastAsia="Times New Roman" w:hAnsi="Arial" w:cs="Arial"/>
+          <w:rFonts w:ascii="Arial" w:hAnsi="Arial" w:eastAsia="Times New Roman" w:cs="Arial"/>
           <w:color w:val="000000"/>
           <w:sz w:val="24"/>
           <w:szCs w:val="24"/>
@@ -1031,16 +1031,16 @@
         <w:jc w:val="both"/>
         <w:rPr>
           <w:rStyle w:val="Hipervnculo"/>
-          <w:rFonts w:ascii="Arial" w:eastAsia="Times New Roman" w:hAnsi="Arial" w:cs="Arial"/>
-          <w:sz w:val="24"/>
-          <w:szCs w:val="24"/>
-          <w:shd w:val="clear" w:color="auto" w:fill="FFFFFF"/>
-          <w:lang w:eastAsia="es-CO"/>
-        </w:rPr>
-      </w:pPr>
-      <w:r>
-        <w:rPr>
-          <w:rFonts w:ascii="Arial" w:eastAsia="Times New Roman" w:hAnsi="Arial" w:cs="Arial"/>
+          <w:rFonts w:ascii="Arial" w:hAnsi="Arial" w:eastAsia="Times New Roman" w:cs="Arial"/>
+          <w:sz w:val="24"/>
+          <w:szCs w:val="24"/>
+          <w:shd w:val="clear" w:color="auto" w:fill="FFFFFF"/>
+          <w:lang w:eastAsia="es-CO"/>
+        </w:rPr>
+      </w:pPr>
+      <w:r>
+        <w:rPr>
+          <w:rFonts w:ascii="Arial" w:hAnsi="Arial" w:eastAsia="Times New Roman" w:cs="Arial"/>
           <w:b/>
           <w:bCs/>
           <w:color w:val="000000"/>
@@ -1053,7 +1053,7 @@
       </w:r>
       <w:r>
         <w:rPr>
-          <w:rFonts w:ascii="Arial" w:eastAsia="Times New Roman" w:hAnsi="Arial" w:cs="Arial"/>
+          <w:rFonts w:ascii="Arial" w:hAnsi="Arial" w:eastAsia="Times New Roman" w:cs="Arial"/>
           <w:color w:val="000000"/>
           <w:sz w:val="24"/>
           <w:szCs w:val="24"/>
@@ -1062,11 +1062,11 @@
         </w:rPr>
         <w:t xml:space="preserve">   </w:t>
       </w:r>
-      <w:hyperlink r:id="rId5" w:history="1">
+      <w:hyperlink w:history="1" r:id="rId5">
         <w:r>
           <w:rPr>
             <w:rStyle w:val="Hipervnculo"/>
-            <w:rFonts w:ascii="Arial" w:eastAsia="Times New Roman" w:hAnsi="Arial" w:cs="Arial"/>
+            <w:rFonts w:ascii="Arial" w:hAnsi="Arial" w:eastAsia="Times New Roman" w:cs="Arial"/>
             <w:sz w:val="24"/>
             <w:szCs w:val="24"/>
             <w:shd w:val="clear" w:color="auto" w:fill="FFFFFF"/>
@@ -1081,7 +1081,7 @@
         <w:spacing w:after="0" w:line="240" w:lineRule="auto"/>
         <w:jc w:val="both"/>
         <w:rPr>
-          <w:rFonts w:ascii="Arial" w:eastAsia="Times New Roman" w:hAnsi="Arial" w:cs="Arial"/>
+          <w:rFonts w:ascii="Arial" w:hAnsi="Arial" w:eastAsia="Times New Roman" w:cs="Arial"/>
           <w:sz w:val="24"/>
           <w:szCs w:val="24"/>
           <w:shd w:val="clear" w:color="auto" w:fill="FFFFFF"/>
@@ -1091,7 +1091,7 @@
       <w:r>
         <w:rPr>
           <w:rStyle w:val="Hipervnculo"/>
-          <w:rFonts w:ascii="Arial" w:eastAsia="Times New Roman" w:hAnsi="Arial" w:cs="Arial"/>
+          <w:rFonts w:ascii="Arial" w:hAnsi="Arial" w:eastAsia="Times New Roman" w:cs="Arial"/>
           <w:sz w:val="24"/>
           <w:szCs w:val="24"/>
           <w:shd w:val="clear" w:color="auto" w:fill="FFFFFF"/>
@@ -1102,7 +1102,7 @@
       <w:r>
         <w:rPr>
           <w:rStyle w:val="Hipervnculo"/>
-          <w:rFonts w:ascii="Arial" w:eastAsia="Times New Roman" w:hAnsi="Arial" w:cs="Arial"/>
+          <w:rFonts w:ascii="Arial" w:hAnsi="Arial" w:eastAsia="Times New Roman" w:cs="Arial"/>
           <w:sz w:val="24"/>
           <w:szCs w:val="24"/>
           <w:shd w:val="clear" w:color="auto" w:fill="FFFFFF"/>
@@ -1113,7 +1113,7 @@
       <w:r>
         <w:rPr>
           <w:rStyle w:val="Hipervnculo"/>
-          <w:rFonts w:ascii="Arial" w:eastAsia="Times New Roman" w:hAnsi="Arial" w:cs="Arial"/>
+          <w:rFonts w:ascii="Arial" w:hAnsi="Arial" w:eastAsia="Times New Roman" w:cs="Arial"/>
           <w:sz w:val="24"/>
           <w:szCs w:val="24"/>
           <w:shd w:val="clear" w:color="auto" w:fill="FFFFFF"/>
@@ -1124,7 +1124,7 @@
       <w:r>
         <w:rPr>
           <w:rStyle w:val="Hipervnculo"/>
-          <w:rFonts w:ascii="Arial" w:eastAsia="Times New Roman" w:hAnsi="Arial" w:cs="Arial"/>
+          <w:rFonts w:ascii="Arial" w:hAnsi="Arial" w:eastAsia="Times New Roman" w:cs="Arial"/>
           <w:sz w:val="24"/>
           <w:szCs w:val="24"/>
           <w:shd w:val="clear" w:color="auto" w:fill="FFFFFF"/>
@@ -1138,7 +1138,7 @@
         <w:spacing w:after="0" w:line="240" w:lineRule="auto"/>
         <w:jc w:val="both"/>
         <w:rPr>
-          <w:rFonts w:ascii="Arial" w:eastAsia="Times New Roman" w:hAnsi="Arial" w:cs="Arial"/>
+          <w:rFonts w:ascii="Arial" w:hAnsi="Arial" w:eastAsia="Times New Roman" w:cs="Arial"/>
           <w:b/>
           <w:bCs/>
           <w:color w:val="000000"/>
@@ -1154,7 +1154,7 @@
         <w:spacing w:after="0" w:line="240" w:lineRule="auto"/>
         <w:jc w:val="both"/>
         <w:rPr>
-          <w:rFonts w:ascii="Arial" w:eastAsia="Times New Roman" w:hAnsi="Arial" w:cs="Arial"/>
+          <w:rFonts w:ascii="Arial" w:hAnsi="Arial" w:eastAsia="Times New Roman" w:cs="Arial"/>
           <w:bCs/>
           <w:color w:val="000000"/>
           <w:sz w:val="24"/>
@@ -1165,7 +1165,7 @@
       </w:pPr>
       <w:r>
         <w:rPr>
-          <w:rFonts w:ascii="Arial" w:eastAsia="Times New Roman" w:hAnsi="Arial" w:cs="Arial"/>
+          <w:rFonts w:ascii="Arial" w:hAnsi="Arial" w:eastAsia="Times New Roman" w:cs="Arial"/>
           <w:b/>
           <w:bCs/>
           <w:color w:val="000000"/>
@@ -1176,11 +1176,11 @@
         </w:rPr>
         <w:t xml:space="preserve">Trello: </w:t>
       </w:r>
-      <w:hyperlink r:id="rId6" w:history="1">
+      <w:hyperlink w:history="1" r:id="rId6">
         <w:r>
           <w:rPr>
             <w:rStyle w:val="Hipervnculo"/>
-            <w:rFonts w:ascii="Arial" w:eastAsia="Times New Roman" w:hAnsi="Arial" w:cs="Arial"/>
+            <w:rFonts w:ascii="Arial" w:hAnsi="Arial" w:eastAsia="Times New Roman" w:cs="Arial"/>
             <w:bCs/>
             <w:sz w:val="24"/>
             <w:szCs w:val="24"/>
@@ -1192,7 +1192,7 @@
       </w:hyperlink>
       <w:r>
         <w:rPr>
-          <w:rFonts w:ascii="Arial" w:eastAsia="Times New Roman" w:hAnsi="Arial" w:cs="Arial"/>
+          <w:rFonts w:ascii="Arial" w:hAnsi="Arial" w:eastAsia="Times New Roman" w:cs="Arial"/>
           <w:bCs/>
           <w:color w:val="000000"/>
           <w:sz w:val="24"/>
@@ -1208,7 +1208,7 @@
         <w:spacing w:after="0" w:line="240" w:lineRule="auto"/>
         <w:jc w:val="both"/>
         <w:rPr>
-          <w:rFonts w:ascii="Arial" w:eastAsia="Times New Roman" w:hAnsi="Arial" w:cs="Arial"/>
+          <w:rFonts w:ascii="Arial" w:hAnsi="Arial" w:eastAsia="Times New Roman" w:cs="Arial"/>
           <w:b/>
           <w:bCs/>
           <w:color w:val="000000"/>
@@ -1224,7 +1224,7 @@
         <w:spacing w:after="0" w:line="240" w:lineRule="auto"/>
         <w:jc w:val="both"/>
         <w:rPr>
-          <w:rFonts w:ascii="Arial" w:eastAsia="Times New Roman" w:hAnsi="Arial" w:cs="Arial"/>
+          <w:rFonts w:ascii="Arial" w:hAnsi="Arial" w:eastAsia="Times New Roman" w:cs="Arial"/>
           <w:bCs/>
           <w:color w:val="000000"/>
           <w:sz w:val="24"/>
@@ -1235,7 +1235,7 @@
       </w:pPr>
       <w:r>
         <w:rPr>
-          <w:rFonts w:ascii="Arial" w:eastAsia="Times New Roman" w:hAnsi="Arial" w:cs="Arial"/>
+          <w:rFonts w:ascii="Arial" w:hAnsi="Arial" w:eastAsia="Times New Roman" w:cs="Arial"/>
           <w:b/>
           <w:bCs/>
           <w:color w:val="000000"/>
@@ -1246,11 +1246,11 @@
         </w:rPr>
         <w:t xml:space="preserve">MongoDB: </w:t>
       </w:r>
-      <w:hyperlink r:id="rId7" w:anchor="access" w:history="1">
+      <w:hyperlink w:history="1" w:anchor="access" r:id="rId7">
         <w:r>
           <w:rPr>
             <w:rStyle w:val="Hipervnculo"/>
-            <w:rFonts w:ascii="Arial" w:eastAsia="Times New Roman" w:hAnsi="Arial" w:cs="Arial"/>
+            <w:rFonts w:ascii="Arial" w:hAnsi="Arial" w:eastAsia="Times New Roman" w:cs="Arial"/>
             <w:bCs/>
             <w:sz w:val="24"/>
             <w:szCs w:val="24"/>
@@ -1262,7 +1262,7 @@
       </w:hyperlink>
       <w:r>
         <w:rPr>
-          <w:rFonts w:ascii="Arial" w:eastAsia="Times New Roman" w:hAnsi="Arial" w:cs="Arial"/>
+          <w:rFonts w:ascii="Arial" w:hAnsi="Arial" w:eastAsia="Times New Roman" w:cs="Arial"/>
           <w:bCs/>
           <w:color w:val="000000"/>
           <w:sz w:val="24"/>
@@ -1278,7 +1278,7 @@
         <w:spacing w:after="0" w:line="240" w:lineRule="auto"/>
         <w:jc w:val="both"/>
         <w:rPr>
-          <w:rFonts w:ascii="Arial" w:eastAsia="Times New Roman" w:hAnsi="Arial" w:cs="Arial"/>
+          <w:rFonts w:ascii="Arial" w:hAnsi="Arial" w:eastAsia="Times New Roman" w:cs="Arial"/>
           <w:b/>
           <w:bCs/>
           <w:color w:val="000000"/>
@@ -1294,7 +1294,7 @@
         <w:spacing w:after="0" w:line="240" w:lineRule="auto"/>
         <w:jc w:val="both"/>
         <w:rPr>
-          <w:rFonts w:ascii="Arial" w:eastAsia="Times New Roman" w:hAnsi="Arial" w:cs="Arial"/>
+          <w:rFonts w:ascii="Arial" w:hAnsi="Arial" w:eastAsia="Times New Roman" w:cs="Arial"/>
           <w:bCs/>
           <w:color w:val="000000"/>
           <w:sz w:val="24"/>
@@ -1305,7 +1305,7 @@
       </w:pPr>
       <w:r>
         <w:rPr>
-          <w:rFonts w:ascii="Arial" w:eastAsia="Times New Roman" w:hAnsi="Arial" w:cs="Arial"/>
+          <w:rFonts w:ascii="Arial" w:hAnsi="Arial" w:eastAsia="Times New Roman" w:cs="Arial"/>
           <w:b/>
           <w:bCs/>
           <w:color w:val="000000"/>
@@ -1318,7 +1318,7 @@
       </w:r>
       <w:r>
         <w:rPr>
-          <w:rFonts w:ascii="Arial" w:eastAsia="Times New Roman" w:hAnsi="Arial" w:cs="Arial"/>
+          <w:rFonts w:ascii="Arial" w:hAnsi="Arial" w:eastAsia="Times New Roman" w:cs="Arial"/>
           <w:b/>
           <w:bCs/>
           <w:color w:val="000000"/>
@@ -1331,7 +1331,7 @@
       </w:r>
       <w:r>
         <w:rPr>
-          <w:rFonts w:ascii="Arial" w:eastAsia="Times New Roman" w:hAnsi="Arial" w:cs="Arial"/>
+          <w:rFonts w:ascii="Arial" w:hAnsi="Arial" w:eastAsia="Times New Roman" w:cs="Arial"/>
           <w:b/>
           <w:bCs/>
           <w:color w:val="000000"/>
@@ -1342,11 +1342,11 @@
         </w:rPr>
         <w:t xml:space="preserve"> </w:t>
       </w:r>
-      <w:hyperlink r:id="rId8" w:history="1">
+      <w:hyperlink w:history="1" r:id="rId8">
         <w:r>
           <w:rPr>
             <w:rStyle w:val="Hipervnculo"/>
-            <w:rFonts w:ascii="Arial" w:eastAsia="Times New Roman" w:hAnsi="Arial" w:cs="Arial"/>
+            <w:rFonts w:ascii="Arial" w:hAnsi="Arial" w:eastAsia="Times New Roman" w:cs="Arial"/>
             <w:bCs/>
             <w:sz w:val="24"/>
             <w:szCs w:val="24"/>
@@ -1362,7 +1362,7 @@
         <w:spacing w:after="0" w:line="240" w:lineRule="auto"/>
         <w:jc w:val="both"/>
         <w:rPr>
-          <w:rFonts w:ascii="Arial" w:eastAsia="Times New Roman" w:hAnsi="Arial" w:cs="Arial"/>
+          <w:rFonts w:ascii="Arial" w:hAnsi="Arial" w:eastAsia="Times New Roman" w:cs="Arial"/>
           <w:b/>
           <w:bCs/>
           <w:color w:val="000000"/>
@@ -1378,7 +1378,7 @@
         <w:spacing w:after="0" w:line="240" w:lineRule="auto"/>
         <w:jc w:val="both"/>
         <w:rPr>
-          <w:rFonts w:ascii="Arial" w:eastAsia="Times New Roman" w:hAnsi="Arial" w:cs="Arial"/>
+          <w:rFonts w:ascii="Arial" w:hAnsi="Arial" w:eastAsia="Times New Roman" w:cs="Arial"/>
           <w:b/>
           <w:bCs/>
           <w:color w:val="000000"/>
@@ -1394,7 +1394,7 @@
         <w:spacing w:after="0" w:line="240" w:lineRule="auto"/>
         <w:jc w:val="both"/>
         <w:rPr>
-          <w:rFonts w:ascii="Arial" w:eastAsia="Times New Roman" w:hAnsi="Arial" w:cs="Arial"/>
+          <w:rFonts w:ascii="Arial" w:hAnsi="Arial" w:eastAsia="Times New Roman" w:cs="Arial"/>
           <w:b/>
           <w:bCs/>
           <w:color w:val="000000"/>
@@ -1410,7 +1410,7 @@
         <w:spacing w:after="0" w:line="240" w:lineRule="auto"/>
         <w:jc w:val="both"/>
         <w:rPr>
-          <w:rFonts w:ascii="Arial" w:eastAsia="Times New Roman" w:hAnsi="Arial" w:cs="Arial"/>
+          <w:rFonts w:ascii="Arial" w:hAnsi="Arial" w:eastAsia="Times New Roman" w:cs="Arial"/>
           <w:b/>
           <w:bCs/>
           <w:color w:val="000000"/>
@@ -1426,7 +1426,7 @@
         <w:spacing w:after="0" w:line="240" w:lineRule="auto"/>
         <w:jc w:val="center"/>
         <w:rPr>
-          <w:rFonts w:ascii="Arial" w:eastAsia="Times New Roman" w:hAnsi="Arial" w:cs="Arial"/>
+          <w:rFonts w:ascii="Arial" w:hAnsi="Arial" w:eastAsia="Times New Roman" w:cs="Arial"/>
           <w:b/>
           <w:bCs/>
           <w:color w:val="000000"/>
@@ -1438,7 +1438,7 @@
       </w:pPr>
       <w:r>
         <w:rPr>
-          <w:rFonts w:ascii="Arial" w:eastAsia="Times New Roman" w:hAnsi="Arial" w:cs="Arial"/>
+          <w:rFonts w:ascii="Arial" w:hAnsi="Arial" w:eastAsia="Times New Roman" w:cs="Arial"/>
           <w:b/>
           <w:bCs/>
           <w:color w:val="000000"/>
@@ -1520,7 +1520,7 @@
           <w:lang w:val="en-US"/>
         </w:rPr>
       </w:pPr>
-      <w:bookmarkStart w:id="1" w:name="_GoBack"/>
+      <w:bookmarkStart w:name="_GoBack" w:id="1"/>
       <w:bookmarkEnd w:id="1"/>
       <w:r>
         <w:rPr>
@@ -1548,57 +1548,43 @@
       </w:r>
     </w:p>
     <w:p>
-      <w:pPr>
-        <w:rPr>
-          <w:b/>
-          <w:lang w:val="en-US"/>
-        </w:rPr>
-      </w:pPr>
-      <w:r>
-        <w:rPr>
-          <w:b/>
-          <w:noProof/>
-          <w:lang w:eastAsia="es-CO"/>
-        </w:rPr>
+      <w:pPr/>
+      <w:r>
         <w:drawing>
-          <wp:inline distT="0" distB="0" distL="0" distR="0" wp14:anchorId="49E4E2B9" wp14:editId="3A108349">
-            <wp:extent cx="5517515" cy="2548255"/>
+          <wp:inline wp14:editId="1C141D2A" wp14:anchorId="49E4E2B9">
+            <wp:extent cx="5517517" cy="2548255"/>
             <wp:effectExtent l="0" t="0" r="6985" b="4445"/>
-            <wp:docPr id="27" name="Imagen 27"/>
+            <wp:docPr id="27" name="Imagen 27" title=""/>
             <wp:cNvGraphicFramePr>
-              <a:graphicFrameLocks xmlns:a="http://schemas.openxmlformats.org/drawingml/2006/main" noChangeAspect="1"/>
+              <a:graphicFrameLocks noChangeAspect="1"/>
             </wp:cNvGraphicFramePr>
-            <a:graphic xmlns:a="http://schemas.openxmlformats.org/drawingml/2006/main">
+            <a:graphic>
               <a:graphicData uri="http://schemas.openxmlformats.org/drawingml/2006/picture">
-                <pic:pic xmlns:pic="http://schemas.openxmlformats.org/drawingml/2006/picture">
+                <pic:pic>
                   <pic:nvPicPr>
-                    <pic:cNvPr id="0" name="Picture 2"/>
-                    <pic:cNvPicPr>
-                      <a:picLocks noChangeAspect="1" noChangeArrowheads="1"/>
-                    </pic:cNvPicPr>
+                    <pic:cNvPr id="0" name="Imagen 27"/>
+                    <pic:cNvPicPr/>
                   </pic:nvPicPr>
                   <pic:blipFill>
-                    <a:blip r:embed="rId10">
-                      <a:extLst>
+                    <a:blip r:embed="R4cd1a9d72c664399">
+                      <a:extLst xmlns:a="http://schemas.openxmlformats.org/drawingml/2006/main">
                         <a:ext uri="{28A0092B-C50C-407E-A947-70E740481C1C}">
                           <a14:useLocalDpi xmlns:a14="http://schemas.microsoft.com/office/drawing/2010/main" val="0"/>
                         </a:ext>
                       </a:extLst>
                     </a:blip>
-                    <a:srcRect/>
                     <a:stretch>
                       <a:fillRect/>
                     </a:stretch>
                   </pic:blipFill>
-                  <pic:spPr bwMode="auto">
-                    <a:xfrm>
+                  <pic:spPr>
+                    <a:xfrm rot="0" flipH="0" flipV="0">
                       <a:off x="0" y="0"/>
-                      <a:ext cx="5517515" cy="2548255"/>
+                      <a:ext cx="5517517" cy="2548255"/>
                     </a:xfrm>
                     <a:prstGeom prst="rect">
                       <a:avLst/>
                     </a:prstGeom>
-                    <a:noFill/>
                   </pic:spPr>
                 </pic:pic>
               </a:graphicData>
@@ -1607,8 +1593,507 @@
         </w:drawing>
       </w:r>
     </w:p>
+    <w:p>
+      <w:pPr>
+        <w:pStyle w:val="Normal"/>
+      </w:pPr>
+    </w:p>
+    <w:p>
+      <w:pPr>
+        <w:pStyle w:val="Normal"/>
+      </w:pPr>
+      <w:r>
+        <w:rPr>
+          <w:b w:val="1"/>
+          <w:bCs w:val="1"/>
+        </w:rPr>
+        <w:t>Consultando un usuario en particular</w:t>
+      </w:r>
+    </w:p>
+    <w:p>
+      <w:pPr>
+        <w:pStyle w:val="Normal"/>
+        <w:rPr>
+          <w:b w:val="1"/>
+          <w:bCs w:val="1"/>
+        </w:rPr>
+      </w:pPr>
+      <w:r>
+        <w:rPr>
+          <w:b w:val="0"/>
+          <w:bCs w:val="0"/>
+        </w:rPr>
+        <w:t>Para consultar un usuario en particular, se usó la ruta "/</w:t>
+      </w:r>
+      <w:proofErr w:type="spellStart"/>
+      <w:r>
+        <w:rPr>
+          <w:b w:val="0"/>
+          <w:bCs w:val="0"/>
+        </w:rPr>
+        <w:t>users</w:t>
+      </w:r>
+      <w:proofErr w:type="spellEnd"/>
+      <w:r>
+        <w:rPr>
+          <w:b w:val="0"/>
+          <w:bCs w:val="0"/>
+        </w:rPr>
+        <w:t>/{</w:t>
+      </w:r>
+      <w:proofErr w:type="spellStart"/>
+      <w:r>
+        <w:rPr>
+          <w:b w:val="0"/>
+          <w:bCs w:val="0"/>
+        </w:rPr>
+        <w:t>userId</w:t>
+      </w:r>
+      <w:proofErr w:type="spellEnd"/>
+      <w:r>
+        <w:rPr>
+          <w:b w:val="0"/>
+          <w:bCs w:val="0"/>
+        </w:rPr>
+        <w:t>}" como se muestra a continuación:</w:t>
+      </w:r>
+    </w:p>
+    <w:p>
+      <w:pPr>
+        <w:pStyle w:val="Normal"/>
+      </w:pPr>
+      <w:r>
+        <w:drawing>
+          <wp:inline wp14:editId="2744703F" wp14:anchorId="1A22F5C6">
+            <wp:extent cx="5456244" cy="2501940"/>
+            <wp:effectExtent l="0" t="0" r="0" b="0"/>
+            <wp:docPr id="1105119635" name="" title=""/>
+            <wp:cNvGraphicFramePr>
+              <a:graphicFrameLocks noChangeAspect="1"/>
+            </wp:cNvGraphicFramePr>
+            <a:graphic>
+              <a:graphicData uri="http://schemas.openxmlformats.org/drawingml/2006/picture">
+                <pic:pic>
+                  <pic:nvPicPr>
+                    <pic:cNvPr id="0" name=""/>
+                    <pic:cNvPicPr/>
+                  </pic:nvPicPr>
+                  <pic:blipFill>
+                    <a:blip r:embed="R2504663afcf1494e">
+                      <a:extLst>
+                        <a:ext xmlns:a="http://schemas.openxmlformats.org/drawingml/2006/main" uri="{28A0092B-C50C-407E-A947-70E740481C1C}">
+                          <a14:useLocalDpi val="0"/>
+                        </a:ext>
+                      </a:extLst>
+                    </a:blip>
+                    <a:srcRect l="0" t="6646" r="16720" b="21752"/>
+                    <a:stretch>
+                      <a:fillRect/>
+                    </a:stretch>
+                  </pic:blipFill>
+                  <pic:spPr>
+                    <a:xfrm>
+                      <a:off x="0" y="0"/>
+                      <a:ext cx="5456244" cy="2501940"/>
+                    </a:xfrm>
+                    <a:prstGeom prst="rect">
+                      <a:avLst/>
+                    </a:prstGeom>
+                  </pic:spPr>
+                </pic:pic>
+              </a:graphicData>
+            </a:graphic>
+          </wp:inline>
+        </w:drawing>
+      </w:r>
+    </w:p>
+    <w:p>
+      <w:pPr>
+        <w:pStyle w:val="Normal"/>
+      </w:pPr>
+      <w:r>
+        <w:rPr/>
+        <w:t xml:space="preserve">Con esta utilizamos el id proporcionado por la ruta para buscarlo en la base de datos, usando </w:t>
+      </w:r>
+      <w:proofErr w:type="spellStart"/>
+      <w:r>
+        <w:rPr/>
+        <w:t>Postman</w:t>
+      </w:r>
+      <w:proofErr w:type="spellEnd"/>
+      <w:r>
+        <w:rPr/>
+        <w:t xml:space="preserve"> podemos observar el resultado:</w:t>
+      </w:r>
+    </w:p>
+    <w:p>
+      <w:pPr>
+        <w:pStyle w:val="Normal"/>
+        <w:jc w:val="center"/>
+      </w:pPr>
+      <w:r>
+        <w:drawing>
+          <wp:inline wp14:editId="5F0A9938" wp14:anchorId="13A7E522">
+            <wp:extent cx="3555378" cy="3160002"/>
+            <wp:effectExtent l="0" t="0" r="0" b="0"/>
+            <wp:docPr id="1885089868" name="" title=""/>
+            <wp:cNvGraphicFramePr>
+              <a:graphicFrameLocks noChangeAspect="1"/>
+            </wp:cNvGraphicFramePr>
+            <a:graphic>
+              <a:graphicData uri="http://schemas.openxmlformats.org/drawingml/2006/picture">
+                <pic:pic>
+                  <pic:nvPicPr>
+                    <pic:cNvPr id="0" name=""/>
+                    <pic:cNvPicPr/>
+                  </pic:nvPicPr>
+                  <pic:blipFill>
+                    <a:blip r:embed="Ra77581d7a14741c1">
+                      <a:extLst>
+                        <a:ext xmlns:a="http://schemas.openxmlformats.org/drawingml/2006/main" uri="{28A0092B-C50C-407E-A947-70E740481C1C}">
+                          <a14:useLocalDpi val="0"/>
+                        </a:ext>
+                      </a:extLst>
+                    </a:blip>
+                    <a:srcRect l="0" t="24313" r="54583" b="0"/>
+                    <a:stretch>
+                      <a:fillRect/>
+                    </a:stretch>
+                  </pic:blipFill>
+                  <pic:spPr>
+                    <a:xfrm>
+                      <a:off x="0" y="0"/>
+                      <a:ext cx="3555378" cy="3160002"/>
+                    </a:xfrm>
+                    <a:prstGeom prst="rect">
+                      <a:avLst/>
+                    </a:prstGeom>
+                  </pic:spPr>
+                </pic:pic>
+              </a:graphicData>
+            </a:graphic>
+          </wp:inline>
+        </w:drawing>
+      </w:r>
+    </w:p>
+    <w:p>
+      <w:pPr>
+        <w:pStyle w:val="Normal"/>
+      </w:pPr>
+      <w:r>
+        <w:rPr/>
+        <w:t>Con lo cual podemos asegurar que el proceso de buscar un usuario en particular se implementó con éxito.</w:t>
+      </w:r>
+    </w:p>
+    <w:p>
+      <w:pPr>
+        <w:pStyle w:val="Normal"/>
+      </w:pPr>
+    </w:p>
+    <w:p>
+      <w:pPr>
+        <w:pStyle w:val="Normal"/>
+      </w:pPr>
+    </w:p>
+    <w:p>
+      <w:pPr>
+        <w:pStyle w:val="Normal"/>
+      </w:pPr>
+      <w:r>
+        <w:rPr>
+          <w:b w:val="1"/>
+          <w:bCs w:val="1"/>
+        </w:rPr>
+        <w:t>Consultando los usuarios de un proyecto en especifico</w:t>
+      </w:r>
+    </w:p>
+    <w:p>
+      <w:pPr>
+        <w:pStyle w:val="Normal"/>
+        <w:rPr>
+          <w:b w:val="1"/>
+          <w:bCs w:val="1"/>
+        </w:rPr>
+      </w:pPr>
+      <w:r>
+        <w:rPr>
+          <w:b w:val="0"/>
+          <w:bCs w:val="0"/>
+        </w:rPr>
+        <w:t>Para consultar un usuario en específico se usó la ruta "/</w:t>
+      </w:r>
+      <w:proofErr w:type="spellStart"/>
+      <w:r>
+        <w:rPr>
+          <w:b w:val="0"/>
+          <w:bCs w:val="0"/>
+        </w:rPr>
+        <w:t>users</w:t>
+      </w:r>
+      <w:proofErr w:type="spellEnd"/>
+      <w:r>
+        <w:rPr>
+          <w:b w:val="0"/>
+          <w:bCs w:val="0"/>
+        </w:rPr>
+        <w:t>/</w:t>
+      </w:r>
+      <w:proofErr w:type="spellStart"/>
+      <w:r>
+        <w:rPr>
+          <w:b w:val="0"/>
+          <w:bCs w:val="0"/>
+        </w:rPr>
+        <w:t>project</w:t>
+      </w:r>
+      <w:proofErr w:type="spellEnd"/>
+      <w:r>
+        <w:rPr>
+          <w:b w:val="0"/>
+          <w:bCs w:val="0"/>
+        </w:rPr>
+        <w:t>/{</w:t>
+      </w:r>
+      <w:r>
+        <w:rPr>
+          <w:b w:val="0"/>
+          <w:bCs w:val="0"/>
+        </w:rPr>
+        <w:t>projectId</w:t>
+      </w:r>
+      <w:r>
+        <w:rPr>
+          <w:b w:val="0"/>
+          <w:bCs w:val="0"/>
+        </w:rPr>
+        <w:t>}" como se muestra en la siguiente imagen:</w:t>
+      </w:r>
+    </w:p>
+    <w:p>
+      <w:pPr>
+        <w:pStyle w:val="Normal"/>
+      </w:pPr>
+      <w:r>
+        <w:drawing>
+          <wp:inline wp14:editId="4ECB58AE" wp14:anchorId="211DB28C">
+            <wp:extent cx="4905236" cy="3505200"/>
+            <wp:effectExtent l="0" t="0" r="0" b="0"/>
+            <wp:docPr id="1739184711" name="" title=""/>
+            <wp:cNvGraphicFramePr>
+              <a:graphicFrameLocks noChangeAspect="1"/>
+            </wp:cNvGraphicFramePr>
+            <a:graphic>
+              <a:graphicData uri="http://schemas.openxmlformats.org/drawingml/2006/picture">
+                <pic:pic>
+                  <pic:nvPicPr>
+                    <pic:cNvPr id="0" name=""/>
+                    <pic:cNvPicPr/>
+                  </pic:nvPicPr>
+                  <pic:blipFill>
+                    <a:blip r:embed="R1062dba2347047b1">
+                      <a:extLst>
+                        <a:ext xmlns:a="http://schemas.openxmlformats.org/drawingml/2006/main" uri="{28A0092B-C50C-407E-A947-70E740481C1C}">
+                          <a14:useLocalDpi val="0"/>
+                        </a:ext>
+                      </a:extLst>
+                    </a:blip>
+                    <a:stretch>
+                      <a:fillRect/>
+                    </a:stretch>
+                  </pic:blipFill>
+                  <pic:spPr>
+                    <a:xfrm>
+                      <a:off x="0" y="0"/>
+                      <a:ext cx="4905236" cy="3505200"/>
+                    </a:xfrm>
+                    <a:prstGeom prst="rect">
+                      <a:avLst/>
+                    </a:prstGeom>
+                  </pic:spPr>
+                </pic:pic>
+              </a:graphicData>
+            </a:graphic>
+          </wp:inline>
+        </w:drawing>
+      </w:r>
+    </w:p>
+    <w:p>
+      <w:pPr>
+        <w:pStyle w:val="Normal"/>
+      </w:pPr>
+      <w:r>
+        <w:rPr/>
+        <w:t xml:space="preserve">Esta función trae todos los id de los usuarios asignados a un proyecto, busca dichos usuarios en la base de datos y los retorna. Usando </w:t>
+      </w:r>
+      <w:proofErr w:type="spellStart"/>
+      <w:r>
+        <w:rPr/>
+        <w:t>Postman</w:t>
+      </w:r>
+      <w:proofErr w:type="spellEnd"/>
+      <w:r>
+        <w:rPr/>
+        <w:t xml:space="preserve"> podemos observar el resultado:</w:t>
+      </w:r>
+    </w:p>
+    <w:p>
+      <w:pPr>
+        <w:pStyle w:val="Normal"/>
+        <w:jc w:val="center"/>
+      </w:pPr>
+      <w:r>
+        <w:drawing>
+          <wp:inline wp14:editId="41AE4862" wp14:anchorId="6C27B407">
+            <wp:extent cx="4572000" cy="3971925"/>
+            <wp:effectExtent l="0" t="0" r="0" b="0"/>
+            <wp:docPr id="1275661810" name="" title=""/>
+            <wp:cNvGraphicFramePr>
+              <a:graphicFrameLocks noChangeAspect="1"/>
+            </wp:cNvGraphicFramePr>
+            <a:graphic>
+              <a:graphicData uri="http://schemas.openxmlformats.org/drawingml/2006/picture">
+                <pic:pic>
+                  <pic:nvPicPr>
+                    <pic:cNvPr id="0" name=""/>
+                    <pic:cNvPicPr/>
+                  </pic:nvPicPr>
+                  <pic:blipFill>
+                    <a:blip r:embed="R9fea3e269a75444c">
+                      <a:extLst>
+                        <a:ext xmlns:a="http://schemas.openxmlformats.org/drawingml/2006/main" uri="{28A0092B-C50C-407E-A947-70E740481C1C}">
+                          <a14:useLocalDpi val="0"/>
+                        </a:ext>
+                      </a:extLst>
+                    </a:blip>
+                    <a:stretch>
+                      <a:fillRect/>
+                    </a:stretch>
+                  </pic:blipFill>
+                  <pic:spPr>
+                    <a:xfrm>
+                      <a:off x="0" y="0"/>
+                      <a:ext cx="4572000" cy="3971925"/>
+                    </a:xfrm>
+                    <a:prstGeom prst="rect">
+                      <a:avLst/>
+                    </a:prstGeom>
+                  </pic:spPr>
+                </pic:pic>
+              </a:graphicData>
+            </a:graphic>
+          </wp:inline>
+        </w:drawing>
+      </w:r>
+    </w:p>
+    <w:p>
+      <w:pPr>
+        <w:pStyle w:val="Normal"/>
+        <w:jc w:val="center"/>
+      </w:pPr>
+      <w:r>
+        <w:drawing>
+          <wp:inline wp14:editId="38A4F7AE" wp14:anchorId="708CA2D6">
+            <wp:extent cx="4552950" cy="4572000"/>
+            <wp:effectExtent l="0" t="0" r="0" b="0"/>
+            <wp:docPr id="1955639164" name="" title=""/>
+            <wp:cNvGraphicFramePr>
+              <a:graphicFrameLocks noChangeAspect="1"/>
+            </wp:cNvGraphicFramePr>
+            <a:graphic>
+              <a:graphicData uri="http://schemas.openxmlformats.org/drawingml/2006/picture">
+                <pic:pic>
+                  <pic:nvPicPr>
+                    <pic:cNvPr id="0" name=""/>
+                    <pic:cNvPicPr/>
+                  </pic:nvPicPr>
+                  <pic:blipFill>
+                    <a:blip r:embed="R353c1a298eff4ad9">
+                      <a:extLst>
+                        <a:ext xmlns:a="http://schemas.openxmlformats.org/drawingml/2006/main" uri="{28A0092B-C50C-407E-A947-70E740481C1C}">
+                          <a14:useLocalDpi val="0"/>
+                        </a:ext>
+                      </a:extLst>
+                    </a:blip>
+                    <a:stretch>
+                      <a:fillRect/>
+                    </a:stretch>
+                  </pic:blipFill>
+                  <pic:spPr>
+                    <a:xfrm>
+                      <a:off x="0" y="0"/>
+                      <a:ext cx="4552950" cy="4572000"/>
+                    </a:xfrm>
+                    <a:prstGeom prst="rect">
+                      <a:avLst/>
+                    </a:prstGeom>
+                  </pic:spPr>
+                </pic:pic>
+              </a:graphicData>
+            </a:graphic>
+          </wp:inline>
+        </w:drawing>
+      </w:r>
+    </w:p>
+    <w:p>
+      <w:pPr>
+        <w:pStyle w:val="Normal"/>
+      </w:pPr>
+      <w:r>
+        <w:rPr/>
+        <w:t>Los cuales coinciden con los datos almacenados en la base de datos</w:t>
+      </w:r>
+    </w:p>
+    <w:p>
+      <w:pPr>
+        <w:pStyle w:val="Normal"/>
+        <w:jc w:val="center"/>
+      </w:pPr>
+      <w:r>
+        <w:drawing>
+          <wp:inline wp14:editId="6093CBCD" wp14:anchorId="5116D577">
+            <wp:extent cx="3552825" cy="2943225"/>
+            <wp:effectExtent l="0" t="0" r="0" b="0"/>
+            <wp:docPr id="358280421" name="" title=""/>
+            <wp:cNvGraphicFramePr>
+              <a:graphicFrameLocks noChangeAspect="1"/>
+            </wp:cNvGraphicFramePr>
+            <a:graphic>
+              <a:graphicData uri="http://schemas.openxmlformats.org/drawingml/2006/picture">
+                <pic:pic>
+                  <pic:nvPicPr>
+                    <pic:cNvPr id="0" name=""/>
+                    <pic:cNvPicPr/>
+                  </pic:nvPicPr>
+                  <pic:blipFill>
+                    <a:blip r:embed="R5d2e9a5a93e24972">
+                      <a:extLst>
+                        <a:ext xmlns:a="http://schemas.openxmlformats.org/drawingml/2006/main" uri="{28A0092B-C50C-407E-A947-70E740481C1C}">
+                          <a14:useLocalDpi val="0"/>
+                        </a:ext>
+                      </a:extLst>
+                    </a:blip>
+                    <a:stretch>
+                      <a:fillRect/>
+                    </a:stretch>
+                  </pic:blipFill>
+                  <pic:spPr>
+                    <a:xfrm>
+                      <a:off x="0" y="0"/>
+                      <a:ext cx="3552825" cy="2943225"/>
+                    </a:xfrm>
+                    <a:prstGeom prst="rect">
+                      <a:avLst/>
+                    </a:prstGeom>
+                  </pic:spPr>
+                </pic:pic>
+              </a:graphicData>
+            </a:graphic>
+          </wp:inline>
+        </w:drawing>
+      </w:r>
+    </w:p>
     <w:sectPr>
-      <w:pgSz w:w="12240" w:h="15840"/>
+      <w:pgSz w:w="12240" w:h="15840" w:orient="portrait"/>
       <w:pgMar w:top="1417" w:right="1701" w:bottom="1417" w:left="1701" w:header="708" w:footer="708" w:gutter="0"/>
       <w:cols w:space="708"/>
       <w:docGrid w:linePitch="360"/>
@@ -1724,7 +2209,7 @@
         <w:ind w:left="720" w:hanging="360"/>
       </w:pPr>
       <w:rPr>
-        <w:rFonts w:ascii="Symbol" w:hAnsi="Symbol" w:hint="default"/>
+        <w:rFonts w:hint="default" w:ascii="Symbol" w:hAnsi="Symbol"/>
         <w:sz w:val="20"/>
       </w:rPr>
     </w:lvl>
@@ -1740,7 +2225,7 @@
         <w:ind w:left="1440" w:hanging="360"/>
       </w:pPr>
       <w:rPr>
-        <w:rFonts w:ascii="Courier New" w:hAnsi="Courier New" w:hint="default"/>
+        <w:rFonts w:hint="default" w:ascii="Courier New" w:hAnsi="Courier New"/>
         <w:sz w:val="20"/>
       </w:rPr>
     </w:lvl>
@@ -1756,7 +2241,7 @@
         <w:ind w:left="2160" w:hanging="360"/>
       </w:pPr>
       <w:rPr>
-        <w:rFonts w:ascii="Wingdings" w:hAnsi="Wingdings" w:hint="default"/>
+        <w:rFonts w:hint="default" w:ascii="Wingdings" w:hAnsi="Wingdings"/>
         <w:sz w:val="20"/>
       </w:rPr>
     </w:lvl>
@@ -1772,7 +2257,7 @@
         <w:ind w:left="2880" w:hanging="360"/>
       </w:pPr>
       <w:rPr>
-        <w:rFonts w:ascii="Wingdings" w:hAnsi="Wingdings" w:hint="default"/>
+        <w:rFonts w:hint="default" w:ascii="Wingdings" w:hAnsi="Wingdings"/>
         <w:sz w:val="20"/>
       </w:rPr>
     </w:lvl>
@@ -1788,7 +2273,7 @@
         <w:ind w:left="3600" w:hanging="360"/>
       </w:pPr>
       <w:rPr>
-        <w:rFonts w:ascii="Wingdings" w:hAnsi="Wingdings" w:hint="default"/>
+        <w:rFonts w:hint="default" w:ascii="Wingdings" w:hAnsi="Wingdings"/>
         <w:sz w:val="20"/>
       </w:rPr>
     </w:lvl>
@@ -1804,7 +2289,7 @@
         <w:ind w:left="4320" w:hanging="360"/>
       </w:pPr>
       <w:rPr>
-        <w:rFonts w:ascii="Wingdings" w:hAnsi="Wingdings" w:hint="default"/>
+        <w:rFonts w:hint="default" w:ascii="Wingdings" w:hAnsi="Wingdings"/>
         <w:sz w:val="20"/>
       </w:rPr>
     </w:lvl>
@@ -1820,7 +2305,7 @@
         <w:ind w:left="5040" w:hanging="360"/>
       </w:pPr>
       <w:rPr>
-        <w:rFonts w:ascii="Wingdings" w:hAnsi="Wingdings" w:hint="default"/>
+        <w:rFonts w:hint="default" w:ascii="Wingdings" w:hAnsi="Wingdings"/>
         <w:sz w:val="20"/>
       </w:rPr>
     </w:lvl>
@@ -1836,7 +2321,7 @@
         <w:ind w:left="5760" w:hanging="360"/>
       </w:pPr>
       <w:rPr>
-        <w:rFonts w:ascii="Wingdings" w:hAnsi="Wingdings" w:hint="default"/>
+        <w:rFonts w:hint="default" w:ascii="Wingdings" w:hAnsi="Wingdings"/>
         <w:sz w:val="20"/>
       </w:rPr>
     </w:lvl>
@@ -1852,7 +2337,7 @@
         <w:ind w:left="6480" w:hanging="360"/>
       </w:pPr>
       <w:rPr>
-        <w:rFonts w:ascii="Wingdings" w:hAnsi="Wingdings" w:hint="default"/>
+        <w:rFonts w:hint="default" w:ascii="Wingdings" w:hAnsi="Wingdings"/>
         <w:sz w:val="20"/>
       </w:rPr>
     </w:lvl>
@@ -1964,7 +2449,7 @@
   <w:docDefaults>
     <w:rPrDefault>
       <w:rPr>
-        <w:rFonts w:asciiTheme="minorHAnsi" w:eastAsiaTheme="minorHAnsi" w:hAnsiTheme="minorHAnsi" w:cstheme="minorBidi"/>
+        <w:rFonts w:asciiTheme="minorHAnsi" w:hAnsiTheme="minorHAnsi" w:eastAsiaTheme="minorHAnsi" w:cstheme="minorBidi"/>
         <w:sz w:val="22"/>
         <w:szCs w:val="22"/>
         <w:lang w:val="en-US" w:eastAsia="en-US" w:bidi="ar-SA"/>
@@ -1979,14 +2464,14 @@
   <w:latentStyles w:defLockedState="0" w:defUIPriority="99" w:defSemiHidden="0" w:defUnhideWhenUsed="0" w:defQFormat="0" w:count="371">
     <w:lsdException w:name="Normal" w:uiPriority="0" w:qFormat="1"/>
     <w:lsdException w:name="heading 1" w:uiPriority="9" w:qFormat="1"/>
-    <w:lsdException w:name="heading 2" w:semiHidden="1" w:uiPriority="9" w:unhideWhenUsed="1" w:qFormat="1"/>
-    <w:lsdException w:name="heading 3" w:semiHidden="1" w:uiPriority="9" w:unhideWhenUsed="1" w:qFormat="1"/>
-    <w:lsdException w:name="heading 4" w:semiHidden="1" w:uiPriority="9" w:unhideWhenUsed="1" w:qFormat="1"/>
-    <w:lsdException w:name="heading 5" w:semiHidden="1" w:uiPriority="9" w:unhideWhenUsed="1" w:qFormat="1"/>
-    <w:lsdException w:name="heading 6" w:semiHidden="1" w:uiPriority="9" w:unhideWhenUsed="1" w:qFormat="1"/>
-    <w:lsdException w:name="heading 7" w:semiHidden="1" w:uiPriority="9" w:unhideWhenUsed="1" w:qFormat="1"/>
-    <w:lsdException w:name="heading 8" w:semiHidden="1" w:uiPriority="9" w:unhideWhenUsed="1" w:qFormat="1"/>
-    <w:lsdException w:name="heading 9" w:semiHidden="1" w:uiPriority="9" w:unhideWhenUsed="1" w:qFormat="1"/>
+    <w:lsdException w:name="heading 2" w:uiPriority="9" w:semiHidden="1" w:unhideWhenUsed="1" w:qFormat="1"/>
+    <w:lsdException w:name="heading 3" w:uiPriority="9" w:semiHidden="1" w:unhideWhenUsed="1" w:qFormat="1"/>
+    <w:lsdException w:name="heading 4" w:uiPriority="9" w:semiHidden="1" w:unhideWhenUsed="1" w:qFormat="1"/>
+    <w:lsdException w:name="heading 5" w:uiPriority="9" w:semiHidden="1" w:unhideWhenUsed="1" w:qFormat="1"/>
+    <w:lsdException w:name="heading 6" w:uiPriority="9" w:semiHidden="1" w:unhideWhenUsed="1" w:qFormat="1"/>
+    <w:lsdException w:name="heading 7" w:uiPriority="9" w:semiHidden="1" w:unhideWhenUsed="1" w:qFormat="1"/>
+    <w:lsdException w:name="heading 8" w:uiPriority="9" w:semiHidden="1" w:unhideWhenUsed="1" w:qFormat="1"/>
+    <w:lsdException w:name="heading 9" w:uiPriority="9" w:semiHidden="1" w:unhideWhenUsed="1" w:qFormat="1"/>
     <w:lsdException w:name="index 1" w:semiHidden="1" w:unhideWhenUsed="1"/>
     <w:lsdException w:name="index 2" w:semiHidden="1" w:unhideWhenUsed="1"/>
     <w:lsdException w:name="index 3" w:semiHidden="1" w:unhideWhenUsed="1"/>
@@ -1996,22 +2481,22 @@
     <w:lsdException w:name="index 7" w:semiHidden="1" w:unhideWhenUsed="1"/>
     <w:lsdException w:name="index 8" w:semiHidden="1" w:unhideWhenUsed="1"/>
     <w:lsdException w:name="index 9" w:semiHidden="1" w:unhideWhenUsed="1"/>
-    <w:lsdException w:name="toc 1" w:semiHidden="1" w:uiPriority="39" w:unhideWhenUsed="1"/>
-    <w:lsdException w:name="toc 2" w:semiHidden="1" w:uiPriority="39" w:unhideWhenUsed="1"/>
-    <w:lsdException w:name="toc 3" w:semiHidden="1" w:uiPriority="39" w:unhideWhenUsed="1"/>
-    <w:lsdException w:name="toc 4" w:semiHidden="1" w:uiPriority="39" w:unhideWhenUsed="1"/>
-    <w:lsdException w:name="toc 5" w:semiHidden="1" w:uiPriority="39" w:unhideWhenUsed="1"/>
-    <w:lsdException w:name="toc 6" w:semiHidden="1" w:uiPriority="39" w:unhideWhenUsed="1"/>
-    <w:lsdException w:name="toc 7" w:semiHidden="1" w:uiPriority="39" w:unhideWhenUsed="1"/>
-    <w:lsdException w:name="toc 8" w:semiHidden="1" w:uiPriority="39" w:unhideWhenUsed="1"/>
-    <w:lsdException w:name="toc 9" w:semiHidden="1" w:uiPriority="39" w:unhideWhenUsed="1"/>
+    <w:lsdException w:name="toc 1" w:uiPriority="39" w:semiHidden="1" w:unhideWhenUsed="1"/>
+    <w:lsdException w:name="toc 2" w:uiPriority="39" w:semiHidden="1" w:unhideWhenUsed="1"/>
+    <w:lsdException w:name="toc 3" w:uiPriority="39" w:semiHidden="1" w:unhideWhenUsed="1"/>
+    <w:lsdException w:name="toc 4" w:uiPriority="39" w:semiHidden="1" w:unhideWhenUsed="1"/>
+    <w:lsdException w:name="toc 5" w:uiPriority="39" w:semiHidden="1" w:unhideWhenUsed="1"/>
+    <w:lsdException w:name="toc 6" w:uiPriority="39" w:semiHidden="1" w:unhideWhenUsed="1"/>
+    <w:lsdException w:name="toc 7" w:uiPriority="39" w:semiHidden="1" w:unhideWhenUsed="1"/>
+    <w:lsdException w:name="toc 8" w:uiPriority="39" w:semiHidden="1" w:unhideWhenUsed="1"/>
+    <w:lsdException w:name="toc 9" w:uiPriority="39" w:semiHidden="1" w:unhideWhenUsed="1"/>
     <w:lsdException w:name="Normal Indent" w:semiHidden="1" w:unhideWhenUsed="1"/>
     <w:lsdException w:name="footnote text" w:semiHidden="1" w:unhideWhenUsed="1"/>
     <w:lsdException w:name="annotation text" w:semiHidden="1" w:unhideWhenUsed="1"/>
     <w:lsdException w:name="header" w:semiHidden="1" w:unhideWhenUsed="1"/>
     <w:lsdException w:name="footer" w:semiHidden="1" w:unhideWhenUsed="1"/>
     <w:lsdException w:name="index heading" w:semiHidden="1" w:unhideWhenUsed="1"/>
-    <w:lsdException w:name="caption" w:semiHidden="1" w:uiPriority="35" w:unhideWhenUsed="1" w:qFormat="1"/>
+    <w:lsdException w:name="caption" w:uiPriority="35" w:semiHidden="1" w:unhideWhenUsed="1" w:qFormat="1"/>
     <w:lsdException w:name="table of figures" w:semiHidden="1" w:unhideWhenUsed="1"/>
     <w:lsdException w:name="envelope address" w:semiHidden="1" w:unhideWhenUsed="1"/>
     <w:lsdException w:name="envelope return" w:semiHidden="1" w:unhideWhenUsed="1"/>
@@ -2042,7 +2527,7 @@
     <w:lsdException w:name="Title" w:uiPriority="10" w:qFormat="1"/>
     <w:lsdException w:name="Closing" w:semiHidden="1" w:unhideWhenUsed="1"/>
     <w:lsdException w:name="Signature" w:semiHidden="1" w:unhideWhenUsed="1"/>
-    <w:lsdException w:name="Default Paragraph Font" w:semiHidden="1" w:uiPriority="1" w:unhideWhenUsed="1"/>
+    <w:lsdException w:name="Default Paragraph Font" w:uiPriority="1" w:semiHidden="1" w:unhideWhenUsed="1"/>
     <w:lsdException w:name="Body Text" w:semiHidden="1" w:unhideWhenUsed="1"/>
     <w:lsdException w:name="Body Text Indent" w:semiHidden="1" w:unhideWhenUsed="1"/>
     <w:lsdException w:name="List Continue" w:semiHidden="1" w:unhideWhenUsed="1"/>
@@ -2242,8 +2727,8 @@
     <w:lsdException w:name="Subtle Reference" w:uiPriority="31" w:qFormat="1"/>
     <w:lsdException w:name="Intense Reference" w:uiPriority="32" w:qFormat="1"/>
     <w:lsdException w:name="Book Title" w:uiPriority="33" w:qFormat="1"/>
-    <w:lsdException w:name="Bibliography" w:semiHidden="1" w:uiPriority="37" w:unhideWhenUsed="1"/>
-    <w:lsdException w:name="TOC Heading" w:semiHidden="1" w:uiPriority="39" w:unhideWhenUsed="1" w:qFormat="1"/>
+    <w:lsdException w:name="Bibliography" w:uiPriority="37" w:semiHidden="1" w:unhideWhenUsed="1"/>
+    <w:lsdException w:name="TOC Heading" w:uiPriority="39" w:semiHidden="1" w:unhideWhenUsed="1" w:qFormat="1"/>
     <w:lsdException w:name="Plain Table 1" w:uiPriority="41"/>
     <w:lsdException w:name="Plain Table 2" w:uiPriority="42"/>
     <w:lsdException w:name="Plain Table 3" w:uiPriority="43"/>
@@ -2349,7 +2834,7 @@
     <w:lsdException w:name="List Table 6 Colorful Accent 6" w:uiPriority="51"/>
     <w:lsdException w:name="List Table 7 Colorful Accent 6" w:uiPriority="52"/>
   </w:latentStyles>
-  <w:style w:type="paragraph" w:default="1" w:styleId="Normal">
+  <w:style w:type="paragraph" w:styleId="Normal" w:default="1">
     <w:name w:val="Normal"/>
     <w:qFormat/>
     <w:rsid w:val="00652264"/>
@@ -2357,13 +2842,13 @@
       <w:lang w:val="es-CO"/>
     </w:rPr>
   </w:style>
-  <w:style w:type="character" w:default="1" w:styleId="Fuentedeprrafopredeter">
+  <w:style w:type="character" w:styleId="Fuentedeprrafopredeter" w:default="1">
     <w:name w:val="Default Paragraph Font"/>
     <w:uiPriority w:val="1"/>
     <w:semiHidden/>
     <w:unhideWhenUsed/>
   </w:style>
-  <w:style w:type="table" w:default="1" w:styleId="Tablanormal">
+  <w:style w:type="table" w:styleId="Tablanormal" w:default="1">
     <w:name w:val="Normal Table"/>
     <w:uiPriority w:val="99"/>
     <w:semiHidden/>
@@ -2378,7 +2863,7 @@
       </w:tblCellMar>
     </w:tblPr>
   </w:style>
-  <w:style w:type="numbering" w:default="1" w:styleId="Sinlista">
+  <w:style w:type="numbering" w:styleId="Sinlista" w:default="1">
     <w:name w:val="No List"/>
     <w:uiPriority w:val="99"/>
     <w:semiHidden/>
@@ -2423,7 +2908,7 @@
       <w:szCs w:val="16"/>
     </w:rPr>
   </w:style>
-  <w:style w:type="character" w:customStyle="1" w:styleId="TextodegloboCar">
+  <w:style w:type="character" w:styleId="TextodegloboCar" w:customStyle="1">
     <w:name w:val="Texto de globo Car"/>
     <w:basedOn w:val="Fuentedeprrafopredeter"/>
     <w:link w:val="Textodeglobo"/>

</xml_diff>

<commit_message>
Id de entidades cambiadas por Strings, asignación de usuarios a proyectos
</commit_message>
<xml_diff>
--- a/documentos/Sprint4_Equipo_Titan.docx
+++ b/documentos/Sprint4_Equipo_Titan.docx
@@ -1,6 +1,6 @@
 
 <file path=word/document.xml><?xml version="1.0" encoding="utf-8"?>
-<w:document xmlns:wpc="http://schemas.microsoft.com/office/word/2010/wordprocessingCanvas" xmlns:cx="http://schemas.microsoft.com/office/drawing/2014/chartex" xmlns:mc="http://schemas.openxmlformats.org/markup-compatibility/2006" xmlns:o="urn:schemas-microsoft-com:office:office" xmlns:r="http://schemas.openxmlformats.org/officeDocument/2006/relationships" xmlns:m="http://schemas.openxmlformats.org/officeDocument/2006/math" xmlns:v="urn:schemas-microsoft-com:vml" xmlns:wp14="http://schemas.microsoft.com/office/word/2010/wordprocessingDrawing" xmlns:wp="http://schemas.openxmlformats.org/drawingml/2006/wordprocessingDrawing" xmlns:w10="urn:schemas-microsoft-com:office:word" xmlns:w="http://schemas.openxmlformats.org/wordprocessingml/2006/main" xmlns:w14="http://schemas.microsoft.com/office/word/2010/wordml" xmlns:w15="http://schemas.microsoft.com/office/word/2012/wordml" xmlns:w16se="http://schemas.microsoft.com/office/word/2015/wordml/symex" xmlns:wpg="http://schemas.microsoft.com/office/word/2010/wordprocessingGroup" xmlns:wpi="http://schemas.microsoft.com/office/word/2010/wordprocessingInk" xmlns:wne="http://schemas.microsoft.com/office/word/2006/wordml" xmlns:wps="http://schemas.microsoft.com/office/word/2010/wordprocessingShape" xmlns:a="http://schemas.openxmlformats.org/drawingml/2006/main" xmlns:pic="http://schemas.openxmlformats.org/drawingml/2006/picture" xmlns:a14="http://schemas.microsoft.com/office/drawing/2010/main" mc:Ignorable="w14 w15 w16se wp14">
+<w:document xmlns:wpc="http://schemas.microsoft.com/office/word/2010/wordprocessingCanvas" xmlns:mc="http://schemas.openxmlformats.org/markup-compatibility/2006" xmlns:o="urn:schemas-microsoft-com:office:office" xmlns:r="http://schemas.openxmlformats.org/officeDocument/2006/relationships" xmlns:m="http://schemas.openxmlformats.org/officeDocument/2006/math" xmlns:v="urn:schemas-microsoft-com:vml" xmlns:wp14="http://schemas.microsoft.com/office/word/2010/wordprocessingDrawing" xmlns:wp="http://schemas.openxmlformats.org/drawingml/2006/wordprocessingDrawing" xmlns:w10="urn:schemas-microsoft-com:office:word" xmlns:w="http://schemas.openxmlformats.org/wordprocessingml/2006/main" xmlns:w14="http://schemas.microsoft.com/office/word/2010/wordml" xmlns:wpg="http://schemas.microsoft.com/office/word/2010/wordprocessingGroup" xmlns:wpi="http://schemas.microsoft.com/office/word/2010/wordprocessingInk" xmlns:wne="http://schemas.microsoft.com/office/word/2006/wordml" xmlns:wps="http://schemas.microsoft.com/office/word/2010/wordprocessingShape" mc:Ignorable="w14 wp14">
   <w:body>
     <w:p>
       <w:pPr>
@@ -11,7 +11,7 @@
           <w:szCs w:val="24"/>
         </w:rPr>
       </w:pPr>
-      <w:bookmarkStart w:name="_Hlk82192941" w:id="0"/>
+      <w:bookmarkStart w:id="0" w:name="_Hlk82192941"/>
       <w:bookmarkEnd w:id="0"/>
       <w:r>
         <w:rPr>
@@ -147,7 +147,25 @@
           <w:sz w:val="24"/>
           <w:szCs w:val="24"/>
         </w:rPr>
-        <w:t>Sergio González Betin -C.C: 92529506</w:t>
+        <w:t xml:space="preserve">Sergio González </w:t>
+      </w:r>
+      <w:proofErr w:type="spellStart"/>
+      <w:r>
+        <w:rPr>
+          <w:rFonts w:ascii="Arial" w:hAnsi="Arial" w:cs="Arial"/>
+          <w:sz w:val="24"/>
+          <w:szCs w:val="24"/>
+        </w:rPr>
+        <w:t>Betin</w:t>
+      </w:r>
+      <w:proofErr w:type="spellEnd"/>
+      <w:r>
+        <w:rPr>
+          <w:rFonts w:ascii="Arial" w:hAnsi="Arial" w:cs="Arial"/>
+          <w:sz w:val="24"/>
+          <w:szCs w:val="24"/>
+        </w:rPr>
+        <w:t xml:space="preserve"> -C.C: 92529506</w:t>
       </w:r>
     </w:p>
     <w:p>
@@ -378,15 +396,15 @@
       <w:pPr>
         <w:spacing w:after="0" w:line="240" w:lineRule="auto"/>
         <w:rPr>
-          <w:rFonts w:ascii="Arial" w:hAnsi="Arial" w:eastAsia="Times New Roman" w:cs="Arial"/>
-          <w:sz w:val="24"/>
-          <w:szCs w:val="24"/>
-          <w:lang w:eastAsia="es-CO"/>
-        </w:rPr>
-      </w:pPr>
-      <w:r>
-        <w:rPr>
-          <w:rFonts w:ascii="Arial" w:hAnsi="Arial" w:eastAsia="Times New Roman" w:cs="Arial"/>
+          <w:rFonts w:ascii="Arial" w:eastAsia="Times New Roman" w:hAnsi="Arial" w:cs="Arial"/>
+          <w:sz w:val="24"/>
+          <w:szCs w:val="24"/>
+          <w:lang w:eastAsia="es-CO"/>
+        </w:rPr>
+      </w:pPr>
+      <w:r>
+        <w:rPr>
+          <w:rFonts w:ascii="Arial" w:eastAsia="Times New Roman" w:hAnsi="Arial" w:cs="Arial"/>
           <w:b/>
           <w:bCs/>
           <w:color w:val="000000"/>
@@ -402,15 +420,15 @@
       <w:pPr>
         <w:spacing w:after="0" w:line="240" w:lineRule="auto"/>
         <w:rPr>
-          <w:rFonts w:ascii="Arial" w:hAnsi="Arial" w:eastAsia="Times New Roman" w:cs="Arial"/>
-          <w:sz w:val="24"/>
-          <w:szCs w:val="24"/>
-          <w:lang w:eastAsia="es-CO"/>
-        </w:rPr>
-      </w:pPr>
-      <w:r>
-        <w:rPr>
-          <w:rFonts w:ascii="Arial" w:hAnsi="Arial" w:eastAsia="Times New Roman" w:cs="Arial"/>
+          <w:rFonts w:ascii="Arial" w:eastAsia="Times New Roman" w:hAnsi="Arial" w:cs="Arial"/>
+          <w:sz w:val="24"/>
+          <w:szCs w:val="24"/>
+          <w:lang w:eastAsia="es-CO"/>
+        </w:rPr>
+      </w:pPr>
+      <w:r>
+        <w:rPr>
+          <w:rFonts w:ascii="Arial" w:eastAsia="Times New Roman" w:hAnsi="Arial" w:cs="Arial"/>
           <w:sz w:val="24"/>
           <w:szCs w:val="24"/>
           <w:lang w:eastAsia="es-CO"/>
@@ -428,16 +446,16 @@
         <w:jc w:val="both"/>
         <w:textAlignment w:val="baseline"/>
         <w:rPr>
-          <w:rFonts w:ascii="Arial" w:hAnsi="Arial" w:eastAsia="Times New Roman" w:cs="Arial"/>
-          <w:color w:val="000000"/>
-          <w:sz w:val="24"/>
-          <w:szCs w:val="24"/>
-          <w:lang w:eastAsia="es-CO"/>
-        </w:rPr>
-      </w:pPr>
-      <w:r>
-        <w:rPr>
-          <w:rFonts w:ascii="Arial" w:hAnsi="Arial" w:eastAsia="Times New Roman" w:cs="Arial"/>
+          <w:rFonts w:ascii="Arial" w:eastAsia="Times New Roman" w:hAnsi="Arial" w:cs="Arial"/>
+          <w:color w:val="000000"/>
+          <w:sz w:val="24"/>
+          <w:szCs w:val="24"/>
+          <w:lang w:eastAsia="es-CO"/>
+        </w:rPr>
+      </w:pPr>
+      <w:r>
+        <w:rPr>
+          <w:rFonts w:ascii="Arial" w:eastAsia="Times New Roman" w:hAnsi="Arial" w:cs="Arial"/>
           <w:color w:val="000000"/>
           <w:sz w:val="24"/>
           <w:szCs w:val="24"/>
@@ -447,7 +465,7 @@
       </w:r>
       <w:r>
         <w:rPr>
-          <w:rFonts w:ascii="Arial" w:hAnsi="Arial" w:eastAsia="Times New Roman" w:cs="Arial"/>
+          <w:rFonts w:ascii="Arial" w:eastAsia="Times New Roman" w:hAnsi="Arial" w:cs="Arial"/>
           <w:color w:val="000000"/>
           <w:sz w:val="24"/>
           <w:szCs w:val="24"/>
@@ -457,7 +475,7 @@
       </w:r>
       <w:r>
         <w:rPr>
-          <w:rFonts w:ascii="Arial" w:hAnsi="Arial" w:eastAsia="Times New Roman" w:cs="Arial"/>
+          <w:rFonts w:ascii="Arial" w:eastAsia="Times New Roman" w:hAnsi="Arial" w:cs="Arial"/>
           <w:color w:val="000000"/>
           <w:sz w:val="24"/>
           <w:szCs w:val="24"/>
@@ -465,9 +483,10 @@
         </w:rPr>
         <w:t xml:space="preserve">s </w:t>
       </w:r>
-      <w:r>
-        <w:rPr>
-          <w:rFonts w:ascii="Arial" w:hAnsi="Arial" w:eastAsia="Times New Roman" w:cs="Arial"/>
+      <w:proofErr w:type="spellStart"/>
+      <w:r>
+        <w:rPr>
+          <w:rFonts w:ascii="Arial" w:eastAsia="Times New Roman" w:hAnsi="Arial" w:cs="Arial"/>
           <w:color w:val="000000"/>
           <w:sz w:val="24"/>
           <w:szCs w:val="24"/>
@@ -475,9 +494,10 @@
         </w:rPr>
         <w:t>microservicios</w:t>
       </w:r>
-      <w:r>
-        <w:rPr>
-          <w:rFonts w:ascii="Arial" w:hAnsi="Arial" w:eastAsia="Times New Roman" w:cs="Arial"/>
+      <w:proofErr w:type="spellEnd"/>
+      <w:r>
+        <w:rPr>
+          <w:rFonts w:ascii="Arial" w:eastAsia="Times New Roman" w:hAnsi="Arial" w:cs="Arial"/>
           <w:color w:val="000000"/>
           <w:sz w:val="24"/>
           <w:szCs w:val="24"/>
@@ -487,7 +507,7 @@
       </w:r>
       <w:r>
         <w:rPr>
-          <w:rFonts w:ascii="Arial" w:hAnsi="Arial" w:eastAsia="Times New Roman" w:cs="Arial"/>
+          <w:rFonts w:ascii="Arial" w:eastAsia="Times New Roman" w:hAnsi="Arial" w:cs="Arial"/>
           <w:color w:val="000000"/>
           <w:sz w:val="24"/>
           <w:szCs w:val="24"/>
@@ -497,7 +517,7 @@
       </w:r>
       <w:r>
         <w:rPr>
-          <w:rFonts w:ascii="Arial" w:hAnsi="Arial" w:eastAsia="Times New Roman" w:cs="Arial"/>
+          <w:rFonts w:ascii="Arial" w:eastAsia="Times New Roman" w:hAnsi="Arial" w:cs="Arial"/>
           <w:color w:val="000000"/>
           <w:sz w:val="24"/>
           <w:szCs w:val="24"/>
@@ -507,13 +527,35 @@
       </w:r>
       <w:r>
         <w:rPr>
-          <w:rFonts w:ascii="Arial" w:hAnsi="Arial" w:eastAsia="Times New Roman" w:cs="Arial"/>
-          <w:color w:val="000000"/>
-          <w:sz w:val="24"/>
-          <w:szCs w:val="24"/>
-          <w:lang w:eastAsia="es-CO"/>
-        </w:rPr>
-        <w:t>el marco de trabajo Spring Boot, que permita interactuar con la base de datos y cumplir con las necesidades del negocio identificadas para el proyecto.</w:t>
+          <w:rFonts w:ascii="Arial" w:eastAsia="Times New Roman" w:hAnsi="Arial" w:cs="Arial"/>
+          <w:color w:val="000000"/>
+          <w:sz w:val="24"/>
+          <w:szCs w:val="24"/>
+          <w:lang w:eastAsia="es-CO"/>
+        </w:rPr>
+        <w:t xml:space="preserve">el marco de trabajo Spring </w:t>
+      </w:r>
+      <w:proofErr w:type="spellStart"/>
+      <w:r>
+        <w:rPr>
+          <w:rFonts w:ascii="Arial" w:eastAsia="Times New Roman" w:hAnsi="Arial" w:cs="Arial"/>
+          <w:color w:val="000000"/>
+          <w:sz w:val="24"/>
+          <w:szCs w:val="24"/>
+          <w:lang w:eastAsia="es-CO"/>
+        </w:rPr>
+        <w:t>Boot</w:t>
+      </w:r>
+      <w:proofErr w:type="spellEnd"/>
+      <w:r>
+        <w:rPr>
+          <w:rFonts w:ascii="Arial" w:eastAsia="Times New Roman" w:hAnsi="Arial" w:cs="Arial"/>
+          <w:color w:val="000000"/>
+          <w:sz w:val="24"/>
+          <w:szCs w:val="24"/>
+          <w:lang w:eastAsia="es-CO"/>
+        </w:rPr>
+        <w:t>, que permita interactuar con la base de datos y cumplir con las necesidades del negocio identificadas para el proyecto.</w:t>
       </w:r>
     </w:p>
     <w:p>
@@ -531,7 +573,7 @@
         <w:spacing w:after="0" w:line="240" w:lineRule="auto"/>
         <w:jc w:val="center"/>
         <w:rPr>
-          <w:rFonts w:ascii="Arial" w:hAnsi="Arial" w:eastAsia="Times New Roman" w:cs="Arial"/>
+          <w:rFonts w:ascii="Arial" w:eastAsia="Times New Roman" w:hAnsi="Arial" w:cs="Arial"/>
           <w:b/>
           <w:bCs/>
           <w:color w:val="000000"/>
@@ -542,7 +584,7 @@
       </w:pPr>
       <w:r>
         <w:rPr>
-          <w:rFonts w:ascii="Arial" w:hAnsi="Arial" w:eastAsia="Times New Roman" w:cs="Arial"/>
+          <w:rFonts w:ascii="Arial" w:eastAsia="Times New Roman" w:hAnsi="Arial" w:cs="Arial"/>
           <w:b/>
           <w:bCs/>
           <w:color w:val="000000"/>
@@ -558,7 +600,7 @@
         <w:spacing w:after="0" w:line="240" w:lineRule="auto"/>
         <w:jc w:val="center"/>
         <w:rPr>
-          <w:rFonts w:ascii="Arial" w:hAnsi="Arial" w:eastAsia="Times New Roman" w:cs="Arial"/>
+          <w:rFonts w:ascii="Arial" w:eastAsia="Times New Roman" w:hAnsi="Arial" w:cs="Arial"/>
           <w:b/>
           <w:bCs/>
           <w:color w:val="000000"/>
@@ -571,7 +613,7 @@
     <w:p>
       <w:pPr>
         <w:rPr>
-          <w:rFonts w:ascii="Arial" w:hAnsi="Arial" w:eastAsia="Times New Roman" w:cs="Arial"/>
+          <w:rFonts w:ascii="Arial" w:eastAsia="Times New Roman" w:hAnsi="Arial" w:cs="Arial"/>
           <w:sz w:val="24"/>
           <w:szCs w:val="24"/>
           <w:lang w:eastAsia="es-CO"/>
@@ -623,25 +665,69 @@
         <w:spacing w:after="0" w:line="240" w:lineRule="auto"/>
         <w:jc w:val="both"/>
         <w:rPr>
-          <w:rFonts w:ascii="Arial" w:hAnsi="Arial" w:eastAsia="Times New Roman" w:cs="Arial"/>
-          <w:sz w:val="24"/>
-          <w:szCs w:val="24"/>
-          <w:lang w:eastAsia="es-CO"/>
-        </w:rPr>
-      </w:pPr>
-      <w:r>
-        <w:rPr>
-          <w:rFonts w:ascii="Arial" w:hAnsi="Arial" w:eastAsia="Times New Roman" w:cs="Arial"/>
-          <w:color w:val="000000"/>
-          <w:sz w:val="24"/>
-          <w:szCs w:val="24"/>
-          <w:lang w:eastAsia="es-CO"/>
-        </w:rPr>
-        <w:t>Con el propósito de garantizar la trazabilidad del proyecto se implementó el uso de GitHub y Trello,</w:t>
-      </w:r>
-      <w:r>
-        <w:rPr>
-          <w:rFonts w:ascii="Arial" w:hAnsi="Arial" w:eastAsia="Times New Roman" w:cs="Arial"/>
+          <w:rFonts w:ascii="Arial" w:eastAsia="Times New Roman" w:hAnsi="Arial" w:cs="Arial"/>
+          <w:sz w:val="24"/>
+          <w:szCs w:val="24"/>
+          <w:lang w:eastAsia="es-CO"/>
+        </w:rPr>
+      </w:pPr>
+      <w:r>
+        <w:rPr>
+          <w:rFonts w:ascii="Arial" w:eastAsia="Times New Roman" w:hAnsi="Arial" w:cs="Arial"/>
+          <w:color w:val="000000"/>
+          <w:sz w:val="24"/>
+          <w:szCs w:val="24"/>
+          <w:lang w:eastAsia="es-CO"/>
+        </w:rPr>
+        <w:t xml:space="preserve">Con el propósito de garantizar la trazabilidad del proyecto se implementó el uso de </w:t>
+      </w:r>
+      <w:proofErr w:type="spellStart"/>
+      <w:r>
+        <w:rPr>
+          <w:rFonts w:ascii="Arial" w:eastAsia="Times New Roman" w:hAnsi="Arial" w:cs="Arial"/>
+          <w:color w:val="000000"/>
+          <w:sz w:val="24"/>
+          <w:szCs w:val="24"/>
+          <w:lang w:eastAsia="es-CO"/>
+        </w:rPr>
+        <w:t>GitHub</w:t>
+      </w:r>
+      <w:proofErr w:type="spellEnd"/>
+      <w:r>
+        <w:rPr>
+          <w:rFonts w:ascii="Arial" w:eastAsia="Times New Roman" w:hAnsi="Arial" w:cs="Arial"/>
+          <w:color w:val="000000"/>
+          <w:sz w:val="24"/>
+          <w:szCs w:val="24"/>
+          <w:lang w:eastAsia="es-CO"/>
+        </w:rPr>
+        <w:t xml:space="preserve"> y </w:t>
+      </w:r>
+      <w:proofErr w:type="spellStart"/>
+      <w:r>
+        <w:rPr>
+          <w:rFonts w:ascii="Arial" w:eastAsia="Times New Roman" w:hAnsi="Arial" w:cs="Arial"/>
+          <w:color w:val="000000"/>
+          <w:sz w:val="24"/>
+          <w:szCs w:val="24"/>
+          <w:lang w:eastAsia="es-CO"/>
+        </w:rPr>
+        <w:t>Trello</w:t>
+      </w:r>
+      <w:proofErr w:type="spellEnd"/>
+      <w:r>
+        <w:rPr>
+          <w:rFonts w:ascii="Arial" w:eastAsia="Times New Roman" w:hAnsi="Arial" w:cs="Arial"/>
+          <w:color w:val="000000"/>
+          <w:sz w:val="24"/>
+          <w:szCs w:val="24"/>
+          <w:lang w:eastAsia="es-CO"/>
+        </w:rPr>
+        <w:t>,</w:t>
+      </w:r>
+      <w:r>
+        <w:rPr>
+          <w:rFonts w:ascii="Arial" w:eastAsia="Times New Roman" w:hAnsi="Arial" w:cs="Arial"/>
           <w:color w:val="000000"/>
           <w:sz w:val="24"/>
           <w:szCs w:val="24"/>
@@ -651,17 +737,39 @@
       </w:r>
       <w:r>
         <w:rPr>
-          <w:rFonts w:ascii="Arial" w:hAnsi="Arial" w:eastAsia="Times New Roman" w:cs="Arial"/>
-          <w:color w:val="000000"/>
-          <w:sz w:val="24"/>
-          <w:szCs w:val="24"/>
-          <w:lang w:eastAsia="es-CO"/>
-        </w:rPr>
-        <w:t xml:space="preserve">pues en Github se puede registrar los cambios </w:t>
-      </w:r>
-      <w:r>
-        <w:rPr>
-          <w:rFonts w:ascii="Arial" w:hAnsi="Arial" w:eastAsia="Times New Roman" w:cs="Arial"/>
+          <w:rFonts w:ascii="Arial" w:eastAsia="Times New Roman" w:hAnsi="Arial" w:cs="Arial"/>
+          <w:color w:val="000000"/>
+          <w:sz w:val="24"/>
+          <w:szCs w:val="24"/>
+          <w:lang w:eastAsia="es-CO"/>
+        </w:rPr>
+        <w:t xml:space="preserve">pues en </w:t>
+      </w:r>
+      <w:proofErr w:type="spellStart"/>
+      <w:r>
+        <w:rPr>
+          <w:rFonts w:ascii="Arial" w:eastAsia="Times New Roman" w:hAnsi="Arial" w:cs="Arial"/>
+          <w:color w:val="000000"/>
+          <w:sz w:val="24"/>
+          <w:szCs w:val="24"/>
+          <w:lang w:eastAsia="es-CO"/>
+        </w:rPr>
+        <w:t>Github</w:t>
+      </w:r>
+      <w:proofErr w:type="spellEnd"/>
+      <w:r>
+        <w:rPr>
+          <w:rFonts w:ascii="Arial" w:eastAsia="Times New Roman" w:hAnsi="Arial" w:cs="Arial"/>
+          <w:color w:val="000000"/>
+          <w:sz w:val="24"/>
+          <w:szCs w:val="24"/>
+          <w:lang w:eastAsia="es-CO"/>
+        </w:rPr>
+        <w:t xml:space="preserve"> se puede registrar los cambios </w:t>
+      </w:r>
+      <w:r>
+        <w:rPr>
+          <w:rFonts w:ascii="Arial" w:eastAsia="Times New Roman" w:hAnsi="Arial" w:cs="Arial"/>
           <w:color w:val="000000"/>
           <w:sz w:val="24"/>
           <w:szCs w:val="24"/>
@@ -671,20 +779,42 @@
       </w:r>
       <w:r>
         <w:rPr>
-          <w:rFonts w:ascii="Arial" w:hAnsi="Arial" w:eastAsia="Times New Roman" w:cs="Arial"/>
-          <w:color w:val="000000"/>
-          <w:sz w:val="24"/>
-          <w:szCs w:val="24"/>
-          <w:lang w:eastAsia="es-CO"/>
-        </w:rPr>
-        <w:t>, mientras que en Trello se especifican las tareas de cada miembro:</w:t>
+          <w:rFonts w:ascii="Arial" w:eastAsia="Times New Roman" w:hAnsi="Arial" w:cs="Arial"/>
+          <w:color w:val="000000"/>
+          <w:sz w:val="24"/>
+          <w:szCs w:val="24"/>
+          <w:lang w:eastAsia="es-CO"/>
+        </w:rPr>
+        <w:t xml:space="preserve">, mientras que en </w:t>
+      </w:r>
+      <w:proofErr w:type="spellStart"/>
+      <w:r>
+        <w:rPr>
+          <w:rFonts w:ascii="Arial" w:eastAsia="Times New Roman" w:hAnsi="Arial" w:cs="Arial"/>
+          <w:color w:val="000000"/>
+          <w:sz w:val="24"/>
+          <w:szCs w:val="24"/>
+          <w:lang w:eastAsia="es-CO"/>
+        </w:rPr>
+        <w:t>Trello</w:t>
+      </w:r>
+      <w:proofErr w:type="spellEnd"/>
+      <w:r>
+        <w:rPr>
+          <w:rFonts w:ascii="Arial" w:eastAsia="Times New Roman" w:hAnsi="Arial" w:cs="Arial"/>
+          <w:color w:val="000000"/>
+          <w:sz w:val="24"/>
+          <w:szCs w:val="24"/>
+          <w:lang w:eastAsia="es-CO"/>
+        </w:rPr>
+        <w:t xml:space="preserve"> se especifican las tareas de cada miembro:</w:t>
       </w:r>
     </w:p>
     <w:p>
       <w:pPr>
         <w:spacing w:after="0" w:line="240" w:lineRule="auto"/>
         <w:rPr>
-          <w:rFonts w:ascii="Arial" w:hAnsi="Arial" w:eastAsia="Times New Roman" w:cs="Arial"/>
+          <w:rFonts w:ascii="Arial" w:eastAsia="Times New Roman" w:hAnsi="Arial" w:cs="Arial"/>
           <w:sz w:val="24"/>
           <w:szCs w:val="24"/>
           <w:lang w:eastAsia="es-CO"/>
@@ -701,25 +831,47 @@
         <w:spacing w:after="0" w:line="240" w:lineRule="auto"/>
         <w:jc w:val="both"/>
         <w:rPr>
-          <w:rFonts w:ascii="Arial" w:hAnsi="Arial" w:eastAsia="Times New Roman" w:cs="Arial"/>
-          <w:sz w:val="24"/>
-          <w:szCs w:val="24"/>
-          <w:lang w:eastAsia="es-CO"/>
-        </w:rPr>
-      </w:pPr>
-      <w:r>
-        <w:rPr>
-          <w:rFonts w:ascii="Arial" w:hAnsi="Arial" w:eastAsia="Times New Roman" w:cs="Arial"/>
-          <w:color w:val="000000"/>
-          <w:sz w:val="24"/>
-          <w:szCs w:val="24"/>
-          <w:lang w:eastAsia="es-CO"/>
-        </w:rPr>
-        <w:t xml:space="preserve">Dentro de Trello, se gestionaron las tareas del sprint </w:t>
-      </w:r>
-      <w:r>
-        <w:rPr>
-          <w:rFonts w:ascii="Arial" w:hAnsi="Arial" w:eastAsia="Times New Roman" w:cs="Arial"/>
+          <w:rFonts w:ascii="Arial" w:eastAsia="Times New Roman" w:hAnsi="Arial" w:cs="Arial"/>
+          <w:sz w:val="24"/>
+          <w:szCs w:val="24"/>
+          <w:lang w:eastAsia="es-CO"/>
+        </w:rPr>
+      </w:pPr>
+      <w:r>
+        <w:rPr>
+          <w:rFonts w:ascii="Arial" w:eastAsia="Times New Roman" w:hAnsi="Arial" w:cs="Arial"/>
+          <w:color w:val="000000"/>
+          <w:sz w:val="24"/>
+          <w:szCs w:val="24"/>
+          <w:lang w:eastAsia="es-CO"/>
+        </w:rPr>
+        <w:t xml:space="preserve">Dentro de </w:t>
+      </w:r>
+      <w:proofErr w:type="spellStart"/>
+      <w:r>
+        <w:rPr>
+          <w:rFonts w:ascii="Arial" w:eastAsia="Times New Roman" w:hAnsi="Arial" w:cs="Arial"/>
+          <w:color w:val="000000"/>
+          <w:sz w:val="24"/>
+          <w:szCs w:val="24"/>
+          <w:lang w:eastAsia="es-CO"/>
+        </w:rPr>
+        <w:t>Trello</w:t>
+      </w:r>
+      <w:proofErr w:type="spellEnd"/>
+      <w:r>
+        <w:rPr>
+          <w:rFonts w:ascii="Arial" w:eastAsia="Times New Roman" w:hAnsi="Arial" w:cs="Arial"/>
+          <w:color w:val="000000"/>
+          <w:sz w:val="24"/>
+          <w:szCs w:val="24"/>
+          <w:lang w:eastAsia="es-CO"/>
+        </w:rPr>
+        <w:t xml:space="preserve">, se gestionaron las tareas del sprint </w:t>
+      </w:r>
+      <w:r>
+        <w:rPr>
+          <w:rFonts w:ascii="Arial" w:eastAsia="Times New Roman" w:hAnsi="Arial" w:cs="Arial"/>
           <w:color w:val="000000"/>
           <w:sz w:val="24"/>
           <w:szCs w:val="24"/>
@@ -729,7 +881,7 @@
       </w:r>
       <w:r>
         <w:rPr>
-          <w:rFonts w:ascii="Arial" w:hAnsi="Arial" w:eastAsia="Times New Roman" w:cs="Arial"/>
+          <w:rFonts w:ascii="Arial" w:eastAsia="Times New Roman" w:hAnsi="Arial" w:cs="Arial"/>
           <w:color w:val="000000"/>
           <w:sz w:val="24"/>
           <w:szCs w:val="24"/>
@@ -739,7 +891,7 @@
       </w:r>
       <w:r>
         <w:rPr>
-          <w:rFonts w:ascii="Arial" w:hAnsi="Arial" w:eastAsia="Times New Roman" w:cs="Arial"/>
+          <w:rFonts w:ascii="Arial" w:eastAsia="Times New Roman" w:hAnsi="Arial" w:cs="Arial"/>
           <w:color w:val="000000"/>
           <w:sz w:val="24"/>
           <w:szCs w:val="24"/>
@@ -749,17 +901,51 @@
       </w:r>
       <w:r>
         <w:rPr>
-          <w:rFonts w:ascii="Arial" w:hAnsi="Arial" w:eastAsia="Times New Roman" w:cs="Arial"/>
-          <w:color w:val="000000"/>
-          <w:sz w:val="24"/>
-          <w:szCs w:val="24"/>
-          <w:lang w:eastAsia="es-CO"/>
-        </w:rPr>
-        <w:t>los endpoints necesarios para realizar tareas de gestión de datos en la base de datos (CRUD) que permitan el funcionamiento de la app</w:t>
-      </w:r>
-      <w:r>
-        <w:rPr>
-          <w:rFonts w:ascii="Arial" w:hAnsi="Arial" w:eastAsia="Times New Roman" w:cs="Arial"/>
+          <w:rFonts w:ascii="Arial" w:eastAsia="Times New Roman" w:hAnsi="Arial" w:cs="Arial"/>
+          <w:color w:val="000000"/>
+          <w:sz w:val="24"/>
+          <w:szCs w:val="24"/>
+          <w:lang w:eastAsia="es-CO"/>
+        </w:rPr>
+        <w:t xml:space="preserve">los </w:t>
+      </w:r>
+      <w:proofErr w:type="spellStart"/>
+      <w:r>
+        <w:rPr>
+          <w:rFonts w:ascii="Arial" w:eastAsia="Times New Roman" w:hAnsi="Arial" w:cs="Arial"/>
+          <w:color w:val="000000"/>
+          <w:sz w:val="24"/>
+          <w:szCs w:val="24"/>
+          <w:lang w:eastAsia="es-CO"/>
+        </w:rPr>
+        <w:t>endpoints</w:t>
+      </w:r>
+      <w:proofErr w:type="spellEnd"/>
+      <w:r>
+        <w:rPr>
+          <w:rFonts w:ascii="Arial" w:eastAsia="Times New Roman" w:hAnsi="Arial" w:cs="Arial"/>
+          <w:color w:val="000000"/>
+          <w:sz w:val="24"/>
+          <w:szCs w:val="24"/>
+          <w:lang w:eastAsia="es-CO"/>
+        </w:rPr>
+        <w:t xml:space="preserve"> necesarios para realizar tareas de gestión de datos en la base de datos (CRUD) que permitan el funcionamiento de la </w:t>
+      </w:r>
+      <w:proofErr w:type="spellStart"/>
+      <w:r>
+        <w:rPr>
+          <w:rFonts w:ascii="Arial" w:eastAsia="Times New Roman" w:hAnsi="Arial" w:cs="Arial"/>
+          <w:color w:val="000000"/>
+          <w:sz w:val="24"/>
+          <w:szCs w:val="24"/>
+          <w:lang w:eastAsia="es-CO"/>
+        </w:rPr>
+        <w:t>app</w:t>
+      </w:r>
+      <w:proofErr w:type="spellEnd"/>
+      <w:r>
+        <w:rPr>
+          <w:rFonts w:ascii="Arial" w:eastAsia="Times New Roman" w:hAnsi="Arial" w:cs="Arial"/>
           <w:color w:val="000000"/>
           <w:sz w:val="24"/>
           <w:szCs w:val="24"/>
@@ -772,7 +958,7 @@
       <w:pPr>
         <w:spacing w:after="0" w:line="240" w:lineRule="auto"/>
         <w:rPr>
-          <w:rFonts w:ascii="Arial" w:hAnsi="Arial" w:eastAsia="Times New Roman" w:cs="Arial"/>
+          <w:rFonts w:ascii="Arial" w:eastAsia="Times New Roman" w:hAnsi="Arial" w:cs="Arial"/>
           <w:sz w:val="24"/>
           <w:szCs w:val="24"/>
           <w:lang w:eastAsia="es-CO"/>
@@ -789,15 +975,15 @@
         <w:spacing w:after="0" w:line="240" w:lineRule="auto"/>
         <w:jc w:val="both"/>
         <w:rPr>
-          <w:rFonts w:ascii="Arial" w:hAnsi="Arial" w:eastAsia="Times New Roman" w:cs="Arial"/>
-          <w:sz w:val="24"/>
-          <w:szCs w:val="24"/>
-          <w:lang w:eastAsia="es-CO"/>
-        </w:rPr>
-      </w:pPr>
-      <w:r>
-        <w:rPr>
-          <w:rFonts w:ascii="Arial" w:hAnsi="Arial" w:eastAsia="Times New Roman" w:cs="Arial"/>
+          <w:rFonts w:ascii="Arial" w:eastAsia="Times New Roman" w:hAnsi="Arial" w:cs="Arial"/>
+          <w:sz w:val="24"/>
+          <w:szCs w:val="24"/>
+          <w:lang w:eastAsia="es-CO"/>
+        </w:rPr>
+      </w:pPr>
+      <w:r>
+        <w:rPr>
+          <w:rFonts w:ascii="Arial" w:eastAsia="Times New Roman" w:hAnsi="Arial" w:cs="Arial"/>
           <w:color w:val="000000"/>
           <w:sz w:val="24"/>
           <w:szCs w:val="24"/>
@@ -808,21 +994,69 @@
       </w:r>
       <w:r>
         <w:rPr>
-          <w:rFonts w:ascii="Arial" w:hAnsi="Arial" w:eastAsia="Times New Roman" w:cs="Arial"/>
-          <w:color w:val="000000"/>
-          <w:sz w:val="24"/>
-          <w:szCs w:val="24"/>
-          <w:shd w:val="clear" w:color="auto" w:fill="FFFFFF"/>
-          <w:lang w:eastAsia="es-CO"/>
-        </w:rPr>
-        <w:t>la actualización del proyecto, cada uno de los miembros se encargó de subir los archivos desarrollados con el propósito de hacer un pull request una vez estén completados.</w:t>
+          <w:rFonts w:ascii="Arial" w:eastAsia="Times New Roman" w:hAnsi="Arial" w:cs="Arial"/>
+          <w:color w:val="000000"/>
+          <w:sz w:val="24"/>
+          <w:szCs w:val="24"/>
+          <w:shd w:val="clear" w:color="auto" w:fill="FFFFFF"/>
+          <w:lang w:eastAsia="es-CO"/>
+        </w:rPr>
+        <w:t xml:space="preserve">la actualización del proyecto, cada uno de los miembros se encargó de subir los archivos desarrollados con el propósito de hacer un </w:t>
+      </w:r>
+      <w:proofErr w:type="spellStart"/>
+      <w:r>
+        <w:rPr>
+          <w:rFonts w:ascii="Arial" w:eastAsia="Times New Roman" w:hAnsi="Arial" w:cs="Arial"/>
+          <w:color w:val="000000"/>
+          <w:sz w:val="24"/>
+          <w:szCs w:val="24"/>
+          <w:shd w:val="clear" w:color="auto" w:fill="FFFFFF"/>
+          <w:lang w:eastAsia="es-CO"/>
+        </w:rPr>
+        <w:t>pull</w:t>
+      </w:r>
+      <w:proofErr w:type="spellEnd"/>
+      <w:r>
+        <w:rPr>
+          <w:rFonts w:ascii="Arial" w:eastAsia="Times New Roman" w:hAnsi="Arial" w:cs="Arial"/>
+          <w:color w:val="000000"/>
+          <w:sz w:val="24"/>
+          <w:szCs w:val="24"/>
+          <w:shd w:val="clear" w:color="auto" w:fill="FFFFFF"/>
+          <w:lang w:eastAsia="es-CO"/>
+        </w:rPr>
+        <w:t xml:space="preserve"> </w:t>
+      </w:r>
+      <w:proofErr w:type="spellStart"/>
+      <w:r>
+        <w:rPr>
+          <w:rFonts w:ascii="Arial" w:eastAsia="Times New Roman" w:hAnsi="Arial" w:cs="Arial"/>
+          <w:color w:val="000000"/>
+          <w:sz w:val="24"/>
+          <w:szCs w:val="24"/>
+          <w:shd w:val="clear" w:color="auto" w:fill="FFFFFF"/>
+          <w:lang w:eastAsia="es-CO"/>
+        </w:rPr>
+        <w:t>request</w:t>
+      </w:r>
+      <w:proofErr w:type="spellEnd"/>
+      <w:r>
+        <w:rPr>
+          <w:rFonts w:ascii="Arial" w:eastAsia="Times New Roman" w:hAnsi="Arial" w:cs="Arial"/>
+          <w:color w:val="000000"/>
+          <w:sz w:val="24"/>
+          <w:szCs w:val="24"/>
+          <w:shd w:val="clear" w:color="auto" w:fill="FFFFFF"/>
+          <w:lang w:eastAsia="es-CO"/>
+        </w:rPr>
+        <w:t xml:space="preserve"> una vez estén completados.</w:t>
       </w:r>
     </w:p>
     <w:p>
       <w:pPr>
         <w:spacing w:after="0" w:line="240" w:lineRule="auto"/>
         <w:rPr>
-          <w:rFonts w:ascii="Arial" w:hAnsi="Arial" w:eastAsia="Times New Roman" w:cs="Arial"/>
+          <w:rFonts w:ascii="Arial" w:eastAsia="Times New Roman" w:hAnsi="Arial" w:cs="Arial"/>
           <w:sz w:val="24"/>
           <w:szCs w:val="24"/>
           <w:lang w:eastAsia="es-CO"/>
@@ -839,15 +1073,15 @@
         <w:spacing w:after="0" w:line="240" w:lineRule="auto"/>
         <w:jc w:val="both"/>
         <w:rPr>
-          <w:rFonts w:ascii="Arial" w:hAnsi="Arial" w:eastAsia="Times New Roman" w:cs="Arial"/>
-          <w:sz w:val="24"/>
-          <w:szCs w:val="24"/>
-          <w:lang w:eastAsia="es-CO"/>
-        </w:rPr>
-      </w:pPr>
-      <w:r>
-        <w:rPr>
-          <w:rFonts w:ascii="Arial" w:hAnsi="Arial" w:eastAsia="Times New Roman" w:cs="Arial"/>
+          <w:rFonts w:ascii="Arial" w:eastAsia="Times New Roman" w:hAnsi="Arial" w:cs="Arial"/>
+          <w:sz w:val="24"/>
+          <w:szCs w:val="24"/>
+          <w:lang w:eastAsia="es-CO"/>
+        </w:rPr>
+      </w:pPr>
+      <w:r>
+        <w:rPr>
+          <w:rFonts w:ascii="Arial" w:eastAsia="Times New Roman" w:hAnsi="Arial" w:cs="Arial"/>
           <w:color w:val="000000"/>
           <w:sz w:val="24"/>
           <w:szCs w:val="24"/>
@@ -858,7 +1092,7 @@
       </w:r>
       <w:r>
         <w:rPr>
-          <w:rFonts w:ascii="Arial" w:hAnsi="Arial" w:eastAsia="Times New Roman" w:cs="Arial"/>
+          <w:rFonts w:ascii="Arial" w:eastAsia="Times New Roman" w:hAnsi="Arial" w:cs="Arial"/>
           <w:color w:val="000000"/>
           <w:sz w:val="24"/>
           <w:szCs w:val="24"/>
@@ -869,7 +1103,7 @@
       </w:r>
       <w:r>
         <w:rPr>
-          <w:rFonts w:ascii="Arial" w:hAnsi="Arial" w:eastAsia="Times New Roman" w:cs="Arial"/>
+          <w:rFonts w:ascii="Arial" w:eastAsia="Times New Roman" w:hAnsi="Arial" w:cs="Arial"/>
           <w:color w:val="000000"/>
           <w:sz w:val="24"/>
           <w:szCs w:val="24"/>
@@ -880,7 +1114,7 @@
       </w:r>
       <w:r>
         <w:rPr>
-          <w:rFonts w:ascii="Arial" w:hAnsi="Arial" w:eastAsia="Times New Roman" w:cs="Arial"/>
+          <w:rFonts w:ascii="Arial" w:eastAsia="Times New Roman" w:hAnsi="Arial" w:cs="Arial"/>
           <w:color w:val="000000"/>
           <w:sz w:val="24"/>
           <w:szCs w:val="24"/>
@@ -889,9 +1123,10 @@
         </w:rPr>
         <w:t xml:space="preserve"> </w:t>
       </w:r>
-      <w:r>
-        <w:rPr>
-          <w:rFonts w:ascii="Arial" w:hAnsi="Arial" w:eastAsia="Times New Roman" w:cs="Arial"/>
+      <w:proofErr w:type="spellStart"/>
+      <w:r>
+        <w:rPr>
+          <w:rFonts w:ascii="Arial" w:eastAsia="Times New Roman" w:hAnsi="Arial" w:cs="Arial"/>
           <w:color w:val="000000"/>
           <w:sz w:val="24"/>
           <w:szCs w:val="24"/>
@@ -900,9 +1135,10 @@
         </w:rPr>
         <w:t>endpoints</w:t>
       </w:r>
-      <w:r>
-        <w:rPr>
-          <w:rFonts w:ascii="Arial" w:hAnsi="Arial" w:eastAsia="Times New Roman" w:cs="Arial"/>
+      <w:proofErr w:type="spellEnd"/>
+      <w:r>
+        <w:rPr>
+          <w:rFonts w:ascii="Arial" w:eastAsia="Times New Roman" w:hAnsi="Arial" w:cs="Arial"/>
           <w:color w:val="000000"/>
           <w:sz w:val="24"/>
           <w:szCs w:val="24"/>
@@ -916,7 +1152,7 @@
       <w:pPr>
         <w:pStyle w:val="Prrafodelista"/>
         <w:rPr>
-          <w:rFonts w:ascii="Arial" w:hAnsi="Arial" w:eastAsia="Times New Roman" w:cs="Arial"/>
+          <w:rFonts w:ascii="Arial" w:eastAsia="Times New Roman" w:hAnsi="Arial" w:cs="Arial"/>
           <w:sz w:val="24"/>
           <w:szCs w:val="24"/>
           <w:lang w:eastAsia="es-CO"/>
@@ -933,27 +1169,87 @@
         <w:spacing w:after="0" w:line="240" w:lineRule="auto"/>
         <w:jc w:val="both"/>
         <w:rPr>
-          <w:rFonts w:ascii="Arial" w:hAnsi="Arial" w:eastAsia="Times New Roman" w:cs="Arial"/>
-          <w:sz w:val="24"/>
-          <w:szCs w:val="24"/>
-          <w:lang w:eastAsia="es-CO"/>
-        </w:rPr>
-      </w:pPr>
-      <w:r>
-        <w:rPr>
-          <w:rFonts w:ascii="Arial" w:hAnsi="Arial" w:eastAsia="Times New Roman" w:cs="Arial"/>
-          <w:sz w:val="24"/>
-          <w:szCs w:val="24"/>
-          <w:lang w:eastAsia="es-CO"/>
-        </w:rPr>
-        <w:t>Cada integrante del equipo realizó la descarga de IDE Spring Tool Suite como herramienta para trabajar con el framework Spring Boot.</w:t>
+          <w:rFonts w:ascii="Arial" w:eastAsia="Times New Roman" w:hAnsi="Arial" w:cs="Arial"/>
+          <w:sz w:val="24"/>
+          <w:szCs w:val="24"/>
+          <w:lang w:eastAsia="es-CO"/>
+        </w:rPr>
+      </w:pPr>
+      <w:r>
+        <w:rPr>
+          <w:rFonts w:ascii="Arial" w:eastAsia="Times New Roman" w:hAnsi="Arial" w:cs="Arial"/>
+          <w:sz w:val="24"/>
+          <w:szCs w:val="24"/>
+          <w:lang w:eastAsia="es-CO"/>
+        </w:rPr>
+        <w:t xml:space="preserve">Cada integrante del equipo realizó la descarga de IDE Spring </w:t>
+      </w:r>
+      <w:proofErr w:type="spellStart"/>
+      <w:r>
+        <w:rPr>
+          <w:rFonts w:ascii="Arial" w:eastAsia="Times New Roman" w:hAnsi="Arial" w:cs="Arial"/>
+          <w:sz w:val="24"/>
+          <w:szCs w:val="24"/>
+          <w:lang w:eastAsia="es-CO"/>
+        </w:rPr>
+        <w:t>Tool</w:t>
+      </w:r>
+      <w:proofErr w:type="spellEnd"/>
+      <w:r>
+        <w:rPr>
+          <w:rFonts w:ascii="Arial" w:eastAsia="Times New Roman" w:hAnsi="Arial" w:cs="Arial"/>
+          <w:sz w:val="24"/>
+          <w:szCs w:val="24"/>
+          <w:lang w:eastAsia="es-CO"/>
+        </w:rPr>
+        <w:t xml:space="preserve"> Suite como herramienta para trabajar con el </w:t>
+      </w:r>
+      <w:proofErr w:type="spellStart"/>
+      <w:r>
+        <w:rPr>
+          <w:rFonts w:ascii="Arial" w:eastAsia="Times New Roman" w:hAnsi="Arial" w:cs="Arial"/>
+          <w:sz w:val="24"/>
+          <w:szCs w:val="24"/>
+          <w:lang w:eastAsia="es-CO"/>
+        </w:rPr>
+        <w:t>framework</w:t>
+      </w:r>
+      <w:proofErr w:type="spellEnd"/>
+      <w:r>
+        <w:rPr>
+          <w:rFonts w:ascii="Arial" w:eastAsia="Times New Roman" w:hAnsi="Arial" w:cs="Arial"/>
+          <w:sz w:val="24"/>
+          <w:szCs w:val="24"/>
+          <w:lang w:eastAsia="es-CO"/>
+        </w:rPr>
+        <w:t xml:space="preserve"> Spring </w:t>
+      </w:r>
+      <w:proofErr w:type="spellStart"/>
+      <w:r>
+        <w:rPr>
+          <w:rFonts w:ascii="Arial" w:eastAsia="Times New Roman" w:hAnsi="Arial" w:cs="Arial"/>
+          <w:sz w:val="24"/>
+          <w:szCs w:val="24"/>
+          <w:lang w:eastAsia="es-CO"/>
+        </w:rPr>
+        <w:t>Boot</w:t>
+      </w:r>
+      <w:proofErr w:type="spellEnd"/>
+      <w:r>
+        <w:rPr>
+          <w:rFonts w:ascii="Arial" w:eastAsia="Times New Roman" w:hAnsi="Arial" w:cs="Arial"/>
+          <w:sz w:val="24"/>
+          <w:szCs w:val="24"/>
+          <w:lang w:eastAsia="es-CO"/>
+        </w:rPr>
+        <w:t>.</w:t>
       </w:r>
     </w:p>
     <w:p>
       <w:pPr>
         <w:spacing w:after="0" w:line="240" w:lineRule="auto"/>
         <w:rPr>
-          <w:rFonts w:ascii="Arial" w:hAnsi="Arial" w:eastAsia="Times New Roman" w:cs="Arial"/>
+          <w:rFonts w:ascii="Arial" w:eastAsia="Times New Roman" w:hAnsi="Arial" w:cs="Arial"/>
           <w:sz w:val="24"/>
           <w:szCs w:val="24"/>
           <w:lang w:eastAsia="es-CO"/>
@@ -971,29 +1267,90 @@
       </w:pPr>
       <w:r>
         <w:rPr>
-          <w:rFonts w:ascii="Arial" w:hAnsi="Arial" w:eastAsia="Times New Roman" w:cs="Arial"/>
-          <w:color w:val="000000"/>
-          <w:sz w:val="24"/>
-          <w:szCs w:val="24"/>
-          <w:shd w:val="clear" w:color="auto" w:fill="FFFFFF"/>
-          <w:lang w:eastAsia="es-CO"/>
-        </w:rPr>
-        <w:t>De nuevo, para actualizar el repositorio de Git se hizo uso de las ramas iniciales y se modificaron las carpetas de fuentes y bases de datos para indicar las instrucciones que se utilizaron para crear l</w:t>
-      </w:r>
-      <w:r>
-        <w:rPr>
-          <w:rFonts w:ascii="Arial" w:hAnsi="Arial" w:eastAsia="Times New Roman" w:cs="Arial"/>
-          <w:color w:val="000000"/>
-          <w:sz w:val="24"/>
-          <w:szCs w:val="24"/>
-          <w:shd w:val="clear" w:color="auto" w:fill="FFFFFF"/>
-          <w:lang w:eastAsia="es-CO"/>
-        </w:rPr>
-        <w:t>os endpoints de microservicios</w:t>
-      </w:r>
-      <w:r>
-        <w:rPr>
-          <w:rFonts w:ascii="Arial" w:hAnsi="Arial" w:eastAsia="Times New Roman" w:cs="Arial"/>
+          <w:rFonts w:ascii="Arial" w:eastAsia="Times New Roman" w:hAnsi="Arial" w:cs="Arial"/>
+          <w:color w:val="000000"/>
+          <w:sz w:val="24"/>
+          <w:szCs w:val="24"/>
+          <w:shd w:val="clear" w:color="auto" w:fill="FFFFFF"/>
+          <w:lang w:eastAsia="es-CO"/>
+        </w:rPr>
+        <w:t xml:space="preserve">De nuevo, para actualizar el repositorio de </w:t>
+      </w:r>
+      <w:proofErr w:type="spellStart"/>
+      <w:r>
+        <w:rPr>
+          <w:rFonts w:ascii="Arial" w:eastAsia="Times New Roman" w:hAnsi="Arial" w:cs="Arial"/>
+          <w:color w:val="000000"/>
+          <w:sz w:val="24"/>
+          <w:szCs w:val="24"/>
+          <w:shd w:val="clear" w:color="auto" w:fill="FFFFFF"/>
+          <w:lang w:eastAsia="es-CO"/>
+        </w:rPr>
+        <w:t>Git</w:t>
+      </w:r>
+      <w:proofErr w:type="spellEnd"/>
+      <w:r>
+        <w:rPr>
+          <w:rFonts w:ascii="Arial" w:eastAsia="Times New Roman" w:hAnsi="Arial" w:cs="Arial"/>
+          <w:color w:val="000000"/>
+          <w:sz w:val="24"/>
+          <w:szCs w:val="24"/>
+          <w:shd w:val="clear" w:color="auto" w:fill="FFFFFF"/>
+          <w:lang w:eastAsia="es-CO"/>
+        </w:rPr>
+        <w:t xml:space="preserve"> se hizo uso de las ramas iniciales y se modificaron las carpetas de fuentes y bases de datos para indicar las instrucciones que se utilizaron para crear l</w:t>
+      </w:r>
+      <w:r>
+        <w:rPr>
+          <w:rFonts w:ascii="Arial" w:eastAsia="Times New Roman" w:hAnsi="Arial" w:cs="Arial"/>
+          <w:color w:val="000000"/>
+          <w:sz w:val="24"/>
+          <w:szCs w:val="24"/>
+          <w:shd w:val="clear" w:color="auto" w:fill="FFFFFF"/>
+          <w:lang w:eastAsia="es-CO"/>
+        </w:rPr>
+        <w:t xml:space="preserve">os </w:t>
+      </w:r>
+      <w:proofErr w:type="spellStart"/>
+      <w:r>
+        <w:rPr>
+          <w:rFonts w:ascii="Arial" w:eastAsia="Times New Roman" w:hAnsi="Arial" w:cs="Arial"/>
+          <w:color w:val="000000"/>
+          <w:sz w:val="24"/>
+          <w:szCs w:val="24"/>
+          <w:shd w:val="clear" w:color="auto" w:fill="FFFFFF"/>
+          <w:lang w:eastAsia="es-CO"/>
+        </w:rPr>
+        <w:t>endpoints</w:t>
+      </w:r>
+      <w:proofErr w:type="spellEnd"/>
+      <w:r>
+        <w:rPr>
+          <w:rFonts w:ascii="Arial" w:eastAsia="Times New Roman" w:hAnsi="Arial" w:cs="Arial"/>
+          <w:color w:val="000000"/>
+          <w:sz w:val="24"/>
+          <w:szCs w:val="24"/>
+          <w:shd w:val="clear" w:color="auto" w:fill="FFFFFF"/>
+          <w:lang w:eastAsia="es-CO"/>
+        </w:rPr>
+        <w:t xml:space="preserve"> de </w:t>
+      </w:r>
+      <w:proofErr w:type="spellStart"/>
+      <w:r>
+        <w:rPr>
+          <w:rFonts w:ascii="Arial" w:eastAsia="Times New Roman" w:hAnsi="Arial" w:cs="Arial"/>
+          <w:color w:val="000000"/>
+          <w:sz w:val="24"/>
+          <w:szCs w:val="24"/>
+          <w:shd w:val="clear" w:color="auto" w:fill="FFFFFF"/>
+          <w:lang w:eastAsia="es-CO"/>
+        </w:rPr>
+        <w:t>microservicios</w:t>
+      </w:r>
+      <w:proofErr w:type="spellEnd"/>
+      <w:r>
+        <w:rPr>
+          <w:rFonts w:ascii="Arial" w:eastAsia="Times New Roman" w:hAnsi="Arial" w:cs="Arial"/>
           <w:color w:val="000000"/>
           <w:sz w:val="24"/>
           <w:szCs w:val="24"/>
@@ -1031,16 +1388,17 @@
         <w:jc w:val="both"/>
         <w:rPr>
           <w:rStyle w:val="Hipervnculo"/>
-          <w:rFonts w:ascii="Arial" w:hAnsi="Arial" w:eastAsia="Times New Roman" w:cs="Arial"/>
-          <w:sz w:val="24"/>
-          <w:szCs w:val="24"/>
-          <w:shd w:val="clear" w:color="auto" w:fill="FFFFFF"/>
-          <w:lang w:eastAsia="es-CO"/>
-        </w:rPr>
-      </w:pPr>
-      <w:r>
-        <w:rPr>
-          <w:rFonts w:ascii="Arial" w:hAnsi="Arial" w:eastAsia="Times New Roman" w:cs="Arial"/>
+          <w:rFonts w:ascii="Arial" w:eastAsia="Times New Roman" w:hAnsi="Arial" w:cs="Arial"/>
+          <w:sz w:val="24"/>
+          <w:szCs w:val="24"/>
+          <w:shd w:val="clear" w:color="auto" w:fill="FFFFFF"/>
+          <w:lang w:eastAsia="es-CO"/>
+        </w:rPr>
+      </w:pPr>
+      <w:proofErr w:type="spellStart"/>
+      <w:r>
+        <w:rPr>
+          <w:rFonts w:ascii="Arial" w:eastAsia="Times New Roman" w:hAnsi="Arial" w:cs="Arial"/>
           <w:b/>
           <w:bCs/>
           <w:color w:val="000000"/>
@@ -1049,11 +1407,25 @@
           <w:shd w:val="clear" w:color="auto" w:fill="FFFFFF"/>
           <w:lang w:eastAsia="es-CO"/>
         </w:rPr>
-        <w:t>GitHub:</w:t>
-      </w:r>
-      <w:r>
-        <w:rPr>
-          <w:rFonts w:ascii="Arial" w:hAnsi="Arial" w:eastAsia="Times New Roman" w:cs="Arial"/>
+        <w:t>GitHub</w:t>
+      </w:r>
+      <w:proofErr w:type="spellEnd"/>
+      <w:r>
+        <w:rPr>
+          <w:rFonts w:ascii="Arial" w:eastAsia="Times New Roman" w:hAnsi="Arial" w:cs="Arial"/>
+          <w:b/>
+          <w:bCs/>
+          <w:color w:val="000000"/>
+          <w:sz w:val="24"/>
+          <w:szCs w:val="24"/>
+          <w:shd w:val="clear" w:color="auto" w:fill="FFFFFF"/>
+          <w:lang w:eastAsia="es-CO"/>
+        </w:rPr>
+        <w:t>:</w:t>
+      </w:r>
+      <w:r>
+        <w:rPr>
+          <w:rFonts w:ascii="Arial" w:eastAsia="Times New Roman" w:hAnsi="Arial" w:cs="Arial"/>
           <w:color w:val="000000"/>
           <w:sz w:val="24"/>
           <w:szCs w:val="24"/>
@@ -1062,11 +1434,11 @@
         </w:rPr>
         <w:t xml:space="preserve">   </w:t>
       </w:r>
-      <w:hyperlink w:history="1" r:id="rId5">
+      <w:hyperlink r:id="rId6" w:history="1">
         <w:r>
           <w:rPr>
             <w:rStyle w:val="Hipervnculo"/>
-            <w:rFonts w:ascii="Arial" w:hAnsi="Arial" w:eastAsia="Times New Roman" w:cs="Arial"/>
+            <w:rFonts w:ascii="Arial" w:eastAsia="Times New Roman" w:hAnsi="Arial" w:cs="Arial"/>
             <w:sz w:val="24"/>
             <w:szCs w:val="24"/>
             <w:shd w:val="clear" w:color="auto" w:fill="FFFFFF"/>
@@ -1081,7 +1453,7 @@
         <w:spacing w:after="0" w:line="240" w:lineRule="auto"/>
         <w:jc w:val="both"/>
         <w:rPr>
-          <w:rFonts w:ascii="Arial" w:hAnsi="Arial" w:eastAsia="Times New Roman" w:cs="Arial"/>
+          <w:rFonts w:ascii="Arial" w:eastAsia="Times New Roman" w:hAnsi="Arial" w:cs="Arial"/>
           <w:sz w:val="24"/>
           <w:szCs w:val="24"/>
           <w:shd w:val="clear" w:color="auto" w:fill="FFFFFF"/>
@@ -1091,7 +1463,7 @@
       <w:r>
         <w:rPr>
           <w:rStyle w:val="Hipervnculo"/>
-          <w:rFonts w:ascii="Arial" w:hAnsi="Arial" w:eastAsia="Times New Roman" w:cs="Arial"/>
+          <w:rFonts w:ascii="Arial" w:eastAsia="Times New Roman" w:hAnsi="Arial" w:cs="Arial"/>
           <w:sz w:val="24"/>
           <w:szCs w:val="24"/>
           <w:shd w:val="clear" w:color="auto" w:fill="FFFFFF"/>
@@ -1102,29 +1474,55 @@
       <w:r>
         <w:rPr>
           <w:rStyle w:val="Hipervnculo"/>
-          <w:rFonts w:ascii="Arial" w:hAnsi="Arial" w:eastAsia="Times New Roman" w:cs="Arial"/>
-          <w:sz w:val="24"/>
-          <w:szCs w:val="24"/>
-          <w:shd w:val="clear" w:color="auto" w:fill="FFFFFF"/>
-          <w:lang w:eastAsia="es-CO"/>
-        </w:rPr>
-        <w:t>Dentro de la rama Development</w:t>
-      </w:r>
+          <w:rFonts w:ascii="Arial" w:eastAsia="Times New Roman" w:hAnsi="Arial" w:cs="Arial"/>
+          <w:sz w:val="24"/>
+          <w:szCs w:val="24"/>
+          <w:shd w:val="clear" w:color="auto" w:fill="FFFFFF"/>
+          <w:lang w:eastAsia="es-CO"/>
+        </w:rPr>
+        <w:t xml:space="preserve">Dentro de la rama </w:t>
+      </w:r>
+      <w:proofErr w:type="spellStart"/>
       <w:r>
         <w:rPr>
           <w:rStyle w:val="Hipervnculo"/>
-          <w:rFonts w:ascii="Arial" w:hAnsi="Arial" w:eastAsia="Times New Roman" w:cs="Arial"/>
-          <w:sz w:val="24"/>
-          <w:szCs w:val="24"/>
-          <w:shd w:val="clear" w:color="auto" w:fill="FFFFFF"/>
-          <w:lang w:eastAsia="es-CO"/>
-        </w:rPr>
-        <w:t xml:space="preserve"> en la carpeta Microservicios</w:t>
-      </w:r>
+          <w:rFonts w:ascii="Arial" w:eastAsia="Times New Roman" w:hAnsi="Arial" w:cs="Arial"/>
+          <w:sz w:val="24"/>
+          <w:szCs w:val="24"/>
+          <w:shd w:val="clear" w:color="auto" w:fill="FFFFFF"/>
+          <w:lang w:eastAsia="es-CO"/>
+        </w:rPr>
+        <w:t>Development</w:t>
+      </w:r>
+      <w:proofErr w:type="spellEnd"/>
       <w:r>
         <w:rPr>
           <w:rStyle w:val="Hipervnculo"/>
-          <w:rFonts w:ascii="Arial" w:hAnsi="Arial" w:eastAsia="Times New Roman" w:cs="Arial"/>
+          <w:rFonts w:ascii="Arial" w:eastAsia="Times New Roman" w:hAnsi="Arial" w:cs="Arial"/>
+          <w:sz w:val="24"/>
+          <w:szCs w:val="24"/>
+          <w:shd w:val="clear" w:color="auto" w:fill="FFFFFF"/>
+          <w:lang w:eastAsia="es-CO"/>
+        </w:rPr>
+        <w:t xml:space="preserve"> en la carpeta </w:t>
+      </w:r>
+      <w:proofErr w:type="spellStart"/>
+      <w:r>
+        <w:rPr>
+          <w:rStyle w:val="Hipervnculo"/>
+          <w:rFonts w:ascii="Arial" w:eastAsia="Times New Roman" w:hAnsi="Arial" w:cs="Arial"/>
+          <w:sz w:val="24"/>
+          <w:szCs w:val="24"/>
+          <w:shd w:val="clear" w:color="auto" w:fill="FFFFFF"/>
+          <w:lang w:eastAsia="es-CO"/>
+        </w:rPr>
+        <w:t>Microservicios</w:t>
+      </w:r>
+      <w:proofErr w:type="spellEnd"/>
+      <w:r>
+        <w:rPr>
+          <w:rStyle w:val="Hipervnculo"/>
+          <w:rFonts w:ascii="Arial" w:eastAsia="Times New Roman" w:hAnsi="Arial" w:cs="Arial"/>
           <w:sz w:val="24"/>
           <w:szCs w:val="24"/>
           <w:shd w:val="clear" w:color="auto" w:fill="FFFFFF"/>
@@ -1138,7 +1536,7 @@
         <w:spacing w:after="0" w:line="240" w:lineRule="auto"/>
         <w:jc w:val="both"/>
         <w:rPr>
-          <w:rFonts w:ascii="Arial" w:hAnsi="Arial" w:eastAsia="Times New Roman" w:cs="Arial"/>
+          <w:rFonts w:ascii="Arial" w:eastAsia="Times New Roman" w:hAnsi="Arial" w:cs="Arial"/>
           <w:b/>
           <w:bCs/>
           <w:color w:val="000000"/>
@@ -1154,7 +1552,7 @@
         <w:spacing w:after="0" w:line="240" w:lineRule="auto"/>
         <w:jc w:val="both"/>
         <w:rPr>
-          <w:rFonts w:ascii="Arial" w:hAnsi="Arial" w:eastAsia="Times New Roman" w:cs="Arial"/>
+          <w:rFonts w:ascii="Arial" w:eastAsia="Times New Roman" w:hAnsi="Arial" w:cs="Arial"/>
           <w:bCs/>
           <w:color w:val="000000"/>
           <w:sz w:val="24"/>
@@ -1163,9 +1561,10 @@
           <w:lang w:eastAsia="es-CO"/>
         </w:rPr>
       </w:pPr>
-      <w:r>
-        <w:rPr>
-          <w:rFonts w:ascii="Arial" w:hAnsi="Arial" w:eastAsia="Times New Roman" w:cs="Arial"/>
+      <w:proofErr w:type="spellStart"/>
+      <w:r>
+        <w:rPr>
+          <w:rFonts w:ascii="Arial" w:eastAsia="Times New Roman" w:hAnsi="Arial" w:cs="Arial"/>
           <w:b/>
           <w:bCs/>
           <w:color w:val="000000"/>
@@ -1174,13 +1573,27 @@
           <w:shd w:val="clear" w:color="auto" w:fill="FFFFFF"/>
           <w:lang w:eastAsia="es-CO"/>
         </w:rPr>
-        <w:t xml:space="preserve">Trello: </w:t>
-      </w:r>
-      <w:hyperlink w:history="1" r:id="rId6">
+        <w:t>Trello</w:t>
+      </w:r>
+      <w:proofErr w:type="spellEnd"/>
+      <w:r>
+        <w:rPr>
+          <w:rFonts w:ascii="Arial" w:eastAsia="Times New Roman" w:hAnsi="Arial" w:cs="Arial"/>
+          <w:b/>
+          <w:bCs/>
+          <w:color w:val="000000"/>
+          <w:sz w:val="24"/>
+          <w:szCs w:val="24"/>
+          <w:shd w:val="clear" w:color="auto" w:fill="FFFFFF"/>
+          <w:lang w:eastAsia="es-CO"/>
+        </w:rPr>
+        <w:t xml:space="preserve">: </w:t>
+      </w:r>
+      <w:hyperlink r:id="rId7" w:history="1">
         <w:r>
           <w:rPr>
             <w:rStyle w:val="Hipervnculo"/>
-            <w:rFonts w:ascii="Arial" w:hAnsi="Arial" w:eastAsia="Times New Roman" w:cs="Arial"/>
+            <w:rFonts w:ascii="Arial" w:eastAsia="Times New Roman" w:hAnsi="Arial" w:cs="Arial"/>
             <w:bCs/>
             <w:sz w:val="24"/>
             <w:szCs w:val="24"/>
@@ -1192,7 +1605,7 @@
       </w:hyperlink>
       <w:r>
         <w:rPr>
-          <w:rFonts w:ascii="Arial" w:hAnsi="Arial" w:eastAsia="Times New Roman" w:cs="Arial"/>
+          <w:rFonts w:ascii="Arial" w:eastAsia="Times New Roman" w:hAnsi="Arial" w:cs="Arial"/>
           <w:bCs/>
           <w:color w:val="000000"/>
           <w:sz w:val="24"/>
@@ -1208,7 +1621,7 @@
         <w:spacing w:after="0" w:line="240" w:lineRule="auto"/>
         <w:jc w:val="both"/>
         <w:rPr>
-          <w:rFonts w:ascii="Arial" w:hAnsi="Arial" w:eastAsia="Times New Roman" w:cs="Arial"/>
+          <w:rFonts w:ascii="Arial" w:eastAsia="Times New Roman" w:hAnsi="Arial" w:cs="Arial"/>
           <w:b/>
           <w:bCs/>
           <w:color w:val="000000"/>
@@ -1224,7 +1637,7 @@
         <w:spacing w:after="0" w:line="240" w:lineRule="auto"/>
         <w:jc w:val="both"/>
         <w:rPr>
-          <w:rFonts w:ascii="Arial" w:hAnsi="Arial" w:eastAsia="Times New Roman" w:cs="Arial"/>
+          <w:rFonts w:ascii="Arial" w:eastAsia="Times New Roman" w:hAnsi="Arial" w:cs="Arial"/>
           <w:bCs/>
           <w:color w:val="000000"/>
           <w:sz w:val="24"/>
@@ -1233,9 +1646,10 @@
           <w:lang w:val="en-US" w:eastAsia="es-CO"/>
         </w:rPr>
       </w:pPr>
-      <w:r>
-        <w:rPr>
-          <w:rFonts w:ascii="Arial" w:hAnsi="Arial" w:eastAsia="Times New Roman" w:cs="Arial"/>
+      <w:proofErr w:type="spellStart"/>
+      <w:r>
+        <w:rPr>
+          <w:rFonts w:ascii="Arial" w:eastAsia="Times New Roman" w:hAnsi="Arial" w:cs="Arial"/>
           <w:b/>
           <w:bCs/>
           <w:color w:val="000000"/>
@@ -1244,13 +1658,27 @@
           <w:shd w:val="clear" w:color="auto" w:fill="FFFFFF"/>
           <w:lang w:val="en-US" w:eastAsia="es-CO"/>
         </w:rPr>
-        <w:t xml:space="preserve">MongoDB: </w:t>
-      </w:r>
-      <w:hyperlink w:history="1" w:anchor="access" r:id="rId7">
+        <w:t>MongoDB</w:t>
+      </w:r>
+      <w:proofErr w:type="spellEnd"/>
+      <w:r>
+        <w:rPr>
+          <w:rFonts w:ascii="Arial" w:eastAsia="Times New Roman" w:hAnsi="Arial" w:cs="Arial"/>
+          <w:b/>
+          <w:bCs/>
+          <w:color w:val="000000"/>
+          <w:sz w:val="24"/>
+          <w:szCs w:val="24"/>
+          <w:shd w:val="clear" w:color="auto" w:fill="FFFFFF"/>
+          <w:lang w:val="en-US" w:eastAsia="es-CO"/>
+        </w:rPr>
+        <w:t xml:space="preserve">: </w:t>
+      </w:r>
+      <w:hyperlink r:id="rId8" w:anchor="access" w:history="1">
         <w:r>
           <w:rPr>
             <w:rStyle w:val="Hipervnculo"/>
-            <w:rFonts w:ascii="Arial" w:hAnsi="Arial" w:eastAsia="Times New Roman" w:cs="Arial"/>
+            <w:rFonts w:ascii="Arial" w:eastAsia="Times New Roman" w:hAnsi="Arial" w:cs="Arial"/>
             <w:bCs/>
             <w:sz w:val="24"/>
             <w:szCs w:val="24"/>
@@ -1262,7 +1690,7 @@
       </w:hyperlink>
       <w:r>
         <w:rPr>
-          <w:rFonts w:ascii="Arial" w:hAnsi="Arial" w:eastAsia="Times New Roman" w:cs="Arial"/>
+          <w:rFonts w:ascii="Arial" w:eastAsia="Times New Roman" w:hAnsi="Arial" w:cs="Arial"/>
           <w:bCs/>
           <w:color w:val="000000"/>
           <w:sz w:val="24"/>
@@ -1278,7 +1706,7 @@
         <w:spacing w:after="0" w:line="240" w:lineRule="auto"/>
         <w:jc w:val="both"/>
         <w:rPr>
-          <w:rFonts w:ascii="Arial" w:hAnsi="Arial" w:eastAsia="Times New Roman" w:cs="Arial"/>
+          <w:rFonts w:ascii="Arial" w:eastAsia="Times New Roman" w:hAnsi="Arial" w:cs="Arial"/>
           <w:b/>
           <w:bCs/>
           <w:color w:val="000000"/>
@@ -1294,7 +1722,7 @@
         <w:spacing w:after="0" w:line="240" w:lineRule="auto"/>
         <w:jc w:val="both"/>
         <w:rPr>
-          <w:rFonts w:ascii="Arial" w:hAnsi="Arial" w:eastAsia="Times New Roman" w:cs="Arial"/>
+          <w:rFonts w:ascii="Arial" w:eastAsia="Times New Roman" w:hAnsi="Arial" w:cs="Arial"/>
           <w:bCs/>
           <w:color w:val="000000"/>
           <w:sz w:val="24"/>
@@ -1305,7 +1733,7 @@
       </w:pPr>
       <w:r>
         <w:rPr>
-          <w:rFonts w:ascii="Arial" w:hAnsi="Arial" w:eastAsia="Times New Roman" w:cs="Arial"/>
+          <w:rFonts w:ascii="Arial" w:eastAsia="Times New Roman" w:hAnsi="Arial" w:cs="Arial"/>
           <w:b/>
           <w:bCs/>
           <w:color w:val="000000"/>
@@ -1318,7 +1746,7 @@
       </w:r>
       <w:r>
         <w:rPr>
-          <w:rFonts w:ascii="Arial" w:hAnsi="Arial" w:eastAsia="Times New Roman" w:cs="Arial"/>
+          <w:rFonts w:ascii="Arial" w:eastAsia="Times New Roman" w:hAnsi="Arial" w:cs="Arial"/>
           <w:b/>
           <w:bCs/>
           <w:color w:val="000000"/>
@@ -1331,7 +1759,7 @@
       </w:r>
       <w:r>
         <w:rPr>
-          <w:rFonts w:ascii="Arial" w:hAnsi="Arial" w:eastAsia="Times New Roman" w:cs="Arial"/>
+          <w:rFonts w:ascii="Arial" w:eastAsia="Times New Roman" w:hAnsi="Arial" w:cs="Arial"/>
           <w:b/>
           <w:bCs/>
           <w:color w:val="000000"/>
@@ -1342,11 +1770,11 @@
         </w:rPr>
         <w:t xml:space="preserve"> </w:t>
       </w:r>
-      <w:hyperlink w:history="1" r:id="rId8">
+      <w:hyperlink r:id="rId9" w:history="1">
         <w:r>
           <w:rPr>
             <w:rStyle w:val="Hipervnculo"/>
-            <w:rFonts w:ascii="Arial" w:hAnsi="Arial" w:eastAsia="Times New Roman" w:cs="Arial"/>
+            <w:rFonts w:ascii="Arial" w:eastAsia="Times New Roman" w:hAnsi="Arial" w:cs="Arial"/>
             <w:bCs/>
             <w:sz w:val="24"/>
             <w:szCs w:val="24"/>
@@ -1362,7 +1790,7 @@
         <w:spacing w:after="0" w:line="240" w:lineRule="auto"/>
         <w:jc w:val="both"/>
         <w:rPr>
-          <w:rFonts w:ascii="Arial" w:hAnsi="Arial" w:eastAsia="Times New Roman" w:cs="Arial"/>
+          <w:rFonts w:ascii="Arial" w:eastAsia="Times New Roman" w:hAnsi="Arial" w:cs="Arial"/>
           <w:b/>
           <w:bCs/>
           <w:color w:val="000000"/>
@@ -1378,7 +1806,7 @@
         <w:spacing w:after="0" w:line="240" w:lineRule="auto"/>
         <w:jc w:val="both"/>
         <w:rPr>
-          <w:rFonts w:ascii="Arial" w:hAnsi="Arial" w:eastAsia="Times New Roman" w:cs="Arial"/>
+          <w:rFonts w:ascii="Arial" w:eastAsia="Times New Roman" w:hAnsi="Arial" w:cs="Arial"/>
           <w:b/>
           <w:bCs/>
           <w:color w:val="000000"/>
@@ -1394,7 +1822,7 @@
         <w:spacing w:after="0" w:line="240" w:lineRule="auto"/>
         <w:jc w:val="both"/>
         <w:rPr>
-          <w:rFonts w:ascii="Arial" w:hAnsi="Arial" w:eastAsia="Times New Roman" w:cs="Arial"/>
+          <w:rFonts w:ascii="Arial" w:eastAsia="Times New Roman" w:hAnsi="Arial" w:cs="Arial"/>
           <w:b/>
           <w:bCs/>
           <w:color w:val="000000"/>
@@ -1410,7 +1838,7 @@
         <w:spacing w:after="0" w:line="240" w:lineRule="auto"/>
         <w:jc w:val="both"/>
         <w:rPr>
-          <w:rFonts w:ascii="Arial" w:hAnsi="Arial" w:eastAsia="Times New Roman" w:cs="Arial"/>
+          <w:rFonts w:ascii="Arial" w:eastAsia="Times New Roman" w:hAnsi="Arial" w:cs="Arial"/>
           <w:b/>
           <w:bCs/>
           <w:color w:val="000000"/>
@@ -1426,7 +1854,7 @@
         <w:spacing w:after="0" w:line="240" w:lineRule="auto"/>
         <w:jc w:val="center"/>
         <w:rPr>
-          <w:rFonts w:ascii="Arial" w:hAnsi="Arial" w:eastAsia="Times New Roman" w:cs="Arial"/>
+          <w:rFonts w:ascii="Arial" w:eastAsia="Times New Roman" w:hAnsi="Arial" w:cs="Arial"/>
           <w:b/>
           <w:bCs/>
           <w:color w:val="000000"/>
@@ -1438,7 +1866,7 @@
       </w:pPr>
       <w:r>
         <w:rPr>
-          <w:rFonts w:ascii="Arial" w:hAnsi="Arial" w:eastAsia="Times New Roman" w:cs="Arial"/>
+          <w:rFonts w:ascii="Arial" w:eastAsia="Times New Roman" w:hAnsi="Arial" w:cs="Arial"/>
           <w:b/>
           <w:bCs/>
           <w:color w:val="000000"/>
@@ -1466,7 +1894,7 @@
       <w:r>
         <w:rPr>
           <w:noProof/>
-          <w:lang w:eastAsia="es-CO"/>
+          <w:lang w:eastAsia="ja-JP"/>
         </w:rPr>
         <w:drawing>
           <wp:inline distT="0" distB="0" distL="0" distR="0" wp14:anchorId="1F054199" wp14:editId="5EE9B3BD">
@@ -1484,7 +1912,7 @@
                     <pic:cNvPicPr/>
                   </pic:nvPicPr>
                   <pic:blipFill>
-                    <a:blip r:embed="rId9"/>
+                    <a:blip r:embed="rId10"/>
                     <a:stretch>
                       <a:fillRect/>
                     </a:stretch>
@@ -1517,15 +1945,11 @@
       <w:pPr>
         <w:rPr>
           <w:b/>
-          <w:lang w:val="en-US"/>
-        </w:rPr>
-      </w:pPr>
-      <w:bookmarkStart w:name="_GoBack" w:id="1"/>
-      <w:bookmarkEnd w:id="1"/>
+        </w:rPr>
+      </w:pPr>
       <w:r>
         <w:rPr>
           <w:b/>
-          <w:lang w:val="en-US"/>
         </w:rPr>
         <w:t>INICIALIZACIÓN DE PROYECTO SPRING BOOT</w:t>
       </w:r>
@@ -1541,33 +1965,41 @@
         <w:t>royecto usando</w:t>
       </w:r>
       <w:r>
-        <w:t xml:space="preserve"> la herramienta Spring Initializr</w:t>
-      </w:r>
+        <w:t xml:space="preserve"> la herramienta Spring </w:t>
+      </w:r>
+      <w:proofErr w:type="spellStart"/>
+      <w:r>
+        <w:t>Initializr</w:t>
+      </w:r>
+      <w:proofErr w:type="spellEnd"/>
       <w:r>
         <w:t xml:space="preserve"> para crear la estructura básica del proyecto, añadiendo las configuraciones y dependencias necesarias para el mismo.</w:t>
       </w:r>
     </w:p>
     <w:p>
-      <w:pPr/>
-      <w:r>
+      <w:r>
+        <w:rPr>
+          <w:noProof/>
+          <w:lang w:eastAsia="ja-JP"/>
+        </w:rPr>
         <w:drawing>
-          <wp:inline wp14:editId="1C141D2A" wp14:anchorId="49E4E2B9">
+          <wp:inline distT="0" distB="0" distL="0" distR="0" wp14:anchorId="49E4E2B9" wp14:editId="1C141D2A">
             <wp:extent cx="5517517" cy="2548255"/>
             <wp:effectExtent l="0" t="0" r="6985" b="4445"/>
-            <wp:docPr id="27" name="Imagen 27" title=""/>
+            <wp:docPr id="27" name="Imagen 27"/>
             <wp:cNvGraphicFramePr>
-              <a:graphicFrameLocks noChangeAspect="1"/>
+              <a:graphicFrameLocks xmlns:a="http://schemas.openxmlformats.org/drawingml/2006/main" noChangeAspect="1"/>
             </wp:cNvGraphicFramePr>
-            <a:graphic>
+            <a:graphic xmlns:a="http://schemas.openxmlformats.org/drawingml/2006/main">
               <a:graphicData uri="http://schemas.openxmlformats.org/drawingml/2006/picture">
-                <pic:pic>
+                <pic:pic xmlns:pic="http://schemas.openxmlformats.org/drawingml/2006/picture">
                   <pic:nvPicPr>
                     <pic:cNvPr id="0" name="Imagen 27"/>
                     <pic:cNvPicPr/>
                   </pic:nvPicPr>
                   <pic:blipFill>
-                    <a:blip r:embed="R4cd1a9d72c664399">
-                      <a:extLst xmlns:a="http://schemas.openxmlformats.org/drawingml/2006/main">
+                    <a:blip r:embed="rId11">
+                      <a:extLst>
                         <a:ext uri="{28A0092B-C50C-407E-A947-70E740481C1C}">
                           <a14:useLocalDpi xmlns:a14="http://schemas.microsoft.com/office/drawing/2010/main" val="0"/>
                         </a:ext>
@@ -1578,7 +2010,7 @@
                     </a:stretch>
                   </pic:blipFill>
                   <pic:spPr>
-                    <a:xfrm rot="0" flipH="0" flipV="0">
+                    <a:xfrm>
                       <a:off x="0" y="0"/>
                       <a:ext cx="5517517" cy="2548255"/>
                     </a:xfrm>
@@ -1593,100 +2025,76 @@
         </w:drawing>
       </w:r>
     </w:p>
-    <w:p>
-      <w:pPr>
-        <w:pStyle w:val="Normal"/>
-      </w:pPr>
-    </w:p>
-    <w:p>
-      <w:pPr>
-        <w:pStyle w:val="Normal"/>
-      </w:pPr>
-      <w:r>
-        <w:rPr>
-          <w:b w:val="1"/>
-          <w:bCs w:val="1"/>
-        </w:rPr>
+    <w:p/>
+    <w:p>
+      <w:r>
+        <w:rPr>
+          <w:b/>
+          <w:bCs/>
+        </w:rPr>
+        <w:lastRenderedPageBreak/>
         <w:t>Consultando un usuario en particular</w:t>
       </w:r>
     </w:p>
     <w:p>
       <w:pPr>
-        <w:pStyle w:val="Normal"/>
-        <w:rPr>
-          <w:b w:val="1"/>
-          <w:bCs w:val="1"/>
-        </w:rPr>
-      </w:pPr>
-      <w:r>
-        <w:rPr>
-          <w:b w:val="0"/>
-          <w:bCs w:val="0"/>
-        </w:rPr>
+        <w:rPr>
+          <w:b/>
+          <w:bCs/>
+        </w:rPr>
+      </w:pPr>
+      <w:r>
         <w:t>Para consultar un usuario en particular, se usó la ruta "/</w:t>
       </w:r>
       <w:proofErr w:type="spellStart"/>
       <w:r>
-        <w:rPr>
-          <w:b w:val="0"/>
-          <w:bCs w:val="0"/>
-        </w:rPr>
         <w:t>users</w:t>
       </w:r>
       <w:proofErr w:type="spellEnd"/>
-      <w:r>
-        <w:rPr>
-          <w:b w:val="0"/>
-          <w:bCs w:val="0"/>
-        </w:rPr>
+      <w:proofErr w:type="gramStart"/>
+      <w:r>
         <w:t>/{</w:t>
       </w:r>
       <w:proofErr w:type="spellStart"/>
-      <w:r>
-        <w:rPr>
-          <w:b w:val="0"/>
-          <w:bCs w:val="0"/>
-        </w:rPr>
+      <w:proofErr w:type="gramEnd"/>
+      <w:r>
         <w:t>userId</w:t>
       </w:r>
       <w:proofErr w:type="spellEnd"/>
       <w:r>
-        <w:rPr>
-          <w:b w:val="0"/>
-          <w:bCs w:val="0"/>
-        </w:rPr>
         <w:t>}" como se muestra a continuación:</w:t>
       </w:r>
     </w:p>
     <w:p>
-      <w:pPr>
-        <w:pStyle w:val="Normal"/>
-      </w:pPr>
-      <w:r>
+      <w:r>
+        <w:rPr>
+          <w:noProof/>
+          <w:lang w:eastAsia="ja-JP"/>
+        </w:rPr>
         <w:drawing>
-          <wp:inline wp14:editId="2744703F" wp14:anchorId="1A22F5C6">
+          <wp:inline distT="0" distB="0" distL="0" distR="0" wp14:anchorId="1A22F5C6" wp14:editId="2744703F">
             <wp:extent cx="5456244" cy="2501940"/>
             <wp:effectExtent l="0" t="0" r="0" b="0"/>
-            <wp:docPr id="1105119635" name="" title=""/>
+            <wp:docPr id="1105119635" name="Imagen 1105119635"/>
             <wp:cNvGraphicFramePr>
-              <a:graphicFrameLocks noChangeAspect="1"/>
+              <a:graphicFrameLocks xmlns:a="http://schemas.openxmlformats.org/drawingml/2006/main" noChangeAspect="1"/>
             </wp:cNvGraphicFramePr>
-            <a:graphic>
+            <a:graphic xmlns:a="http://schemas.openxmlformats.org/drawingml/2006/main">
               <a:graphicData uri="http://schemas.openxmlformats.org/drawingml/2006/picture">
-                <pic:pic>
+                <pic:pic xmlns:pic="http://schemas.openxmlformats.org/drawingml/2006/picture">
                   <pic:nvPicPr>
                     <pic:cNvPr id="0" name=""/>
                     <pic:cNvPicPr/>
                   </pic:nvPicPr>
                   <pic:blipFill>
-                    <a:blip r:embed="R2504663afcf1494e">
+                    <a:blip r:embed="rId12">
                       <a:extLst>
-                        <a:ext xmlns:a="http://schemas.openxmlformats.org/drawingml/2006/main" uri="{28A0092B-C50C-407E-A947-70E740481C1C}">
-                          <a14:useLocalDpi val="0"/>
+                        <a:ext uri="{28A0092B-C50C-407E-A947-70E740481C1C}">
+                          <a14:useLocalDpi xmlns:a14="http://schemas.microsoft.com/office/drawing/2010/main" val="0"/>
                         </a:ext>
                       </a:extLst>
                     </a:blip>
-                    <a:srcRect l="0" t="6646" r="16720" b="21752"/>
+                    <a:srcRect t="6646" r="16720" b="21752"/>
                     <a:stretch>
                       <a:fillRect/>
                     </a:stretch>
@@ -1708,54 +2116,51 @@
       </w:r>
     </w:p>
     <w:p>
-      <w:pPr>
-        <w:pStyle w:val="Normal"/>
-      </w:pPr>
-      <w:r>
-        <w:rPr/>
+      <w:r>
         <w:t xml:space="preserve">Con esta utilizamos el id proporcionado por la ruta para buscarlo en la base de datos, usando </w:t>
       </w:r>
       <w:proofErr w:type="spellStart"/>
       <w:r>
-        <w:rPr/>
         <w:t>Postman</w:t>
       </w:r>
       <w:proofErr w:type="spellEnd"/>
       <w:r>
-        <w:rPr/>
         <w:t xml:space="preserve"> podemos observar el resultado:</w:t>
       </w:r>
     </w:p>
     <w:p>
       <w:pPr>
-        <w:pStyle w:val="Normal"/>
         <w:jc w:val="center"/>
       </w:pPr>
       <w:r>
+        <w:rPr>
+          <w:noProof/>
+          <w:lang w:eastAsia="ja-JP"/>
+        </w:rPr>
         <w:drawing>
-          <wp:inline wp14:editId="5F0A9938" wp14:anchorId="13A7E522">
+          <wp:inline distT="0" distB="0" distL="0" distR="0" wp14:anchorId="13A7E522" wp14:editId="5F0A9938">
             <wp:extent cx="3555378" cy="3160002"/>
             <wp:effectExtent l="0" t="0" r="0" b="0"/>
-            <wp:docPr id="1885089868" name="" title=""/>
+            <wp:docPr id="1885089868" name="Imagen 1885089868"/>
             <wp:cNvGraphicFramePr>
-              <a:graphicFrameLocks noChangeAspect="1"/>
+              <a:graphicFrameLocks xmlns:a="http://schemas.openxmlformats.org/drawingml/2006/main" noChangeAspect="1"/>
             </wp:cNvGraphicFramePr>
-            <a:graphic>
+            <a:graphic xmlns:a="http://schemas.openxmlformats.org/drawingml/2006/main">
               <a:graphicData uri="http://schemas.openxmlformats.org/drawingml/2006/picture">
-                <pic:pic>
+                <pic:pic xmlns:pic="http://schemas.openxmlformats.org/drawingml/2006/picture">
                   <pic:nvPicPr>
                     <pic:cNvPr id="0" name=""/>
                     <pic:cNvPicPr/>
                   </pic:nvPicPr>
                   <pic:blipFill>
-                    <a:blip r:embed="Ra77581d7a14741c1">
+                    <a:blip r:embed="rId13">
                       <a:extLst>
-                        <a:ext xmlns:a="http://schemas.openxmlformats.org/drawingml/2006/main" uri="{28A0092B-C50C-407E-A947-70E740481C1C}">
-                          <a14:useLocalDpi val="0"/>
+                        <a:ext uri="{28A0092B-C50C-407E-A947-70E740481C1C}">
+                          <a14:useLocalDpi xmlns:a14="http://schemas.microsoft.com/office/drawing/2010/main" val="0"/>
                         </a:ext>
                       </a:extLst>
                     </a:blip>
-                    <a:srcRect l="0" t="24313" r="54583" b="0"/>
+                    <a:srcRect t="24313" r="54583"/>
                     <a:stretch>
                       <a:fillRect/>
                     </a:stretch>
@@ -1777,123 +2182,94 @@
       </w:r>
     </w:p>
     <w:p>
-      <w:pPr>
-        <w:pStyle w:val="Normal"/>
-      </w:pPr>
-      <w:r>
-        <w:rPr/>
+      <w:r>
         <w:t>Con lo cual podemos asegurar que el proceso de buscar un usuario en particular se implementó con éxito.</w:t>
       </w:r>
     </w:p>
-    <w:p>
-      <w:pPr>
-        <w:pStyle w:val="Normal"/>
-      </w:pPr>
-    </w:p>
-    <w:p>
-      <w:pPr>
-        <w:pStyle w:val="Normal"/>
-      </w:pPr>
-    </w:p>
-    <w:p>
-      <w:pPr>
-        <w:pStyle w:val="Normal"/>
-      </w:pPr>
-      <w:r>
-        <w:rPr>
-          <w:b w:val="1"/>
-          <w:bCs w:val="1"/>
-        </w:rPr>
-        <w:t>Consultando los usuarios de un proyecto en especifico</w:t>
-      </w:r>
-    </w:p>
-    <w:p>
-      <w:pPr>
-        <w:pStyle w:val="Normal"/>
-        <w:rPr>
-          <w:b w:val="1"/>
-          <w:bCs w:val="1"/>
-        </w:rPr>
-      </w:pPr>
-      <w:r>
-        <w:rPr>
-          <w:b w:val="0"/>
-          <w:bCs w:val="0"/>
-        </w:rPr>
+    <w:p/>
+    <w:p/>
+    <w:p>
+      <w:r>
+        <w:rPr>
+          <w:b/>
+          <w:bCs/>
+        </w:rPr>
+        <w:lastRenderedPageBreak/>
+        <w:t xml:space="preserve">Consultando los usuarios de un proyecto en </w:t>
+      </w:r>
+      <w:proofErr w:type="gramStart"/>
+      <w:r>
+        <w:rPr>
+          <w:b/>
+          <w:bCs/>
+        </w:rPr>
+        <w:t>especifico</w:t>
+      </w:r>
+      <w:proofErr w:type="gramEnd"/>
+    </w:p>
+    <w:p>
+      <w:pPr>
+        <w:rPr>
+          <w:b/>
+          <w:bCs/>
+        </w:rPr>
+      </w:pPr>
+      <w:r>
         <w:t>Para consultar un usuario en específico se usó la ruta "/</w:t>
       </w:r>
       <w:proofErr w:type="spellStart"/>
       <w:r>
-        <w:rPr>
-          <w:b w:val="0"/>
-          <w:bCs w:val="0"/>
-        </w:rPr>
         <w:t>users</w:t>
       </w:r>
       <w:proofErr w:type="spellEnd"/>
       <w:r>
-        <w:rPr>
-          <w:b w:val="0"/>
-          <w:bCs w:val="0"/>
-        </w:rPr>
         <w:t>/</w:t>
       </w:r>
       <w:proofErr w:type="spellStart"/>
       <w:r>
-        <w:rPr>
-          <w:b w:val="0"/>
-          <w:bCs w:val="0"/>
-        </w:rPr>
         <w:t>project</w:t>
       </w:r>
       <w:proofErr w:type="spellEnd"/>
-      <w:r>
-        <w:rPr>
-          <w:b w:val="0"/>
-          <w:bCs w:val="0"/>
-        </w:rPr>
+      <w:proofErr w:type="gramStart"/>
+      <w:r>
         <w:t>/{</w:t>
       </w:r>
-      <w:r>
-        <w:rPr>
-          <w:b w:val="0"/>
-          <w:bCs w:val="0"/>
-        </w:rPr>
+      <w:proofErr w:type="spellStart"/>
+      <w:proofErr w:type="gramEnd"/>
+      <w:r>
         <w:t>projectId</w:t>
       </w:r>
-      <w:r>
-        <w:rPr>
-          <w:b w:val="0"/>
-          <w:bCs w:val="0"/>
-        </w:rPr>
+      <w:proofErr w:type="spellEnd"/>
+      <w:r>
         <w:t>}" como se muestra en la siguiente imagen:</w:t>
       </w:r>
     </w:p>
     <w:p>
-      <w:pPr>
-        <w:pStyle w:val="Normal"/>
-      </w:pPr>
-      <w:r>
+      <w:r>
+        <w:rPr>
+          <w:noProof/>
+          <w:lang w:eastAsia="ja-JP"/>
+        </w:rPr>
         <w:drawing>
-          <wp:inline wp14:editId="4ECB58AE" wp14:anchorId="211DB28C">
+          <wp:inline distT="0" distB="0" distL="0" distR="0" wp14:anchorId="211DB28C" wp14:editId="4ECB58AE">
             <wp:extent cx="4905236" cy="3505200"/>
             <wp:effectExtent l="0" t="0" r="0" b="0"/>
-            <wp:docPr id="1739184711" name="" title=""/>
+            <wp:docPr id="1739184711" name="Imagen 1739184711"/>
             <wp:cNvGraphicFramePr>
-              <a:graphicFrameLocks noChangeAspect="1"/>
+              <a:graphicFrameLocks xmlns:a="http://schemas.openxmlformats.org/drawingml/2006/main" noChangeAspect="1"/>
             </wp:cNvGraphicFramePr>
-            <a:graphic>
+            <a:graphic xmlns:a="http://schemas.openxmlformats.org/drawingml/2006/main">
               <a:graphicData uri="http://schemas.openxmlformats.org/drawingml/2006/picture">
-                <pic:pic>
+                <pic:pic xmlns:pic="http://schemas.openxmlformats.org/drawingml/2006/picture">
                   <pic:nvPicPr>
                     <pic:cNvPr id="0" name=""/>
                     <pic:cNvPicPr/>
                   </pic:nvPicPr>
                   <pic:blipFill>
-                    <a:blip r:embed="R1062dba2347047b1">
+                    <a:blip r:embed="rId14">
                       <a:extLst>
-                        <a:ext xmlns:a="http://schemas.openxmlformats.org/drawingml/2006/main" uri="{28A0092B-C50C-407E-A947-70E740481C1C}">
-                          <a14:useLocalDpi val="0"/>
+                        <a:ext uri="{28A0092B-C50C-407E-A947-70E740481C1C}">
+                          <a14:useLocalDpi xmlns:a14="http://schemas.microsoft.com/office/drawing/2010/main" val="0"/>
                         </a:ext>
                       </a:extLst>
                     </a:blip>
@@ -1918,50 +2294,47 @@
       </w:r>
     </w:p>
     <w:p>
-      <w:pPr>
-        <w:pStyle w:val="Normal"/>
-      </w:pPr>
-      <w:r>
-        <w:rPr/>
+      <w:r>
         <w:t xml:space="preserve">Esta función trae todos los id de los usuarios asignados a un proyecto, busca dichos usuarios en la base de datos y los retorna. Usando </w:t>
       </w:r>
       <w:proofErr w:type="spellStart"/>
       <w:r>
-        <w:rPr/>
         <w:t>Postman</w:t>
       </w:r>
       <w:proofErr w:type="spellEnd"/>
       <w:r>
-        <w:rPr/>
         <w:t xml:space="preserve"> podemos observar el resultado:</w:t>
       </w:r>
     </w:p>
     <w:p>
       <w:pPr>
-        <w:pStyle w:val="Normal"/>
         <w:jc w:val="center"/>
       </w:pPr>
       <w:r>
+        <w:rPr>
+          <w:noProof/>
+          <w:lang w:eastAsia="ja-JP"/>
+        </w:rPr>
         <w:drawing>
-          <wp:inline wp14:editId="41AE4862" wp14:anchorId="6C27B407">
-            <wp:extent cx="4572000" cy="3971925"/>
-            <wp:effectExtent l="0" t="0" r="0" b="0"/>
-            <wp:docPr id="1275661810" name="" title=""/>
+          <wp:inline distT="0" distB="0" distL="0" distR="0" wp14:anchorId="72884B10" wp14:editId="71B4A4DD">
+            <wp:extent cx="2753624" cy="2765145"/>
+            <wp:effectExtent l="0" t="0" r="8890" b="0"/>
+            <wp:docPr id="1955639164" name="Imagen 1955639164"/>
             <wp:cNvGraphicFramePr>
-              <a:graphicFrameLocks noChangeAspect="1"/>
+              <a:graphicFrameLocks xmlns:a="http://schemas.openxmlformats.org/drawingml/2006/main" noChangeAspect="1"/>
             </wp:cNvGraphicFramePr>
-            <a:graphic>
+            <a:graphic xmlns:a="http://schemas.openxmlformats.org/drawingml/2006/main">
               <a:graphicData uri="http://schemas.openxmlformats.org/drawingml/2006/picture">
-                <pic:pic>
+                <pic:pic xmlns:pic="http://schemas.openxmlformats.org/drawingml/2006/picture">
                   <pic:nvPicPr>
                     <pic:cNvPr id="0" name=""/>
                     <pic:cNvPicPr/>
                   </pic:nvPicPr>
                   <pic:blipFill>
-                    <a:blip r:embed="R9fea3e269a75444c">
+                    <a:blip r:embed="rId15">
                       <a:extLst>
-                        <a:ext xmlns:a="http://schemas.openxmlformats.org/drawingml/2006/main" uri="{28A0092B-C50C-407E-A947-70E740481C1C}">
-                          <a14:useLocalDpi val="0"/>
+                        <a:ext uri="{28A0092B-C50C-407E-A947-70E740481C1C}">
+                          <a14:useLocalDpi xmlns:a14="http://schemas.microsoft.com/office/drawing/2010/main" val="0"/>
                         </a:ext>
                       </a:extLst>
                     </a:blip>
@@ -1972,7 +2345,7 @@
                   <pic:spPr>
                     <a:xfrm>
                       <a:off x="0" y="0"/>
-                      <a:ext cx="4572000" cy="3971925"/>
+                      <a:ext cx="2756962" cy="2768497"/>
                     </a:xfrm>
                     <a:prstGeom prst="rect">
                       <a:avLst/>
@@ -1986,34 +2359,37 @@
       </w:r>
     </w:p>
     <w:p>
-      <w:pPr>
-        <w:pStyle w:val="Normal"/>
+      <w:r>
+        <w:t>Los cuales coinciden con los datos almacenados en la base de datos</w:t>
+      </w:r>
+    </w:p>
+    <w:p>
+      <w:pPr>
         <w:jc w:val="center"/>
       </w:pPr>
       <w:r>
+        <w:rPr>
+          <w:noProof/>
+          <w:lang w:eastAsia="ja-JP"/>
+        </w:rPr>
+        <w:lastRenderedPageBreak/>
         <w:drawing>
-          <wp:inline wp14:editId="38A4F7AE" wp14:anchorId="708CA2D6">
-            <wp:extent cx="4552950" cy="4572000"/>
-            <wp:effectExtent l="0" t="0" r="0" b="0"/>
-            <wp:docPr id="1955639164" name="" title=""/>
+          <wp:inline distT="0" distB="0" distL="0" distR="0" wp14:anchorId="4BB36D4B" wp14:editId="0A13CF0E">
+            <wp:extent cx="2948025" cy="1844406"/>
+            <wp:effectExtent l="0" t="0" r="5080" b="3810"/>
+            <wp:docPr id="13" name="Imagen 13"/>
             <wp:cNvGraphicFramePr>
-              <a:graphicFrameLocks noChangeAspect="1"/>
+              <a:graphicFrameLocks xmlns:a="http://schemas.openxmlformats.org/drawingml/2006/main" noChangeAspect="1"/>
             </wp:cNvGraphicFramePr>
-            <a:graphic>
+            <a:graphic xmlns:a="http://schemas.openxmlformats.org/drawingml/2006/main">
               <a:graphicData uri="http://schemas.openxmlformats.org/drawingml/2006/picture">
-                <pic:pic>
+                <pic:pic xmlns:pic="http://schemas.openxmlformats.org/drawingml/2006/picture">
                   <pic:nvPicPr>
                     <pic:cNvPr id="0" name=""/>
                     <pic:cNvPicPr/>
                   </pic:nvPicPr>
                   <pic:blipFill>
-                    <a:blip r:embed="R353c1a298eff4ad9">
-                      <a:extLst>
-                        <a:ext xmlns:a="http://schemas.openxmlformats.org/drawingml/2006/main" uri="{28A0092B-C50C-407E-A947-70E740481C1C}">
-                          <a14:useLocalDpi val="0"/>
-                        </a:ext>
-                      </a:extLst>
-                    </a:blip>
+                    <a:blip r:embed="rId16"/>
                     <a:stretch>
                       <a:fillRect/>
                     </a:stretch>
@@ -2021,7 +2397,7 @@
                   <pic:spPr>
                     <a:xfrm>
                       <a:off x="0" y="0"/>
-                      <a:ext cx="4552950" cy="4572000"/>
+                      <a:ext cx="2946937" cy="1843726"/>
                     </a:xfrm>
                     <a:prstGeom prst="rect">
                       <a:avLst/>
@@ -2036,42 +2412,60 @@
     </w:p>
     <w:p>
       <w:pPr>
-        <w:pStyle w:val="Normal"/>
-      </w:pPr>
-      <w:r>
-        <w:rPr/>
-        <w:t>Los cuales coinciden con los datos almacenados en la base de datos</w:t>
-      </w:r>
-    </w:p>
-    <w:p>
-      <w:pPr>
-        <w:pStyle w:val="Normal"/>
+        <w:rPr>
+          <w:b/>
+        </w:rPr>
+      </w:pPr>
+      <w:r>
+        <w:rPr>
+          <w:b/>
+        </w:rPr>
+        <w:t>Asignación de participantes a los proyectos con sus respectivos roles</w:t>
+      </w:r>
+    </w:p>
+    <w:p>
+      <w:pPr>
+        <w:pStyle w:val="Prrafodelista"/>
+        <w:numPr>
+          <w:ilvl w:val="0"/>
+          <w:numId w:val="5"/>
+        </w:numPr>
+      </w:pPr>
+      <w:r>
+        <w:t>Asignar un líder al proyecto:</w:t>
+      </w:r>
+    </w:p>
+    <w:p>
+      <w:r>
+        <w:t>Líder que será asignado</w:t>
+      </w:r>
+    </w:p>
+    <w:p>
+      <w:pPr>
         <w:jc w:val="center"/>
       </w:pPr>
       <w:r>
+        <w:rPr>
+          <w:noProof/>
+          <w:lang w:eastAsia="ja-JP"/>
+        </w:rPr>
         <w:drawing>
-          <wp:inline wp14:editId="6093CBCD" wp14:anchorId="5116D577">
-            <wp:extent cx="3552825" cy="2943225"/>
-            <wp:effectExtent l="0" t="0" r="0" b="0"/>
-            <wp:docPr id="358280421" name="" title=""/>
+          <wp:inline distT="0" distB="0" distL="0" distR="0" wp14:anchorId="7503B01F" wp14:editId="2886431A">
+            <wp:extent cx="2984602" cy="1623864"/>
+            <wp:effectExtent l="0" t="0" r="6350" b="0"/>
+            <wp:docPr id="5" name="Imagen 5"/>
             <wp:cNvGraphicFramePr>
-              <a:graphicFrameLocks noChangeAspect="1"/>
+              <a:graphicFrameLocks xmlns:a="http://schemas.openxmlformats.org/drawingml/2006/main" noChangeAspect="1"/>
             </wp:cNvGraphicFramePr>
-            <a:graphic>
+            <a:graphic xmlns:a="http://schemas.openxmlformats.org/drawingml/2006/main">
               <a:graphicData uri="http://schemas.openxmlformats.org/drawingml/2006/picture">
-                <pic:pic>
+                <pic:pic xmlns:pic="http://schemas.openxmlformats.org/drawingml/2006/picture">
                   <pic:nvPicPr>
                     <pic:cNvPr id="0" name=""/>
                     <pic:cNvPicPr/>
                   </pic:nvPicPr>
                   <pic:blipFill>
-                    <a:blip r:embed="R5d2e9a5a93e24972">
-                      <a:extLst>
-                        <a:ext xmlns:a="http://schemas.openxmlformats.org/drawingml/2006/main" uri="{28A0092B-C50C-407E-A947-70E740481C1C}">
-                          <a14:useLocalDpi val="0"/>
-                        </a:ext>
-                      </a:extLst>
-                    </a:blip>
+                    <a:blip r:embed="rId17"/>
                     <a:stretch>
                       <a:fillRect/>
                     </a:stretch>
@@ -2079,7 +2473,7 @@
                   <pic:spPr>
                     <a:xfrm>
                       <a:off x="0" y="0"/>
-                      <a:ext cx="3552825" cy="2943225"/>
+                      <a:ext cx="2987258" cy="1625309"/>
                     </a:xfrm>
                     <a:prstGeom prst="rect">
                       <a:avLst/>
@@ -2092,8 +2486,395 @@
         </w:drawing>
       </w:r>
     </w:p>
+    <w:p>
+      <w:r>
+        <w:t>Proyecto al que será asignado el líder</w:t>
+      </w:r>
+    </w:p>
+    <w:p>
+      <w:pPr>
+        <w:jc w:val="center"/>
+      </w:pPr>
+    </w:p>
+    <w:p>
+      <w:pPr>
+        <w:jc w:val="center"/>
+      </w:pPr>
+      <w:r>
+        <w:rPr>
+          <w:noProof/>
+          <w:lang w:eastAsia="ja-JP"/>
+        </w:rPr>
+        <w:drawing>
+          <wp:inline distT="0" distB="0" distL="0" distR="0" wp14:anchorId="0DFC77AC" wp14:editId="0BCB1F83">
+            <wp:extent cx="2457907" cy="2452083"/>
+            <wp:effectExtent l="0" t="0" r="0" b="5715"/>
+            <wp:docPr id="6" name="Imagen 6"/>
+            <wp:cNvGraphicFramePr>
+              <a:graphicFrameLocks xmlns:a="http://schemas.openxmlformats.org/drawingml/2006/main" noChangeAspect="1"/>
+            </wp:cNvGraphicFramePr>
+            <a:graphic xmlns:a="http://schemas.openxmlformats.org/drawingml/2006/main">
+              <a:graphicData uri="http://schemas.openxmlformats.org/drawingml/2006/picture">
+                <pic:pic xmlns:pic="http://schemas.openxmlformats.org/drawingml/2006/picture">
+                  <pic:nvPicPr>
+                    <pic:cNvPr id="0" name=""/>
+                    <pic:cNvPicPr/>
+                  </pic:nvPicPr>
+                  <pic:blipFill>
+                    <a:blip r:embed="rId18"/>
+                    <a:stretch>
+                      <a:fillRect/>
+                    </a:stretch>
+                  </pic:blipFill>
+                  <pic:spPr>
+                    <a:xfrm>
+                      <a:off x="0" y="0"/>
+                      <a:ext cx="2462191" cy="2456357"/>
+                    </a:xfrm>
+                    <a:prstGeom prst="rect">
+                      <a:avLst/>
+                    </a:prstGeom>
+                  </pic:spPr>
+                </pic:pic>
+              </a:graphicData>
+            </a:graphic>
+          </wp:inline>
+        </w:drawing>
+      </w:r>
+    </w:p>
+    <w:p>
+      <w:r>
+        <w:t xml:space="preserve">Petición HTTP para asignar el líder. Se envía un objeto con el id del proyecto y el del </w:t>
+      </w:r>
+      <w:proofErr w:type="spellStart"/>
+      <w:r>
+        <w:t>líer</w:t>
+      </w:r>
+      <w:proofErr w:type="spellEnd"/>
+    </w:p>
+    <w:p>
+      <w:pPr>
+        <w:jc w:val="center"/>
+      </w:pPr>
+      <w:r>
+        <w:rPr>
+          <w:noProof/>
+          <w:lang w:eastAsia="ja-JP"/>
+        </w:rPr>
+        <w:lastRenderedPageBreak/>
+        <w:drawing>
+          <wp:inline distT="0" distB="0" distL="0" distR="0" wp14:anchorId="70B3067A" wp14:editId="52939814">
+            <wp:extent cx="3716121" cy="2198221"/>
+            <wp:effectExtent l="0" t="0" r="0" b="0"/>
+            <wp:docPr id="7" name="Imagen 7"/>
+            <wp:cNvGraphicFramePr>
+              <a:graphicFrameLocks xmlns:a="http://schemas.openxmlformats.org/drawingml/2006/main" noChangeAspect="1"/>
+            </wp:cNvGraphicFramePr>
+            <a:graphic xmlns:a="http://schemas.openxmlformats.org/drawingml/2006/main">
+              <a:graphicData uri="http://schemas.openxmlformats.org/drawingml/2006/picture">
+                <pic:pic xmlns:pic="http://schemas.openxmlformats.org/drawingml/2006/picture">
+                  <pic:nvPicPr>
+                    <pic:cNvPr id="0" name=""/>
+                    <pic:cNvPicPr/>
+                  </pic:nvPicPr>
+                  <pic:blipFill>
+                    <a:blip r:embed="rId19"/>
+                    <a:stretch>
+                      <a:fillRect/>
+                    </a:stretch>
+                  </pic:blipFill>
+                  <pic:spPr>
+                    <a:xfrm>
+                      <a:off x="0" y="0"/>
+                      <a:ext cx="3717030" cy="2198759"/>
+                    </a:xfrm>
+                    <a:prstGeom prst="rect">
+                      <a:avLst/>
+                    </a:prstGeom>
+                  </pic:spPr>
+                </pic:pic>
+              </a:graphicData>
+            </a:graphic>
+          </wp:inline>
+        </w:drawing>
+      </w:r>
+    </w:p>
+    <w:p>
+      <w:r>
+        <w:t>Estado del proyecto después de la asignación</w:t>
+      </w:r>
+    </w:p>
+    <w:p>
+      <w:pPr>
+        <w:jc w:val="center"/>
+      </w:pPr>
+      <w:r>
+        <w:rPr>
+          <w:noProof/>
+          <w:lang w:eastAsia="ja-JP"/>
+        </w:rPr>
+        <w:drawing>
+          <wp:inline distT="0" distB="0" distL="0" distR="0" wp14:anchorId="56A58D0C" wp14:editId="2820FB60">
+            <wp:extent cx="3876675" cy="4000500"/>
+            <wp:effectExtent l="0" t="0" r="9525" b="0"/>
+            <wp:docPr id="8" name="Imagen 8"/>
+            <wp:cNvGraphicFramePr>
+              <a:graphicFrameLocks xmlns:a="http://schemas.openxmlformats.org/drawingml/2006/main" noChangeAspect="1"/>
+            </wp:cNvGraphicFramePr>
+            <a:graphic xmlns:a="http://schemas.openxmlformats.org/drawingml/2006/main">
+              <a:graphicData uri="http://schemas.openxmlformats.org/drawingml/2006/picture">
+                <pic:pic xmlns:pic="http://schemas.openxmlformats.org/drawingml/2006/picture">
+                  <pic:nvPicPr>
+                    <pic:cNvPr id="0" name=""/>
+                    <pic:cNvPicPr/>
+                  </pic:nvPicPr>
+                  <pic:blipFill>
+                    <a:blip r:embed="rId20"/>
+                    <a:stretch>
+                      <a:fillRect/>
+                    </a:stretch>
+                  </pic:blipFill>
+                  <pic:spPr>
+                    <a:xfrm>
+                      <a:off x="0" y="0"/>
+                      <a:ext cx="3876675" cy="4000500"/>
+                    </a:xfrm>
+                    <a:prstGeom prst="rect">
+                      <a:avLst/>
+                    </a:prstGeom>
+                  </pic:spPr>
+                </pic:pic>
+              </a:graphicData>
+            </a:graphic>
+          </wp:inline>
+        </w:drawing>
+      </w:r>
+    </w:p>
+    <w:p>
+      <w:pPr>
+        <w:pStyle w:val="Prrafodelista"/>
+        <w:numPr>
+          <w:ilvl w:val="0"/>
+          <w:numId w:val="5"/>
+        </w:numPr>
+      </w:pPr>
+      <w:r>
+        <w:t>Asignar un estudiante al proyecto</w:t>
+      </w:r>
+    </w:p>
+    <w:p>
+      <w:pPr>
+        <w:ind w:left="360"/>
+      </w:pPr>
+      <w:r>
+        <w:t>Estudiante que será asignado al proyecto</w:t>
+      </w:r>
+    </w:p>
+    <w:p>
+      <w:pPr>
+        <w:jc w:val="center"/>
+      </w:pPr>
+      <w:r>
+        <w:rPr>
+          <w:noProof/>
+          <w:lang w:eastAsia="ja-JP"/>
+        </w:rPr>
+        <w:lastRenderedPageBreak/>
+        <w:drawing>
+          <wp:inline distT="0" distB="0" distL="0" distR="0" wp14:anchorId="05E76184" wp14:editId="1D4B308C">
+            <wp:extent cx="3116275" cy="1771690"/>
+            <wp:effectExtent l="0" t="0" r="8255" b="0"/>
+            <wp:docPr id="10" name="Imagen 10"/>
+            <wp:cNvGraphicFramePr>
+              <a:graphicFrameLocks xmlns:a="http://schemas.openxmlformats.org/drawingml/2006/main" noChangeAspect="1"/>
+            </wp:cNvGraphicFramePr>
+            <a:graphic xmlns:a="http://schemas.openxmlformats.org/drawingml/2006/main">
+              <a:graphicData uri="http://schemas.openxmlformats.org/drawingml/2006/picture">
+                <pic:pic xmlns:pic="http://schemas.openxmlformats.org/drawingml/2006/picture">
+                  <pic:nvPicPr>
+                    <pic:cNvPr id="0" name=""/>
+                    <pic:cNvPicPr/>
+                  </pic:nvPicPr>
+                  <pic:blipFill>
+                    <a:blip r:embed="rId21"/>
+                    <a:stretch>
+                      <a:fillRect/>
+                    </a:stretch>
+                  </pic:blipFill>
+                  <pic:spPr>
+                    <a:xfrm>
+                      <a:off x="0" y="0"/>
+                      <a:ext cx="3116401" cy="1771762"/>
+                    </a:xfrm>
+                    <a:prstGeom prst="rect">
+                      <a:avLst/>
+                    </a:prstGeom>
+                  </pic:spPr>
+                </pic:pic>
+              </a:graphicData>
+            </a:graphic>
+          </wp:inline>
+        </w:drawing>
+      </w:r>
+    </w:p>
+    <w:p>
+      <w:r>
+        <w:t>Proyecto al que será asignado el estudiante</w:t>
+      </w:r>
+    </w:p>
+    <w:p>
+      <w:pPr>
+        <w:jc w:val="center"/>
+      </w:pPr>
+      <w:r>
+        <w:rPr>
+          <w:noProof/>
+          <w:lang w:eastAsia="ja-JP"/>
+        </w:rPr>
+        <w:drawing>
+          <wp:inline distT="0" distB="0" distL="0" distR="0" wp14:anchorId="05D85376" wp14:editId="6260A1A6">
+            <wp:extent cx="3148907" cy="2538255"/>
+            <wp:effectExtent l="0" t="0" r="0" b="0"/>
+            <wp:docPr id="9" name="Imagen 9"/>
+            <wp:cNvGraphicFramePr>
+              <a:graphicFrameLocks xmlns:a="http://schemas.openxmlformats.org/drawingml/2006/main" noChangeAspect="1"/>
+            </wp:cNvGraphicFramePr>
+            <a:graphic xmlns:a="http://schemas.openxmlformats.org/drawingml/2006/main">
+              <a:graphicData uri="http://schemas.openxmlformats.org/drawingml/2006/picture">
+                <pic:pic xmlns:pic="http://schemas.openxmlformats.org/drawingml/2006/picture">
+                  <pic:nvPicPr>
+                    <pic:cNvPr id="0" name=""/>
+                    <pic:cNvPicPr/>
+                  </pic:nvPicPr>
+                  <pic:blipFill>
+                    <a:blip r:embed="rId22"/>
+                    <a:stretch>
+                      <a:fillRect/>
+                    </a:stretch>
+                  </pic:blipFill>
+                  <pic:spPr>
+                    <a:xfrm>
+                      <a:off x="0" y="0"/>
+                      <a:ext cx="3150556" cy="2539584"/>
+                    </a:xfrm>
+                    <a:prstGeom prst="rect">
+                      <a:avLst/>
+                    </a:prstGeom>
+                  </pic:spPr>
+                </pic:pic>
+              </a:graphicData>
+            </a:graphic>
+          </wp:inline>
+        </w:drawing>
+      </w:r>
+    </w:p>
+    <w:p>
+      <w:r>
+        <w:t>Proceso de asignación del estudiante. Se efectúa similar a la asignación del líder.</w:t>
+      </w:r>
+    </w:p>
+    <w:p>
+      <w:pPr>
+        <w:jc w:val="center"/>
+      </w:pPr>
+      <w:r>
+        <w:rPr>
+          <w:noProof/>
+          <w:lang w:eastAsia="ja-JP"/>
+        </w:rPr>
+        <w:drawing>
+          <wp:inline distT="0" distB="0" distL="0" distR="0" wp14:anchorId="3305945E" wp14:editId="494296A9">
+            <wp:extent cx="4142032" cy="2355494"/>
+            <wp:effectExtent l="0" t="0" r="0" b="6985"/>
+            <wp:docPr id="11" name="Imagen 11"/>
+            <wp:cNvGraphicFramePr>
+              <a:graphicFrameLocks xmlns:a="http://schemas.openxmlformats.org/drawingml/2006/main" noChangeAspect="1"/>
+            </wp:cNvGraphicFramePr>
+            <a:graphic xmlns:a="http://schemas.openxmlformats.org/drawingml/2006/main">
+              <a:graphicData uri="http://schemas.openxmlformats.org/drawingml/2006/picture">
+                <pic:pic xmlns:pic="http://schemas.openxmlformats.org/drawingml/2006/picture">
+                  <pic:nvPicPr>
+                    <pic:cNvPr id="0" name=""/>
+                    <pic:cNvPicPr/>
+                  </pic:nvPicPr>
+                  <pic:blipFill>
+                    <a:blip r:embed="rId23"/>
+                    <a:stretch>
+                      <a:fillRect/>
+                    </a:stretch>
+                  </pic:blipFill>
+                  <pic:spPr>
+                    <a:xfrm>
+                      <a:off x="0" y="0"/>
+                      <a:ext cx="4143045" cy="2356070"/>
+                    </a:xfrm>
+                    <a:prstGeom prst="rect">
+                      <a:avLst/>
+                    </a:prstGeom>
+                  </pic:spPr>
+                </pic:pic>
+              </a:graphicData>
+            </a:graphic>
+          </wp:inline>
+        </w:drawing>
+      </w:r>
+    </w:p>
+    <w:p>
+      <w:r>
+        <w:t>Estado del proyecto después de la asignación</w:t>
+      </w:r>
+    </w:p>
+    <w:p>
+      <w:pPr>
+        <w:jc w:val="center"/>
+      </w:pPr>
+      <w:r>
+        <w:rPr>
+          <w:noProof/>
+          <w:lang w:eastAsia="ja-JP"/>
+        </w:rPr>
+        <w:lastRenderedPageBreak/>
+        <w:drawing>
+          <wp:inline distT="0" distB="0" distL="0" distR="0" wp14:anchorId="7B483A74" wp14:editId="7B028394">
+            <wp:extent cx="3401568" cy="3281915"/>
+            <wp:effectExtent l="0" t="0" r="8890" b="0"/>
+            <wp:docPr id="12" name="Imagen 12"/>
+            <wp:cNvGraphicFramePr>
+              <a:graphicFrameLocks xmlns:a="http://schemas.openxmlformats.org/drawingml/2006/main" noChangeAspect="1"/>
+            </wp:cNvGraphicFramePr>
+            <a:graphic xmlns:a="http://schemas.openxmlformats.org/drawingml/2006/main">
+              <a:graphicData uri="http://schemas.openxmlformats.org/drawingml/2006/picture">
+                <pic:pic xmlns:pic="http://schemas.openxmlformats.org/drawingml/2006/picture">
+                  <pic:nvPicPr>
+                    <pic:cNvPr id="0" name=""/>
+                    <pic:cNvPicPr/>
+                  </pic:nvPicPr>
+                  <pic:blipFill>
+                    <a:blip r:embed="rId24"/>
+                    <a:stretch>
+                      <a:fillRect/>
+                    </a:stretch>
+                  </pic:blipFill>
+                  <pic:spPr>
+                    <a:xfrm>
+                      <a:off x="0" y="0"/>
+                      <a:ext cx="3403073" cy="3283367"/>
+                    </a:xfrm>
+                    <a:prstGeom prst="rect">
+                      <a:avLst/>
+                    </a:prstGeom>
+                  </pic:spPr>
+                </pic:pic>
+              </a:graphicData>
+            </a:graphic>
+          </wp:inline>
+        </w:drawing>
+      </w:r>
+      <w:bookmarkStart w:id="1" w:name="_GoBack"/>
+      <w:bookmarkEnd w:id="1"/>
+    </w:p>
     <w:sectPr>
-      <w:pgSz w:w="12240" w:h="15840" w:orient="portrait"/>
+      <w:pgSz w:w="12240" w:h="15840"/>
       <w:pgMar w:top="1417" w:right="1701" w:bottom="1417" w:left="1701" w:header="708" w:footer="708" w:gutter="0"/>
       <w:cols w:space="708"/>
       <w:docGrid w:linePitch="360"/>
@@ -2103,8 +2884,8 @@
 </file>
 
 <file path=word/numbering.xml><?xml version="1.0" encoding="utf-8"?>
-<w:numbering xmlns:wpc="http://schemas.microsoft.com/office/word/2010/wordprocessingCanvas" xmlns:cx="http://schemas.microsoft.com/office/drawing/2014/chartex" xmlns:mc="http://schemas.openxmlformats.org/markup-compatibility/2006" xmlns:o="urn:schemas-microsoft-com:office:office" xmlns:r="http://schemas.openxmlformats.org/officeDocument/2006/relationships" xmlns:m="http://schemas.openxmlformats.org/officeDocument/2006/math" xmlns:v="urn:schemas-microsoft-com:vml" xmlns:wp14="http://schemas.microsoft.com/office/word/2010/wordprocessingDrawing" xmlns:wp="http://schemas.openxmlformats.org/drawingml/2006/wordprocessingDrawing" xmlns:w10="urn:schemas-microsoft-com:office:word" xmlns:w="http://schemas.openxmlformats.org/wordprocessingml/2006/main" xmlns:w14="http://schemas.microsoft.com/office/word/2010/wordml" xmlns:w15="http://schemas.microsoft.com/office/word/2012/wordml" xmlns:w16se="http://schemas.microsoft.com/office/word/2015/wordml/symex" xmlns:wpg="http://schemas.microsoft.com/office/word/2010/wordprocessingGroup" xmlns:wpi="http://schemas.microsoft.com/office/word/2010/wordprocessingInk" xmlns:wne="http://schemas.microsoft.com/office/word/2006/wordml" xmlns:wps="http://schemas.microsoft.com/office/word/2010/wordprocessingShape" mc:Ignorable="w14 w15 w16se wp14">
-  <w:abstractNum w:abstractNumId="0" w15:restartNumberingAfterBreak="0">
+<w:numbering xmlns:wpc="http://schemas.microsoft.com/office/word/2010/wordprocessingCanvas" xmlns:mc="http://schemas.openxmlformats.org/markup-compatibility/2006" xmlns:o="urn:schemas-microsoft-com:office:office" xmlns:r="http://schemas.openxmlformats.org/officeDocument/2006/relationships" xmlns:m="http://schemas.openxmlformats.org/officeDocument/2006/math" xmlns:v="urn:schemas-microsoft-com:vml" xmlns:wp14="http://schemas.microsoft.com/office/word/2010/wordprocessingDrawing" xmlns:wp="http://schemas.openxmlformats.org/drawingml/2006/wordprocessingDrawing" xmlns:w10="urn:schemas-microsoft-com:office:word" xmlns:w="http://schemas.openxmlformats.org/wordprocessingml/2006/main" xmlns:w14="http://schemas.microsoft.com/office/word/2010/wordml" xmlns:wpg="http://schemas.microsoft.com/office/word/2010/wordprocessingGroup" xmlns:wpi="http://schemas.microsoft.com/office/word/2010/wordprocessingInk" xmlns:wne="http://schemas.microsoft.com/office/word/2006/wordml" xmlns:wps="http://schemas.microsoft.com/office/word/2010/wordprocessingShape" mc:Ignorable="w14 wp14">
+  <w:abstractNum w:abstractNumId="0">
     <w:nsid w:val="1A056BE6"/>
     <w:multiLevelType w:val="hybridMultilevel"/>
     <w:tmpl w:val="22EE6B44"/>
@@ -2193,7 +2974,96 @@
       </w:pPr>
     </w:lvl>
   </w:abstractNum>
-  <w:abstractNum w:abstractNumId="1" w15:restartNumberingAfterBreak="0">
+  <w:abstractNum w:abstractNumId="1">
+    <w:nsid w:val="2436715A"/>
+    <w:multiLevelType w:val="hybridMultilevel"/>
+    <w:tmpl w:val="18721624"/>
+    <w:lvl w:ilvl="0" w:tplc="240A000F">
+      <w:start w:val="1"/>
+      <w:numFmt w:val="decimal"/>
+      <w:lvlText w:val="%1."/>
+      <w:lvlJc w:val="left"/>
+      <w:pPr>
+        <w:ind w:left="720" w:hanging="360"/>
+      </w:pPr>
+      <w:rPr>
+        <w:rFonts w:hint="default"/>
+      </w:rPr>
+    </w:lvl>
+    <w:lvl w:ilvl="1" w:tplc="240A0019" w:tentative="1">
+      <w:start w:val="1"/>
+      <w:numFmt w:val="lowerLetter"/>
+      <w:lvlText w:val="%2."/>
+      <w:lvlJc w:val="left"/>
+      <w:pPr>
+        <w:ind w:left="1440" w:hanging="360"/>
+      </w:pPr>
+    </w:lvl>
+    <w:lvl w:ilvl="2" w:tplc="240A001B" w:tentative="1">
+      <w:start w:val="1"/>
+      <w:numFmt w:val="lowerRoman"/>
+      <w:lvlText w:val="%3."/>
+      <w:lvlJc w:val="right"/>
+      <w:pPr>
+        <w:ind w:left="2160" w:hanging="180"/>
+      </w:pPr>
+    </w:lvl>
+    <w:lvl w:ilvl="3" w:tplc="240A000F" w:tentative="1">
+      <w:start w:val="1"/>
+      <w:numFmt w:val="decimal"/>
+      <w:lvlText w:val="%4."/>
+      <w:lvlJc w:val="left"/>
+      <w:pPr>
+        <w:ind w:left="2880" w:hanging="360"/>
+      </w:pPr>
+    </w:lvl>
+    <w:lvl w:ilvl="4" w:tplc="240A0019" w:tentative="1">
+      <w:start w:val="1"/>
+      <w:numFmt w:val="lowerLetter"/>
+      <w:lvlText w:val="%5."/>
+      <w:lvlJc w:val="left"/>
+      <w:pPr>
+        <w:ind w:left="3600" w:hanging="360"/>
+      </w:pPr>
+    </w:lvl>
+    <w:lvl w:ilvl="5" w:tplc="240A001B" w:tentative="1">
+      <w:start w:val="1"/>
+      <w:numFmt w:val="lowerRoman"/>
+      <w:lvlText w:val="%6."/>
+      <w:lvlJc w:val="right"/>
+      <w:pPr>
+        <w:ind w:left="4320" w:hanging="180"/>
+      </w:pPr>
+    </w:lvl>
+    <w:lvl w:ilvl="6" w:tplc="240A000F" w:tentative="1">
+      <w:start w:val="1"/>
+      <w:numFmt w:val="decimal"/>
+      <w:lvlText w:val="%7."/>
+      <w:lvlJc w:val="left"/>
+      <w:pPr>
+        <w:ind w:left="5040" w:hanging="360"/>
+      </w:pPr>
+    </w:lvl>
+    <w:lvl w:ilvl="7" w:tplc="240A0019" w:tentative="1">
+      <w:start w:val="1"/>
+      <w:numFmt w:val="lowerLetter"/>
+      <w:lvlText w:val="%8."/>
+      <w:lvlJc w:val="left"/>
+      <w:pPr>
+        <w:ind w:left="5760" w:hanging="360"/>
+      </w:pPr>
+    </w:lvl>
+    <w:lvl w:ilvl="8" w:tplc="240A001B" w:tentative="1">
+      <w:start w:val="1"/>
+      <w:numFmt w:val="lowerRoman"/>
+      <w:lvlText w:val="%9."/>
+      <w:lvlJc w:val="right"/>
+      <w:pPr>
+        <w:ind w:left="6480" w:hanging="180"/>
+      </w:pPr>
+    </w:lvl>
+  </w:abstractNum>
+  <w:abstractNum w:abstractNumId="2">
     <w:nsid w:val="418A1ACF"/>
     <w:multiLevelType w:val="multilevel"/>
     <w:tmpl w:val="54E8BAFC"/>
@@ -2209,7 +3079,7 @@
         <w:ind w:left="720" w:hanging="360"/>
       </w:pPr>
       <w:rPr>
-        <w:rFonts w:hint="default" w:ascii="Symbol" w:hAnsi="Symbol"/>
+        <w:rFonts w:ascii="Symbol" w:hAnsi="Symbol" w:hint="default"/>
         <w:sz w:val="20"/>
       </w:rPr>
     </w:lvl>
@@ -2225,7 +3095,7 @@
         <w:ind w:left="1440" w:hanging="360"/>
       </w:pPr>
       <w:rPr>
-        <w:rFonts w:hint="default" w:ascii="Courier New" w:hAnsi="Courier New"/>
+        <w:rFonts w:ascii="Courier New" w:hAnsi="Courier New" w:hint="default"/>
         <w:sz w:val="20"/>
       </w:rPr>
     </w:lvl>
@@ -2241,7 +3111,7 @@
         <w:ind w:left="2160" w:hanging="360"/>
       </w:pPr>
       <w:rPr>
-        <w:rFonts w:hint="default" w:ascii="Wingdings" w:hAnsi="Wingdings"/>
+        <w:rFonts w:ascii="Wingdings" w:hAnsi="Wingdings" w:hint="default"/>
         <w:sz w:val="20"/>
       </w:rPr>
     </w:lvl>
@@ -2257,7 +3127,7 @@
         <w:ind w:left="2880" w:hanging="360"/>
       </w:pPr>
       <w:rPr>
-        <w:rFonts w:hint="default" w:ascii="Wingdings" w:hAnsi="Wingdings"/>
+        <w:rFonts w:ascii="Wingdings" w:hAnsi="Wingdings" w:hint="default"/>
         <w:sz w:val="20"/>
       </w:rPr>
     </w:lvl>
@@ -2273,7 +3143,7 @@
         <w:ind w:left="3600" w:hanging="360"/>
       </w:pPr>
       <w:rPr>
-        <w:rFonts w:hint="default" w:ascii="Wingdings" w:hAnsi="Wingdings"/>
+        <w:rFonts w:ascii="Wingdings" w:hAnsi="Wingdings" w:hint="default"/>
         <w:sz w:val="20"/>
       </w:rPr>
     </w:lvl>
@@ -2289,7 +3159,7 @@
         <w:ind w:left="4320" w:hanging="360"/>
       </w:pPr>
       <w:rPr>
-        <w:rFonts w:hint="default" w:ascii="Wingdings" w:hAnsi="Wingdings"/>
+        <w:rFonts w:ascii="Wingdings" w:hAnsi="Wingdings" w:hint="default"/>
         <w:sz w:val="20"/>
       </w:rPr>
     </w:lvl>
@@ -2305,7 +3175,7 @@
         <w:ind w:left="5040" w:hanging="360"/>
       </w:pPr>
       <w:rPr>
-        <w:rFonts w:hint="default" w:ascii="Wingdings" w:hAnsi="Wingdings"/>
+        <w:rFonts w:ascii="Wingdings" w:hAnsi="Wingdings" w:hint="default"/>
         <w:sz w:val="20"/>
       </w:rPr>
     </w:lvl>
@@ -2321,7 +3191,7 @@
         <w:ind w:left="5760" w:hanging="360"/>
       </w:pPr>
       <w:rPr>
-        <w:rFonts w:hint="default" w:ascii="Wingdings" w:hAnsi="Wingdings"/>
+        <w:rFonts w:ascii="Wingdings" w:hAnsi="Wingdings" w:hint="default"/>
         <w:sz w:val="20"/>
       </w:rPr>
     </w:lvl>
@@ -2337,12 +3207,101 @@
         <w:ind w:left="6480" w:hanging="360"/>
       </w:pPr>
       <w:rPr>
-        <w:rFonts w:hint="default" w:ascii="Wingdings" w:hAnsi="Wingdings"/>
+        <w:rFonts w:ascii="Wingdings" w:hAnsi="Wingdings" w:hint="default"/>
         <w:sz w:val="20"/>
       </w:rPr>
     </w:lvl>
   </w:abstractNum>
-  <w:abstractNum w:abstractNumId="2" w15:restartNumberingAfterBreak="0">
+  <w:abstractNum w:abstractNumId="3">
+    <w:nsid w:val="5C5F7A55"/>
+    <w:multiLevelType w:val="hybridMultilevel"/>
+    <w:tmpl w:val="DBFAAF7C"/>
+    <w:lvl w:ilvl="0" w:tplc="240A000F">
+      <w:start w:val="1"/>
+      <w:numFmt w:val="decimal"/>
+      <w:lvlText w:val="%1."/>
+      <w:lvlJc w:val="left"/>
+      <w:pPr>
+        <w:ind w:left="720" w:hanging="360"/>
+      </w:pPr>
+      <w:rPr>
+        <w:rFonts w:hint="default"/>
+      </w:rPr>
+    </w:lvl>
+    <w:lvl w:ilvl="1" w:tplc="240A0019" w:tentative="1">
+      <w:start w:val="1"/>
+      <w:numFmt w:val="lowerLetter"/>
+      <w:lvlText w:val="%2."/>
+      <w:lvlJc w:val="left"/>
+      <w:pPr>
+        <w:ind w:left="1440" w:hanging="360"/>
+      </w:pPr>
+    </w:lvl>
+    <w:lvl w:ilvl="2" w:tplc="240A001B" w:tentative="1">
+      <w:start w:val="1"/>
+      <w:numFmt w:val="lowerRoman"/>
+      <w:lvlText w:val="%3."/>
+      <w:lvlJc w:val="right"/>
+      <w:pPr>
+        <w:ind w:left="2160" w:hanging="180"/>
+      </w:pPr>
+    </w:lvl>
+    <w:lvl w:ilvl="3" w:tplc="240A000F" w:tentative="1">
+      <w:start w:val="1"/>
+      <w:numFmt w:val="decimal"/>
+      <w:lvlText w:val="%4."/>
+      <w:lvlJc w:val="left"/>
+      <w:pPr>
+        <w:ind w:left="2880" w:hanging="360"/>
+      </w:pPr>
+    </w:lvl>
+    <w:lvl w:ilvl="4" w:tplc="240A0019" w:tentative="1">
+      <w:start w:val="1"/>
+      <w:numFmt w:val="lowerLetter"/>
+      <w:lvlText w:val="%5."/>
+      <w:lvlJc w:val="left"/>
+      <w:pPr>
+        <w:ind w:left="3600" w:hanging="360"/>
+      </w:pPr>
+    </w:lvl>
+    <w:lvl w:ilvl="5" w:tplc="240A001B" w:tentative="1">
+      <w:start w:val="1"/>
+      <w:numFmt w:val="lowerRoman"/>
+      <w:lvlText w:val="%6."/>
+      <w:lvlJc w:val="right"/>
+      <w:pPr>
+        <w:ind w:left="4320" w:hanging="180"/>
+      </w:pPr>
+    </w:lvl>
+    <w:lvl w:ilvl="6" w:tplc="240A000F" w:tentative="1">
+      <w:start w:val="1"/>
+      <w:numFmt w:val="decimal"/>
+      <w:lvlText w:val="%7."/>
+      <w:lvlJc w:val="left"/>
+      <w:pPr>
+        <w:ind w:left="5040" w:hanging="360"/>
+      </w:pPr>
+    </w:lvl>
+    <w:lvl w:ilvl="7" w:tplc="240A0019" w:tentative="1">
+      <w:start w:val="1"/>
+      <w:numFmt w:val="lowerLetter"/>
+      <w:lvlText w:val="%8."/>
+      <w:lvlJc w:val="left"/>
+      <w:pPr>
+        <w:ind w:left="5760" w:hanging="360"/>
+      </w:pPr>
+    </w:lvl>
+    <w:lvl w:ilvl="8" w:tplc="240A001B" w:tentative="1">
+      <w:start w:val="1"/>
+      <w:numFmt w:val="lowerRoman"/>
+      <w:lvlText w:val="%9."/>
+      <w:lvlJc w:val="right"/>
+      <w:pPr>
+        <w:ind w:left="6480" w:hanging="180"/>
+      </w:pPr>
+    </w:lvl>
+  </w:abstractNum>
+  <w:abstractNum w:abstractNumId="4">
     <w:nsid w:val="647F2DE8"/>
     <w:multiLevelType w:val="hybridMultilevel"/>
     <w:tmpl w:val="23247368"/>
@@ -2433,23 +3392,29 @@
     </w:lvl>
   </w:abstractNum>
   <w:num w:numId="1">
-    <w:abstractNumId w:val="1"/>
+    <w:abstractNumId w:val="2"/>
   </w:num>
   <w:num w:numId="2">
-    <w:abstractNumId w:val="2"/>
+    <w:abstractNumId w:val="4"/>
   </w:num>
   <w:num w:numId="3">
     <w:abstractNumId w:val="0"/>
+  </w:num>
+  <w:num w:numId="4">
+    <w:abstractNumId w:val="1"/>
+  </w:num>
+  <w:num w:numId="5">
+    <w:abstractNumId w:val="3"/>
   </w:num>
 </w:numbering>
 </file>
 
 <file path=word/styles.xml><?xml version="1.0" encoding="utf-8"?>
-<w:styles xmlns:mc="http://schemas.openxmlformats.org/markup-compatibility/2006" xmlns:r="http://schemas.openxmlformats.org/officeDocument/2006/relationships" xmlns:w="http://schemas.openxmlformats.org/wordprocessingml/2006/main" xmlns:w14="http://schemas.microsoft.com/office/word/2010/wordml" xmlns:w15="http://schemas.microsoft.com/office/word/2012/wordml" xmlns:w16se="http://schemas.microsoft.com/office/word/2015/wordml/symex" mc:Ignorable="w14 w15 w16se">
+<w:styles xmlns:mc="http://schemas.openxmlformats.org/markup-compatibility/2006" xmlns:r="http://schemas.openxmlformats.org/officeDocument/2006/relationships" xmlns:w="http://schemas.openxmlformats.org/wordprocessingml/2006/main" xmlns:w14="http://schemas.microsoft.com/office/word/2010/wordml" mc:Ignorable="w14">
   <w:docDefaults>
     <w:rPrDefault>
       <w:rPr>
-        <w:rFonts w:asciiTheme="minorHAnsi" w:hAnsiTheme="minorHAnsi" w:eastAsiaTheme="minorHAnsi" w:cstheme="minorBidi"/>
+        <w:rFonts w:asciiTheme="minorHAnsi" w:eastAsiaTheme="minorHAnsi" w:hAnsiTheme="minorHAnsi" w:cstheme="minorBidi"/>
         <w:sz w:val="22"/>
         <w:szCs w:val="22"/>
         <w:lang w:val="en-US" w:eastAsia="en-US" w:bidi="ar-SA"/>
@@ -2461,380 +3426,146 @@
       </w:pPr>
     </w:pPrDefault>
   </w:docDefaults>
-  <w:latentStyles w:defLockedState="0" w:defUIPriority="99" w:defSemiHidden="0" w:defUnhideWhenUsed="0" w:defQFormat="0" w:count="371">
-    <w:lsdException w:name="Normal" w:uiPriority="0" w:qFormat="1"/>
-    <w:lsdException w:name="heading 1" w:uiPriority="9" w:qFormat="1"/>
-    <w:lsdException w:name="heading 2" w:uiPriority="9" w:semiHidden="1" w:unhideWhenUsed="1" w:qFormat="1"/>
-    <w:lsdException w:name="heading 3" w:uiPriority="9" w:semiHidden="1" w:unhideWhenUsed="1" w:qFormat="1"/>
-    <w:lsdException w:name="heading 4" w:uiPriority="9" w:semiHidden="1" w:unhideWhenUsed="1" w:qFormat="1"/>
-    <w:lsdException w:name="heading 5" w:uiPriority="9" w:semiHidden="1" w:unhideWhenUsed="1" w:qFormat="1"/>
-    <w:lsdException w:name="heading 6" w:uiPriority="9" w:semiHidden="1" w:unhideWhenUsed="1" w:qFormat="1"/>
-    <w:lsdException w:name="heading 7" w:uiPriority="9" w:semiHidden="1" w:unhideWhenUsed="1" w:qFormat="1"/>
-    <w:lsdException w:name="heading 8" w:uiPriority="9" w:semiHidden="1" w:unhideWhenUsed="1" w:qFormat="1"/>
-    <w:lsdException w:name="heading 9" w:uiPriority="9" w:semiHidden="1" w:unhideWhenUsed="1" w:qFormat="1"/>
-    <w:lsdException w:name="index 1" w:semiHidden="1" w:unhideWhenUsed="1"/>
-    <w:lsdException w:name="index 2" w:semiHidden="1" w:unhideWhenUsed="1"/>
-    <w:lsdException w:name="index 3" w:semiHidden="1" w:unhideWhenUsed="1"/>
-    <w:lsdException w:name="index 4" w:semiHidden="1" w:unhideWhenUsed="1"/>
-    <w:lsdException w:name="index 5" w:semiHidden="1" w:unhideWhenUsed="1"/>
-    <w:lsdException w:name="index 6" w:semiHidden="1" w:unhideWhenUsed="1"/>
-    <w:lsdException w:name="index 7" w:semiHidden="1" w:unhideWhenUsed="1"/>
-    <w:lsdException w:name="index 8" w:semiHidden="1" w:unhideWhenUsed="1"/>
-    <w:lsdException w:name="index 9" w:semiHidden="1" w:unhideWhenUsed="1"/>
-    <w:lsdException w:name="toc 1" w:uiPriority="39" w:semiHidden="1" w:unhideWhenUsed="1"/>
-    <w:lsdException w:name="toc 2" w:uiPriority="39" w:semiHidden="1" w:unhideWhenUsed="1"/>
-    <w:lsdException w:name="toc 3" w:uiPriority="39" w:semiHidden="1" w:unhideWhenUsed="1"/>
-    <w:lsdException w:name="toc 4" w:uiPriority="39" w:semiHidden="1" w:unhideWhenUsed="1"/>
-    <w:lsdException w:name="toc 5" w:uiPriority="39" w:semiHidden="1" w:unhideWhenUsed="1"/>
-    <w:lsdException w:name="toc 6" w:uiPriority="39" w:semiHidden="1" w:unhideWhenUsed="1"/>
-    <w:lsdException w:name="toc 7" w:uiPriority="39" w:semiHidden="1" w:unhideWhenUsed="1"/>
-    <w:lsdException w:name="toc 8" w:uiPriority="39" w:semiHidden="1" w:unhideWhenUsed="1"/>
-    <w:lsdException w:name="toc 9" w:uiPriority="39" w:semiHidden="1" w:unhideWhenUsed="1"/>
-    <w:lsdException w:name="Normal Indent" w:semiHidden="1" w:unhideWhenUsed="1"/>
-    <w:lsdException w:name="footnote text" w:semiHidden="1" w:unhideWhenUsed="1"/>
-    <w:lsdException w:name="annotation text" w:semiHidden="1" w:unhideWhenUsed="1"/>
-    <w:lsdException w:name="header" w:semiHidden="1" w:unhideWhenUsed="1"/>
-    <w:lsdException w:name="footer" w:semiHidden="1" w:unhideWhenUsed="1"/>
-    <w:lsdException w:name="index heading" w:semiHidden="1" w:unhideWhenUsed="1"/>
-    <w:lsdException w:name="caption" w:uiPriority="35" w:semiHidden="1" w:unhideWhenUsed="1" w:qFormat="1"/>
-    <w:lsdException w:name="table of figures" w:semiHidden="1" w:unhideWhenUsed="1"/>
-    <w:lsdException w:name="envelope address" w:semiHidden="1" w:unhideWhenUsed="1"/>
-    <w:lsdException w:name="envelope return" w:semiHidden="1" w:unhideWhenUsed="1"/>
-    <w:lsdException w:name="footnote reference" w:semiHidden="1" w:unhideWhenUsed="1"/>
-    <w:lsdException w:name="annotation reference" w:semiHidden="1" w:unhideWhenUsed="1"/>
-    <w:lsdException w:name="line number" w:semiHidden="1" w:unhideWhenUsed="1"/>
-    <w:lsdException w:name="page number" w:semiHidden="1" w:unhideWhenUsed="1"/>
-    <w:lsdException w:name="endnote reference" w:semiHidden="1" w:unhideWhenUsed="1"/>
-    <w:lsdException w:name="endnote text" w:semiHidden="1" w:unhideWhenUsed="1"/>
-    <w:lsdException w:name="table of authorities" w:semiHidden="1" w:unhideWhenUsed="1"/>
-    <w:lsdException w:name="macro" w:semiHidden="1" w:unhideWhenUsed="1"/>
-    <w:lsdException w:name="toa heading" w:semiHidden="1" w:unhideWhenUsed="1"/>
-    <w:lsdException w:name="List" w:semiHidden="1" w:unhideWhenUsed="1"/>
-    <w:lsdException w:name="List Bullet" w:semiHidden="1" w:unhideWhenUsed="1"/>
-    <w:lsdException w:name="List Number" w:semiHidden="1" w:unhideWhenUsed="1"/>
-    <w:lsdException w:name="List 2" w:semiHidden="1" w:unhideWhenUsed="1"/>
-    <w:lsdException w:name="List 3" w:semiHidden="1" w:unhideWhenUsed="1"/>
-    <w:lsdException w:name="List 4" w:semiHidden="1" w:unhideWhenUsed="1"/>
-    <w:lsdException w:name="List 5" w:semiHidden="1" w:unhideWhenUsed="1"/>
-    <w:lsdException w:name="List Bullet 2" w:semiHidden="1" w:unhideWhenUsed="1"/>
-    <w:lsdException w:name="List Bullet 3" w:semiHidden="1" w:unhideWhenUsed="1"/>
-    <w:lsdException w:name="List Bullet 4" w:semiHidden="1" w:unhideWhenUsed="1"/>
-    <w:lsdException w:name="List Bullet 5" w:semiHidden="1" w:unhideWhenUsed="1"/>
-    <w:lsdException w:name="List Number 2" w:semiHidden="1" w:unhideWhenUsed="1"/>
-    <w:lsdException w:name="List Number 3" w:semiHidden="1" w:unhideWhenUsed="1"/>
-    <w:lsdException w:name="List Number 4" w:semiHidden="1" w:unhideWhenUsed="1"/>
-    <w:lsdException w:name="List Number 5" w:semiHidden="1" w:unhideWhenUsed="1"/>
-    <w:lsdException w:name="Title" w:uiPriority="10" w:qFormat="1"/>
-    <w:lsdException w:name="Closing" w:semiHidden="1" w:unhideWhenUsed="1"/>
-    <w:lsdException w:name="Signature" w:semiHidden="1" w:unhideWhenUsed="1"/>
-    <w:lsdException w:name="Default Paragraph Font" w:uiPriority="1" w:semiHidden="1" w:unhideWhenUsed="1"/>
-    <w:lsdException w:name="Body Text" w:semiHidden="1" w:unhideWhenUsed="1"/>
-    <w:lsdException w:name="Body Text Indent" w:semiHidden="1" w:unhideWhenUsed="1"/>
-    <w:lsdException w:name="List Continue" w:semiHidden="1" w:unhideWhenUsed="1"/>
-    <w:lsdException w:name="List Continue 2" w:semiHidden="1" w:unhideWhenUsed="1"/>
-    <w:lsdException w:name="List Continue 3" w:semiHidden="1" w:unhideWhenUsed="1"/>
-    <w:lsdException w:name="List Continue 4" w:semiHidden="1" w:unhideWhenUsed="1"/>
-    <w:lsdException w:name="List Continue 5" w:semiHidden="1" w:unhideWhenUsed="1"/>
-    <w:lsdException w:name="Message Header" w:semiHidden="1" w:unhideWhenUsed="1"/>
-    <w:lsdException w:name="Subtitle" w:uiPriority="11" w:qFormat="1"/>
-    <w:lsdException w:name="Salutation" w:semiHidden="1" w:unhideWhenUsed="1"/>
-    <w:lsdException w:name="Date" w:semiHidden="1" w:unhideWhenUsed="1"/>
-    <w:lsdException w:name="Body Text First Indent" w:semiHidden="1" w:unhideWhenUsed="1"/>
-    <w:lsdException w:name="Body Text First Indent 2" w:semiHidden="1" w:unhideWhenUsed="1"/>
-    <w:lsdException w:name="Note Heading" w:semiHidden="1" w:unhideWhenUsed="1"/>
-    <w:lsdException w:name="Body Text 2" w:semiHidden="1" w:unhideWhenUsed="1"/>
-    <w:lsdException w:name="Body Text 3" w:semiHidden="1" w:unhideWhenUsed="1"/>
-    <w:lsdException w:name="Body Text Indent 2" w:semiHidden="1" w:unhideWhenUsed="1"/>
-    <w:lsdException w:name="Body Text Indent 3" w:semiHidden="1" w:unhideWhenUsed="1"/>
-    <w:lsdException w:name="Block Text" w:semiHidden="1" w:unhideWhenUsed="1"/>
-    <w:lsdException w:name="Hyperlink" w:semiHidden="1" w:unhideWhenUsed="1"/>
-    <w:lsdException w:name="FollowedHyperlink" w:semiHidden="1" w:unhideWhenUsed="1"/>
-    <w:lsdException w:name="Strong" w:uiPriority="22" w:qFormat="1"/>
-    <w:lsdException w:name="Emphasis" w:uiPriority="20" w:qFormat="1"/>
-    <w:lsdException w:name="Document Map" w:semiHidden="1" w:unhideWhenUsed="1"/>
-    <w:lsdException w:name="Plain Text" w:semiHidden="1" w:unhideWhenUsed="1"/>
-    <w:lsdException w:name="E-mail Signature" w:semiHidden="1" w:unhideWhenUsed="1"/>
-    <w:lsdException w:name="HTML Top of Form" w:semiHidden="1" w:unhideWhenUsed="1"/>
-    <w:lsdException w:name="HTML Bottom of Form" w:semiHidden="1" w:unhideWhenUsed="1"/>
-    <w:lsdException w:name="Normal (Web)" w:semiHidden="1" w:unhideWhenUsed="1"/>
-    <w:lsdException w:name="HTML Acronym" w:semiHidden="1" w:unhideWhenUsed="1"/>
-    <w:lsdException w:name="HTML Address" w:semiHidden="1" w:unhideWhenUsed="1"/>
-    <w:lsdException w:name="HTML Cite" w:semiHidden="1" w:unhideWhenUsed="1"/>
-    <w:lsdException w:name="HTML Code" w:semiHidden="1" w:unhideWhenUsed="1"/>
-    <w:lsdException w:name="HTML Definition" w:semiHidden="1" w:unhideWhenUsed="1"/>
-    <w:lsdException w:name="HTML Keyboard" w:semiHidden="1" w:unhideWhenUsed="1"/>
-    <w:lsdException w:name="HTML Preformatted" w:semiHidden="1" w:unhideWhenUsed="1"/>
-    <w:lsdException w:name="HTML Sample" w:semiHidden="1" w:unhideWhenUsed="1"/>
-    <w:lsdException w:name="HTML Typewriter" w:semiHidden="1" w:unhideWhenUsed="1"/>
-    <w:lsdException w:name="HTML Variable" w:semiHidden="1" w:unhideWhenUsed="1"/>
-    <w:lsdException w:name="Normal Table" w:semiHidden="1" w:unhideWhenUsed="1"/>
-    <w:lsdException w:name="annotation subject" w:semiHidden="1" w:unhideWhenUsed="1"/>
-    <w:lsdException w:name="No List" w:semiHidden="1" w:unhideWhenUsed="1"/>
-    <w:lsdException w:name="Outline List 1" w:semiHidden="1" w:unhideWhenUsed="1"/>
-    <w:lsdException w:name="Outline List 2" w:semiHidden="1" w:unhideWhenUsed="1"/>
-    <w:lsdException w:name="Outline List 3" w:semiHidden="1" w:unhideWhenUsed="1"/>
-    <w:lsdException w:name="Table Simple 1" w:semiHidden="1" w:unhideWhenUsed="1"/>
-    <w:lsdException w:name="Table Simple 2" w:semiHidden="1" w:unhideWhenUsed="1"/>
-    <w:lsdException w:name="Table Simple 3" w:semiHidden="1" w:unhideWhenUsed="1"/>
-    <w:lsdException w:name="Table Classic 1" w:semiHidden="1" w:unhideWhenUsed="1"/>
-    <w:lsdException w:name="Table Classic 2" w:semiHidden="1" w:unhideWhenUsed="1"/>
-    <w:lsdException w:name="Table Classic 3" w:semiHidden="1" w:unhideWhenUsed="1"/>
-    <w:lsdException w:name="Table Classic 4" w:semiHidden="1" w:unhideWhenUsed="1"/>
-    <w:lsdException w:name="Table Colorful 1" w:semiHidden="1" w:unhideWhenUsed="1"/>
-    <w:lsdException w:name="Table Colorful 2" w:semiHidden="1" w:unhideWhenUsed="1"/>
-    <w:lsdException w:name="Table Colorful 3" w:semiHidden="1" w:unhideWhenUsed="1"/>
-    <w:lsdException w:name="Table Columns 1" w:semiHidden="1" w:unhideWhenUsed="1"/>
-    <w:lsdException w:name="Table Columns 2" w:semiHidden="1" w:unhideWhenUsed="1"/>
-    <w:lsdException w:name="Table Columns 3" w:semiHidden="1" w:unhideWhenUsed="1"/>
-    <w:lsdException w:name="Table Columns 4" w:semiHidden="1" w:unhideWhenUsed="1"/>
-    <w:lsdException w:name="Table Columns 5" w:semiHidden="1" w:unhideWhenUsed="1"/>
-    <w:lsdException w:name="Table Grid 1" w:semiHidden="1" w:unhideWhenUsed="1"/>
-    <w:lsdException w:name="Table Grid 2" w:semiHidden="1" w:unhideWhenUsed="1"/>
-    <w:lsdException w:name="Table Grid 3" w:semiHidden="1" w:unhideWhenUsed="1"/>
-    <w:lsdException w:name="Table Grid 4" w:semiHidden="1" w:unhideWhenUsed="1"/>
-    <w:lsdException w:name="Table Grid 5" w:semiHidden="1" w:unhideWhenUsed="1"/>
-    <w:lsdException w:name="Table Grid 6" w:semiHidden="1" w:unhideWhenUsed="1"/>
-    <w:lsdException w:name="Table Grid 7" w:semiHidden="1" w:unhideWhenUsed="1"/>
-    <w:lsdException w:name="Table Grid 8" w:semiHidden="1" w:unhideWhenUsed="1"/>
-    <w:lsdException w:name="Table List 1" w:semiHidden="1" w:unhideWhenUsed="1"/>
-    <w:lsdException w:name="Table List 2" w:semiHidden="1" w:unhideWhenUsed="1"/>
-    <w:lsdException w:name="Table List 3" w:semiHidden="1" w:unhideWhenUsed="1"/>
-    <w:lsdException w:name="Table List 4" w:semiHidden="1" w:unhideWhenUsed="1"/>
-    <w:lsdException w:name="Table List 5" w:semiHidden="1" w:unhideWhenUsed="1"/>
-    <w:lsdException w:name="Table List 6" w:semiHidden="1" w:unhideWhenUsed="1"/>
-    <w:lsdException w:name="Table List 7" w:semiHidden="1" w:unhideWhenUsed="1"/>
-    <w:lsdException w:name="Table List 8" w:semiHidden="1" w:unhideWhenUsed="1"/>
-    <w:lsdException w:name="Table 3D effects 1" w:semiHidden="1" w:unhideWhenUsed="1"/>
-    <w:lsdException w:name="Table 3D effects 2" w:semiHidden="1" w:unhideWhenUsed="1"/>
-    <w:lsdException w:name="Table 3D effects 3" w:semiHidden="1" w:unhideWhenUsed="1"/>
-    <w:lsdException w:name="Table Contemporary" w:semiHidden="1" w:unhideWhenUsed="1"/>
-    <w:lsdException w:name="Table Elegant" w:semiHidden="1" w:unhideWhenUsed="1"/>
-    <w:lsdException w:name="Table Professional" w:semiHidden="1" w:unhideWhenUsed="1"/>
-    <w:lsdException w:name="Table Subtle 1" w:semiHidden="1" w:unhideWhenUsed="1"/>
-    <w:lsdException w:name="Table Subtle 2" w:semiHidden="1" w:unhideWhenUsed="1"/>
-    <w:lsdException w:name="Table Web 1" w:semiHidden="1" w:unhideWhenUsed="1"/>
-    <w:lsdException w:name="Table Web 2" w:semiHidden="1" w:unhideWhenUsed="1"/>
-    <w:lsdException w:name="Table Web 3" w:semiHidden="1" w:unhideWhenUsed="1"/>
-    <w:lsdException w:name="Balloon Text" w:semiHidden="1" w:unhideWhenUsed="1"/>
-    <w:lsdException w:name="Table Grid" w:uiPriority="39"/>
-    <w:lsdException w:name="Table Theme" w:semiHidden="1" w:unhideWhenUsed="1"/>
-    <w:lsdException w:name="Placeholder Text" w:semiHidden="1"/>
-    <w:lsdException w:name="No Spacing" w:uiPriority="1" w:qFormat="1"/>
-    <w:lsdException w:name="Light Shading" w:uiPriority="60"/>
-    <w:lsdException w:name="Light List" w:uiPriority="61"/>
-    <w:lsdException w:name="Light Grid" w:uiPriority="62"/>
-    <w:lsdException w:name="Medium Shading 1" w:uiPriority="63"/>
-    <w:lsdException w:name="Medium Shading 2" w:uiPriority="64"/>
-    <w:lsdException w:name="Medium List 1" w:uiPriority="65"/>
-    <w:lsdException w:name="Medium List 2" w:uiPriority="66"/>
-    <w:lsdException w:name="Medium Grid 1" w:uiPriority="67"/>
-    <w:lsdException w:name="Medium Grid 2" w:uiPriority="68"/>
-    <w:lsdException w:name="Medium Grid 3" w:uiPriority="69"/>
-    <w:lsdException w:name="Dark List" w:uiPriority="70"/>
-    <w:lsdException w:name="Colorful Shading" w:uiPriority="71"/>
-    <w:lsdException w:name="Colorful List" w:uiPriority="72"/>
-    <w:lsdException w:name="Colorful Grid" w:uiPriority="73"/>
-    <w:lsdException w:name="Light Shading Accent 1" w:uiPriority="60"/>
-    <w:lsdException w:name="Light List Accent 1" w:uiPriority="61"/>
-    <w:lsdException w:name="Light Grid Accent 1" w:uiPriority="62"/>
-    <w:lsdException w:name="Medium Shading 1 Accent 1" w:uiPriority="63"/>
-    <w:lsdException w:name="Medium Shading 2 Accent 1" w:uiPriority="64"/>
-    <w:lsdException w:name="Medium List 1 Accent 1" w:uiPriority="65"/>
-    <w:lsdException w:name="Revision" w:semiHidden="1"/>
-    <w:lsdException w:name="List Paragraph" w:uiPriority="34" w:qFormat="1"/>
-    <w:lsdException w:name="Quote" w:uiPriority="29" w:qFormat="1"/>
-    <w:lsdException w:name="Intense Quote" w:uiPriority="30" w:qFormat="1"/>
-    <w:lsdException w:name="Medium List 2 Accent 1" w:uiPriority="66"/>
-    <w:lsdException w:name="Medium Grid 1 Accent 1" w:uiPriority="67"/>
-    <w:lsdException w:name="Medium Grid 2 Accent 1" w:uiPriority="68"/>
-    <w:lsdException w:name="Medium Grid 3 Accent 1" w:uiPriority="69"/>
-    <w:lsdException w:name="Dark List Accent 1" w:uiPriority="70"/>
-    <w:lsdException w:name="Colorful Shading Accent 1" w:uiPriority="71"/>
-    <w:lsdException w:name="Colorful List Accent 1" w:uiPriority="72"/>
-    <w:lsdException w:name="Colorful Grid Accent 1" w:uiPriority="73"/>
-    <w:lsdException w:name="Light Shading Accent 2" w:uiPriority="60"/>
-    <w:lsdException w:name="Light List Accent 2" w:uiPriority="61"/>
-    <w:lsdException w:name="Light Grid Accent 2" w:uiPriority="62"/>
-    <w:lsdException w:name="Medium Shading 1 Accent 2" w:uiPriority="63"/>
-    <w:lsdException w:name="Medium Shading 2 Accent 2" w:uiPriority="64"/>
-    <w:lsdException w:name="Medium List 1 Accent 2" w:uiPriority="65"/>
-    <w:lsdException w:name="Medium List 2 Accent 2" w:uiPriority="66"/>
-    <w:lsdException w:name="Medium Grid 1 Accent 2" w:uiPriority="67"/>
-    <w:lsdException w:name="Medium Grid 2 Accent 2" w:uiPriority="68"/>
-    <w:lsdException w:name="Medium Grid 3 Accent 2" w:uiPriority="69"/>
-    <w:lsdException w:name="Dark List Accent 2" w:uiPriority="70"/>
-    <w:lsdException w:name="Colorful Shading Accent 2" w:uiPriority="71"/>
-    <w:lsdException w:name="Colorful List Accent 2" w:uiPriority="72"/>
-    <w:lsdException w:name="Colorful Grid Accent 2" w:uiPriority="73"/>
-    <w:lsdException w:name="Light Shading Accent 3" w:uiPriority="60"/>
-    <w:lsdException w:name="Light List Accent 3" w:uiPriority="61"/>
-    <w:lsdException w:name="Light Grid Accent 3" w:uiPriority="62"/>
-    <w:lsdException w:name="Medium Shading 1 Accent 3" w:uiPriority="63"/>
-    <w:lsdException w:name="Medium Shading 2 Accent 3" w:uiPriority="64"/>
-    <w:lsdException w:name="Medium List 1 Accent 3" w:uiPriority="65"/>
-    <w:lsdException w:name="Medium List 2 Accent 3" w:uiPriority="66"/>
-    <w:lsdException w:name="Medium Grid 1 Accent 3" w:uiPriority="67"/>
-    <w:lsdException w:name="Medium Grid 2 Accent 3" w:uiPriority="68"/>
-    <w:lsdException w:name="Medium Grid 3 Accent 3" w:uiPriority="69"/>
-    <w:lsdException w:name="Dark List Accent 3" w:uiPriority="70"/>
-    <w:lsdException w:name="Colorful Shading Accent 3" w:uiPriority="71"/>
-    <w:lsdException w:name="Colorful List Accent 3" w:uiPriority="72"/>
-    <w:lsdException w:name="Colorful Grid Accent 3" w:uiPriority="73"/>
-    <w:lsdException w:name="Light Shading Accent 4" w:uiPriority="60"/>
-    <w:lsdException w:name="Light List Accent 4" w:uiPriority="61"/>
-    <w:lsdException w:name="Light Grid Accent 4" w:uiPriority="62"/>
-    <w:lsdException w:name="Medium Shading 1 Accent 4" w:uiPriority="63"/>
-    <w:lsdException w:name="Medium Shading 2 Accent 4" w:uiPriority="64"/>
-    <w:lsdException w:name="Medium List 1 Accent 4" w:uiPriority="65"/>
-    <w:lsdException w:name="Medium List 2 Accent 4" w:uiPriority="66"/>
-    <w:lsdException w:name="Medium Grid 1 Accent 4" w:uiPriority="67"/>
-    <w:lsdException w:name="Medium Grid 2 Accent 4" w:uiPriority="68"/>
-    <w:lsdException w:name="Medium Grid 3 Accent 4" w:uiPriority="69"/>
-    <w:lsdException w:name="Dark List Accent 4" w:uiPriority="70"/>
-    <w:lsdException w:name="Colorful Shading Accent 4" w:uiPriority="71"/>
-    <w:lsdException w:name="Colorful List Accent 4" w:uiPriority="72"/>
-    <w:lsdException w:name="Colorful Grid Accent 4" w:uiPriority="73"/>
-    <w:lsdException w:name="Light Shading Accent 5" w:uiPriority="60"/>
-    <w:lsdException w:name="Light List Accent 5" w:uiPriority="61"/>
-    <w:lsdException w:name="Light Grid Accent 5" w:uiPriority="62"/>
-    <w:lsdException w:name="Medium Shading 1 Accent 5" w:uiPriority="63"/>
-    <w:lsdException w:name="Medium Shading 2 Accent 5" w:uiPriority="64"/>
-    <w:lsdException w:name="Medium List 1 Accent 5" w:uiPriority="65"/>
-    <w:lsdException w:name="Medium List 2 Accent 5" w:uiPriority="66"/>
-    <w:lsdException w:name="Medium Grid 1 Accent 5" w:uiPriority="67"/>
-    <w:lsdException w:name="Medium Grid 2 Accent 5" w:uiPriority="68"/>
-    <w:lsdException w:name="Medium Grid 3 Accent 5" w:uiPriority="69"/>
-    <w:lsdException w:name="Dark List Accent 5" w:uiPriority="70"/>
-    <w:lsdException w:name="Colorful Shading Accent 5" w:uiPriority="71"/>
-    <w:lsdException w:name="Colorful List Accent 5" w:uiPriority="72"/>
-    <w:lsdException w:name="Colorful Grid Accent 5" w:uiPriority="73"/>
-    <w:lsdException w:name="Light Shading Accent 6" w:uiPriority="60"/>
-    <w:lsdException w:name="Light List Accent 6" w:uiPriority="61"/>
-    <w:lsdException w:name="Light Grid Accent 6" w:uiPriority="62"/>
-    <w:lsdException w:name="Medium Shading 1 Accent 6" w:uiPriority="63"/>
-    <w:lsdException w:name="Medium Shading 2 Accent 6" w:uiPriority="64"/>
-    <w:lsdException w:name="Medium List 1 Accent 6" w:uiPriority="65"/>
-    <w:lsdException w:name="Medium List 2 Accent 6" w:uiPriority="66"/>
-    <w:lsdException w:name="Medium Grid 1 Accent 6" w:uiPriority="67"/>
-    <w:lsdException w:name="Medium Grid 2 Accent 6" w:uiPriority="68"/>
-    <w:lsdException w:name="Medium Grid 3 Accent 6" w:uiPriority="69"/>
-    <w:lsdException w:name="Dark List Accent 6" w:uiPriority="70"/>
-    <w:lsdException w:name="Colorful Shading Accent 6" w:uiPriority="71"/>
-    <w:lsdException w:name="Colorful List Accent 6" w:uiPriority="72"/>
-    <w:lsdException w:name="Colorful Grid Accent 6" w:uiPriority="73"/>
-    <w:lsdException w:name="Subtle Emphasis" w:uiPriority="19" w:qFormat="1"/>
-    <w:lsdException w:name="Intense Emphasis" w:uiPriority="21" w:qFormat="1"/>
-    <w:lsdException w:name="Subtle Reference" w:uiPriority="31" w:qFormat="1"/>
-    <w:lsdException w:name="Intense Reference" w:uiPriority="32" w:qFormat="1"/>
-    <w:lsdException w:name="Book Title" w:uiPriority="33" w:qFormat="1"/>
-    <w:lsdException w:name="Bibliography" w:uiPriority="37" w:semiHidden="1" w:unhideWhenUsed="1"/>
-    <w:lsdException w:name="TOC Heading" w:uiPriority="39" w:semiHidden="1" w:unhideWhenUsed="1" w:qFormat="1"/>
-    <w:lsdException w:name="Plain Table 1" w:uiPriority="41"/>
-    <w:lsdException w:name="Plain Table 2" w:uiPriority="42"/>
-    <w:lsdException w:name="Plain Table 3" w:uiPriority="43"/>
-    <w:lsdException w:name="Plain Table 4" w:uiPriority="44"/>
-    <w:lsdException w:name="Plain Table 5" w:uiPriority="45"/>
-    <w:lsdException w:name="Grid Table Light" w:uiPriority="40"/>
-    <w:lsdException w:name="Grid Table 1 Light" w:uiPriority="46"/>
-    <w:lsdException w:name="Grid Table 2" w:uiPriority="47"/>
-    <w:lsdException w:name="Grid Table 3" w:uiPriority="48"/>
-    <w:lsdException w:name="Grid Table 4" w:uiPriority="49"/>
-    <w:lsdException w:name="Grid Table 5 Dark" w:uiPriority="50"/>
-    <w:lsdException w:name="Grid Table 6 Colorful" w:uiPriority="51"/>
-    <w:lsdException w:name="Grid Table 7 Colorful" w:uiPriority="52"/>
-    <w:lsdException w:name="Grid Table 1 Light Accent 1" w:uiPriority="46"/>
-    <w:lsdException w:name="Grid Table 2 Accent 1" w:uiPriority="47"/>
-    <w:lsdException w:name="Grid Table 3 Accent 1" w:uiPriority="48"/>
-    <w:lsdException w:name="Grid Table 4 Accent 1" w:uiPriority="49"/>
-    <w:lsdException w:name="Grid Table 5 Dark Accent 1" w:uiPriority="50"/>
-    <w:lsdException w:name="Grid Table 6 Colorful Accent 1" w:uiPriority="51"/>
-    <w:lsdException w:name="Grid Table 7 Colorful Accent 1" w:uiPriority="52"/>
-    <w:lsdException w:name="Grid Table 1 Light Accent 2" w:uiPriority="46"/>
-    <w:lsdException w:name="Grid Table 2 Accent 2" w:uiPriority="47"/>
-    <w:lsdException w:name="Grid Table 3 Accent 2" w:uiPriority="48"/>
-    <w:lsdException w:name="Grid Table 4 Accent 2" w:uiPriority="49"/>
-    <w:lsdException w:name="Grid Table 5 Dark Accent 2" w:uiPriority="50"/>
-    <w:lsdException w:name="Grid Table 6 Colorful Accent 2" w:uiPriority="51"/>
-    <w:lsdException w:name="Grid Table 7 Colorful Accent 2" w:uiPriority="52"/>
-    <w:lsdException w:name="Grid Table 1 Light Accent 3" w:uiPriority="46"/>
-    <w:lsdException w:name="Grid Table 2 Accent 3" w:uiPriority="47"/>
-    <w:lsdException w:name="Grid Table 3 Accent 3" w:uiPriority="48"/>
-    <w:lsdException w:name="Grid Table 4 Accent 3" w:uiPriority="49"/>
-    <w:lsdException w:name="Grid Table 5 Dark Accent 3" w:uiPriority="50"/>
-    <w:lsdException w:name="Grid Table 6 Colorful Accent 3" w:uiPriority="51"/>
-    <w:lsdException w:name="Grid Table 7 Colorful Accent 3" w:uiPriority="52"/>
-    <w:lsdException w:name="Grid Table 1 Light Accent 4" w:uiPriority="46"/>
-    <w:lsdException w:name="Grid Table 2 Accent 4" w:uiPriority="47"/>
-    <w:lsdException w:name="Grid Table 3 Accent 4" w:uiPriority="48"/>
-    <w:lsdException w:name="Grid Table 4 Accent 4" w:uiPriority="49"/>
-    <w:lsdException w:name="Grid Table 5 Dark Accent 4" w:uiPriority="50"/>
-    <w:lsdException w:name="Grid Table 6 Colorful Accent 4" w:uiPriority="51"/>
-    <w:lsdException w:name="Grid Table 7 Colorful Accent 4" w:uiPriority="52"/>
-    <w:lsdException w:name="Grid Table 1 Light Accent 5" w:uiPriority="46"/>
-    <w:lsdException w:name="Grid Table 2 Accent 5" w:uiPriority="47"/>
-    <w:lsdException w:name="Grid Table 3 Accent 5" w:uiPriority="48"/>
-    <w:lsdException w:name="Grid Table 4 Accent 5" w:uiPriority="49"/>
-    <w:lsdException w:name="Grid Table 5 Dark Accent 5" w:uiPriority="50"/>
-    <w:lsdException w:name="Grid Table 6 Colorful Accent 5" w:uiPriority="51"/>
-    <w:lsdException w:name="Grid Table 7 Colorful Accent 5" w:uiPriority="52"/>
-    <w:lsdException w:name="Grid Table 1 Light Accent 6" w:uiPriority="46"/>
-    <w:lsdException w:name="Grid Table 2 Accent 6" w:uiPriority="47"/>
-    <w:lsdException w:name="Grid Table 3 Accent 6" w:uiPriority="48"/>
-    <w:lsdException w:name="Grid Table 4 Accent 6" w:uiPriority="49"/>
-    <w:lsdException w:name="Grid Table 5 Dark Accent 6" w:uiPriority="50"/>
-    <w:lsdException w:name="Grid Table 6 Colorful Accent 6" w:uiPriority="51"/>
-    <w:lsdException w:name="Grid Table 7 Colorful Accent 6" w:uiPriority="52"/>
-    <w:lsdException w:name="List Table 1 Light" w:uiPriority="46"/>
-    <w:lsdException w:name="List Table 2" w:uiPriority="47"/>
-    <w:lsdException w:name="List Table 3" w:uiPriority="48"/>
-    <w:lsdException w:name="List Table 4" w:uiPriority="49"/>
-    <w:lsdException w:name="List Table 5 Dark" w:uiPriority="50"/>
-    <w:lsdException w:name="List Table 6 Colorful" w:uiPriority="51"/>
-    <w:lsdException w:name="List Table 7 Colorful" w:uiPriority="52"/>
-    <w:lsdException w:name="List Table 1 Light Accent 1" w:uiPriority="46"/>
-    <w:lsdException w:name="List Table 2 Accent 1" w:uiPriority="47"/>
-    <w:lsdException w:name="List Table 3 Accent 1" w:uiPriority="48"/>
-    <w:lsdException w:name="List Table 4 Accent 1" w:uiPriority="49"/>
-    <w:lsdException w:name="List Table 5 Dark Accent 1" w:uiPriority="50"/>
-    <w:lsdException w:name="List Table 6 Colorful Accent 1" w:uiPriority="51"/>
-    <w:lsdException w:name="List Table 7 Colorful Accent 1" w:uiPriority="52"/>
-    <w:lsdException w:name="List Table 1 Light Accent 2" w:uiPriority="46"/>
-    <w:lsdException w:name="List Table 2 Accent 2" w:uiPriority="47"/>
-    <w:lsdException w:name="List Table 3 Accent 2" w:uiPriority="48"/>
-    <w:lsdException w:name="List Table 4 Accent 2" w:uiPriority="49"/>
-    <w:lsdException w:name="List Table 5 Dark Accent 2" w:uiPriority="50"/>
-    <w:lsdException w:name="List Table 6 Colorful Accent 2" w:uiPriority="51"/>
-    <w:lsdException w:name="List Table 7 Colorful Accent 2" w:uiPriority="52"/>
-    <w:lsdException w:name="List Table 1 Light Accent 3" w:uiPriority="46"/>
-    <w:lsdException w:name="List Table 2 Accent 3" w:uiPriority="47"/>
-    <w:lsdException w:name="List Table 3 Accent 3" w:uiPriority="48"/>
-    <w:lsdException w:name="List Table 4 Accent 3" w:uiPriority="49"/>
-    <w:lsdException w:name="List Table 5 Dark Accent 3" w:uiPriority="50"/>
-    <w:lsdException w:name="List Table 6 Colorful Accent 3" w:uiPriority="51"/>
-    <w:lsdException w:name="List Table 7 Colorful Accent 3" w:uiPriority="52"/>
-    <w:lsdException w:name="List Table 1 Light Accent 4" w:uiPriority="46"/>
-    <w:lsdException w:name="List Table 2 Accent 4" w:uiPriority="47"/>
-    <w:lsdException w:name="List Table 3 Accent 4" w:uiPriority="48"/>
-    <w:lsdException w:name="List Table 4 Accent 4" w:uiPriority="49"/>
-    <w:lsdException w:name="List Table 5 Dark Accent 4" w:uiPriority="50"/>
-    <w:lsdException w:name="List Table 6 Colorful Accent 4" w:uiPriority="51"/>
-    <w:lsdException w:name="List Table 7 Colorful Accent 4" w:uiPriority="52"/>
-    <w:lsdException w:name="List Table 1 Light Accent 5" w:uiPriority="46"/>
-    <w:lsdException w:name="List Table 2 Accent 5" w:uiPriority="47"/>
-    <w:lsdException w:name="List Table 3 Accent 5" w:uiPriority="48"/>
-    <w:lsdException w:name="List Table 4 Accent 5" w:uiPriority="49"/>
-    <w:lsdException w:name="List Table 5 Dark Accent 5" w:uiPriority="50"/>
-    <w:lsdException w:name="List Table 6 Colorful Accent 5" w:uiPriority="51"/>
-    <w:lsdException w:name="List Table 7 Colorful Accent 5" w:uiPriority="52"/>
-    <w:lsdException w:name="List Table 1 Light Accent 6" w:uiPriority="46"/>
-    <w:lsdException w:name="List Table 2 Accent 6" w:uiPriority="47"/>
-    <w:lsdException w:name="List Table 3 Accent 6" w:uiPriority="48"/>
-    <w:lsdException w:name="List Table 4 Accent 6" w:uiPriority="49"/>
-    <w:lsdException w:name="List Table 5 Dark Accent 6" w:uiPriority="50"/>
-    <w:lsdException w:name="List Table 6 Colorful Accent 6" w:uiPriority="51"/>
-    <w:lsdException w:name="List Table 7 Colorful Accent 6" w:uiPriority="52"/>
+  <w:latentStyles w:defLockedState="0" w:defUIPriority="99" w:defSemiHidden="1" w:defUnhideWhenUsed="1" w:defQFormat="0" w:count="267">
+    <w:lsdException w:name="Normal" w:semiHidden="0" w:uiPriority="0" w:unhideWhenUsed="0" w:qFormat="1"/>
+    <w:lsdException w:name="heading 1" w:semiHidden="0" w:uiPriority="9" w:unhideWhenUsed="0" w:qFormat="1"/>
+    <w:lsdException w:name="heading 2" w:uiPriority="9" w:qFormat="1"/>
+    <w:lsdException w:name="heading 3" w:uiPriority="9" w:qFormat="1"/>
+    <w:lsdException w:name="heading 4" w:uiPriority="9" w:qFormat="1"/>
+    <w:lsdException w:name="heading 5" w:uiPriority="9" w:qFormat="1"/>
+    <w:lsdException w:name="heading 6" w:uiPriority="9" w:qFormat="1"/>
+    <w:lsdException w:name="heading 7" w:uiPriority="9" w:qFormat="1"/>
+    <w:lsdException w:name="heading 8" w:uiPriority="9" w:qFormat="1"/>
+    <w:lsdException w:name="heading 9" w:uiPriority="9" w:qFormat="1"/>
+    <w:lsdException w:name="toc 1" w:uiPriority="39"/>
+    <w:lsdException w:name="toc 2" w:uiPriority="39"/>
+    <w:lsdException w:name="toc 3" w:uiPriority="39"/>
+    <w:lsdException w:name="toc 4" w:uiPriority="39"/>
+    <w:lsdException w:name="toc 5" w:uiPriority="39"/>
+    <w:lsdException w:name="toc 6" w:uiPriority="39"/>
+    <w:lsdException w:name="toc 7" w:uiPriority="39"/>
+    <w:lsdException w:name="toc 8" w:uiPriority="39"/>
+    <w:lsdException w:name="toc 9" w:uiPriority="39"/>
+    <w:lsdException w:name="caption" w:uiPriority="35" w:qFormat="1"/>
+    <w:lsdException w:name="Title" w:semiHidden="0" w:uiPriority="10" w:unhideWhenUsed="0" w:qFormat="1"/>
+    <w:lsdException w:name="Default Paragraph Font" w:uiPriority="1"/>
+    <w:lsdException w:name="Subtitle" w:semiHidden="0" w:uiPriority="11" w:unhideWhenUsed="0" w:qFormat="1"/>
+    <w:lsdException w:name="Strong" w:semiHidden="0" w:uiPriority="22" w:unhideWhenUsed="0" w:qFormat="1"/>
+    <w:lsdException w:name="Emphasis" w:semiHidden="0" w:uiPriority="20" w:unhideWhenUsed="0" w:qFormat="1"/>
+    <w:lsdException w:name="Table Grid" w:semiHidden="0" w:uiPriority="39" w:unhideWhenUsed="0"/>
+    <w:lsdException w:name="Placeholder Text" w:unhideWhenUsed="0"/>
+    <w:lsdException w:name="No Spacing" w:semiHidden="0" w:uiPriority="1" w:unhideWhenUsed="0" w:qFormat="1"/>
+    <w:lsdException w:name="Light Shading" w:semiHidden="0" w:uiPriority="60" w:unhideWhenUsed="0"/>
+    <w:lsdException w:name="Light List" w:semiHidden="0" w:uiPriority="61" w:unhideWhenUsed="0"/>
+    <w:lsdException w:name="Light Grid" w:semiHidden="0" w:uiPriority="62" w:unhideWhenUsed="0"/>
+    <w:lsdException w:name="Medium Shading 1" w:semiHidden="0" w:uiPriority="63" w:unhideWhenUsed="0"/>
+    <w:lsdException w:name="Medium Shading 2" w:semiHidden="0" w:uiPriority="64" w:unhideWhenUsed="0"/>
+    <w:lsdException w:name="Medium List 1" w:semiHidden="0" w:uiPriority="65" w:unhideWhenUsed="0"/>
+    <w:lsdException w:name="Medium List 2" w:semiHidden="0" w:uiPriority="66" w:unhideWhenUsed="0"/>
+    <w:lsdException w:name="Medium Grid 1" w:semiHidden="0" w:uiPriority="67" w:unhideWhenUsed="0"/>
+    <w:lsdException w:name="Medium Grid 2" w:semiHidden="0" w:uiPriority="68" w:unhideWhenUsed="0"/>
+    <w:lsdException w:name="Medium Grid 3" w:semiHidden="0" w:uiPriority="69" w:unhideWhenUsed="0"/>
+    <w:lsdException w:name="Dark List" w:semiHidden="0" w:uiPriority="70" w:unhideWhenUsed="0"/>
+    <w:lsdException w:name="Colorful Shading" w:semiHidden="0" w:uiPriority="71" w:unhideWhenUsed="0"/>
+    <w:lsdException w:name="Colorful List" w:semiHidden="0" w:uiPriority="72" w:unhideWhenUsed="0"/>
+    <w:lsdException w:name="Colorful Grid" w:semiHidden="0" w:uiPriority="73" w:unhideWhenUsed="0"/>
+    <w:lsdException w:name="Light Shading Accent 1" w:semiHidden="0" w:uiPriority="60" w:unhideWhenUsed="0"/>
+    <w:lsdException w:name="Light List Accent 1" w:semiHidden="0" w:uiPriority="61" w:unhideWhenUsed="0"/>
+    <w:lsdException w:name="Light Grid Accent 1" w:semiHidden="0" w:uiPriority="62" w:unhideWhenUsed="0"/>
+    <w:lsdException w:name="Medium Shading 1 Accent 1" w:semiHidden="0" w:uiPriority="63" w:unhideWhenUsed="0"/>
+    <w:lsdException w:name="Medium Shading 2 Accent 1" w:semiHidden="0" w:uiPriority="64" w:unhideWhenUsed="0"/>
+    <w:lsdException w:name="Medium List 1 Accent 1" w:semiHidden="0" w:uiPriority="65" w:unhideWhenUsed="0"/>
+    <w:lsdException w:name="Revision" w:unhideWhenUsed="0"/>
+    <w:lsdException w:name="List Paragraph" w:semiHidden="0" w:uiPriority="34" w:unhideWhenUsed="0" w:qFormat="1"/>
+    <w:lsdException w:name="Quote" w:semiHidden="0" w:uiPriority="29" w:unhideWhenUsed="0" w:qFormat="1"/>
+    <w:lsdException w:name="Intense Quote" w:semiHidden="0" w:uiPriority="30" w:unhideWhenUsed="0" w:qFormat="1"/>
+    <w:lsdException w:name="Medium List 2 Accent 1" w:semiHidden="0" w:uiPriority="66" w:unhideWhenUsed="0"/>
+    <w:lsdException w:name="Medium Grid 1 Accent 1" w:semiHidden="0" w:uiPriority="67" w:unhideWhenUsed="0"/>
+    <w:lsdException w:name="Medium Grid 2 Accent 1" w:semiHidden="0" w:uiPriority="68" w:unhideWhenUsed="0"/>
+    <w:lsdException w:name="Medium Grid 3 Accent 1" w:semiHidden="0" w:uiPriority="69" w:unhideWhenUsed="0"/>
+    <w:lsdException w:name="Dark List Accent 1" w:semiHidden="0" w:uiPriority="70" w:unhideWhenUsed="0"/>
+    <w:lsdException w:name="Colorful Shading Accent 1" w:semiHidden="0" w:uiPriority="71" w:unhideWhenUsed="0"/>
+    <w:lsdException w:name="Colorful List Accent 1" w:semiHidden="0" w:uiPriority="72" w:unhideWhenUsed="0"/>
+    <w:lsdException w:name="Colorful Grid Accent 1" w:semiHidden="0" w:uiPriority="73" w:unhideWhenUsed="0"/>
+    <w:lsdException w:name="Light Shading Accent 2" w:semiHidden="0" w:uiPriority="60" w:unhideWhenUsed="0"/>
+    <w:lsdException w:name="Light List Accent 2" w:semiHidden="0" w:uiPriority="61" w:unhideWhenUsed="0"/>
+    <w:lsdException w:name="Light Grid Accent 2" w:semiHidden="0" w:uiPriority="62" w:unhideWhenUsed="0"/>
+    <w:lsdException w:name="Medium Shading 1 Accent 2" w:semiHidden="0" w:uiPriority="63" w:unhideWhenUsed="0"/>
+    <w:lsdException w:name="Medium Shading 2 Accent 2" w:semiHidden="0" w:uiPriority="64" w:unhideWhenUsed="0"/>
+    <w:lsdException w:name="Medium List 1 Accent 2" w:semiHidden="0" w:uiPriority="65" w:unhideWhenUsed="0"/>
+    <w:lsdException w:name="Medium List 2 Accent 2" w:semiHidden="0" w:uiPriority="66" w:unhideWhenUsed="0"/>
+    <w:lsdException w:name="Medium Grid 1 Accent 2" w:semiHidden="0" w:uiPriority="67" w:unhideWhenUsed="0"/>
+    <w:lsdException w:name="Medium Grid 2 Accent 2" w:semiHidden="0" w:uiPriority="68" w:unhideWhenUsed="0"/>
+    <w:lsdException w:name="Medium Grid 3 Accent 2" w:semiHidden="0" w:uiPriority="69" w:unhideWhenUsed="0"/>
+    <w:lsdException w:name="Dark List Accent 2" w:semiHidden="0" w:uiPriority="70" w:unhideWhenUsed="0"/>
+    <w:lsdException w:name="Colorful Shading Accent 2" w:semiHidden="0" w:uiPriority="71" w:unhideWhenUsed="0"/>
+    <w:lsdException w:name="Colorful List Accent 2" w:semiHidden="0" w:uiPriority="72" w:unhideWhenUsed="0"/>
+    <w:lsdException w:name="Colorful Grid Accent 2" w:semiHidden="0" w:uiPriority="73" w:unhideWhenUsed="0"/>
+    <w:lsdException w:name="Light Shading Accent 3" w:semiHidden="0" w:uiPriority="60" w:unhideWhenUsed="0"/>
+    <w:lsdException w:name="Light List Accent 3" w:semiHidden="0" w:uiPriority="61" w:unhideWhenUsed="0"/>
+    <w:lsdException w:name="Light Grid Accent 3" w:semiHidden="0" w:uiPriority="62" w:unhideWhenUsed="0"/>
+    <w:lsdException w:name="Medium Shading 1 Accent 3" w:semiHidden="0" w:uiPriority="63" w:unhideWhenUsed="0"/>
+    <w:lsdException w:name="Medium Shading 2 Accent 3" w:semiHidden="0" w:uiPriority="64" w:unhideWhenUsed="0"/>
+    <w:lsdException w:name="Medium List 1 Accent 3" w:semiHidden="0" w:uiPriority="65" w:unhideWhenUsed="0"/>
+    <w:lsdException w:name="Medium List 2 Accent 3" w:semiHidden="0" w:uiPriority="66" w:unhideWhenUsed="0"/>
+    <w:lsdException w:name="Medium Grid 1 Accent 3" w:semiHidden="0" w:uiPriority="67" w:unhideWhenUsed="0"/>
+    <w:lsdException w:name="Medium Grid 2 Accent 3" w:semiHidden="0" w:uiPriority="68" w:unhideWhenUsed="0"/>
+    <w:lsdException w:name="Medium Grid 3 Accent 3" w:semiHidden="0" w:uiPriority="69" w:unhideWhenUsed="0"/>
+    <w:lsdException w:name="Dark List Accent 3" w:semiHidden="0" w:uiPriority="70" w:unhideWhenUsed="0"/>
+    <w:lsdException w:name="Colorful Shading Accent 3" w:semiHidden="0" w:uiPriority="71" w:unhideWhenUsed="0"/>
+    <w:lsdException w:name="Colorful List Accent 3" w:semiHidden="0" w:uiPriority="72" w:unhideWhenUsed="0"/>
+    <w:lsdException w:name="Colorful Grid Accent 3" w:semiHidden="0" w:uiPriority="73" w:unhideWhenUsed="0"/>
+    <w:lsdException w:name="Light Shading Accent 4" w:semiHidden="0" w:uiPriority="60" w:unhideWhenUsed="0"/>
+    <w:lsdException w:name="Light List Accent 4" w:semiHidden="0" w:uiPriority="61" w:unhideWhenUsed="0"/>
+    <w:lsdException w:name="Light Grid Accent 4" w:semiHidden="0" w:uiPriority="62" w:unhideWhenUsed="0"/>
+    <w:lsdException w:name="Medium Shading 1 Accent 4" w:semiHidden="0" w:uiPriority="63" w:unhideWhenUsed="0"/>
+    <w:lsdException w:name="Medium Shading 2 Accent 4" w:semiHidden="0" w:uiPriority="64" w:unhideWhenUsed="0"/>
+    <w:lsdException w:name="Medium List 1 Accent 4" w:semiHidden="0" w:uiPriority="65" w:unhideWhenUsed="0"/>
+    <w:lsdException w:name="Medium List 2 Accent 4" w:semiHidden="0" w:uiPriority="66" w:unhideWhenUsed="0"/>
+    <w:lsdException w:name="Medium Grid 1 Accent 4" w:semiHidden="0" w:uiPriority="67" w:unhideWhenUsed="0"/>
+    <w:lsdException w:name="Medium Grid 2 Accent 4" w:semiHidden="0" w:uiPriority="68" w:unhideWhenUsed="0"/>
+    <w:lsdException w:name="Medium Grid 3 Accent 4" w:semiHidden="0" w:uiPriority="69" w:unhideWhenUsed="0"/>
+    <w:lsdException w:name="Dark List Accent 4" w:semiHidden="0" w:uiPriority="70" w:unhideWhenUsed="0"/>
+    <w:lsdException w:name="Colorful Shading Accent 4" w:semiHidden="0" w:uiPriority="71" w:unhideWhenUsed="0"/>
+    <w:lsdException w:name="Colorful List Accent 4" w:semiHidden="0" w:uiPriority="72" w:unhideWhenUsed="0"/>
+    <w:lsdException w:name="Colorful Grid Accent 4" w:semiHidden="0" w:uiPriority="73" w:unhideWhenUsed="0"/>
+    <w:lsdException w:name="Light Shading Accent 5" w:semiHidden="0" w:uiPriority="60" w:unhideWhenUsed="0"/>
+    <w:lsdException w:name="Light List Accent 5" w:semiHidden="0" w:uiPriority="61" w:unhideWhenUsed="0"/>
+    <w:lsdException w:name="Light Grid Accent 5" w:semiHidden="0" w:uiPriority="62" w:unhideWhenUsed="0"/>
+    <w:lsdException w:name="Medium Shading 1 Accent 5" w:semiHidden="0" w:uiPriority="63" w:unhideWhenUsed="0"/>
+    <w:lsdException w:name="Medium Shading 2 Accent 5" w:semiHidden="0" w:uiPriority="64" w:unhideWhenUsed="0"/>
+    <w:lsdException w:name="Medium List 1 Accent 5" w:semiHidden="0" w:uiPriority="65" w:unhideWhenUsed="0"/>
+    <w:lsdException w:name="Medium List 2 Accent 5" w:semiHidden="0" w:uiPriority="66" w:unhideWhenUsed="0"/>
+    <w:lsdException w:name="Medium Grid 1 Accent 5" w:semiHidden="0" w:uiPriority="67" w:unhideWhenUsed="0"/>
+    <w:lsdException w:name="Medium Grid 2 Accent 5" w:semiHidden="0" w:uiPriority="68" w:unhideWhenUsed="0"/>
+    <w:lsdException w:name="Medium Grid 3 Accent 5" w:semiHidden="0" w:uiPriority="69" w:unhideWhenUsed="0"/>
+    <w:lsdException w:name="Dark List Accent 5" w:semiHidden="0" w:uiPriority="70" w:unhideWhenUsed="0"/>
+    <w:lsdException w:name="Colorful Shading Accent 5" w:semiHidden="0" w:uiPriority="71" w:unhideWhenUsed="0"/>
+    <w:lsdException w:name="Colorful List Accent 5" w:semiHidden="0" w:uiPriority="72" w:unhideWhenUsed="0"/>
+    <w:lsdException w:name="Colorful Grid Accent 5" w:semiHidden="0" w:uiPriority="73" w:unhideWhenUsed="0"/>
+    <w:lsdException w:name="Light Shading Accent 6" w:semiHidden="0" w:uiPriority="60" w:unhideWhenUsed="0"/>
+    <w:lsdException w:name="Light List Accent 6" w:semiHidden="0" w:uiPriority="61" w:unhideWhenUsed="0"/>
+    <w:lsdException w:name="Light Grid Accent 6" w:semiHidden="0" w:uiPriority="62" w:unhideWhenUsed="0"/>
+    <w:lsdException w:name="Medium Shading 1 Accent 6" w:semiHidden="0" w:uiPriority="63" w:unhideWhenUsed="0"/>
+    <w:lsdException w:name="Medium Shading 2 Accent 6" w:semiHidden="0" w:uiPriority="64" w:unhideWhenUsed="0"/>
+    <w:lsdException w:name="Medium List 1 Accent 6" w:semiHidden="0" w:uiPriority="65" w:unhideWhenUsed="0"/>
+    <w:lsdException w:name="Medium List 2 Accent 6" w:semiHidden="0" w:uiPriority="66" w:unhideWhenUsed="0"/>
+    <w:lsdException w:name="Medium Grid 1 Accent 6" w:semiHidden="0" w:uiPriority="67" w:unhideWhenUsed="0"/>
+    <w:lsdException w:name="Medium Grid 2 Accent 6" w:semiHidden="0" w:uiPriority="68" w:unhideWhenUsed="0"/>
+    <w:lsdException w:name="Medium Grid 3 Accent 6" w:semiHidden="0" w:uiPriority="69" w:unhideWhenUsed="0"/>
+    <w:lsdException w:name="Dark List Accent 6" w:semiHidden="0" w:uiPriority="70" w:unhideWhenUsed="0"/>
+    <w:lsdException w:name="Colorful Shading Accent 6" w:semiHidden="0" w:uiPriority="71" w:unhideWhenUsed="0"/>
+    <w:lsdException w:name="Colorful List Accent 6" w:semiHidden="0" w:uiPriority="72" w:unhideWhenUsed="0"/>
+    <w:lsdException w:name="Colorful Grid Accent 6" w:semiHidden="0" w:uiPriority="73" w:unhideWhenUsed="0"/>
+    <w:lsdException w:name="Subtle Emphasis" w:semiHidden="0" w:uiPriority="19" w:unhideWhenUsed="0" w:qFormat="1"/>
+    <w:lsdException w:name="Intense Emphasis" w:semiHidden="0" w:uiPriority="21" w:unhideWhenUsed="0" w:qFormat="1"/>
+    <w:lsdException w:name="Subtle Reference" w:semiHidden="0" w:uiPriority="31" w:unhideWhenUsed="0" w:qFormat="1"/>
+    <w:lsdException w:name="Intense Reference" w:semiHidden="0" w:uiPriority="32" w:unhideWhenUsed="0" w:qFormat="1"/>
+    <w:lsdException w:name="Book Title" w:semiHidden="0" w:uiPriority="33" w:unhideWhenUsed="0" w:qFormat="1"/>
+    <w:lsdException w:name="Bibliography" w:uiPriority="37"/>
+    <w:lsdException w:name="TOC Heading" w:uiPriority="39" w:qFormat="1"/>
   </w:latentStyles>
-  <w:style w:type="paragraph" w:styleId="Normal" w:default="1">
+  <w:style w:type="paragraph" w:default="1" w:styleId="Normal">
     <w:name w:val="Normal"/>
     <w:qFormat/>
     <w:rsid w:val="00652264"/>
@@ -2842,13 +3573,13 @@
       <w:lang w:val="es-CO"/>
     </w:rPr>
   </w:style>
-  <w:style w:type="character" w:styleId="Fuentedeprrafopredeter" w:default="1">
+  <w:style w:type="character" w:default="1" w:styleId="Fuentedeprrafopredeter">
     <w:name w:val="Default Paragraph Font"/>
     <w:uiPriority w:val="1"/>
     <w:semiHidden/>
     <w:unhideWhenUsed/>
   </w:style>
-  <w:style w:type="table" w:styleId="Tablanormal" w:default="1">
+  <w:style w:type="table" w:default="1" w:styleId="Tablanormal">
     <w:name w:val="Normal Table"/>
     <w:uiPriority w:val="99"/>
     <w:semiHidden/>
@@ -2863,7 +3594,7 @@
       </w:tblCellMar>
     </w:tblPr>
   </w:style>
-  <w:style w:type="numbering" w:styleId="Sinlista" w:default="1">
+  <w:style w:type="numbering" w:default="1" w:styleId="Sinlista">
     <w:name w:val="No List"/>
     <w:uiPriority w:val="99"/>
     <w:semiHidden/>
@@ -2908,7 +3639,254 @@
       <w:szCs w:val="16"/>
     </w:rPr>
   </w:style>
-  <w:style w:type="character" w:styleId="TextodegloboCar" w:customStyle="1">
+  <w:style w:type="character" w:customStyle="1" w:styleId="TextodegloboCar">
+    <w:name w:val="Texto de globo Car"/>
+    <w:basedOn w:val="Fuentedeprrafopredeter"/>
+    <w:link w:val="Textodeglobo"/>
+    <w:uiPriority w:val="99"/>
+    <w:semiHidden/>
+    <w:rsid w:val="00C227E2"/>
+    <w:rPr>
+      <w:rFonts w:ascii="Tahoma" w:hAnsi="Tahoma" w:cs="Tahoma"/>
+      <w:sz w:val="16"/>
+      <w:szCs w:val="16"/>
+      <w:lang w:val="es-CO"/>
+    </w:rPr>
+  </w:style>
+</w:styles>
+</file>
+
+<file path=word/stylesWithEffects.xml><?xml version="1.0" encoding="utf-8"?>
+<w:styles xmlns:wpc="http://schemas.microsoft.com/office/word/2010/wordprocessingCanvas" xmlns:mc="http://schemas.openxmlformats.org/markup-compatibility/2006" xmlns:o="urn:schemas-microsoft-com:office:office" xmlns:r="http://schemas.openxmlformats.org/officeDocument/2006/relationships" xmlns:m="http://schemas.openxmlformats.org/officeDocument/2006/math" xmlns:v="urn:schemas-microsoft-com:vml" xmlns:wp14="http://schemas.microsoft.com/office/word/2010/wordprocessingDrawing" xmlns:wp="http://schemas.openxmlformats.org/drawingml/2006/wordprocessingDrawing" xmlns:w10="urn:schemas-microsoft-com:office:word" xmlns:w="http://schemas.openxmlformats.org/wordprocessingml/2006/main" xmlns:w14="http://schemas.microsoft.com/office/word/2010/wordml" xmlns:wpg="http://schemas.microsoft.com/office/word/2010/wordprocessingGroup" xmlns:wpi="http://schemas.microsoft.com/office/word/2010/wordprocessingInk" xmlns:wne="http://schemas.microsoft.com/office/word/2006/wordml" xmlns:wps="http://schemas.microsoft.com/office/word/2010/wordprocessingShape" mc:Ignorable="w14 wp14">
+  <w:docDefaults>
+    <w:rPrDefault>
+      <w:rPr>
+        <w:rFonts w:asciiTheme="minorHAnsi" w:eastAsiaTheme="minorHAnsi" w:hAnsiTheme="minorHAnsi" w:cstheme="minorBidi"/>
+        <w:sz w:val="22"/>
+        <w:szCs w:val="22"/>
+        <w:lang w:val="en-US" w:eastAsia="en-US" w:bidi="ar-SA"/>
+      </w:rPr>
+    </w:rPrDefault>
+    <w:pPrDefault>
+      <w:pPr>
+        <w:spacing w:after="160" w:line="259" w:lineRule="auto"/>
+      </w:pPr>
+    </w:pPrDefault>
+  </w:docDefaults>
+  <w:latentStyles w:defLockedState="0" w:defUIPriority="99" w:defSemiHidden="1" w:defUnhideWhenUsed="1" w:defQFormat="0" w:count="267">
+    <w:lsdException w:name="Normal" w:semiHidden="0" w:uiPriority="0" w:unhideWhenUsed="0" w:qFormat="1"/>
+    <w:lsdException w:name="heading 1" w:semiHidden="0" w:uiPriority="9" w:unhideWhenUsed="0" w:qFormat="1"/>
+    <w:lsdException w:name="heading 2" w:uiPriority="9" w:qFormat="1"/>
+    <w:lsdException w:name="heading 3" w:uiPriority="9" w:qFormat="1"/>
+    <w:lsdException w:name="heading 4" w:uiPriority="9" w:qFormat="1"/>
+    <w:lsdException w:name="heading 5" w:uiPriority="9" w:qFormat="1"/>
+    <w:lsdException w:name="heading 6" w:uiPriority="9" w:qFormat="1"/>
+    <w:lsdException w:name="heading 7" w:uiPriority="9" w:qFormat="1"/>
+    <w:lsdException w:name="heading 8" w:uiPriority="9" w:qFormat="1"/>
+    <w:lsdException w:name="heading 9" w:uiPriority="9" w:qFormat="1"/>
+    <w:lsdException w:name="toc 1" w:uiPriority="39"/>
+    <w:lsdException w:name="toc 2" w:uiPriority="39"/>
+    <w:lsdException w:name="toc 3" w:uiPriority="39"/>
+    <w:lsdException w:name="toc 4" w:uiPriority="39"/>
+    <w:lsdException w:name="toc 5" w:uiPriority="39"/>
+    <w:lsdException w:name="toc 6" w:uiPriority="39"/>
+    <w:lsdException w:name="toc 7" w:uiPriority="39"/>
+    <w:lsdException w:name="toc 8" w:uiPriority="39"/>
+    <w:lsdException w:name="toc 9" w:uiPriority="39"/>
+    <w:lsdException w:name="caption" w:uiPriority="35" w:qFormat="1"/>
+    <w:lsdException w:name="Title" w:semiHidden="0" w:uiPriority="10" w:unhideWhenUsed="0" w:qFormat="1"/>
+    <w:lsdException w:name="Default Paragraph Font" w:uiPriority="1"/>
+    <w:lsdException w:name="Subtitle" w:semiHidden="0" w:uiPriority="11" w:unhideWhenUsed="0" w:qFormat="1"/>
+    <w:lsdException w:name="Strong" w:semiHidden="0" w:uiPriority="22" w:unhideWhenUsed="0" w:qFormat="1"/>
+    <w:lsdException w:name="Emphasis" w:semiHidden="0" w:uiPriority="20" w:unhideWhenUsed="0" w:qFormat="1"/>
+    <w:lsdException w:name="Table Grid" w:semiHidden="0" w:uiPriority="39" w:unhideWhenUsed="0"/>
+    <w:lsdException w:name="Placeholder Text" w:unhideWhenUsed="0"/>
+    <w:lsdException w:name="No Spacing" w:semiHidden="0" w:uiPriority="1" w:unhideWhenUsed="0" w:qFormat="1"/>
+    <w:lsdException w:name="Light Shading" w:semiHidden="0" w:uiPriority="60" w:unhideWhenUsed="0"/>
+    <w:lsdException w:name="Light List" w:semiHidden="0" w:uiPriority="61" w:unhideWhenUsed="0"/>
+    <w:lsdException w:name="Light Grid" w:semiHidden="0" w:uiPriority="62" w:unhideWhenUsed="0"/>
+    <w:lsdException w:name="Medium Shading 1" w:semiHidden="0" w:uiPriority="63" w:unhideWhenUsed="0"/>
+    <w:lsdException w:name="Medium Shading 2" w:semiHidden="0" w:uiPriority="64" w:unhideWhenUsed="0"/>
+    <w:lsdException w:name="Medium List 1" w:semiHidden="0" w:uiPriority="65" w:unhideWhenUsed="0"/>
+    <w:lsdException w:name="Medium List 2" w:semiHidden="0" w:uiPriority="66" w:unhideWhenUsed="0"/>
+    <w:lsdException w:name="Medium Grid 1" w:semiHidden="0" w:uiPriority="67" w:unhideWhenUsed="0"/>
+    <w:lsdException w:name="Medium Grid 2" w:semiHidden="0" w:uiPriority="68" w:unhideWhenUsed="0"/>
+    <w:lsdException w:name="Medium Grid 3" w:semiHidden="0" w:uiPriority="69" w:unhideWhenUsed="0"/>
+    <w:lsdException w:name="Dark List" w:semiHidden="0" w:uiPriority="70" w:unhideWhenUsed="0"/>
+    <w:lsdException w:name="Colorful Shading" w:semiHidden="0" w:uiPriority="71" w:unhideWhenUsed="0"/>
+    <w:lsdException w:name="Colorful List" w:semiHidden="0" w:uiPriority="72" w:unhideWhenUsed="0"/>
+    <w:lsdException w:name="Colorful Grid" w:semiHidden="0" w:uiPriority="73" w:unhideWhenUsed="0"/>
+    <w:lsdException w:name="Light Shading Accent 1" w:semiHidden="0" w:uiPriority="60" w:unhideWhenUsed="0"/>
+    <w:lsdException w:name="Light List Accent 1" w:semiHidden="0" w:uiPriority="61" w:unhideWhenUsed="0"/>
+    <w:lsdException w:name="Light Grid Accent 1" w:semiHidden="0" w:uiPriority="62" w:unhideWhenUsed="0"/>
+    <w:lsdException w:name="Medium Shading 1 Accent 1" w:semiHidden="0" w:uiPriority="63" w:unhideWhenUsed="0"/>
+    <w:lsdException w:name="Medium Shading 2 Accent 1" w:semiHidden="0" w:uiPriority="64" w:unhideWhenUsed="0"/>
+    <w:lsdException w:name="Medium List 1 Accent 1" w:semiHidden="0" w:uiPriority="65" w:unhideWhenUsed="0"/>
+    <w:lsdException w:name="Revision" w:unhideWhenUsed="0"/>
+    <w:lsdException w:name="List Paragraph" w:semiHidden="0" w:uiPriority="34" w:unhideWhenUsed="0" w:qFormat="1"/>
+    <w:lsdException w:name="Quote" w:semiHidden="0" w:uiPriority="29" w:unhideWhenUsed="0" w:qFormat="1"/>
+    <w:lsdException w:name="Intense Quote" w:semiHidden="0" w:uiPriority="30" w:unhideWhenUsed="0" w:qFormat="1"/>
+    <w:lsdException w:name="Medium List 2 Accent 1" w:semiHidden="0" w:uiPriority="66" w:unhideWhenUsed="0"/>
+    <w:lsdException w:name="Medium Grid 1 Accent 1" w:semiHidden="0" w:uiPriority="67" w:unhideWhenUsed="0"/>
+    <w:lsdException w:name="Medium Grid 2 Accent 1" w:semiHidden="0" w:uiPriority="68" w:unhideWhenUsed="0"/>
+    <w:lsdException w:name="Medium Grid 3 Accent 1" w:semiHidden="0" w:uiPriority="69" w:unhideWhenUsed="0"/>
+    <w:lsdException w:name="Dark List Accent 1" w:semiHidden="0" w:uiPriority="70" w:unhideWhenUsed="0"/>
+    <w:lsdException w:name="Colorful Shading Accent 1" w:semiHidden="0" w:uiPriority="71" w:unhideWhenUsed="0"/>
+    <w:lsdException w:name="Colorful List Accent 1" w:semiHidden="0" w:uiPriority="72" w:unhideWhenUsed="0"/>
+    <w:lsdException w:name="Colorful Grid Accent 1" w:semiHidden="0" w:uiPriority="73" w:unhideWhenUsed="0"/>
+    <w:lsdException w:name="Light Shading Accent 2" w:semiHidden="0" w:uiPriority="60" w:unhideWhenUsed="0"/>
+    <w:lsdException w:name="Light List Accent 2" w:semiHidden="0" w:uiPriority="61" w:unhideWhenUsed="0"/>
+    <w:lsdException w:name="Light Grid Accent 2" w:semiHidden="0" w:uiPriority="62" w:unhideWhenUsed="0"/>
+    <w:lsdException w:name="Medium Shading 1 Accent 2" w:semiHidden="0" w:uiPriority="63" w:unhideWhenUsed="0"/>
+    <w:lsdException w:name="Medium Shading 2 Accent 2" w:semiHidden="0" w:uiPriority="64" w:unhideWhenUsed="0"/>
+    <w:lsdException w:name="Medium List 1 Accent 2" w:semiHidden="0" w:uiPriority="65" w:unhideWhenUsed="0"/>
+    <w:lsdException w:name="Medium List 2 Accent 2" w:semiHidden="0" w:uiPriority="66" w:unhideWhenUsed="0"/>
+    <w:lsdException w:name="Medium Grid 1 Accent 2" w:semiHidden="0" w:uiPriority="67" w:unhideWhenUsed="0"/>
+    <w:lsdException w:name="Medium Grid 2 Accent 2" w:semiHidden="0" w:uiPriority="68" w:unhideWhenUsed="0"/>
+    <w:lsdException w:name="Medium Grid 3 Accent 2" w:semiHidden="0" w:uiPriority="69" w:unhideWhenUsed="0"/>
+    <w:lsdException w:name="Dark List Accent 2" w:semiHidden="0" w:uiPriority="70" w:unhideWhenUsed="0"/>
+    <w:lsdException w:name="Colorful Shading Accent 2" w:semiHidden="0" w:uiPriority="71" w:unhideWhenUsed="0"/>
+    <w:lsdException w:name="Colorful List Accent 2" w:semiHidden="0" w:uiPriority="72" w:unhideWhenUsed="0"/>
+    <w:lsdException w:name="Colorful Grid Accent 2" w:semiHidden="0" w:uiPriority="73" w:unhideWhenUsed="0"/>
+    <w:lsdException w:name="Light Shading Accent 3" w:semiHidden="0" w:uiPriority="60" w:unhideWhenUsed="0"/>
+    <w:lsdException w:name="Light List Accent 3" w:semiHidden="0" w:uiPriority="61" w:unhideWhenUsed="0"/>
+    <w:lsdException w:name="Light Grid Accent 3" w:semiHidden="0" w:uiPriority="62" w:unhideWhenUsed="0"/>
+    <w:lsdException w:name="Medium Shading 1 Accent 3" w:semiHidden="0" w:uiPriority="63" w:unhideWhenUsed="0"/>
+    <w:lsdException w:name="Medium Shading 2 Accent 3" w:semiHidden="0" w:uiPriority="64" w:unhideWhenUsed="0"/>
+    <w:lsdException w:name="Medium List 1 Accent 3" w:semiHidden="0" w:uiPriority="65" w:unhideWhenUsed="0"/>
+    <w:lsdException w:name="Medium List 2 Accent 3" w:semiHidden="0" w:uiPriority="66" w:unhideWhenUsed="0"/>
+    <w:lsdException w:name="Medium Grid 1 Accent 3" w:semiHidden="0" w:uiPriority="67" w:unhideWhenUsed="0"/>
+    <w:lsdException w:name="Medium Grid 2 Accent 3" w:semiHidden="0" w:uiPriority="68" w:unhideWhenUsed="0"/>
+    <w:lsdException w:name="Medium Grid 3 Accent 3" w:semiHidden="0" w:uiPriority="69" w:unhideWhenUsed="0"/>
+    <w:lsdException w:name="Dark List Accent 3" w:semiHidden="0" w:uiPriority="70" w:unhideWhenUsed="0"/>
+    <w:lsdException w:name="Colorful Shading Accent 3" w:semiHidden="0" w:uiPriority="71" w:unhideWhenUsed="0"/>
+    <w:lsdException w:name="Colorful List Accent 3" w:semiHidden="0" w:uiPriority="72" w:unhideWhenUsed="0"/>
+    <w:lsdException w:name="Colorful Grid Accent 3" w:semiHidden="0" w:uiPriority="73" w:unhideWhenUsed="0"/>
+    <w:lsdException w:name="Light Shading Accent 4" w:semiHidden="0" w:uiPriority="60" w:unhideWhenUsed="0"/>
+    <w:lsdException w:name="Light List Accent 4" w:semiHidden="0" w:uiPriority="61" w:unhideWhenUsed="0"/>
+    <w:lsdException w:name="Light Grid Accent 4" w:semiHidden="0" w:uiPriority="62" w:unhideWhenUsed="0"/>
+    <w:lsdException w:name="Medium Shading 1 Accent 4" w:semiHidden="0" w:uiPriority="63" w:unhideWhenUsed="0"/>
+    <w:lsdException w:name="Medium Shading 2 Accent 4" w:semiHidden="0" w:uiPriority="64" w:unhideWhenUsed="0"/>
+    <w:lsdException w:name="Medium List 1 Accent 4" w:semiHidden="0" w:uiPriority="65" w:unhideWhenUsed="0"/>
+    <w:lsdException w:name="Medium List 2 Accent 4" w:semiHidden="0" w:uiPriority="66" w:unhideWhenUsed="0"/>
+    <w:lsdException w:name="Medium Grid 1 Accent 4" w:semiHidden="0" w:uiPriority="67" w:unhideWhenUsed="0"/>
+    <w:lsdException w:name="Medium Grid 2 Accent 4" w:semiHidden="0" w:uiPriority="68" w:unhideWhenUsed="0"/>
+    <w:lsdException w:name="Medium Grid 3 Accent 4" w:semiHidden="0" w:uiPriority="69" w:unhideWhenUsed="0"/>
+    <w:lsdException w:name="Dark List Accent 4" w:semiHidden="0" w:uiPriority="70" w:unhideWhenUsed="0"/>
+    <w:lsdException w:name="Colorful Shading Accent 4" w:semiHidden="0" w:uiPriority="71" w:unhideWhenUsed="0"/>
+    <w:lsdException w:name="Colorful List Accent 4" w:semiHidden="0" w:uiPriority="72" w:unhideWhenUsed="0"/>
+    <w:lsdException w:name="Colorful Grid Accent 4" w:semiHidden="0" w:uiPriority="73" w:unhideWhenUsed="0"/>
+    <w:lsdException w:name="Light Shading Accent 5" w:semiHidden="0" w:uiPriority="60" w:unhideWhenUsed="0"/>
+    <w:lsdException w:name="Light List Accent 5" w:semiHidden="0" w:uiPriority="61" w:unhideWhenUsed="0"/>
+    <w:lsdException w:name="Light Grid Accent 5" w:semiHidden="0" w:uiPriority="62" w:unhideWhenUsed="0"/>
+    <w:lsdException w:name="Medium Shading 1 Accent 5" w:semiHidden="0" w:uiPriority="63" w:unhideWhenUsed="0"/>
+    <w:lsdException w:name="Medium Shading 2 Accent 5" w:semiHidden="0" w:uiPriority="64" w:unhideWhenUsed="0"/>
+    <w:lsdException w:name="Medium List 1 Accent 5" w:semiHidden="0" w:uiPriority="65" w:unhideWhenUsed="0"/>
+    <w:lsdException w:name="Medium List 2 Accent 5" w:semiHidden="0" w:uiPriority="66" w:unhideWhenUsed="0"/>
+    <w:lsdException w:name="Medium Grid 1 Accent 5" w:semiHidden="0" w:uiPriority="67" w:unhideWhenUsed="0"/>
+    <w:lsdException w:name="Medium Grid 2 Accent 5" w:semiHidden="0" w:uiPriority="68" w:unhideWhenUsed="0"/>
+    <w:lsdException w:name="Medium Grid 3 Accent 5" w:semiHidden="0" w:uiPriority="69" w:unhideWhenUsed="0"/>
+    <w:lsdException w:name="Dark List Accent 5" w:semiHidden="0" w:uiPriority="70" w:unhideWhenUsed="0"/>
+    <w:lsdException w:name="Colorful Shading Accent 5" w:semiHidden="0" w:uiPriority="71" w:unhideWhenUsed="0"/>
+    <w:lsdException w:name="Colorful List Accent 5" w:semiHidden="0" w:uiPriority="72" w:unhideWhenUsed="0"/>
+    <w:lsdException w:name="Colorful Grid Accent 5" w:semiHidden="0" w:uiPriority="73" w:unhideWhenUsed="0"/>
+    <w:lsdException w:name="Light Shading Accent 6" w:semiHidden="0" w:uiPriority="60" w:unhideWhenUsed="0"/>
+    <w:lsdException w:name="Light List Accent 6" w:semiHidden="0" w:uiPriority="61" w:unhideWhenUsed="0"/>
+    <w:lsdException w:name="Light Grid Accent 6" w:semiHidden="0" w:uiPriority="62" w:unhideWhenUsed="0"/>
+    <w:lsdException w:name="Medium Shading 1 Accent 6" w:semiHidden="0" w:uiPriority="63" w:unhideWhenUsed="0"/>
+    <w:lsdException w:name="Medium Shading 2 Accent 6" w:semiHidden="0" w:uiPriority="64" w:unhideWhenUsed="0"/>
+    <w:lsdException w:name="Medium List 1 Accent 6" w:semiHidden="0" w:uiPriority="65" w:unhideWhenUsed="0"/>
+    <w:lsdException w:name="Medium List 2 Accent 6" w:semiHidden="0" w:uiPriority="66" w:unhideWhenUsed="0"/>
+    <w:lsdException w:name="Medium Grid 1 Accent 6" w:semiHidden="0" w:uiPriority="67" w:unhideWhenUsed="0"/>
+    <w:lsdException w:name="Medium Grid 2 Accent 6" w:semiHidden="0" w:uiPriority="68" w:unhideWhenUsed="0"/>
+    <w:lsdException w:name="Medium Grid 3 Accent 6" w:semiHidden="0" w:uiPriority="69" w:unhideWhenUsed="0"/>
+    <w:lsdException w:name="Dark List Accent 6" w:semiHidden="0" w:uiPriority="70" w:unhideWhenUsed="0"/>
+    <w:lsdException w:name="Colorful Shading Accent 6" w:semiHidden="0" w:uiPriority="71" w:unhideWhenUsed="0"/>
+    <w:lsdException w:name="Colorful List Accent 6" w:semiHidden="0" w:uiPriority="72" w:unhideWhenUsed="0"/>
+    <w:lsdException w:name="Colorful Grid Accent 6" w:semiHidden="0" w:uiPriority="73" w:unhideWhenUsed="0"/>
+    <w:lsdException w:name="Subtle Emphasis" w:semiHidden="0" w:uiPriority="19" w:unhideWhenUsed="0" w:qFormat="1"/>
+    <w:lsdException w:name="Intense Emphasis" w:semiHidden="0" w:uiPriority="21" w:unhideWhenUsed="0" w:qFormat="1"/>
+    <w:lsdException w:name="Subtle Reference" w:semiHidden="0" w:uiPriority="31" w:unhideWhenUsed="0" w:qFormat="1"/>
+    <w:lsdException w:name="Intense Reference" w:semiHidden="0" w:uiPriority="32" w:unhideWhenUsed="0" w:qFormat="1"/>
+    <w:lsdException w:name="Book Title" w:semiHidden="0" w:uiPriority="33" w:unhideWhenUsed="0" w:qFormat="1"/>
+    <w:lsdException w:name="Bibliography" w:uiPriority="37"/>
+    <w:lsdException w:name="TOC Heading" w:uiPriority="39" w:qFormat="1"/>
+  </w:latentStyles>
+  <w:style w:type="paragraph" w:default="1" w:styleId="Normal">
+    <w:name w:val="Normal"/>
+    <w:qFormat/>
+    <w:rsid w:val="00652264"/>
+    <w:rPr>
+      <w:lang w:val="es-CO"/>
+    </w:rPr>
+  </w:style>
+  <w:style w:type="character" w:default="1" w:styleId="Fuentedeprrafopredeter">
+    <w:name w:val="Default Paragraph Font"/>
+    <w:uiPriority w:val="1"/>
+    <w:semiHidden/>
+    <w:unhideWhenUsed/>
+  </w:style>
+  <w:style w:type="table" w:default="1" w:styleId="Tablanormal">
+    <w:name w:val="Normal Table"/>
+    <w:uiPriority w:val="99"/>
+    <w:semiHidden/>
+    <w:unhideWhenUsed/>
+    <w:tblPr>
+      <w:tblInd w:w="0" w:type="dxa"/>
+      <w:tblCellMar>
+        <w:top w:w="0" w:type="dxa"/>
+        <w:left w:w="108" w:type="dxa"/>
+        <w:bottom w:w="0" w:type="dxa"/>
+        <w:right w:w="108" w:type="dxa"/>
+      </w:tblCellMar>
+    </w:tblPr>
+  </w:style>
+  <w:style w:type="numbering" w:default="1" w:styleId="Sinlista">
+    <w:name w:val="No List"/>
+    <w:uiPriority w:val="99"/>
+    <w:semiHidden/>
+    <w:unhideWhenUsed/>
+  </w:style>
+  <w:style w:type="character" w:styleId="Hipervnculo">
+    <w:name w:val="Hyperlink"/>
+    <w:basedOn w:val="Fuentedeprrafopredeter"/>
+    <w:uiPriority w:val="99"/>
+    <w:unhideWhenUsed/>
+    <w:rsid w:val="00652264"/>
+    <w:rPr>
+      <w:color w:val="0563C1" w:themeColor="hyperlink"/>
+      <w:u w:val="single"/>
+    </w:rPr>
+  </w:style>
+  <w:style w:type="paragraph" w:styleId="Prrafodelista">
+    <w:name w:val="List Paragraph"/>
+    <w:basedOn w:val="Normal"/>
+    <w:uiPriority w:val="34"/>
+    <w:qFormat/>
+    <w:rsid w:val="00652264"/>
+    <w:pPr>
+      <w:ind w:left="720"/>
+      <w:contextualSpacing/>
+    </w:pPr>
+  </w:style>
+  <w:style w:type="paragraph" w:styleId="Textodeglobo">
+    <w:name w:val="Balloon Text"/>
+    <w:basedOn w:val="Normal"/>
+    <w:link w:val="TextodegloboCar"/>
+    <w:uiPriority w:val="99"/>
+    <w:semiHidden/>
+    <w:unhideWhenUsed/>
+    <w:rsid w:val="00C227E2"/>
+    <w:pPr>
+      <w:spacing w:after="0" w:line="240" w:lineRule="auto"/>
+    </w:pPr>
+    <w:rPr>
+      <w:rFonts w:ascii="Tahoma" w:hAnsi="Tahoma" w:cs="Tahoma"/>
+      <w:sz w:val="16"/>
+      <w:szCs w:val="16"/>
+    </w:rPr>
+  </w:style>
+  <w:style w:type="character" w:customStyle="1" w:styleId="TextodegloboCar">
     <w:name w:val="Texto de globo Car"/>
     <w:basedOn w:val="Fuentedeprrafopredeter"/>
     <w:link w:val="Textodeglobo"/>
@@ -3180,7 +4158,7 @@
   <a:extraClrSchemeLst/>
   <a:extLst>
     <a:ext uri="{05A4C25C-085E-4340-85A3-A5531E510DB2}">
-      <thm15:themeFamily xmlns:thm15="http://schemas.microsoft.com/office/thememl/2012/main" name="Office Theme" id="{62F939B6-93AF-4DB8-9C6B-D6C7DFDC589F}" vid="{4A3C46E8-61CC-4603-A589-7422A47A8E4A}"/>
+      <thm15:themeFamily xmlns:thm15="http://schemas.microsoft.com/office/thememl/2012/main" xmlns="" name="Office Theme" id="{62F939B6-93AF-4DB8-9C6B-D6C7DFDC589F}" vid="{4A3C46E8-61CC-4603-A589-7422A47A8E4A}"/>
     </a:ext>
   </a:extLst>
 </a:theme>

</xml_diff>

<commit_message>
Actualizado documento sprint4, falta evidencia postman
</commit_message>
<xml_diff>
--- a/documentos/Sprint4_Equipo_Titan.docx
+++ b/documentos/Sprint4_Equipo_Titan.docx
@@ -1,6 +1,6 @@
 
 <file path=word/document.xml><?xml version="1.0" encoding="utf-8"?>
-<w:document xmlns:wpc="http://schemas.microsoft.com/office/word/2010/wordprocessingCanvas" xmlns:mc="http://schemas.openxmlformats.org/markup-compatibility/2006" xmlns:o="urn:schemas-microsoft-com:office:office" xmlns:r="http://schemas.openxmlformats.org/officeDocument/2006/relationships" xmlns:m="http://schemas.openxmlformats.org/officeDocument/2006/math" xmlns:v="urn:schemas-microsoft-com:vml" xmlns:wp14="http://schemas.microsoft.com/office/word/2010/wordprocessingDrawing" xmlns:wp="http://schemas.openxmlformats.org/drawingml/2006/wordprocessingDrawing" xmlns:w10="urn:schemas-microsoft-com:office:word" xmlns:w="http://schemas.openxmlformats.org/wordprocessingml/2006/main" xmlns:w14="http://schemas.microsoft.com/office/word/2010/wordml" xmlns:wpg="http://schemas.microsoft.com/office/word/2010/wordprocessingGroup" xmlns:wpi="http://schemas.microsoft.com/office/word/2010/wordprocessingInk" xmlns:wne="http://schemas.microsoft.com/office/word/2006/wordml" xmlns:wps="http://schemas.microsoft.com/office/word/2010/wordprocessingShape" mc:Ignorable="w14 wp14">
+<w:document xmlns:wpc="http://schemas.microsoft.com/office/word/2010/wordprocessingCanvas" xmlns:cx="http://schemas.microsoft.com/office/drawing/2014/chartex" xmlns:cx1="http://schemas.microsoft.com/office/drawing/2015/9/8/chartex" xmlns:cx2="http://schemas.microsoft.com/office/drawing/2015/10/21/chartex" xmlns:cx3="http://schemas.microsoft.com/office/drawing/2016/5/9/chartex" xmlns:cx4="http://schemas.microsoft.com/office/drawing/2016/5/10/chartex" xmlns:cx5="http://schemas.microsoft.com/office/drawing/2016/5/11/chartex" xmlns:cx6="http://schemas.microsoft.com/office/drawing/2016/5/12/chartex" xmlns:cx7="http://schemas.microsoft.com/office/drawing/2016/5/13/chartex" xmlns:cx8="http://schemas.microsoft.com/office/drawing/2016/5/14/chartex" xmlns:mc="http://schemas.openxmlformats.org/markup-compatibility/2006" xmlns:aink="http://schemas.microsoft.com/office/drawing/2016/ink" xmlns:am3d="http://schemas.microsoft.com/office/drawing/2017/model3d" xmlns:o="urn:schemas-microsoft-com:office:office" xmlns:r="http://schemas.openxmlformats.org/officeDocument/2006/relationships" xmlns:m="http://schemas.openxmlformats.org/officeDocument/2006/math" xmlns:v="urn:schemas-microsoft-com:vml" xmlns:wp14="http://schemas.microsoft.com/office/word/2010/wordprocessingDrawing" xmlns:wp="http://schemas.openxmlformats.org/drawingml/2006/wordprocessingDrawing" xmlns:w10="urn:schemas-microsoft-com:office:word" xmlns:w="http://schemas.openxmlformats.org/wordprocessingml/2006/main" xmlns:w14="http://schemas.microsoft.com/office/word/2010/wordml" xmlns:w15="http://schemas.microsoft.com/office/word/2012/wordml" xmlns:w16cex="http://schemas.microsoft.com/office/word/2018/wordml/cex" xmlns:w16cid="http://schemas.microsoft.com/office/word/2016/wordml/cid" xmlns:w16="http://schemas.microsoft.com/office/word/2018/wordml" xmlns:w16sdtdh="http://schemas.microsoft.com/office/word/2020/wordml/sdtdatahash" xmlns:w16se="http://schemas.microsoft.com/office/word/2015/wordml/symex" xmlns:wpg="http://schemas.microsoft.com/office/word/2010/wordprocessingGroup" xmlns:wpi="http://schemas.microsoft.com/office/word/2010/wordprocessingInk" xmlns:wne="http://schemas.microsoft.com/office/word/2006/wordml" xmlns:wps="http://schemas.microsoft.com/office/word/2010/wordprocessingShape" mc:Ignorable="w14 w15 w16se w16cid w16 w16cex w16sdtdh wp14">
   <w:body>
     <w:p>
       <w:pPr>
@@ -147,25 +147,7 @@
           <w:sz w:val="24"/>
           <w:szCs w:val="24"/>
         </w:rPr>
-        <w:t xml:space="preserve">Sergio González </w:t>
-      </w:r>
-      <w:proofErr w:type="spellStart"/>
-      <w:r>
-        <w:rPr>
-          <w:rFonts w:ascii="Arial" w:hAnsi="Arial" w:cs="Arial"/>
-          <w:sz w:val="24"/>
-          <w:szCs w:val="24"/>
-        </w:rPr>
-        <w:t>Betin</w:t>
-      </w:r>
-      <w:proofErr w:type="spellEnd"/>
-      <w:r>
-        <w:rPr>
-          <w:rFonts w:ascii="Arial" w:hAnsi="Arial" w:cs="Arial"/>
-          <w:sz w:val="24"/>
-          <w:szCs w:val="24"/>
-        </w:rPr>
-        <w:t xml:space="preserve"> -C.C: 92529506</w:t>
+        <w:t>Sergio González Betin -C.C: 92529506</w:t>
       </w:r>
     </w:p>
     <w:p>
@@ -483,7 +465,6 @@
         </w:rPr>
         <w:t xml:space="preserve">s </w:t>
       </w:r>
-      <w:proofErr w:type="spellStart"/>
       <w:r>
         <w:rPr>
           <w:rFonts w:ascii="Arial" w:eastAsia="Times New Roman" w:hAnsi="Arial" w:cs="Arial"/>
@@ -494,7 +475,6 @@
         </w:rPr>
         <w:t>microservicios</w:t>
       </w:r>
-      <w:proofErr w:type="spellEnd"/>
       <w:r>
         <w:rPr>
           <w:rFonts w:ascii="Arial" w:eastAsia="Times New Roman" w:hAnsi="Arial" w:cs="Arial"/>
@@ -679,7 +659,27 @@
           <w:szCs w:val="24"/>
           <w:lang w:eastAsia="es-CO"/>
         </w:rPr>
-        <w:t xml:space="preserve">Con el propósito de garantizar la trazabilidad del proyecto se implementó el uso de </w:t>
+        <w:t>Con el propósito de garantizar la trazabilidad del proyecto se implementó el uso de GitHub y Trello,</w:t>
+      </w:r>
+      <w:r>
+        <w:rPr>
+          <w:rFonts w:ascii="Arial" w:eastAsia="Times New Roman" w:hAnsi="Arial" w:cs="Arial"/>
+          <w:color w:val="000000"/>
+          <w:sz w:val="24"/>
+          <w:szCs w:val="24"/>
+          <w:lang w:eastAsia="es-CO"/>
+        </w:rPr>
+        <w:t xml:space="preserve"> </w:t>
+      </w:r>
+      <w:r>
+        <w:rPr>
+          <w:rFonts w:ascii="Arial" w:eastAsia="Times New Roman" w:hAnsi="Arial" w:cs="Arial"/>
+          <w:color w:val="000000"/>
+          <w:sz w:val="24"/>
+          <w:szCs w:val="24"/>
+          <w:lang w:eastAsia="es-CO"/>
+        </w:rPr>
+        <w:t xml:space="preserve">pues en </w:t>
       </w:r>
       <w:proofErr w:type="spellStart"/>
       <w:r>
@@ -690,7 +690,7 @@
           <w:szCs w:val="24"/>
           <w:lang w:eastAsia="es-CO"/>
         </w:rPr>
-        <w:t>GitHub</w:t>
+        <w:t>Github</w:t>
       </w:r>
       <w:proofErr w:type="spellEnd"/>
       <w:r>
@@ -701,70 +701,6 @@
           <w:szCs w:val="24"/>
           <w:lang w:eastAsia="es-CO"/>
         </w:rPr>
-        <w:t xml:space="preserve"> y </w:t>
-      </w:r>
-      <w:proofErr w:type="spellStart"/>
-      <w:r>
-        <w:rPr>
-          <w:rFonts w:ascii="Arial" w:eastAsia="Times New Roman" w:hAnsi="Arial" w:cs="Arial"/>
-          <w:color w:val="000000"/>
-          <w:sz w:val="24"/>
-          <w:szCs w:val="24"/>
-          <w:lang w:eastAsia="es-CO"/>
-        </w:rPr>
-        <w:t>Trello</w:t>
-      </w:r>
-      <w:proofErr w:type="spellEnd"/>
-      <w:r>
-        <w:rPr>
-          <w:rFonts w:ascii="Arial" w:eastAsia="Times New Roman" w:hAnsi="Arial" w:cs="Arial"/>
-          <w:color w:val="000000"/>
-          <w:sz w:val="24"/>
-          <w:szCs w:val="24"/>
-          <w:lang w:eastAsia="es-CO"/>
-        </w:rPr>
-        <w:t>,</w:t>
-      </w:r>
-      <w:r>
-        <w:rPr>
-          <w:rFonts w:ascii="Arial" w:eastAsia="Times New Roman" w:hAnsi="Arial" w:cs="Arial"/>
-          <w:color w:val="000000"/>
-          <w:sz w:val="24"/>
-          <w:szCs w:val="24"/>
-          <w:lang w:eastAsia="es-CO"/>
-        </w:rPr>
-        <w:t xml:space="preserve"> </w:t>
-      </w:r>
-      <w:r>
-        <w:rPr>
-          <w:rFonts w:ascii="Arial" w:eastAsia="Times New Roman" w:hAnsi="Arial" w:cs="Arial"/>
-          <w:color w:val="000000"/>
-          <w:sz w:val="24"/>
-          <w:szCs w:val="24"/>
-          <w:lang w:eastAsia="es-CO"/>
-        </w:rPr>
-        <w:t xml:space="preserve">pues en </w:t>
-      </w:r>
-      <w:proofErr w:type="spellStart"/>
-      <w:r>
-        <w:rPr>
-          <w:rFonts w:ascii="Arial" w:eastAsia="Times New Roman" w:hAnsi="Arial" w:cs="Arial"/>
-          <w:color w:val="000000"/>
-          <w:sz w:val="24"/>
-          <w:szCs w:val="24"/>
-          <w:lang w:eastAsia="es-CO"/>
-        </w:rPr>
-        <w:t>Github</w:t>
-      </w:r>
-      <w:proofErr w:type="spellEnd"/>
-      <w:r>
-        <w:rPr>
-          <w:rFonts w:ascii="Arial" w:eastAsia="Times New Roman" w:hAnsi="Arial" w:cs="Arial"/>
-          <w:color w:val="000000"/>
-          <w:sz w:val="24"/>
-          <w:szCs w:val="24"/>
-          <w:lang w:eastAsia="es-CO"/>
-        </w:rPr>
         <w:t xml:space="preserve"> se puede registrar los cambios </w:t>
       </w:r>
       <w:r>
@@ -785,29 +721,7 @@
           <w:szCs w:val="24"/>
           <w:lang w:eastAsia="es-CO"/>
         </w:rPr>
-        <w:t xml:space="preserve">, mientras que en </w:t>
-      </w:r>
-      <w:proofErr w:type="spellStart"/>
-      <w:r>
-        <w:rPr>
-          <w:rFonts w:ascii="Arial" w:eastAsia="Times New Roman" w:hAnsi="Arial" w:cs="Arial"/>
-          <w:color w:val="000000"/>
-          <w:sz w:val="24"/>
-          <w:szCs w:val="24"/>
-          <w:lang w:eastAsia="es-CO"/>
-        </w:rPr>
-        <w:t>Trello</w:t>
-      </w:r>
-      <w:proofErr w:type="spellEnd"/>
-      <w:r>
-        <w:rPr>
-          <w:rFonts w:ascii="Arial" w:eastAsia="Times New Roman" w:hAnsi="Arial" w:cs="Arial"/>
-          <w:color w:val="000000"/>
-          <w:sz w:val="24"/>
-          <w:szCs w:val="24"/>
-          <w:lang w:eastAsia="es-CO"/>
-        </w:rPr>
-        <w:t xml:space="preserve"> se especifican las tareas de cada miembro:</w:t>
+        <w:t>, mientras que en Trello se especifican las tareas de cada miembro:</w:t>
       </w:r>
     </w:p>
     <w:p>
@@ -845,7 +759,47 @@
           <w:szCs w:val="24"/>
           <w:lang w:eastAsia="es-CO"/>
         </w:rPr>
-        <w:t xml:space="preserve">Dentro de </w:t>
+        <w:t xml:space="preserve">Dentro de Trello, se gestionaron las tareas del sprint </w:t>
+      </w:r>
+      <w:r>
+        <w:rPr>
+          <w:rFonts w:ascii="Arial" w:eastAsia="Times New Roman" w:hAnsi="Arial" w:cs="Arial"/>
+          <w:color w:val="000000"/>
+          <w:sz w:val="24"/>
+          <w:szCs w:val="24"/>
+          <w:lang w:eastAsia="es-CO"/>
+        </w:rPr>
+        <w:t>4</w:t>
+      </w:r>
+      <w:r>
+        <w:rPr>
+          <w:rFonts w:ascii="Arial" w:eastAsia="Times New Roman" w:hAnsi="Arial" w:cs="Arial"/>
+          <w:color w:val="000000"/>
+          <w:sz w:val="24"/>
+          <w:szCs w:val="24"/>
+          <w:lang w:eastAsia="es-CO"/>
+        </w:rPr>
+        <w:t xml:space="preserve"> para cada miembro, en donde se incluía</w:t>
+      </w:r>
+      <w:r>
+        <w:rPr>
+          <w:rFonts w:ascii="Arial" w:eastAsia="Times New Roman" w:hAnsi="Arial" w:cs="Arial"/>
+          <w:color w:val="000000"/>
+          <w:sz w:val="24"/>
+          <w:szCs w:val="24"/>
+          <w:lang w:eastAsia="es-CO"/>
+        </w:rPr>
+        <w:t xml:space="preserve">n el desarrollo de </w:t>
+      </w:r>
+      <w:r>
+        <w:rPr>
+          <w:rFonts w:ascii="Arial" w:eastAsia="Times New Roman" w:hAnsi="Arial" w:cs="Arial"/>
+          <w:color w:val="000000"/>
+          <w:sz w:val="24"/>
+          <w:szCs w:val="24"/>
+          <w:lang w:eastAsia="es-CO"/>
+        </w:rPr>
+        <w:t xml:space="preserve">los </w:t>
       </w:r>
       <w:proofErr w:type="spellStart"/>
       <w:r>
@@ -856,7 +810,7 @@
           <w:szCs w:val="24"/>
           <w:lang w:eastAsia="es-CO"/>
         </w:rPr>
-        <w:t>Trello</w:t>
+        <w:t>endpoints</w:t>
       </w:r>
       <w:proofErr w:type="spellEnd"/>
       <w:r>
@@ -867,82 +821,8 @@
           <w:szCs w:val="24"/>
           <w:lang w:eastAsia="es-CO"/>
         </w:rPr>
-        <w:t xml:space="preserve">, se gestionaron las tareas del sprint </w:t>
-      </w:r>
-      <w:r>
-        <w:rPr>
-          <w:rFonts w:ascii="Arial" w:eastAsia="Times New Roman" w:hAnsi="Arial" w:cs="Arial"/>
-          <w:color w:val="000000"/>
-          <w:sz w:val="24"/>
-          <w:szCs w:val="24"/>
-          <w:lang w:eastAsia="es-CO"/>
-        </w:rPr>
-        <w:t>4</w:t>
-      </w:r>
-      <w:r>
-        <w:rPr>
-          <w:rFonts w:ascii="Arial" w:eastAsia="Times New Roman" w:hAnsi="Arial" w:cs="Arial"/>
-          <w:color w:val="000000"/>
-          <w:sz w:val="24"/>
-          <w:szCs w:val="24"/>
-          <w:lang w:eastAsia="es-CO"/>
-        </w:rPr>
-        <w:t xml:space="preserve"> para cada miembro, en donde se incluía</w:t>
-      </w:r>
-      <w:r>
-        <w:rPr>
-          <w:rFonts w:ascii="Arial" w:eastAsia="Times New Roman" w:hAnsi="Arial" w:cs="Arial"/>
-          <w:color w:val="000000"/>
-          <w:sz w:val="24"/>
-          <w:szCs w:val="24"/>
-          <w:lang w:eastAsia="es-CO"/>
-        </w:rPr>
-        <w:t xml:space="preserve">n el desarrollo de </w:t>
-      </w:r>
-      <w:r>
-        <w:rPr>
-          <w:rFonts w:ascii="Arial" w:eastAsia="Times New Roman" w:hAnsi="Arial" w:cs="Arial"/>
-          <w:color w:val="000000"/>
-          <w:sz w:val="24"/>
-          <w:szCs w:val="24"/>
-          <w:lang w:eastAsia="es-CO"/>
-        </w:rPr>
-        <w:t xml:space="preserve">los </w:t>
-      </w:r>
-      <w:proofErr w:type="spellStart"/>
-      <w:r>
-        <w:rPr>
-          <w:rFonts w:ascii="Arial" w:eastAsia="Times New Roman" w:hAnsi="Arial" w:cs="Arial"/>
-          <w:color w:val="000000"/>
-          <w:sz w:val="24"/>
-          <w:szCs w:val="24"/>
-          <w:lang w:eastAsia="es-CO"/>
-        </w:rPr>
-        <w:t>endpoints</w:t>
-      </w:r>
-      <w:proofErr w:type="spellEnd"/>
-      <w:r>
-        <w:rPr>
-          <w:rFonts w:ascii="Arial" w:eastAsia="Times New Roman" w:hAnsi="Arial" w:cs="Arial"/>
-          <w:color w:val="000000"/>
-          <w:sz w:val="24"/>
-          <w:szCs w:val="24"/>
-          <w:lang w:eastAsia="es-CO"/>
-        </w:rPr>
-        <w:t xml:space="preserve"> necesarios para realizar tareas de gestión de datos en la base de datos (CRUD) que permitan el funcionamiento de la </w:t>
-      </w:r>
-      <w:proofErr w:type="spellStart"/>
-      <w:r>
-        <w:rPr>
-          <w:rFonts w:ascii="Arial" w:eastAsia="Times New Roman" w:hAnsi="Arial" w:cs="Arial"/>
-          <w:color w:val="000000"/>
-          <w:sz w:val="24"/>
-          <w:szCs w:val="24"/>
-          <w:lang w:eastAsia="es-CO"/>
-        </w:rPr>
-        <w:t>app</w:t>
-      </w:r>
-      <w:proofErr w:type="spellEnd"/>
+        <w:t xml:space="preserve"> necesarios para realizar tareas de gestión de datos en la base de datos (CRUD) que permitan el funcionamiento de la app</w:t>
+      </w:r>
       <w:r>
         <w:rPr>
           <w:rFonts w:ascii="Arial" w:eastAsia="Times New Roman" w:hAnsi="Arial" w:cs="Arial"/>
@@ -1182,7 +1062,7 @@
           <w:szCs w:val="24"/>
           <w:lang w:eastAsia="es-CO"/>
         </w:rPr>
-        <w:t xml:space="preserve">Cada integrante del equipo realizó la descarga de IDE Spring </w:t>
+        <w:t xml:space="preserve">Cada integrante del equipo realizó la descarga de IDE Spring Tool Suite como herramienta para trabajar con el </w:t>
       </w:r>
       <w:proofErr w:type="spellStart"/>
       <w:r>
@@ -1192,7 +1072,7 @@
           <w:szCs w:val="24"/>
           <w:lang w:eastAsia="es-CO"/>
         </w:rPr>
-        <w:t>Tool</w:t>
+        <w:t>framework</w:t>
       </w:r>
       <w:proofErr w:type="spellEnd"/>
       <w:r>
@@ -1202,7 +1082,7 @@
           <w:szCs w:val="24"/>
           <w:lang w:eastAsia="es-CO"/>
         </w:rPr>
-        <w:t xml:space="preserve"> Suite como herramienta para trabajar con el </w:t>
+        <w:t xml:space="preserve"> Spring </w:t>
       </w:r>
       <w:proofErr w:type="spellStart"/>
       <w:r>
@@ -1212,7 +1092,7 @@
           <w:szCs w:val="24"/>
           <w:lang w:eastAsia="es-CO"/>
         </w:rPr>
-        <w:t>framework</w:t>
+        <w:t>Boot</w:t>
       </w:r>
       <w:proofErr w:type="spellEnd"/>
       <w:r>
@@ -1222,132 +1102,75 @@
           <w:szCs w:val="24"/>
           <w:lang w:eastAsia="es-CO"/>
         </w:rPr>
-        <w:t xml:space="preserve"> Spring </w:t>
+        <w:t>.</w:t>
+      </w:r>
+    </w:p>
+    <w:p>
+      <w:pPr>
+        <w:spacing w:after="0" w:line="240" w:lineRule="auto"/>
+        <w:rPr>
+          <w:rFonts w:ascii="Arial" w:eastAsia="Times New Roman" w:hAnsi="Arial" w:cs="Arial"/>
+          <w:sz w:val="24"/>
+          <w:szCs w:val="24"/>
+          <w:lang w:eastAsia="es-CO"/>
+        </w:rPr>
+      </w:pPr>
+    </w:p>
+    <w:p>
+      <w:pPr>
+        <w:jc w:val="both"/>
+        <w:rPr>
+          <w:rFonts w:ascii="Arial" w:hAnsi="Arial" w:cs="Arial"/>
+          <w:sz w:val="24"/>
+          <w:szCs w:val="24"/>
+        </w:rPr>
+      </w:pPr>
+      <w:r>
+        <w:rPr>
+          <w:rFonts w:ascii="Arial" w:eastAsia="Times New Roman" w:hAnsi="Arial" w:cs="Arial"/>
+          <w:color w:val="000000"/>
+          <w:sz w:val="24"/>
+          <w:szCs w:val="24"/>
+          <w:shd w:val="clear" w:color="auto" w:fill="FFFFFF"/>
+          <w:lang w:eastAsia="es-CO"/>
+        </w:rPr>
+        <w:t>De nuevo, para actualizar el repositorio de Git se hizo uso de las ramas iniciales y se modificaron las carpetas de fuentes y bases de datos para indicar las instrucciones que se utilizaron para crear l</w:t>
+      </w:r>
+      <w:r>
+        <w:rPr>
+          <w:rFonts w:ascii="Arial" w:eastAsia="Times New Roman" w:hAnsi="Arial" w:cs="Arial"/>
+          <w:color w:val="000000"/>
+          <w:sz w:val="24"/>
+          <w:szCs w:val="24"/>
+          <w:shd w:val="clear" w:color="auto" w:fill="FFFFFF"/>
+          <w:lang w:eastAsia="es-CO"/>
+        </w:rPr>
+        <w:t xml:space="preserve">os </w:t>
       </w:r>
       <w:proofErr w:type="spellStart"/>
       <w:r>
         <w:rPr>
           <w:rFonts w:ascii="Arial" w:eastAsia="Times New Roman" w:hAnsi="Arial" w:cs="Arial"/>
-          <w:sz w:val="24"/>
-          <w:szCs w:val="24"/>
-          <w:lang w:eastAsia="es-CO"/>
-        </w:rPr>
-        <w:t>Boot</w:t>
+          <w:color w:val="000000"/>
+          <w:sz w:val="24"/>
+          <w:szCs w:val="24"/>
+          <w:shd w:val="clear" w:color="auto" w:fill="FFFFFF"/>
+          <w:lang w:eastAsia="es-CO"/>
+        </w:rPr>
+        <w:t>endpoints</w:t>
       </w:r>
       <w:proofErr w:type="spellEnd"/>
       <w:r>
         <w:rPr>
           <w:rFonts w:ascii="Arial" w:eastAsia="Times New Roman" w:hAnsi="Arial" w:cs="Arial"/>
-          <w:sz w:val="24"/>
-          <w:szCs w:val="24"/>
-          <w:lang w:eastAsia="es-CO"/>
-        </w:rPr>
-        <w:t>.</w:t>
-      </w:r>
-    </w:p>
-    <w:p>
-      <w:pPr>
-        <w:spacing w:after="0" w:line="240" w:lineRule="auto"/>
-        <w:rPr>
-          <w:rFonts w:ascii="Arial" w:eastAsia="Times New Roman" w:hAnsi="Arial" w:cs="Arial"/>
-          <w:sz w:val="24"/>
-          <w:szCs w:val="24"/>
-          <w:lang w:eastAsia="es-CO"/>
-        </w:rPr>
-      </w:pPr>
-    </w:p>
-    <w:p>
-      <w:pPr>
-        <w:jc w:val="both"/>
-        <w:rPr>
-          <w:rFonts w:ascii="Arial" w:hAnsi="Arial" w:cs="Arial"/>
-          <w:sz w:val="24"/>
-          <w:szCs w:val="24"/>
-        </w:rPr>
-      </w:pPr>
-      <w:r>
-        <w:rPr>
-          <w:rFonts w:ascii="Arial" w:eastAsia="Times New Roman" w:hAnsi="Arial" w:cs="Arial"/>
-          <w:color w:val="000000"/>
-          <w:sz w:val="24"/>
-          <w:szCs w:val="24"/>
-          <w:shd w:val="clear" w:color="auto" w:fill="FFFFFF"/>
-          <w:lang w:eastAsia="es-CO"/>
-        </w:rPr>
-        <w:t xml:space="preserve">De nuevo, para actualizar el repositorio de </w:t>
-      </w:r>
-      <w:proofErr w:type="spellStart"/>
-      <w:r>
-        <w:rPr>
-          <w:rFonts w:ascii="Arial" w:eastAsia="Times New Roman" w:hAnsi="Arial" w:cs="Arial"/>
-          <w:color w:val="000000"/>
-          <w:sz w:val="24"/>
-          <w:szCs w:val="24"/>
-          <w:shd w:val="clear" w:color="auto" w:fill="FFFFFF"/>
-          <w:lang w:eastAsia="es-CO"/>
-        </w:rPr>
-        <w:t>Git</w:t>
-      </w:r>
-      <w:proofErr w:type="spellEnd"/>
-      <w:r>
-        <w:rPr>
-          <w:rFonts w:ascii="Arial" w:eastAsia="Times New Roman" w:hAnsi="Arial" w:cs="Arial"/>
-          <w:color w:val="000000"/>
-          <w:sz w:val="24"/>
-          <w:szCs w:val="24"/>
-          <w:shd w:val="clear" w:color="auto" w:fill="FFFFFF"/>
-          <w:lang w:eastAsia="es-CO"/>
-        </w:rPr>
-        <w:t xml:space="preserve"> se hizo uso de las ramas iniciales y se modificaron las carpetas de fuentes y bases de datos para indicar las instrucciones que se utilizaron para crear l</w:t>
-      </w:r>
-      <w:r>
-        <w:rPr>
-          <w:rFonts w:ascii="Arial" w:eastAsia="Times New Roman" w:hAnsi="Arial" w:cs="Arial"/>
-          <w:color w:val="000000"/>
-          <w:sz w:val="24"/>
-          <w:szCs w:val="24"/>
-          <w:shd w:val="clear" w:color="auto" w:fill="FFFFFF"/>
-          <w:lang w:eastAsia="es-CO"/>
-        </w:rPr>
-        <w:t xml:space="preserve">os </w:t>
-      </w:r>
-      <w:proofErr w:type="spellStart"/>
-      <w:r>
-        <w:rPr>
-          <w:rFonts w:ascii="Arial" w:eastAsia="Times New Roman" w:hAnsi="Arial" w:cs="Arial"/>
-          <w:color w:val="000000"/>
-          <w:sz w:val="24"/>
-          <w:szCs w:val="24"/>
-          <w:shd w:val="clear" w:color="auto" w:fill="FFFFFF"/>
-          <w:lang w:eastAsia="es-CO"/>
-        </w:rPr>
-        <w:t>endpoints</w:t>
-      </w:r>
-      <w:proofErr w:type="spellEnd"/>
-      <w:r>
-        <w:rPr>
-          <w:rFonts w:ascii="Arial" w:eastAsia="Times New Roman" w:hAnsi="Arial" w:cs="Arial"/>
-          <w:color w:val="000000"/>
-          <w:sz w:val="24"/>
-          <w:szCs w:val="24"/>
-          <w:shd w:val="clear" w:color="auto" w:fill="FFFFFF"/>
-          <w:lang w:eastAsia="es-CO"/>
-        </w:rPr>
-        <w:t xml:space="preserve"> de </w:t>
-      </w:r>
-      <w:proofErr w:type="spellStart"/>
-      <w:r>
-        <w:rPr>
-          <w:rFonts w:ascii="Arial" w:eastAsia="Times New Roman" w:hAnsi="Arial" w:cs="Arial"/>
-          <w:color w:val="000000"/>
-          <w:sz w:val="24"/>
-          <w:szCs w:val="24"/>
-          <w:shd w:val="clear" w:color="auto" w:fill="FFFFFF"/>
-          <w:lang w:eastAsia="es-CO"/>
-        </w:rPr>
-        <w:t>microservicios</w:t>
-      </w:r>
-      <w:proofErr w:type="spellEnd"/>
+          <w:color w:val="000000"/>
+          <w:sz w:val="24"/>
+          <w:szCs w:val="24"/>
+          <w:shd w:val="clear" w:color="auto" w:fill="FFFFFF"/>
+          <w:lang w:eastAsia="es-CO"/>
+        </w:rPr>
+        <w:t xml:space="preserve"> de microservicios</w:t>
+      </w:r>
       <w:r>
         <w:rPr>
           <w:rFonts w:ascii="Arial" w:eastAsia="Times New Roman" w:hAnsi="Arial" w:cs="Arial"/>
@@ -1395,7 +1218,6 @@
           <w:lang w:eastAsia="es-CO"/>
         </w:rPr>
       </w:pPr>
-      <w:proofErr w:type="spellStart"/>
       <w:r>
         <w:rPr>
           <w:rFonts w:ascii="Arial" w:eastAsia="Times New Roman" w:hAnsi="Arial" w:cs="Arial"/>
@@ -1407,21 +1229,7 @@
           <w:shd w:val="clear" w:color="auto" w:fill="FFFFFF"/>
           <w:lang w:eastAsia="es-CO"/>
         </w:rPr>
-        <w:t>GitHub</w:t>
-      </w:r>
-      <w:proofErr w:type="spellEnd"/>
-      <w:r>
-        <w:rPr>
-          <w:rFonts w:ascii="Arial" w:eastAsia="Times New Roman" w:hAnsi="Arial" w:cs="Arial"/>
-          <w:b/>
-          <w:bCs/>
-          <w:color w:val="000000"/>
-          <w:sz w:val="24"/>
-          <w:szCs w:val="24"/>
-          <w:shd w:val="clear" w:color="auto" w:fill="FFFFFF"/>
-          <w:lang w:eastAsia="es-CO"/>
-        </w:rPr>
-        <w:t>:</w:t>
+        <w:t>GitHub:</w:t>
       </w:r>
       <w:r>
         <w:rPr>
@@ -1434,7 +1242,7 @@
         </w:rPr>
         <w:t xml:space="preserve">   </w:t>
       </w:r>
-      <w:hyperlink r:id="rId6" w:history="1">
+      <w:hyperlink r:id="rId5" w:history="1">
         <w:r>
           <w:rPr>
             <w:rStyle w:val="Hipervnculo"/>
@@ -1504,21 +1312,8 @@
           <w:shd w:val="clear" w:color="auto" w:fill="FFFFFF"/>
           <w:lang w:eastAsia="es-CO"/>
         </w:rPr>
-        <w:t xml:space="preserve"> en la carpeta </w:t>
-      </w:r>
-      <w:proofErr w:type="spellStart"/>
-      <w:r>
-        <w:rPr>
-          <w:rStyle w:val="Hipervnculo"/>
-          <w:rFonts w:ascii="Arial" w:eastAsia="Times New Roman" w:hAnsi="Arial" w:cs="Arial"/>
-          <w:sz w:val="24"/>
-          <w:szCs w:val="24"/>
-          <w:shd w:val="clear" w:color="auto" w:fill="FFFFFF"/>
-          <w:lang w:eastAsia="es-CO"/>
-        </w:rPr>
-        <w:t>Microservicios</w:t>
-      </w:r>
-      <w:proofErr w:type="spellEnd"/>
+        <w:t xml:space="preserve"> en la carpeta Microservicios</w:t>
+      </w:r>
       <w:r>
         <w:rPr>
           <w:rStyle w:val="Hipervnculo"/>
@@ -1561,7 +1356,6 @@
           <w:lang w:eastAsia="es-CO"/>
         </w:rPr>
       </w:pPr>
-      <w:proofErr w:type="spellStart"/>
       <w:r>
         <w:rPr>
           <w:rFonts w:ascii="Arial" w:eastAsia="Times New Roman" w:hAnsi="Arial" w:cs="Arial"/>
@@ -1573,23 +1367,9 @@
           <w:shd w:val="clear" w:color="auto" w:fill="FFFFFF"/>
           <w:lang w:eastAsia="es-CO"/>
         </w:rPr>
-        <w:t>Trello</w:t>
-      </w:r>
-      <w:proofErr w:type="spellEnd"/>
-      <w:r>
-        <w:rPr>
-          <w:rFonts w:ascii="Arial" w:eastAsia="Times New Roman" w:hAnsi="Arial" w:cs="Arial"/>
-          <w:b/>
-          <w:bCs/>
-          <w:color w:val="000000"/>
-          <w:sz w:val="24"/>
-          <w:szCs w:val="24"/>
-          <w:shd w:val="clear" w:color="auto" w:fill="FFFFFF"/>
-          <w:lang w:eastAsia="es-CO"/>
-        </w:rPr>
-        <w:t xml:space="preserve">: </w:t>
-      </w:r>
-      <w:hyperlink r:id="rId7" w:history="1">
+        <w:t xml:space="preserve">Trello: </w:t>
+      </w:r>
+      <w:hyperlink r:id="rId6" w:history="1">
         <w:r>
           <w:rPr>
             <w:rStyle w:val="Hipervnculo"/>
@@ -1646,7 +1426,6 @@
           <w:lang w:val="en-US" w:eastAsia="es-CO"/>
         </w:rPr>
       </w:pPr>
-      <w:proofErr w:type="spellStart"/>
       <w:r>
         <w:rPr>
           <w:rFonts w:ascii="Arial" w:eastAsia="Times New Roman" w:hAnsi="Arial" w:cs="Arial"/>
@@ -1658,23 +1437,9 @@
           <w:shd w:val="clear" w:color="auto" w:fill="FFFFFF"/>
           <w:lang w:val="en-US" w:eastAsia="es-CO"/>
         </w:rPr>
-        <w:t>MongoDB</w:t>
-      </w:r>
-      <w:proofErr w:type="spellEnd"/>
-      <w:r>
-        <w:rPr>
-          <w:rFonts w:ascii="Arial" w:eastAsia="Times New Roman" w:hAnsi="Arial" w:cs="Arial"/>
-          <w:b/>
-          <w:bCs/>
-          <w:color w:val="000000"/>
-          <w:sz w:val="24"/>
-          <w:szCs w:val="24"/>
-          <w:shd w:val="clear" w:color="auto" w:fill="FFFFFF"/>
-          <w:lang w:val="en-US" w:eastAsia="es-CO"/>
-        </w:rPr>
-        <w:t xml:space="preserve">: </w:t>
-      </w:r>
-      <w:hyperlink r:id="rId8" w:anchor="access" w:history="1">
+        <w:t xml:space="preserve">MongoDB: </w:t>
+      </w:r>
+      <w:hyperlink r:id="rId7" w:anchor="access" w:history="1">
         <w:r>
           <w:rPr>
             <w:rStyle w:val="Hipervnculo"/>
@@ -1770,7 +1535,7 @@
         </w:rPr>
         <w:t xml:space="preserve"> </w:t>
       </w:r>
-      <w:hyperlink r:id="rId9" w:history="1">
+      <w:hyperlink r:id="rId8" w:history="1">
         <w:r>
           <w:rPr>
             <w:rStyle w:val="Hipervnculo"/>
@@ -1912,7 +1677,7 @@
                     <pic:cNvPicPr/>
                   </pic:nvPicPr>
                   <pic:blipFill>
-                    <a:blip r:embed="rId10"/>
+                    <a:blip r:embed="rId9"/>
                     <a:stretch>
                       <a:fillRect/>
                     </a:stretch>
@@ -1998,7 +1763,7 @@
                     <pic:cNvPicPr/>
                   </pic:nvPicPr>
                   <pic:blipFill>
-                    <a:blip r:embed="rId11">
+                    <a:blip r:embed="rId10">
                       <a:extLst>
                         <a:ext uri="{28A0092B-C50C-407E-A947-70E740481C1C}">
                           <a14:useLocalDpi xmlns:a14="http://schemas.microsoft.com/office/drawing/2010/main" val="0"/>
@@ -2051,12 +1816,10 @@
         <w:t>users</w:t>
       </w:r>
       <w:proofErr w:type="spellEnd"/>
-      <w:proofErr w:type="gramStart"/>
       <w:r>
         <w:t>/{</w:t>
       </w:r>
       <w:proofErr w:type="spellStart"/>
-      <w:proofErr w:type="gramEnd"/>
       <w:r>
         <w:t>userId</w:t>
       </w:r>
@@ -2087,7 +1850,7 @@
                     <pic:cNvPicPr/>
                   </pic:nvPicPr>
                   <pic:blipFill>
-                    <a:blip r:embed="rId12">
+                    <a:blip r:embed="rId11">
                       <a:extLst>
                         <a:ext uri="{28A0092B-C50C-407E-A947-70E740481C1C}">
                           <a14:useLocalDpi xmlns:a14="http://schemas.microsoft.com/office/drawing/2010/main" val="0"/>
@@ -2153,7 +1916,7 @@
                     <pic:cNvPicPr/>
                   </pic:nvPicPr>
                   <pic:blipFill>
-                    <a:blip r:embed="rId13">
+                    <a:blip r:embed="rId12">
                       <a:extLst>
                         <a:ext uri="{28A0092B-C50C-407E-A947-70E740481C1C}">
                           <a14:useLocalDpi xmlns:a14="http://schemas.microsoft.com/office/drawing/2010/main" val="0"/>
@@ -2195,24 +1958,15 @@
           <w:bCs/>
         </w:rPr>
         <w:lastRenderedPageBreak/>
-        <w:t xml:space="preserve">Consultando los usuarios de un proyecto en </w:t>
-      </w:r>
-      <w:proofErr w:type="gramStart"/>
-      <w:r>
+        <w:t>Consultando los usuarios de un proyecto en especifico</w:t>
+      </w:r>
+    </w:p>
+    <w:p>
+      <w:pPr>
         <w:rPr>
           <w:b/>
           <w:bCs/>
         </w:rPr>
-        <w:t>especifico</w:t>
-      </w:r>
-      <w:proofErr w:type="gramEnd"/>
-    </w:p>
-    <w:p>
-      <w:pPr>
-        <w:rPr>
-          <w:b/>
-          <w:bCs/>
-        </w:rPr>
       </w:pPr>
       <w:r>
         <w:t>Para consultar un usuario en específico se usó la ruta "/</w:t>
@@ -2230,12 +1984,10 @@
         <w:t>project</w:t>
       </w:r>
       <w:proofErr w:type="spellEnd"/>
-      <w:proofErr w:type="gramStart"/>
       <w:r>
         <w:t>/{</w:t>
       </w:r>
       <w:proofErr w:type="spellStart"/>
-      <w:proofErr w:type="gramEnd"/>
       <w:r>
         <w:t>projectId</w:t>
       </w:r>
@@ -2255,6 +2007,71 @@
             <wp:extent cx="4905236" cy="3505200"/>
             <wp:effectExtent l="0" t="0" r="0" b="0"/>
             <wp:docPr id="1739184711" name="Imagen 1739184711"/>
+            <wp:cNvGraphicFramePr>
+              <a:graphicFrameLocks xmlns:a="http://schemas.openxmlformats.org/drawingml/2006/main" noChangeAspect="1"/>
+            </wp:cNvGraphicFramePr>
+            <a:graphic xmlns:a="http://schemas.openxmlformats.org/drawingml/2006/main">
+              <a:graphicData uri="http://schemas.openxmlformats.org/drawingml/2006/picture">
+                <pic:pic xmlns:pic="http://schemas.openxmlformats.org/drawingml/2006/picture">
+                  <pic:nvPicPr>
+                    <pic:cNvPr id="0" name=""/>
+                    <pic:cNvPicPr/>
+                  </pic:nvPicPr>
+                  <pic:blipFill>
+                    <a:blip r:embed="rId13">
+                      <a:extLst>
+                        <a:ext uri="{28A0092B-C50C-407E-A947-70E740481C1C}">
+                          <a14:useLocalDpi xmlns:a14="http://schemas.microsoft.com/office/drawing/2010/main" val="0"/>
+                        </a:ext>
+                      </a:extLst>
+                    </a:blip>
+                    <a:stretch>
+                      <a:fillRect/>
+                    </a:stretch>
+                  </pic:blipFill>
+                  <pic:spPr>
+                    <a:xfrm>
+                      <a:off x="0" y="0"/>
+                      <a:ext cx="4905236" cy="3505200"/>
+                    </a:xfrm>
+                    <a:prstGeom prst="rect">
+                      <a:avLst/>
+                    </a:prstGeom>
+                  </pic:spPr>
+                </pic:pic>
+              </a:graphicData>
+            </a:graphic>
+          </wp:inline>
+        </w:drawing>
+      </w:r>
+    </w:p>
+    <w:p>
+      <w:r>
+        <w:t xml:space="preserve">Esta función trae todos los id de los usuarios asignados a un proyecto, busca dichos usuarios en la base de datos y los retorna. Usando </w:t>
+      </w:r>
+      <w:proofErr w:type="spellStart"/>
+      <w:r>
+        <w:t>Postman</w:t>
+      </w:r>
+      <w:proofErr w:type="spellEnd"/>
+      <w:r>
+        <w:t xml:space="preserve"> podemos observar el resultado:</w:t>
+      </w:r>
+    </w:p>
+    <w:p>
+      <w:pPr>
+        <w:jc w:val="center"/>
+      </w:pPr>
+      <w:r>
+        <w:rPr>
+          <w:noProof/>
+          <w:lang w:eastAsia="ja-JP"/>
+        </w:rPr>
+        <w:drawing>
+          <wp:inline distT="0" distB="0" distL="0" distR="0" wp14:anchorId="72884B10" wp14:editId="71B4A4DD">
+            <wp:extent cx="2753624" cy="2765145"/>
+            <wp:effectExtent l="0" t="0" r="8890" b="0"/>
+            <wp:docPr id="1955639164" name="Imagen 1955639164"/>
             <wp:cNvGraphicFramePr>
               <a:graphicFrameLocks xmlns:a="http://schemas.openxmlformats.org/drawingml/2006/main" noChangeAspect="1"/>
             </wp:cNvGraphicFramePr>
@@ -2280,7 +2097,7 @@
                   <pic:spPr>
                     <a:xfrm>
                       <a:off x="0" y="0"/>
-                      <a:ext cx="4905236" cy="3505200"/>
+                      <a:ext cx="2756962" cy="2768497"/>
                     </a:xfrm>
                     <a:prstGeom prst="rect">
                       <a:avLst/>
@@ -2295,15 +2112,7 @@
     </w:p>
     <w:p>
       <w:r>
-        <w:t xml:space="preserve">Esta función trae todos los id de los usuarios asignados a un proyecto, busca dichos usuarios en la base de datos y los retorna. Usando </w:t>
-      </w:r>
-      <w:proofErr w:type="spellStart"/>
-      <w:r>
-        <w:t>Postman</w:t>
-      </w:r>
-      <w:proofErr w:type="spellEnd"/>
-      <w:r>
-        <w:t xml:space="preserve"> podemos observar el resultado:</w:t>
+        <w:t>Los cuales coinciden con los datos almacenados en la base de datos</w:t>
       </w:r>
     </w:p>
     <w:p>
@@ -2315,11 +2124,12 @@
           <w:noProof/>
           <w:lang w:eastAsia="ja-JP"/>
         </w:rPr>
+        <w:lastRenderedPageBreak/>
         <w:drawing>
-          <wp:inline distT="0" distB="0" distL="0" distR="0" wp14:anchorId="72884B10" wp14:editId="71B4A4DD">
-            <wp:extent cx="2753624" cy="2765145"/>
-            <wp:effectExtent l="0" t="0" r="8890" b="0"/>
-            <wp:docPr id="1955639164" name="Imagen 1955639164"/>
+          <wp:inline distT="0" distB="0" distL="0" distR="0" wp14:anchorId="4BB36D4B" wp14:editId="0A13CF0E">
+            <wp:extent cx="2948025" cy="1844406"/>
+            <wp:effectExtent l="0" t="0" r="5080" b="3810"/>
+            <wp:docPr id="13" name="Imagen 13"/>
             <wp:cNvGraphicFramePr>
               <a:graphicFrameLocks xmlns:a="http://schemas.openxmlformats.org/drawingml/2006/main" noChangeAspect="1"/>
             </wp:cNvGraphicFramePr>
@@ -2331,13 +2141,7 @@
                     <pic:cNvPicPr/>
                   </pic:nvPicPr>
                   <pic:blipFill>
-                    <a:blip r:embed="rId15">
-                      <a:extLst>
-                        <a:ext uri="{28A0092B-C50C-407E-A947-70E740481C1C}">
-                          <a14:useLocalDpi xmlns:a14="http://schemas.microsoft.com/office/drawing/2010/main" val="0"/>
-                        </a:ext>
-                      </a:extLst>
-                    </a:blip>
+                    <a:blip r:embed="rId15"/>
                     <a:stretch>
                       <a:fillRect/>
                     </a:stretch>
@@ -2345,7 +2149,7 @@
                   <pic:spPr>
                     <a:xfrm>
                       <a:off x="0" y="0"/>
-                      <a:ext cx="2756962" cy="2768497"/>
+                      <a:ext cx="2946937" cy="1843726"/>
                     </a:xfrm>
                     <a:prstGeom prst="rect">
                       <a:avLst/>
@@ -2359,8 +2163,33 @@
       </w:r>
     </w:p>
     <w:p>
-      <w:r>
-        <w:t>Los cuales coinciden con los datos almacenados en la base de datos</w:t>
+      <w:pPr>
+        <w:rPr>
+          <w:b/>
+        </w:rPr>
+      </w:pPr>
+      <w:r>
+        <w:rPr>
+          <w:b/>
+        </w:rPr>
+        <w:t>Asignación de participantes a los proyectos con sus respectivos roles</w:t>
+      </w:r>
+    </w:p>
+    <w:p>
+      <w:pPr>
+        <w:pStyle w:val="Prrafodelista"/>
+        <w:numPr>
+          <w:ilvl w:val="0"/>
+          <w:numId w:val="5"/>
+        </w:numPr>
+      </w:pPr>
+      <w:r>
+        <w:t>Asignar un líder al proyecto:</w:t>
+      </w:r>
+    </w:p>
+    <w:p>
+      <w:r>
+        <w:t>Líder que será asignado</w:t>
       </w:r>
     </w:p>
     <w:p>
@@ -2372,12 +2201,11 @@
           <w:noProof/>
           <w:lang w:eastAsia="ja-JP"/>
         </w:rPr>
-        <w:lastRenderedPageBreak/>
         <w:drawing>
-          <wp:inline distT="0" distB="0" distL="0" distR="0" wp14:anchorId="4BB36D4B" wp14:editId="0A13CF0E">
-            <wp:extent cx="2948025" cy="1844406"/>
-            <wp:effectExtent l="0" t="0" r="5080" b="3810"/>
-            <wp:docPr id="13" name="Imagen 13"/>
+          <wp:inline distT="0" distB="0" distL="0" distR="0" wp14:anchorId="7503B01F" wp14:editId="2886431A">
+            <wp:extent cx="2984602" cy="1623864"/>
+            <wp:effectExtent l="0" t="0" r="6350" b="0"/>
+            <wp:docPr id="5" name="Imagen 5"/>
             <wp:cNvGraphicFramePr>
               <a:graphicFrameLocks xmlns:a="http://schemas.openxmlformats.org/drawingml/2006/main" noChangeAspect="1"/>
             </wp:cNvGraphicFramePr>
@@ -2397,7 +2225,7 @@
                   <pic:spPr>
                     <a:xfrm>
                       <a:off x="0" y="0"/>
-                      <a:ext cx="2946937" cy="1843726"/>
+                      <a:ext cx="2987258" cy="1625309"/>
                     </a:xfrm>
                     <a:prstGeom prst="rect">
                       <a:avLst/>
@@ -2411,34 +2239,14 @@
       </w:r>
     </w:p>
     <w:p>
-      <w:pPr>
-        <w:rPr>
-          <w:b/>
-        </w:rPr>
-      </w:pPr>
-      <w:r>
-        <w:rPr>
-          <w:b/>
-        </w:rPr>
-        <w:t>Asignación de participantes a los proyectos con sus respectivos roles</w:t>
-      </w:r>
-    </w:p>
-    <w:p>
-      <w:pPr>
-        <w:pStyle w:val="Prrafodelista"/>
-        <w:numPr>
-          <w:ilvl w:val="0"/>
-          <w:numId w:val="5"/>
-        </w:numPr>
-      </w:pPr>
-      <w:r>
-        <w:t>Asignar un líder al proyecto:</w:t>
-      </w:r>
-    </w:p>
-    <w:p>
-      <w:r>
-        <w:t>Líder que será asignado</w:t>
-      </w:r>
+      <w:r>
+        <w:t>Proyecto al que será asignado el líder</w:t>
+      </w:r>
+    </w:p>
+    <w:p>
+      <w:pPr>
+        <w:jc w:val="center"/>
+      </w:pPr>
     </w:p>
     <w:p>
       <w:pPr>
@@ -2450,10 +2258,10 @@
           <w:lang w:eastAsia="ja-JP"/>
         </w:rPr>
         <w:drawing>
-          <wp:inline distT="0" distB="0" distL="0" distR="0" wp14:anchorId="7503B01F" wp14:editId="2886431A">
-            <wp:extent cx="2984602" cy="1623864"/>
-            <wp:effectExtent l="0" t="0" r="6350" b="0"/>
-            <wp:docPr id="5" name="Imagen 5"/>
+          <wp:inline distT="0" distB="0" distL="0" distR="0" wp14:anchorId="0DFC77AC" wp14:editId="0BCB1F83">
+            <wp:extent cx="2457907" cy="2452083"/>
+            <wp:effectExtent l="0" t="0" r="0" b="5715"/>
+            <wp:docPr id="6" name="Imagen 6"/>
             <wp:cNvGraphicFramePr>
               <a:graphicFrameLocks xmlns:a="http://schemas.openxmlformats.org/drawingml/2006/main" noChangeAspect="1"/>
             </wp:cNvGraphicFramePr>
@@ -2473,7 +2281,7 @@
                   <pic:spPr>
                     <a:xfrm>
                       <a:off x="0" y="0"/>
-                      <a:ext cx="2987258" cy="1625309"/>
+                      <a:ext cx="2462191" cy="2456357"/>
                     </a:xfrm>
                     <a:prstGeom prst="rect">
                       <a:avLst/>
@@ -2488,13 +2296,13 @@
     </w:p>
     <w:p>
       <w:r>
-        <w:t>Proyecto al que será asignado el líder</w:t>
-      </w:r>
-    </w:p>
-    <w:p>
-      <w:pPr>
-        <w:jc w:val="center"/>
-      </w:pPr>
+        <w:t xml:space="preserve">Petición HTTP para asignar el líder. Se envía un objeto con el id del proyecto y el del </w:t>
+      </w:r>
+      <w:proofErr w:type="spellStart"/>
+      <w:r>
+        <w:t>líer</w:t>
+      </w:r>
+      <w:proofErr w:type="spellEnd"/>
     </w:p>
     <w:p>
       <w:pPr>
@@ -2505,11 +2313,12 @@
           <w:noProof/>
           <w:lang w:eastAsia="ja-JP"/>
         </w:rPr>
+        <w:lastRenderedPageBreak/>
         <w:drawing>
-          <wp:inline distT="0" distB="0" distL="0" distR="0" wp14:anchorId="0DFC77AC" wp14:editId="0BCB1F83">
-            <wp:extent cx="2457907" cy="2452083"/>
-            <wp:effectExtent l="0" t="0" r="0" b="5715"/>
-            <wp:docPr id="6" name="Imagen 6"/>
+          <wp:inline distT="0" distB="0" distL="0" distR="0" wp14:anchorId="70B3067A" wp14:editId="52939814">
+            <wp:extent cx="3716121" cy="2198221"/>
+            <wp:effectExtent l="0" t="0" r="0" b="0"/>
+            <wp:docPr id="7" name="Imagen 7"/>
             <wp:cNvGraphicFramePr>
               <a:graphicFrameLocks xmlns:a="http://schemas.openxmlformats.org/drawingml/2006/main" noChangeAspect="1"/>
             </wp:cNvGraphicFramePr>
@@ -2529,7 +2338,7 @@
                   <pic:spPr>
                     <a:xfrm>
                       <a:off x="0" y="0"/>
-                      <a:ext cx="2462191" cy="2456357"/>
+                      <a:ext cx="3717030" cy="2198759"/>
                     </a:xfrm>
                     <a:prstGeom prst="rect">
                       <a:avLst/>
@@ -2544,13 +2353,8 @@
     </w:p>
     <w:p>
       <w:r>
-        <w:t xml:space="preserve">Petición HTTP para asignar el líder. Se envía un objeto con el id del proyecto y el del </w:t>
-      </w:r>
-      <w:proofErr w:type="spellStart"/>
-      <w:r>
-        <w:t>líer</w:t>
-      </w:r>
-      <w:proofErr w:type="spellEnd"/>
+        <w:t>Estado del proyecto después de la asignación</w:t>
+      </w:r>
     </w:p>
     <w:p>
       <w:pPr>
@@ -2561,12 +2365,11 @@
           <w:noProof/>
           <w:lang w:eastAsia="ja-JP"/>
         </w:rPr>
-        <w:lastRenderedPageBreak/>
         <w:drawing>
-          <wp:inline distT="0" distB="0" distL="0" distR="0" wp14:anchorId="70B3067A" wp14:editId="52939814">
-            <wp:extent cx="3716121" cy="2198221"/>
-            <wp:effectExtent l="0" t="0" r="0" b="0"/>
-            <wp:docPr id="7" name="Imagen 7"/>
+          <wp:inline distT="0" distB="0" distL="0" distR="0" wp14:anchorId="56A58D0C" wp14:editId="2820FB60">
+            <wp:extent cx="3876675" cy="4000500"/>
+            <wp:effectExtent l="0" t="0" r="9525" b="0"/>
+            <wp:docPr id="8" name="Imagen 8"/>
             <wp:cNvGraphicFramePr>
               <a:graphicFrameLocks xmlns:a="http://schemas.openxmlformats.org/drawingml/2006/main" noChangeAspect="1"/>
             </wp:cNvGraphicFramePr>
@@ -2586,7 +2389,7 @@
                   <pic:spPr>
                     <a:xfrm>
                       <a:off x="0" y="0"/>
-                      <a:ext cx="3717030" cy="2198759"/>
+                      <a:ext cx="3876675" cy="4000500"/>
                     </a:xfrm>
                     <a:prstGeom prst="rect">
                       <a:avLst/>
@@ -2600,8 +2403,23 @@
       </w:r>
     </w:p>
     <w:p>
-      <w:r>
-        <w:t>Estado del proyecto después de la asignación</w:t>
+      <w:pPr>
+        <w:pStyle w:val="Prrafodelista"/>
+        <w:numPr>
+          <w:ilvl w:val="0"/>
+          <w:numId w:val="5"/>
+        </w:numPr>
+      </w:pPr>
+      <w:r>
+        <w:t>Asignar un estudiante al proyecto</w:t>
+      </w:r>
+    </w:p>
+    <w:p>
+      <w:pPr>
+        <w:ind w:left="360"/>
+      </w:pPr>
+      <w:r>
+        <w:t>Estudiante que será asignado al proyecto</w:t>
       </w:r>
     </w:p>
     <w:p>
@@ -2613,11 +2431,12 @@
           <w:noProof/>
           <w:lang w:eastAsia="ja-JP"/>
         </w:rPr>
+        <w:lastRenderedPageBreak/>
         <w:drawing>
-          <wp:inline distT="0" distB="0" distL="0" distR="0" wp14:anchorId="56A58D0C" wp14:editId="2820FB60">
-            <wp:extent cx="3876675" cy="4000500"/>
-            <wp:effectExtent l="0" t="0" r="9525" b="0"/>
-            <wp:docPr id="8" name="Imagen 8"/>
+          <wp:inline distT="0" distB="0" distL="0" distR="0" wp14:anchorId="05E76184" wp14:editId="1D4B308C">
+            <wp:extent cx="3116275" cy="1771690"/>
+            <wp:effectExtent l="0" t="0" r="8255" b="0"/>
+            <wp:docPr id="10" name="Imagen 10"/>
             <wp:cNvGraphicFramePr>
               <a:graphicFrameLocks xmlns:a="http://schemas.openxmlformats.org/drawingml/2006/main" noChangeAspect="1"/>
             </wp:cNvGraphicFramePr>
@@ -2637,7 +2456,7 @@
                   <pic:spPr>
                     <a:xfrm>
                       <a:off x="0" y="0"/>
-                      <a:ext cx="3876675" cy="4000500"/>
+                      <a:ext cx="3116401" cy="1771762"/>
                     </a:xfrm>
                     <a:prstGeom prst="rect">
                       <a:avLst/>
@@ -2651,23 +2470,8 @@
       </w:r>
     </w:p>
     <w:p>
-      <w:pPr>
-        <w:pStyle w:val="Prrafodelista"/>
-        <w:numPr>
-          <w:ilvl w:val="0"/>
-          <w:numId w:val="5"/>
-        </w:numPr>
-      </w:pPr>
-      <w:r>
-        <w:t>Asignar un estudiante al proyecto</w:t>
-      </w:r>
-    </w:p>
-    <w:p>
-      <w:pPr>
-        <w:ind w:left="360"/>
-      </w:pPr>
-      <w:r>
-        <w:t>Estudiante que será asignado al proyecto</w:t>
+      <w:r>
+        <w:t>Proyecto al que será asignado el estudiante</w:t>
       </w:r>
     </w:p>
     <w:p>
@@ -2679,12 +2483,11 @@
           <w:noProof/>
           <w:lang w:eastAsia="ja-JP"/>
         </w:rPr>
-        <w:lastRenderedPageBreak/>
         <w:drawing>
-          <wp:inline distT="0" distB="0" distL="0" distR="0" wp14:anchorId="05E76184" wp14:editId="1D4B308C">
-            <wp:extent cx="3116275" cy="1771690"/>
-            <wp:effectExtent l="0" t="0" r="8255" b="0"/>
-            <wp:docPr id="10" name="Imagen 10"/>
+          <wp:inline distT="0" distB="0" distL="0" distR="0" wp14:anchorId="05D85376" wp14:editId="6260A1A6">
+            <wp:extent cx="3148907" cy="2538255"/>
+            <wp:effectExtent l="0" t="0" r="0" b="0"/>
+            <wp:docPr id="9" name="Imagen 9"/>
             <wp:cNvGraphicFramePr>
               <a:graphicFrameLocks xmlns:a="http://schemas.openxmlformats.org/drawingml/2006/main" noChangeAspect="1"/>
             </wp:cNvGraphicFramePr>
@@ -2704,7 +2507,7 @@
                   <pic:spPr>
                     <a:xfrm>
                       <a:off x="0" y="0"/>
-                      <a:ext cx="3116401" cy="1771762"/>
+                      <a:ext cx="3150556" cy="2539584"/>
                     </a:xfrm>
                     <a:prstGeom prst="rect">
                       <a:avLst/>
@@ -2719,7 +2522,7 @@
     </w:p>
     <w:p>
       <w:r>
-        <w:t>Proyecto al que será asignado el estudiante</w:t>
+        <w:t>Proceso de asignación del estudiante. Se efectúa similar a la asignación del líder.</w:t>
       </w:r>
     </w:p>
     <w:p>
@@ -2732,10 +2535,10 @@
           <w:lang w:eastAsia="ja-JP"/>
         </w:rPr>
         <w:drawing>
-          <wp:inline distT="0" distB="0" distL="0" distR="0" wp14:anchorId="05D85376" wp14:editId="6260A1A6">
-            <wp:extent cx="3148907" cy="2538255"/>
-            <wp:effectExtent l="0" t="0" r="0" b="0"/>
-            <wp:docPr id="9" name="Imagen 9"/>
+          <wp:inline distT="0" distB="0" distL="0" distR="0" wp14:anchorId="3305945E" wp14:editId="494296A9">
+            <wp:extent cx="4142032" cy="2355494"/>
+            <wp:effectExtent l="0" t="0" r="0" b="6985"/>
+            <wp:docPr id="11" name="Imagen 11"/>
             <wp:cNvGraphicFramePr>
               <a:graphicFrameLocks xmlns:a="http://schemas.openxmlformats.org/drawingml/2006/main" noChangeAspect="1"/>
             </wp:cNvGraphicFramePr>
@@ -2755,7 +2558,7 @@
                   <pic:spPr>
                     <a:xfrm>
                       <a:off x="0" y="0"/>
-                      <a:ext cx="3150556" cy="2539584"/>
+                      <a:ext cx="4143045" cy="2356070"/>
                     </a:xfrm>
                     <a:prstGeom prst="rect">
                       <a:avLst/>
@@ -2770,7 +2573,7 @@
     </w:p>
     <w:p>
       <w:r>
-        <w:t>Proceso de asignación del estudiante. Se efectúa similar a la asignación del líder.</w:t>
+        <w:t>Estado del proyecto después de la asignación</w:t>
       </w:r>
     </w:p>
     <w:p>
@@ -2782,11 +2585,12 @@
           <w:noProof/>
           <w:lang w:eastAsia="ja-JP"/>
         </w:rPr>
+        <w:lastRenderedPageBreak/>
         <w:drawing>
-          <wp:inline distT="0" distB="0" distL="0" distR="0" wp14:anchorId="3305945E" wp14:editId="494296A9">
-            <wp:extent cx="4142032" cy="2355494"/>
-            <wp:effectExtent l="0" t="0" r="0" b="6985"/>
-            <wp:docPr id="11" name="Imagen 11"/>
+          <wp:inline distT="0" distB="0" distL="0" distR="0" wp14:anchorId="7B483A74" wp14:editId="7B028394">
+            <wp:extent cx="3401568" cy="3281915"/>
+            <wp:effectExtent l="0" t="0" r="8890" b="0"/>
+            <wp:docPr id="12" name="Imagen 12"/>
             <wp:cNvGraphicFramePr>
               <a:graphicFrameLocks xmlns:a="http://schemas.openxmlformats.org/drawingml/2006/main" noChangeAspect="1"/>
             </wp:cNvGraphicFramePr>
@@ -2806,7 +2610,7 @@
                   <pic:spPr>
                     <a:xfrm>
                       <a:off x="0" y="0"/>
-                      <a:ext cx="4143045" cy="2356070"/>
+                      <a:ext cx="3403073" cy="3283367"/>
                     </a:xfrm>
                     <a:prstGeom prst="rect">
                       <a:avLst/>
@@ -2821,24 +2625,88 @@
     </w:p>
     <w:p>
       <w:r>
-        <w:t>Estado del proyecto después de la asignación</w:t>
-      </w:r>
-    </w:p>
-    <w:p>
-      <w:pPr>
-        <w:jc w:val="center"/>
+        <w:br w:type="page"/>
+      </w:r>
+    </w:p>
+    <w:p>
+      <w:pPr>
+        <w:jc w:val="both"/>
+        <w:rPr>
+          <w:b/>
+          <w:bCs/>
+        </w:rPr>
+      </w:pPr>
+      <w:r>
+        <w:rPr>
+          <w:b/>
+          <w:bCs/>
+        </w:rPr>
+        <w:lastRenderedPageBreak/>
+        <w:t>Creando reporte de avance del proyecto</w:t>
+      </w:r>
+    </w:p>
+    <w:p>
+      <w:pPr>
+        <w:jc w:val="both"/>
+      </w:pPr>
+      <w:r>
+        <w:t xml:space="preserve">Para </w:t>
+      </w:r>
+      <w:r>
+        <w:t xml:space="preserve">crear un reporte de avance </w:t>
+      </w:r>
+      <w:r>
+        <w:t>se usó la ruta "/</w:t>
+      </w:r>
+      <w:proofErr w:type="spellStart"/>
+      <w:r>
+        <w:t>project</w:t>
+      </w:r>
+      <w:r>
+        <w:t>s</w:t>
+      </w:r>
+      <w:proofErr w:type="spellEnd"/>
+      <w:r>
+        <w:t>/</w:t>
+      </w:r>
+      <w:r>
+        <w:t>reporte-avance/</w:t>
+      </w:r>
+      <w:r>
+        <w:t>{</w:t>
+      </w:r>
+      <w:proofErr w:type="spellStart"/>
+      <w:r>
+        <w:t>project</w:t>
+      </w:r>
+      <w:r>
+        <w:t>I</w:t>
+      </w:r>
+      <w:r>
+        <w:t>d</w:t>
+      </w:r>
+      <w:proofErr w:type="spellEnd"/>
+      <w:r>
+        <w:t>}" como se muestra en la siguiente imagen:</w:t>
+      </w:r>
+    </w:p>
+    <w:p>
+      <w:pPr>
+        <w:jc w:val="both"/>
+        <w:rPr>
+          <w:b/>
+          <w:bCs/>
+        </w:rPr>
       </w:pPr>
       <w:r>
         <w:rPr>
           <w:noProof/>
-          <w:lang w:eastAsia="ja-JP"/>
-        </w:rPr>
-        <w:lastRenderedPageBreak/>
+        </w:rPr>
         <w:drawing>
-          <wp:inline distT="0" distB="0" distL="0" distR="0" wp14:anchorId="7B483A74" wp14:editId="7B028394">
-            <wp:extent cx="3401568" cy="3281915"/>
-            <wp:effectExtent l="0" t="0" r="8890" b="0"/>
-            <wp:docPr id="12" name="Imagen 12"/>
+          <wp:inline distT="0" distB="0" distL="0" distR="0" wp14:anchorId="50BA8235" wp14:editId="2D1B89CA">
+            <wp:extent cx="5612130" cy="2355215"/>
+            <wp:effectExtent l="0" t="0" r="7620" b="6985"/>
+            <wp:docPr id="3" name="Imagen 3" descr="Texto&#10;&#10;Descripción generada automáticamente"/>
             <wp:cNvGraphicFramePr>
               <a:graphicFrameLocks xmlns:a="http://schemas.openxmlformats.org/drawingml/2006/main" noChangeAspect="1"/>
             </wp:cNvGraphicFramePr>
@@ -2846,7 +2714,7 @@
               <a:graphicData uri="http://schemas.openxmlformats.org/drawingml/2006/picture">
                 <pic:pic xmlns:pic="http://schemas.openxmlformats.org/drawingml/2006/picture">
                   <pic:nvPicPr>
-                    <pic:cNvPr id="0" name=""/>
+                    <pic:cNvPr id="3" name="Imagen 3" descr="Texto&#10;&#10;Descripción generada automáticamente"/>
                     <pic:cNvPicPr/>
                   </pic:nvPicPr>
                   <pic:blipFill>
@@ -2858,7 +2726,7 @@
                   <pic:spPr>
                     <a:xfrm>
                       <a:off x="0" y="0"/>
-                      <a:ext cx="3403073" cy="3283367"/>
+                      <a:ext cx="5612130" cy="2355215"/>
                     </a:xfrm>
                     <a:prstGeom prst="rect">
                       <a:avLst/>
@@ -2870,8 +2738,16 @@
           </wp:inline>
         </w:drawing>
       </w:r>
-      <w:bookmarkStart w:id="1" w:name="_GoBack"/>
-      <w:bookmarkEnd w:id="1"/>
+    </w:p>
+    <w:p>
+      <w:pPr>
+        <w:jc w:val="both"/>
+        <w:rPr>
+          <w:b/>
+          <w:bCs/>
+          <w:color w:val="FF0000"/>
+        </w:rPr>
+      </w:pPr>
     </w:p>
     <w:sectPr>
       <w:pgSz w:w="12240" w:h="15840"/>
@@ -2884,8 +2760,8 @@
 </file>
 
 <file path=word/numbering.xml><?xml version="1.0" encoding="utf-8"?>
-<w:numbering xmlns:wpc="http://schemas.microsoft.com/office/word/2010/wordprocessingCanvas" xmlns:mc="http://schemas.openxmlformats.org/markup-compatibility/2006" xmlns:o="urn:schemas-microsoft-com:office:office" xmlns:r="http://schemas.openxmlformats.org/officeDocument/2006/relationships" xmlns:m="http://schemas.openxmlformats.org/officeDocument/2006/math" xmlns:v="urn:schemas-microsoft-com:vml" xmlns:wp14="http://schemas.microsoft.com/office/word/2010/wordprocessingDrawing" xmlns:wp="http://schemas.openxmlformats.org/drawingml/2006/wordprocessingDrawing" xmlns:w10="urn:schemas-microsoft-com:office:word" xmlns:w="http://schemas.openxmlformats.org/wordprocessingml/2006/main" xmlns:w14="http://schemas.microsoft.com/office/word/2010/wordml" xmlns:wpg="http://schemas.microsoft.com/office/word/2010/wordprocessingGroup" xmlns:wpi="http://schemas.microsoft.com/office/word/2010/wordprocessingInk" xmlns:wne="http://schemas.microsoft.com/office/word/2006/wordml" xmlns:wps="http://schemas.microsoft.com/office/word/2010/wordprocessingShape" mc:Ignorable="w14 wp14">
-  <w:abstractNum w:abstractNumId="0">
+<w:numbering xmlns:wpc="http://schemas.microsoft.com/office/word/2010/wordprocessingCanvas" xmlns:cx="http://schemas.microsoft.com/office/drawing/2014/chartex" xmlns:cx1="http://schemas.microsoft.com/office/drawing/2015/9/8/chartex" xmlns:cx2="http://schemas.microsoft.com/office/drawing/2015/10/21/chartex" xmlns:cx3="http://schemas.microsoft.com/office/drawing/2016/5/9/chartex" xmlns:cx4="http://schemas.microsoft.com/office/drawing/2016/5/10/chartex" xmlns:cx5="http://schemas.microsoft.com/office/drawing/2016/5/11/chartex" xmlns:cx6="http://schemas.microsoft.com/office/drawing/2016/5/12/chartex" xmlns:cx7="http://schemas.microsoft.com/office/drawing/2016/5/13/chartex" xmlns:cx8="http://schemas.microsoft.com/office/drawing/2016/5/14/chartex" xmlns:mc="http://schemas.openxmlformats.org/markup-compatibility/2006" xmlns:aink="http://schemas.microsoft.com/office/drawing/2016/ink" xmlns:am3d="http://schemas.microsoft.com/office/drawing/2017/model3d" xmlns:o="urn:schemas-microsoft-com:office:office" xmlns:r="http://schemas.openxmlformats.org/officeDocument/2006/relationships" xmlns:m="http://schemas.openxmlformats.org/officeDocument/2006/math" xmlns:v="urn:schemas-microsoft-com:vml" xmlns:wp14="http://schemas.microsoft.com/office/word/2010/wordprocessingDrawing" xmlns:wp="http://schemas.openxmlformats.org/drawingml/2006/wordprocessingDrawing" xmlns:w10="urn:schemas-microsoft-com:office:word" xmlns:w="http://schemas.openxmlformats.org/wordprocessingml/2006/main" xmlns:w14="http://schemas.microsoft.com/office/word/2010/wordml" xmlns:w15="http://schemas.microsoft.com/office/word/2012/wordml" xmlns:w16cex="http://schemas.microsoft.com/office/word/2018/wordml/cex" xmlns:w16cid="http://schemas.microsoft.com/office/word/2016/wordml/cid" xmlns:w16="http://schemas.microsoft.com/office/word/2018/wordml" xmlns:w16sdtdh="http://schemas.microsoft.com/office/word/2020/wordml/sdtdatahash" xmlns:w16se="http://schemas.microsoft.com/office/word/2015/wordml/symex" xmlns:wpg="http://schemas.microsoft.com/office/word/2010/wordprocessingGroup" xmlns:wpi="http://schemas.microsoft.com/office/word/2010/wordprocessingInk" xmlns:wne="http://schemas.microsoft.com/office/word/2006/wordml" xmlns:wps="http://schemas.microsoft.com/office/word/2010/wordprocessingShape" mc:Ignorable="w14 w15 w16se w16cid w16 w16cex w16sdtdh wp14">
+  <w:abstractNum w:abstractNumId="0" w15:restartNumberingAfterBreak="0">
     <w:nsid w:val="1A056BE6"/>
     <w:multiLevelType w:val="hybridMultilevel"/>
     <w:tmpl w:val="22EE6B44"/>
@@ -2974,7 +2850,7 @@
       </w:pPr>
     </w:lvl>
   </w:abstractNum>
-  <w:abstractNum w:abstractNumId="1">
+  <w:abstractNum w:abstractNumId="1" w15:restartNumberingAfterBreak="0">
     <w:nsid w:val="2436715A"/>
     <w:multiLevelType w:val="hybridMultilevel"/>
     <w:tmpl w:val="18721624"/>
@@ -3063,7 +2939,7 @@
       </w:pPr>
     </w:lvl>
   </w:abstractNum>
-  <w:abstractNum w:abstractNumId="2">
+  <w:abstractNum w:abstractNumId="2" w15:restartNumberingAfterBreak="0">
     <w:nsid w:val="418A1ACF"/>
     <w:multiLevelType w:val="multilevel"/>
     <w:tmpl w:val="54E8BAFC"/>
@@ -3212,7 +3088,7 @@
       </w:rPr>
     </w:lvl>
   </w:abstractNum>
-  <w:abstractNum w:abstractNumId="3">
+  <w:abstractNum w:abstractNumId="3" w15:restartNumberingAfterBreak="0">
     <w:nsid w:val="5C5F7A55"/>
     <w:multiLevelType w:val="hybridMultilevel"/>
     <w:tmpl w:val="DBFAAF7C"/>
@@ -3301,7 +3177,7 @@
       </w:pPr>
     </w:lvl>
   </w:abstractNum>
-  <w:abstractNum w:abstractNumId="4">
+  <w:abstractNum w:abstractNumId="4" w15:restartNumberingAfterBreak="0">
     <w:nsid w:val="647F2DE8"/>
     <w:multiLevelType w:val="hybridMultilevel"/>
     <w:tmpl w:val="23247368"/>
@@ -3410,7 +3286,7 @@
 </file>
 
 <file path=word/styles.xml><?xml version="1.0" encoding="utf-8"?>
-<w:styles xmlns:mc="http://schemas.openxmlformats.org/markup-compatibility/2006" xmlns:r="http://schemas.openxmlformats.org/officeDocument/2006/relationships" xmlns:w="http://schemas.openxmlformats.org/wordprocessingml/2006/main" xmlns:w14="http://schemas.microsoft.com/office/word/2010/wordml" mc:Ignorable="w14">
+<w:styles xmlns:mc="http://schemas.openxmlformats.org/markup-compatibility/2006" xmlns:r="http://schemas.openxmlformats.org/officeDocument/2006/relationships" xmlns:w="http://schemas.openxmlformats.org/wordprocessingml/2006/main" xmlns:w14="http://schemas.microsoft.com/office/word/2010/wordml" xmlns:w15="http://schemas.microsoft.com/office/word/2012/wordml" xmlns:w16cex="http://schemas.microsoft.com/office/word/2018/wordml/cex" xmlns:w16cid="http://schemas.microsoft.com/office/word/2016/wordml/cid" xmlns:w16="http://schemas.microsoft.com/office/word/2018/wordml" xmlns:w16sdtdh="http://schemas.microsoft.com/office/word/2020/wordml/sdtdatahash" xmlns:w16se="http://schemas.microsoft.com/office/word/2015/wordml/symex" mc:Ignorable="w14 w15 w16se w16cid w16 w16cex w16sdtdh">
   <w:docDefaults>
     <w:rPrDefault>
       <w:rPr>
@@ -3426,391 +3302,383 @@
       </w:pPr>
     </w:pPrDefault>
   </w:docDefaults>
-  <w:latentStyles w:defLockedState="0" w:defUIPriority="99" w:defSemiHidden="1" w:defUnhideWhenUsed="1" w:defQFormat="0" w:count="267">
-    <w:lsdException w:name="Normal" w:semiHidden="0" w:uiPriority="0" w:unhideWhenUsed="0" w:qFormat="1"/>
-    <w:lsdException w:name="heading 1" w:semiHidden="0" w:uiPriority="9" w:unhideWhenUsed="0" w:qFormat="1"/>
-    <w:lsdException w:name="heading 2" w:uiPriority="9" w:qFormat="1"/>
-    <w:lsdException w:name="heading 3" w:uiPriority="9" w:qFormat="1"/>
-    <w:lsdException w:name="heading 4" w:uiPriority="9" w:qFormat="1"/>
-    <w:lsdException w:name="heading 5" w:uiPriority="9" w:qFormat="1"/>
-    <w:lsdException w:name="heading 6" w:uiPriority="9" w:qFormat="1"/>
-    <w:lsdException w:name="heading 7" w:uiPriority="9" w:qFormat="1"/>
-    <w:lsdException w:name="heading 8" w:uiPriority="9" w:qFormat="1"/>
-    <w:lsdException w:name="heading 9" w:uiPriority="9" w:qFormat="1"/>
-    <w:lsdException w:name="toc 1" w:uiPriority="39"/>
-    <w:lsdException w:name="toc 2" w:uiPriority="39"/>
-    <w:lsdException w:name="toc 3" w:uiPriority="39"/>
-    <w:lsdException w:name="toc 4" w:uiPriority="39"/>
-    <w:lsdException w:name="toc 5" w:uiPriority="39"/>
-    <w:lsdException w:name="toc 6" w:uiPriority="39"/>
-    <w:lsdException w:name="toc 7" w:uiPriority="39"/>
-    <w:lsdException w:name="toc 8" w:uiPriority="39"/>
-    <w:lsdException w:name="toc 9" w:uiPriority="39"/>
-    <w:lsdException w:name="caption" w:uiPriority="35" w:qFormat="1"/>
-    <w:lsdException w:name="Title" w:semiHidden="0" w:uiPriority="10" w:unhideWhenUsed="0" w:qFormat="1"/>
-    <w:lsdException w:name="Default Paragraph Font" w:uiPriority="1"/>
-    <w:lsdException w:name="Subtitle" w:semiHidden="0" w:uiPriority="11" w:unhideWhenUsed="0" w:qFormat="1"/>
-    <w:lsdException w:name="Strong" w:semiHidden="0" w:uiPriority="22" w:unhideWhenUsed="0" w:qFormat="1"/>
-    <w:lsdException w:name="Emphasis" w:semiHidden="0" w:uiPriority="20" w:unhideWhenUsed="0" w:qFormat="1"/>
-    <w:lsdException w:name="Table Grid" w:semiHidden="0" w:uiPriority="39" w:unhideWhenUsed="0"/>
-    <w:lsdException w:name="Placeholder Text" w:unhideWhenUsed="0"/>
-    <w:lsdException w:name="No Spacing" w:semiHidden="0" w:uiPriority="1" w:unhideWhenUsed="0" w:qFormat="1"/>
-    <w:lsdException w:name="Light Shading" w:semiHidden="0" w:uiPriority="60" w:unhideWhenUsed="0"/>
-    <w:lsdException w:name="Light List" w:semiHidden="0" w:uiPriority="61" w:unhideWhenUsed="0"/>
-    <w:lsdException w:name="Light Grid" w:semiHidden="0" w:uiPriority="62" w:unhideWhenUsed="0"/>
-    <w:lsdException w:name="Medium Shading 1" w:semiHidden="0" w:uiPriority="63" w:unhideWhenUsed="0"/>
-    <w:lsdException w:name="Medium Shading 2" w:semiHidden="0" w:uiPriority="64" w:unhideWhenUsed="0"/>
-    <w:lsdException w:name="Medium List 1" w:semiHidden="0" w:uiPriority="65" w:unhideWhenUsed="0"/>
-    <w:lsdException w:name="Medium List 2" w:semiHidden="0" w:uiPriority="66" w:unhideWhenUsed="0"/>
-    <w:lsdException w:name="Medium Grid 1" w:semiHidden="0" w:uiPriority="67" w:unhideWhenUsed="0"/>
-    <w:lsdException w:name="Medium Grid 2" w:semiHidden="0" w:uiPriority="68" w:unhideWhenUsed="0"/>
-    <w:lsdException w:name="Medium Grid 3" w:semiHidden="0" w:uiPriority="69" w:unhideWhenUsed="0"/>
-    <w:lsdException w:name="Dark List" w:semiHidden="0" w:uiPriority="70" w:unhideWhenUsed="0"/>
-    <w:lsdException w:name="Colorful Shading" w:semiHidden="0" w:uiPriority="71" w:unhideWhenUsed="0"/>
-    <w:lsdException w:name="Colorful List" w:semiHidden="0" w:uiPriority="72" w:unhideWhenUsed="0"/>
-    <w:lsdException w:name="Colorful Grid" w:semiHidden="0" w:uiPriority="73" w:unhideWhenUsed="0"/>
-    <w:lsdException w:name="Light Shading Accent 1" w:semiHidden="0" w:uiPriority="60" w:unhideWhenUsed="0"/>
-    <w:lsdException w:name="Light List Accent 1" w:semiHidden="0" w:uiPriority="61" w:unhideWhenUsed="0"/>
-    <w:lsdException w:name="Light Grid Accent 1" w:semiHidden="0" w:uiPriority="62" w:unhideWhenUsed="0"/>
-    <w:lsdException w:name="Medium Shading 1 Accent 1" w:semiHidden="0" w:uiPriority="63" w:unhideWhenUsed="0"/>
-    <w:lsdException w:name="Medium Shading 2 Accent 1" w:semiHidden="0" w:uiPriority="64" w:unhideWhenUsed="0"/>
-    <w:lsdException w:name="Medium List 1 Accent 1" w:semiHidden="0" w:uiPriority="65" w:unhideWhenUsed="0"/>
-    <w:lsdException w:name="Revision" w:unhideWhenUsed="0"/>
-    <w:lsdException w:name="List Paragraph" w:semiHidden="0" w:uiPriority="34" w:unhideWhenUsed="0" w:qFormat="1"/>
-    <w:lsdException w:name="Quote" w:semiHidden="0" w:uiPriority="29" w:unhideWhenUsed="0" w:qFormat="1"/>
-    <w:lsdException w:name="Intense Quote" w:semiHidden="0" w:uiPriority="30" w:unhideWhenUsed="0" w:qFormat="1"/>
-    <w:lsdException w:name="Medium List 2 Accent 1" w:semiHidden="0" w:uiPriority="66" w:unhideWhenUsed="0"/>
-    <w:lsdException w:name="Medium Grid 1 Accent 1" w:semiHidden="0" w:uiPriority="67" w:unhideWhenUsed="0"/>
-    <w:lsdException w:name="Medium Grid 2 Accent 1" w:semiHidden="0" w:uiPriority="68" w:unhideWhenUsed="0"/>
-    <w:lsdException w:name="Medium Grid 3 Accent 1" w:semiHidden="0" w:uiPriority="69" w:unhideWhenUsed="0"/>
-    <w:lsdException w:name="Dark List Accent 1" w:semiHidden="0" w:uiPriority="70" w:unhideWhenUsed="0"/>
-    <w:lsdException w:name="Colorful Shading Accent 1" w:semiHidden="0" w:uiPriority="71" w:unhideWhenUsed="0"/>
-    <w:lsdException w:name="Colorful List Accent 1" w:semiHidden="0" w:uiPriority="72" w:unhideWhenUsed="0"/>
-    <w:lsdException w:name="Colorful Grid Accent 1" w:semiHidden="0" w:uiPriority="73" w:unhideWhenUsed="0"/>
-    <w:lsdException w:name="Light Shading Accent 2" w:semiHidden="0" w:uiPriority="60" w:unhideWhenUsed="0"/>
-    <w:lsdException w:name="Light List Accent 2" w:semiHidden="0" w:uiPriority="61" w:unhideWhenUsed="0"/>
-    <w:lsdException w:name="Light Grid Accent 2" w:semiHidden="0" w:uiPriority="62" w:unhideWhenUsed="0"/>
-    <w:lsdException w:name="Medium Shading 1 Accent 2" w:semiHidden="0" w:uiPriority="63" w:unhideWhenUsed="0"/>
-    <w:lsdException w:name="Medium Shading 2 Accent 2" w:semiHidden="0" w:uiPriority="64" w:unhideWhenUsed="0"/>
-    <w:lsdException w:name="Medium List 1 Accent 2" w:semiHidden="0" w:uiPriority="65" w:unhideWhenUsed="0"/>
-    <w:lsdException w:name="Medium List 2 Accent 2" w:semiHidden="0" w:uiPriority="66" w:unhideWhenUsed="0"/>
-    <w:lsdException w:name="Medium Grid 1 Accent 2" w:semiHidden="0" w:uiPriority="67" w:unhideWhenUsed="0"/>
-    <w:lsdException w:name="Medium Grid 2 Accent 2" w:semiHidden="0" w:uiPriority="68" w:unhideWhenUsed="0"/>
-    <w:lsdException w:name="Medium Grid 3 Accent 2" w:semiHidden="0" w:uiPriority="69" w:unhideWhenUsed="0"/>
-    <w:lsdException w:name="Dark List Accent 2" w:semiHidden="0" w:uiPriority="70" w:unhideWhenUsed="0"/>
-    <w:lsdException w:name="Colorful Shading Accent 2" w:semiHidden="0" w:uiPriority="71" w:unhideWhenUsed="0"/>
-    <w:lsdException w:name="Colorful List Accent 2" w:semiHidden="0" w:uiPriority="72" w:unhideWhenUsed="0"/>
-    <w:lsdException w:name="Colorful Grid Accent 2" w:semiHidden="0" w:uiPriority="73" w:unhideWhenUsed="0"/>
-    <w:lsdException w:name="Light Shading Accent 3" w:semiHidden="0" w:uiPriority="60" w:unhideWhenUsed="0"/>
-    <w:lsdException w:name="Light List Accent 3" w:semiHidden="0" w:uiPriority="61" w:unhideWhenUsed="0"/>
-    <w:lsdException w:name="Light Grid Accent 3" w:semiHidden="0" w:uiPriority="62" w:unhideWhenUsed="0"/>
-    <w:lsdException w:name="Medium Shading 1 Accent 3" w:semiHidden="0" w:uiPriority="63" w:unhideWhenUsed="0"/>
-    <w:lsdException w:name="Medium Shading 2 Accent 3" w:semiHidden="0" w:uiPriority="64" w:unhideWhenUsed="0"/>
-    <w:lsdException w:name="Medium List 1 Accent 3" w:semiHidden="0" w:uiPriority="65" w:unhideWhenUsed="0"/>
-    <w:lsdException w:name="Medium List 2 Accent 3" w:semiHidden="0" w:uiPriority="66" w:unhideWhenUsed="0"/>
-    <w:lsdException w:name="Medium Grid 1 Accent 3" w:semiHidden="0" w:uiPriority="67" w:unhideWhenUsed="0"/>
-    <w:lsdException w:name="Medium Grid 2 Accent 3" w:semiHidden="0" w:uiPriority="68" w:unhideWhenUsed="0"/>
-    <w:lsdException w:name="Medium Grid 3 Accent 3" w:semiHidden="0" w:uiPriority="69" w:unhideWhenUsed="0"/>
-    <w:lsdException w:name="Dark List Accent 3" w:semiHidden="0" w:uiPriority="70" w:unhideWhenUsed="0"/>
-    <w:lsdException w:name="Colorful Shading Accent 3" w:semiHidden="0" w:uiPriority="71" w:unhideWhenUsed="0"/>
-    <w:lsdException w:name="Colorful List Accent 3" w:semiHidden="0" w:uiPriority="72" w:unhideWhenUsed="0"/>
-    <w:lsdException w:name="Colorful Grid Accent 3" w:semiHidden="0" w:uiPriority="73" w:unhideWhenUsed="0"/>
-    <w:lsdException w:name="Light Shading Accent 4" w:semiHidden="0" w:uiPriority="60" w:unhideWhenUsed="0"/>
-    <w:lsdException w:name="Light List Accent 4" w:semiHidden="0" w:uiPriority="61" w:unhideWhenUsed="0"/>
-    <w:lsdException w:name="Light Grid Accent 4" w:semiHidden="0" w:uiPriority="62" w:unhideWhenUsed="0"/>
-    <w:lsdException w:name="Medium Shading 1 Accent 4" w:semiHidden="0" w:uiPriority="63" w:unhideWhenUsed="0"/>
-    <w:lsdException w:name="Medium Shading 2 Accent 4" w:semiHidden="0" w:uiPriority="64" w:unhideWhenUsed="0"/>
-    <w:lsdException w:name="Medium List 1 Accent 4" w:semiHidden="0" w:uiPriority="65" w:unhideWhenUsed="0"/>
-    <w:lsdException w:name="Medium List 2 Accent 4" w:semiHidden="0" w:uiPriority="66" w:unhideWhenUsed="0"/>
-    <w:lsdException w:name="Medium Grid 1 Accent 4" w:semiHidden="0" w:uiPriority="67" w:unhideWhenUsed="0"/>
-    <w:lsdException w:name="Medium Grid 2 Accent 4" w:semiHidden="0" w:uiPriority="68" w:unhideWhenUsed="0"/>
-    <w:lsdException w:name="Medium Grid 3 Accent 4" w:semiHidden="0" w:uiPriority="69" w:unhideWhenUsed="0"/>
-    <w:lsdException w:name="Dark List Accent 4" w:semiHidden="0" w:uiPriority="70" w:unhideWhenUsed="0"/>
-    <w:lsdException w:name="Colorful Shading Accent 4" w:semiHidden="0" w:uiPriority="71" w:unhideWhenUsed="0"/>
-    <w:lsdException w:name="Colorful List Accent 4" w:semiHidden="0" w:uiPriority="72" w:unhideWhenUsed="0"/>
-    <w:lsdException w:name="Colorful Grid Accent 4" w:semiHidden="0" w:uiPriority="73" w:unhideWhenUsed="0"/>
-    <w:lsdException w:name="Light Shading Accent 5" w:semiHidden="0" w:uiPriority="60" w:unhideWhenUsed="0"/>
-    <w:lsdException w:name="Light List Accent 5" w:semiHidden="0" w:uiPriority="61" w:unhideWhenUsed="0"/>
-    <w:lsdException w:name="Light Grid Accent 5" w:semiHidden="0" w:uiPriority="62" w:unhideWhenUsed="0"/>
-    <w:lsdException w:name="Medium Shading 1 Accent 5" w:semiHidden="0" w:uiPriority="63" w:unhideWhenUsed="0"/>
-    <w:lsdException w:name="Medium Shading 2 Accent 5" w:semiHidden="0" w:uiPriority="64" w:unhideWhenUsed="0"/>
-    <w:lsdException w:name="Medium List 1 Accent 5" w:semiHidden="0" w:uiPriority="65" w:unhideWhenUsed="0"/>
-    <w:lsdException w:name="Medium List 2 Accent 5" w:semiHidden="0" w:uiPriority="66" w:unhideWhenUsed="0"/>
-    <w:lsdException w:name="Medium Grid 1 Accent 5" w:semiHidden="0" w:uiPriority="67" w:unhideWhenUsed="0"/>
-    <w:lsdException w:name="Medium Grid 2 Accent 5" w:semiHidden="0" w:uiPriority="68" w:unhideWhenUsed="0"/>
-    <w:lsdException w:name="Medium Grid 3 Accent 5" w:semiHidden="0" w:uiPriority="69" w:unhideWhenUsed="0"/>
-    <w:lsdException w:name="Dark List Accent 5" w:semiHidden="0" w:uiPriority="70" w:unhideWhenUsed="0"/>
-    <w:lsdException w:name="Colorful Shading Accent 5" w:semiHidden="0" w:uiPriority="71" w:unhideWhenUsed="0"/>
-    <w:lsdException w:name="Colorful List Accent 5" w:semiHidden="0" w:uiPriority="72" w:unhideWhenUsed="0"/>
-    <w:lsdException w:name="Colorful Grid Accent 5" w:semiHidden="0" w:uiPriority="73" w:unhideWhenUsed="0"/>
-    <w:lsdException w:name="Light Shading Accent 6" w:semiHidden="0" w:uiPriority="60" w:unhideWhenUsed="0"/>
-    <w:lsdException w:name="Light List Accent 6" w:semiHidden="0" w:uiPriority="61" w:unhideWhenUsed="0"/>
-    <w:lsdException w:name="Light Grid Accent 6" w:semiHidden="0" w:uiPriority="62" w:unhideWhenUsed="0"/>
-    <w:lsdException w:name="Medium Shading 1 Accent 6" w:semiHidden="0" w:uiPriority="63" w:unhideWhenUsed="0"/>
-    <w:lsdException w:name="Medium Shading 2 Accent 6" w:semiHidden="0" w:uiPriority="64" w:unhideWhenUsed="0"/>
-    <w:lsdException w:name="Medium List 1 Accent 6" w:semiHidden="0" w:uiPriority="65" w:unhideWhenUsed="0"/>
-    <w:lsdException w:name="Medium List 2 Accent 6" w:semiHidden="0" w:uiPriority="66" w:unhideWhenUsed="0"/>
-    <w:lsdException w:name="Medium Grid 1 Accent 6" w:semiHidden="0" w:uiPriority="67" w:unhideWhenUsed="0"/>
-    <w:lsdException w:name="Medium Grid 2 Accent 6" w:semiHidden="0" w:uiPriority="68" w:unhideWhenUsed="0"/>
-    <w:lsdException w:name="Medium Grid 3 Accent 6" w:semiHidden="0" w:uiPriority="69" w:unhideWhenUsed="0"/>
-    <w:lsdException w:name="Dark List Accent 6" w:semiHidden="0" w:uiPriority="70" w:unhideWhenUsed="0"/>
-    <w:lsdException w:name="Colorful Shading Accent 6" w:semiHidden="0" w:uiPriority="71" w:unhideWhenUsed="0"/>
-    <w:lsdException w:name="Colorful List Accent 6" w:semiHidden="0" w:uiPriority="72" w:unhideWhenUsed="0"/>
-    <w:lsdException w:name="Colorful Grid Accent 6" w:semiHidden="0" w:uiPriority="73" w:unhideWhenUsed="0"/>
-    <w:lsdException w:name="Subtle Emphasis" w:semiHidden="0" w:uiPriority="19" w:unhideWhenUsed="0" w:qFormat="1"/>
-    <w:lsdException w:name="Intense Emphasis" w:semiHidden="0" w:uiPriority="21" w:unhideWhenUsed="0" w:qFormat="1"/>
-    <w:lsdException w:name="Subtle Reference" w:semiHidden="0" w:uiPriority="31" w:unhideWhenUsed="0" w:qFormat="1"/>
-    <w:lsdException w:name="Intense Reference" w:semiHidden="0" w:uiPriority="32" w:unhideWhenUsed="0" w:qFormat="1"/>
-    <w:lsdException w:name="Book Title" w:semiHidden="0" w:uiPriority="33" w:unhideWhenUsed="0" w:qFormat="1"/>
-    <w:lsdException w:name="Bibliography" w:uiPriority="37"/>
-    <w:lsdException w:name="TOC Heading" w:uiPriority="39" w:qFormat="1"/>
-  </w:latentStyles>
-  <w:style w:type="paragraph" w:default="1" w:styleId="Normal">
-    <w:name w:val="Normal"/>
-    <w:qFormat/>
-    <w:rsid w:val="00652264"/>
-    <w:rPr>
-      <w:lang w:val="es-CO"/>
-    </w:rPr>
-  </w:style>
-  <w:style w:type="character" w:default="1" w:styleId="Fuentedeprrafopredeter">
-    <w:name w:val="Default Paragraph Font"/>
-    <w:uiPriority w:val="1"/>
-    <w:semiHidden/>
-    <w:unhideWhenUsed/>
-  </w:style>
-  <w:style w:type="table" w:default="1" w:styleId="Tablanormal">
-    <w:name w:val="Normal Table"/>
-    <w:uiPriority w:val="99"/>
-    <w:semiHidden/>
-    <w:unhideWhenUsed/>
-    <w:tblPr>
-      <w:tblInd w:w="0" w:type="dxa"/>
-      <w:tblCellMar>
-        <w:top w:w="0" w:type="dxa"/>
-        <w:left w:w="108" w:type="dxa"/>
-        <w:bottom w:w="0" w:type="dxa"/>
-        <w:right w:w="108" w:type="dxa"/>
-      </w:tblCellMar>
-    </w:tblPr>
-  </w:style>
-  <w:style w:type="numbering" w:default="1" w:styleId="Sinlista">
-    <w:name w:val="No List"/>
-    <w:uiPriority w:val="99"/>
-    <w:semiHidden/>
-    <w:unhideWhenUsed/>
-  </w:style>
-  <w:style w:type="character" w:styleId="Hipervnculo">
-    <w:name w:val="Hyperlink"/>
-    <w:basedOn w:val="Fuentedeprrafopredeter"/>
-    <w:uiPriority w:val="99"/>
-    <w:unhideWhenUsed/>
-    <w:rsid w:val="00652264"/>
-    <w:rPr>
-      <w:color w:val="0563C1" w:themeColor="hyperlink"/>
-      <w:u w:val="single"/>
-    </w:rPr>
-  </w:style>
-  <w:style w:type="paragraph" w:styleId="Prrafodelista">
-    <w:name w:val="List Paragraph"/>
-    <w:basedOn w:val="Normal"/>
-    <w:uiPriority w:val="34"/>
-    <w:qFormat/>
-    <w:rsid w:val="00652264"/>
-    <w:pPr>
-      <w:ind w:left="720"/>
-      <w:contextualSpacing/>
-    </w:pPr>
-  </w:style>
-  <w:style w:type="paragraph" w:styleId="Textodeglobo">
-    <w:name w:val="Balloon Text"/>
-    <w:basedOn w:val="Normal"/>
-    <w:link w:val="TextodegloboCar"/>
-    <w:uiPriority w:val="99"/>
-    <w:semiHidden/>
-    <w:unhideWhenUsed/>
-    <w:rsid w:val="00C227E2"/>
-    <w:pPr>
-      <w:spacing w:after="0" w:line="240" w:lineRule="auto"/>
-    </w:pPr>
-    <w:rPr>
-      <w:rFonts w:ascii="Tahoma" w:hAnsi="Tahoma" w:cs="Tahoma"/>
-      <w:sz w:val="16"/>
-      <w:szCs w:val="16"/>
-    </w:rPr>
-  </w:style>
-  <w:style w:type="character" w:customStyle="1" w:styleId="TextodegloboCar">
-    <w:name w:val="Texto de globo Car"/>
-    <w:basedOn w:val="Fuentedeprrafopredeter"/>
-    <w:link w:val="Textodeglobo"/>
-    <w:uiPriority w:val="99"/>
-    <w:semiHidden/>
-    <w:rsid w:val="00C227E2"/>
-    <w:rPr>
-      <w:rFonts w:ascii="Tahoma" w:hAnsi="Tahoma" w:cs="Tahoma"/>
-      <w:sz w:val="16"/>
-      <w:szCs w:val="16"/>
-      <w:lang w:val="es-CO"/>
-    </w:rPr>
-  </w:style>
-</w:styles>
-</file>
-
-<file path=word/stylesWithEffects.xml><?xml version="1.0" encoding="utf-8"?>
-<w:styles xmlns:wpc="http://schemas.microsoft.com/office/word/2010/wordprocessingCanvas" xmlns:mc="http://schemas.openxmlformats.org/markup-compatibility/2006" xmlns:o="urn:schemas-microsoft-com:office:office" xmlns:r="http://schemas.openxmlformats.org/officeDocument/2006/relationships" xmlns:m="http://schemas.openxmlformats.org/officeDocument/2006/math" xmlns:v="urn:schemas-microsoft-com:vml" xmlns:wp14="http://schemas.microsoft.com/office/word/2010/wordprocessingDrawing" xmlns:wp="http://schemas.openxmlformats.org/drawingml/2006/wordprocessingDrawing" xmlns:w10="urn:schemas-microsoft-com:office:word" xmlns:w="http://schemas.openxmlformats.org/wordprocessingml/2006/main" xmlns:w14="http://schemas.microsoft.com/office/word/2010/wordml" xmlns:wpg="http://schemas.microsoft.com/office/word/2010/wordprocessingGroup" xmlns:wpi="http://schemas.microsoft.com/office/word/2010/wordprocessingInk" xmlns:wne="http://schemas.microsoft.com/office/word/2006/wordml" xmlns:wps="http://schemas.microsoft.com/office/word/2010/wordprocessingShape" mc:Ignorable="w14 wp14">
-  <w:docDefaults>
-    <w:rPrDefault>
-      <w:rPr>
-        <w:rFonts w:asciiTheme="minorHAnsi" w:eastAsiaTheme="minorHAnsi" w:hAnsiTheme="minorHAnsi" w:cstheme="minorBidi"/>
-        <w:sz w:val="22"/>
-        <w:szCs w:val="22"/>
-        <w:lang w:val="en-US" w:eastAsia="en-US" w:bidi="ar-SA"/>
-      </w:rPr>
-    </w:rPrDefault>
-    <w:pPrDefault>
-      <w:pPr>
-        <w:spacing w:after="160" w:line="259" w:lineRule="auto"/>
-      </w:pPr>
-    </w:pPrDefault>
-  </w:docDefaults>
-  <w:latentStyles w:defLockedState="0" w:defUIPriority="99" w:defSemiHidden="1" w:defUnhideWhenUsed="1" w:defQFormat="0" w:count="267">
-    <w:lsdException w:name="Normal" w:semiHidden="0" w:uiPriority="0" w:unhideWhenUsed="0" w:qFormat="1"/>
-    <w:lsdException w:name="heading 1" w:semiHidden="0" w:uiPriority="9" w:unhideWhenUsed="0" w:qFormat="1"/>
-    <w:lsdException w:name="heading 2" w:uiPriority="9" w:qFormat="1"/>
-    <w:lsdException w:name="heading 3" w:uiPriority="9" w:qFormat="1"/>
-    <w:lsdException w:name="heading 4" w:uiPriority="9" w:qFormat="1"/>
-    <w:lsdException w:name="heading 5" w:uiPriority="9" w:qFormat="1"/>
-    <w:lsdException w:name="heading 6" w:uiPriority="9" w:qFormat="1"/>
-    <w:lsdException w:name="heading 7" w:uiPriority="9" w:qFormat="1"/>
-    <w:lsdException w:name="heading 8" w:uiPriority="9" w:qFormat="1"/>
-    <w:lsdException w:name="heading 9" w:uiPriority="9" w:qFormat="1"/>
-    <w:lsdException w:name="toc 1" w:uiPriority="39"/>
-    <w:lsdException w:name="toc 2" w:uiPriority="39"/>
-    <w:lsdException w:name="toc 3" w:uiPriority="39"/>
-    <w:lsdException w:name="toc 4" w:uiPriority="39"/>
-    <w:lsdException w:name="toc 5" w:uiPriority="39"/>
-    <w:lsdException w:name="toc 6" w:uiPriority="39"/>
-    <w:lsdException w:name="toc 7" w:uiPriority="39"/>
-    <w:lsdException w:name="toc 8" w:uiPriority="39"/>
-    <w:lsdException w:name="toc 9" w:uiPriority="39"/>
-    <w:lsdException w:name="caption" w:uiPriority="35" w:qFormat="1"/>
-    <w:lsdException w:name="Title" w:semiHidden="0" w:uiPriority="10" w:unhideWhenUsed="0" w:qFormat="1"/>
-    <w:lsdException w:name="Default Paragraph Font" w:uiPriority="1"/>
-    <w:lsdException w:name="Subtitle" w:semiHidden="0" w:uiPriority="11" w:unhideWhenUsed="0" w:qFormat="1"/>
-    <w:lsdException w:name="Strong" w:semiHidden="0" w:uiPriority="22" w:unhideWhenUsed="0" w:qFormat="1"/>
-    <w:lsdException w:name="Emphasis" w:semiHidden="0" w:uiPriority="20" w:unhideWhenUsed="0" w:qFormat="1"/>
-    <w:lsdException w:name="Table Grid" w:semiHidden="0" w:uiPriority="39" w:unhideWhenUsed="0"/>
-    <w:lsdException w:name="Placeholder Text" w:unhideWhenUsed="0"/>
-    <w:lsdException w:name="No Spacing" w:semiHidden="0" w:uiPriority="1" w:unhideWhenUsed="0" w:qFormat="1"/>
-    <w:lsdException w:name="Light Shading" w:semiHidden="0" w:uiPriority="60" w:unhideWhenUsed="0"/>
-    <w:lsdException w:name="Light List" w:semiHidden="0" w:uiPriority="61" w:unhideWhenUsed="0"/>
-    <w:lsdException w:name="Light Grid" w:semiHidden="0" w:uiPriority="62" w:unhideWhenUsed="0"/>
-    <w:lsdException w:name="Medium Shading 1" w:semiHidden="0" w:uiPriority="63" w:unhideWhenUsed="0"/>
-    <w:lsdException w:name="Medium Shading 2" w:semiHidden="0" w:uiPriority="64" w:unhideWhenUsed="0"/>
-    <w:lsdException w:name="Medium List 1" w:semiHidden="0" w:uiPriority="65" w:unhideWhenUsed="0"/>
-    <w:lsdException w:name="Medium List 2" w:semiHidden="0" w:uiPriority="66" w:unhideWhenUsed="0"/>
-    <w:lsdException w:name="Medium Grid 1" w:semiHidden="0" w:uiPriority="67" w:unhideWhenUsed="0"/>
-    <w:lsdException w:name="Medium Grid 2" w:semiHidden="0" w:uiPriority="68" w:unhideWhenUsed="0"/>
-    <w:lsdException w:name="Medium Grid 3" w:semiHidden="0" w:uiPriority="69" w:unhideWhenUsed="0"/>
-    <w:lsdException w:name="Dark List" w:semiHidden="0" w:uiPriority="70" w:unhideWhenUsed="0"/>
-    <w:lsdException w:name="Colorful Shading" w:semiHidden="0" w:uiPriority="71" w:unhideWhenUsed="0"/>
-    <w:lsdException w:name="Colorful List" w:semiHidden="0" w:uiPriority="72" w:unhideWhenUsed="0"/>
-    <w:lsdException w:name="Colorful Grid" w:semiHidden="0" w:uiPriority="73" w:unhideWhenUsed="0"/>
-    <w:lsdException w:name="Light Shading Accent 1" w:semiHidden="0" w:uiPriority="60" w:unhideWhenUsed="0"/>
-    <w:lsdException w:name="Light List Accent 1" w:semiHidden="0" w:uiPriority="61" w:unhideWhenUsed="0"/>
-    <w:lsdException w:name="Light Grid Accent 1" w:semiHidden="0" w:uiPriority="62" w:unhideWhenUsed="0"/>
-    <w:lsdException w:name="Medium Shading 1 Accent 1" w:semiHidden="0" w:uiPriority="63" w:unhideWhenUsed="0"/>
-    <w:lsdException w:name="Medium Shading 2 Accent 1" w:semiHidden="0" w:uiPriority="64" w:unhideWhenUsed="0"/>
-    <w:lsdException w:name="Medium List 1 Accent 1" w:semiHidden="0" w:uiPriority="65" w:unhideWhenUsed="0"/>
-    <w:lsdException w:name="Revision" w:unhideWhenUsed="0"/>
-    <w:lsdException w:name="List Paragraph" w:semiHidden="0" w:uiPriority="34" w:unhideWhenUsed="0" w:qFormat="1"/>
-    <w:lsdException w:name="Quote" w:semiHidden="0" w:uiPriority="29" w:unhideWhenUsed="0" w:qFormat="1"/>
-    <w:lsdException w:name="Intense Quote" w:semiHidden="0" w:uiPriority="30" w:unhideWhenUsed="0" w:qFormat="1"/>
-    <w:lsdException w:name="Medium List 2 Accent 1" w:semiHidden="0" w:uiPriority="66" w:unhideWhenUsed="0"/>
-    <w:lsdException w:name="Medium Grid 1 Accent 1" w:semiHidden="0" w:uiPriority="67" w:unhideWhenUsed="0"/>
-    <w:lsdException w:name="Medium Grid 2 Accent 1" w:semiHidden="0" w:uiPriority="68" w:unhideWhenUsed="0"/>
-    <w:lsdException w:name="Medium Grid 3 Accent 1" w:semiHidden="0" w:uiPriority="69" w:unhideWhenUsed="0"/>
-    <w:lsdException w:name="Dark List Accent 1" w:semiHidden="0" w:uiPriority="70" w:unhideWhenUsed="0"/>
-    <w:lsdException w:name="Colorful Shading Accent 1" w:semiHidden="0" w:uiPriority="71" w:unhideWhenUsed="0"/>
-    <w:lsdException w:name="Colorful List Accent 1" w:semiHidden="0" w:uiPriority="72" w:unhideWhenUsed="0"/>
-    <w:lsdException w:name="Colorful Grid Accent 1" w:semiHidden="0" w:uiPriority="73" w:unhideWhenUsed="0"/>
-    <w:lsdException w:name="Light Shading Accent 2" w:semiHidden="0" w:uiPriority="60" w:unhideWhenUsed="0"/>
-    <w:lsdException w:name="Light List Accent 2" w:semiHidden="0" w:uiPriority="61" w:unhideWhenUsed="0"/>
-    <w:lsdException w:name="Light Grid Accent 2" w:semiHidden="0" w:uiPriority="62" w:unhideWhenUsed="0"/>
-    <w:lsdException w:name="Medium Shading 1 Accent 2" w:semiHidden="0" w:uiPriority="63" w:unhideWhenUsed="0"/>
-    <w:lsdException w:name="Medium Shading 2 Accent 2" w:semiHidden="0" w:uiPriority="64" w:unhideWhenUsed="0"/>
-    <w:lsdException w:name="Medium List 1 Accent 2" w:semiHidden="0" w:uiPriority="65" w:unhideWhenUsed="0"/>
-    <w:lsdException w:name="Medium List 2 Accent 2" w:semiHidden="0" w:uiPriority="66" w:unhideWhenUsed="0"/>
-    <w:lsdException w:name="Medium Grid 1 Accent 2" w:semiHidden="0" w:uiPriority="67" w:unhideWhenUsed="0"/>
-    <w:lsdException w:name="Medium Grid 2 Accent 2" w:semiHidden="0" w:uiPriority="68" w:unhideWhenUsed="0"/>
-    <w:lsdException w:name="Medium Grid 3 Accent 2" w:semiHidden="0" w:uiPriority="69" w:unhideWhenUsed="0"/>
-    <w:lsdException w:name="Dark List Accent 2" w:semiHidden="0" w:uiPriority="70" w:unhideWhenUsed="0"/>
-    <w:lsdException w:name="Colorful Shading Accent 2" w:semiHidden="0" w:uiPriority="71" w:unhideWhenUsed="0"/>
-    <w:lsdException w:name="Colorful List Accent 2" w:semiHidden="0" w:uiPriority="72" w:unhideWhenUsed="0"/>
-    <w:lsdException w:name="Colorful Grid Accent 2" w:semiHidden="0" w:uiPriority="73" w:unhideWhenUsed="0"/>
-    <w:lsdException w:name="Light Shading Accent 3" w:semiHidden="0" w:uiPriority="60" w:unhideWhenUsed="0"/>
-    <w:lsdException w:name="Light List Accent 3" w:semiHidden="0" w:uiPriority="61" w:unhideWhenUsed="0"/>
-    <w:lsdException w:name="Light Grid Accent 3" w:semiHidden="0" w:uiPriority="62" w:unhideWhenUsed="0"/>
-    <w:lsdException w:name="Medium Shading 1 Accent 3" w:semiHidden="0" w:uiPriority="63" w:unhideWhenUsed="0"/>
-    <w:lsdException w:name="Medium Shading 2 Accent 3" w:semiHidden="0" w:uiPriority="64" w:unhideWhenUsed="0"/>
-    <w:lsdException w:name="Medium List 1 Accent 3" w:semiHidden="0" w:uiPriority="65" w:unhideWhenUsed="0"/>
-    <w:lsdException w:name="Medium List 2 Accent 3" w:semiHidden="0" w:uiPriority="66" w:unhideWhenUsed="0"/>
-    <w:lsdException w:name="Medium Grid 1 Accent 3" w:semiHidden="0" w:uiPriority="67" w:unhideWhenUsed="0"/>
-    <w:lsdException w:name="Medium Grid 2 Accent 3" w:semiHidden="0" w:uiPriority="68" w:unhideWhenUsed="0"/>
-    <w:lsdException w:name="Medium Grid 3 Accent 3" w:semiHidden="0" w:uiPriority="69" w:unhideWhenUsed="0"/>
-    <w:lsdException w:name="Dark List Accent 3" w:semiHidden="0" w:uiPriority="70" w:unhideWhenUsed="0"/>
-    <w:lsdException w:name="Colorful Shading Accent 3" w:semiHidden="0" w:uiPriority="71" w:unhideWhenUsed="0"/>
-    <w:lsdException w:name="Colorful List Accent 3" w:semiHidden="0" w:uiPriority="72" w:unhideWhenUsed="0"/>
-    <w:lsdException w:name="Colorful Grid Accent 3" w:semiHidden="0" w:uiPriority="73" w:unhideWhenUsed="0"/>
-    <w:lsdException w:name="Light Shading Accent 4" w:semiHidden="0" w:uiPriority="60" w:unhideWhenUsed="0"/>
-    <w:lsdException w:name="Light List Accent 4" w:semiHidden="0" w:uiPriority="61" w:unhideWhenUsed="0"/>
-    <w:lsdException w:name="Light Grid Accent 4" w:semiHidden="0" w:uiPriority="62" w:unhideWhenUsed="0"/>
-    <w:lsdException w:name="Medium Shading 1 Accent 4" w:semiHidden="0" w:uiPriority="63" w:unhideWhenUsed="0"/>
-    <w:lsdException w:name="Medium Shading 2 Accent 4" w:semiHidden="0" w:uiPriority="64" w:unhideWhenUsed="0"/>
-    <w:lsdException w:name="Medium List 1 Accent 4" w:semiHidden="0" w:uiPriority="65" w:unhideWhenUsed="0"/>
-    <w:lsdException w:name="Medium List 2 Accent 4" w:semiHidden="0" w:uiPriority="66" w:unhideWhenUsed="0"/>
-    <w:lsdException w:name="Medium Grid 1 Accent 4" w:semiHidden="0" w:uiPriority="67" w:unhideWhenUsed="0"/>
-    <w:lsdException w:name="Medium Grid 2 Accent 4" w:semiHidden="0" w:uiPriority="68" w:unhideWhenUsed="0"/>
-    <w:lsdException w:name="Medium Grid 3 Accent 4" w:semiHidden="0" w:uiPriority="69" w:unhideWhenUsed="0"/>
-    <w:lsdException w:name="Dark List Accent 4" w:semiHidden="0" w:uiPriority="70" w:unhideWhenUsed="0"/>
-    <w:lsdException w:name="Colorful Shading Accent 4" w:semiHidden="0" w:uiPriority="71" w:unhideWhenUsed="0"/>
-    <w:lsdException w:name="Colorful List Accent 4" w:semiHidden="0" w:uiPriority="72" w:unhideWhenUsed="0"/>
-    <w:lsdException w:name="Colorful Grid Accent 4" w:semiHidden="0" w:uiPriority="73" w:unhideWhenUsed="0"/>
-    <w:lsdException w:name="Light Shading Accent 5" w:semiHidden="0" w:uiPriority="60" w:unhideWhenUsed="0"/>
-    <w:lsdException w:name="Light List Accent 5" w:semiHidden="0" w:uiPriority="61" w:unhideWhenUsed="0"/>
-    <w:lsdException w:name="Light Grid Accent 5" w:semiHidden="0" w:uiPriority="62" w:unhideWhenUsed="0"/>
-    <w:lsdException w:name="Medium Shading 1 Accent 5" w:semiHidden="0" w:uiPriority="63" w:unhideWhenUsed="0"/>
-    <w:lsdException w:name="Medium Shading 2 Accent 5" w:semiHidden="0" w:uiPriority="64" w:unhideWhenUsed="0"/>
-    <w:lsdException w:name="Medium List 1 Accent 5" w:semiHidden="0" w:uiPriority="65" w:unhideWhenUsed="0"/>
-    <w:lsdException w:name="Medium List 2 Accent 5" w:semiHidden="0" w:uiPriority="66" w:unhideWhenUsed="0"/>
-    <w:lsdException w:name="Medium Grid 1 Accent 5" w:semiHidden="0" w:uiPriority="67" w:unhideWhenUsed="0"/>
-    <w:lsdException w:name="Medium Grid 2 Accent 5" w:semiHidden="0" w:uiPriority="68" w:unhideWhenUsed="0"/>
-    <w:lsdException w:name="Medium Grid 3 Accent 5" w:semiHidden="0" w:uiPriority="69" w:unhideWhenUsed="0"/>
-    <w:lsdException w:name="Dark List Accent 5" w:semiHidden="0" w:uiPriority="70" w:unhideWhenUsed="0"/>
-    <w:lsdException w:name="Colorful Shading Accent 5" w:semiHidden="0" w:uiPriority="71" w:unhideWhenUsed="0"/>
-    <w:lsdException w:name="Colorful List Accent 5" w:semiHidden="0" w:uiPriority="72" w:unhideWhenUsed="0"/>
-    <w:lsdException w:name="Colorful Grid Accent 5" w:semiHidden="0" w:uiPriority="73" w:unhideWhenUsed="0"/>
-    <w:lsdException w:name="Light Shading Accent 6" w:semiHidden="0" w:uiPriority="60" w:unhideWhenUsed="0"/>
-    <w:lsdException w:name="Light List Accent 6" w:semiHidden="0" w:uiPriority="61" w:unhideWhenUsed="0"/>
-    <w:lsdException w:name="Light Grid Accent 6" w:semiHidden="0" w:uiPriority="62" w:unhideWhenUsed="0"/>
-    <w:lsdException w:name="Medium Shading 1 Accent 6" w:semiHidden="0" w:uiPriority="63" w:unhideWhenUsed="0"/>
-    <w:lsdException w:name="Medium Shading 2 Accent 6" w:semiHidden="0" w:uiPriority="64" w:unhideWhenUsed="0"/>
-    <w:lsdException w:name="Medium List 1 Accent 6" w:semiHidden="0" w:uiPriority="65" w:unhideWhenUsed="0"/>
-    <w:lsdException w:name="Medium List 2 Accent 6" w:semiHidden="0" w:uiPriority="66" w:unhideWhenUsed="0"/>
-    <w:lsdException w:name="Medium Grid 1 Accent 6" w:semiHidden="0" w:uiPriority="67" w:unhideWhenUsed="0"/>
-    <w:lsdException w:name="Medium Grid 2 Accent 6" w:semiHidden="0" w:uiPriority="68" w:unhideWhenUsed="0"/>
-    <w:lsdException w:name="Medium Grid 3 Accent 6" w:semiHidden="0" w:uiPriority="69" w:unhideWhenUsed="0"/>
-    <w:lsdException w:name="Dark List Accent 6" w:semiHidden="0" w:uiPriority="70" w:unhideWhenUsed="0"/>
-    <w:lsdException w:name="Colorful Shading Accent 6" w:semiHidden="0" w:uiPriority="71" w:unhideWhenUsed="0"/>
-    <w:lsdException w:name="Colorful List Accent 6" w:semiHidden="0" w:uiPriority="72" w:unhideWhenUsed="0"/>
-    <w:lsdException w:name="Colorful Grid Accent 6" w:semiHidden="0" w:uiPriority="73" w:unhideWhenUsed="0"/>
-    <w:lsdException w:name="Subtle Emphasis" w:semiHidden="0" w:uiPriority="19" w:unhideWhenUsed="0" w:qFormat="1"/>
-    <w:lsdException w:name="Intense Emphasis" w:semiHidden="0" w:uiPriority="21" w:unhideWhenUsed="0" w:qFormat="1"/>
-    <w:lsdException w:name="Subtle Reference" w:semiHidden="0" w:uiPriority="31" w:unhideWhenUsed="0" w:qFormat="1"/>
-    <w:lsdException w:name="Intense Reference" w:semiHidden="0" w:uiPriority="32" w:unhideWhenUsed="0" w:qFormat="1"/>
-    <w:lsdException w:name="Book Title" w:semiHidden="0" w:uiPriority="33" w:unhideWhenUsed="0" w:qFormat="1"/>
-    <w:lsdException w:name="Bibliography" w:uiPriority="37"/>
-    <w:lsdException w:name="TOC Heading" w:uiPriority="39" w:qFormat="1"/>
+  <w:latentStyles w:defLockedState="0" w:defUIPriority="99" w:defSemiHidden="0" w:defUnhideWhenUsed="0" w:defQFormat="0" w:count="376">
+    <w:lsdException w:name="Normal" w:uiPriority="0" w:qFormat="1"/>
+    <w:lsdException w:name="heading 1" w:uiPriority="9" w:qFormat="1"/>
+    <w:lsdException w:name="heading 2" w:semiHidden="1" w:uiPriority="9" w:unhideWhenUsed="1" w:qFormat="1"/>
+    <w:lsdException w:name="heading 3" w:semiHidden="1" w:uiPriority="9" w:unhideWhenUsed="1" w:qFormat="1"/>
+    <w:lsdException w:name="heading 4" w:semiHidden="1" w:uiPriority="9" w:unhideWhenUsed="1" w:qFormat="1"/>
+    <w:lsdException w:name="heading 5" w:semiHidden="1" w:uiPriority="9" w:unhideWhenUsed="1" w:qFormat="1"/>
+    <w:lsdException w:name="heading 6" w:semiHidden="1" w:uiPriority="9" w:unhideWhenUsed="1" w:qFormat="1"/>
+    <w:lsdException w:name="heading 7" w:semiHidden="1" w:uiPriority="9" w:unhideWhenUsed="1" w:qFormat="1"/>
+    <w:lsdException w:name="heading 8" w:semiHidden="1" w:uiPriority="9" w:unhideWhenUsed="1" w:qFormat="1"/>
+    <w:lsdException w:name="heading 9" w:semiHidden="1" w:uiPriority="9" w:unhideWhenUsed="1" w:qFormat="1"/>
+    <w:lsdException w:name="index 1" w:semiHidden="1" w:unhideWhenUsed="1"/>
+    <w:lsdException w:name="index 2" w:semiHidden="1" w:unhideWhenUsed="1"/>
+    <w:lsdException w:name="index 3" w:semiHidden="1" w:unhideWhenUsed="1"/>
+    <w:lsdException w:name="index 4" w:semiHidden="1" w:unhideWhenUsed="1"/>
+    <w:lsdException w:name="index 5" w:semiHidden="1" w:unhideWhenUsed="1"/>
+    <w:lsdException w:name="index 6" w:semiHidden="1" w:unhideWhenUsed="1"/>
+    <w:lsdException w:name="index 7" w:semiHidden="1" w:unhideWhenUsed="1"/>
+    <w:lsdException w:name="index 8" w:semiHidden="1" w:unhideWhenUsed="1"/>
+    <w:lsdException w:name="index 9" w:semiHidden="1" w:unhideWhenUsed="1"/>
+    <w:lsdException w:name="toc 1" w:semiHidden="1" w:uiPriority="39" w:unhideWhenUsed="1"/>
+    <w:lsdException w:name="toc 2" w:semiHidden="1" w:uiPriority="39" w:unhideWhenUsed="1"/>
+    <w:lsdException w:name="toc 3" w:semiHidden="1" w:uiPriority="39" w:unhideWhenUsed="1"/>
+    <w:lsdException w:name="toc 4" w:semiHidden="1" w:uiPriority="39" w:unhideWhenUsed="1"/>
+    <w:lsdException w:name="toc 5" w:semiHidden="1" w:uiPriority="39" w:unhideWhenUsed="1"/>
+    <w:lsdException w:name="toc 6" w:semiHidden="1" w:uiPriority="39" w:unhideWhenUsed="1"/>
+    <w:lsdException w:name="toc 7" w:semiHidden="1" w:uiPriority="39" w:unhideWhenUsed="1"/>
+    <w:lsdException w:name="toc 8" w:semiHidden="1" w:uiPriority="39" w:unhideWhenUsed="1"/>
+    <w:lsdException w:name="toc 9" w:semiHidden="1" w:uiPriority="39" w:unhideWhenUsed="1"/>
+    <w:lsdException w:name="Normal Indent" w:semiHidden="1" w:unhideWhenUsed="1"/>
+    <w:lsdException w:name="footnote text" w:semiHidden="1" w:unhideWhenUsed="1"/>
+    <w:lsdException w:name="annotation text" w:semiHidden="1" w:unhideWhenUsed="1"/>
+    <w:lsdException w:name="header" w:semiHidden="1" w:unhideWhenUsed="1"/>
+    <w:lsdException w:name="footer" w:semiHidden="1" w:unhideWhenUsed="1"/>
+    <w:lsdException w:name="index heading" w:semiHidden="1" w:unhideWhenUsed="1"/>
+    <w:lsdException w:name="caption" w:semiHidden="1" w:uiPriority="35" w:unhideWhenUsed="1" w:qFormat="1"/>
+    <w:lsdException w:name="table of figures" w:semiHidden="1" w:unhideWhenUsed="1"/>
+    <w:lsdException w:name="envelope address" w:semiHidden="1" w:unhideWhenUsed="1"/>
+    <w:lsdException w:name="envelope return" w:semiHidden="1" w:unhideWhenUsed="1"/>
+    <w:lsdException w:name="footnote reference" w:semiHidden="1" w:unhideWhenUsed="1"/>
+    <w:lsdException w:name="annotation reference" w:semiHidden="1" w:unhideWhenUsed="1"/>
+    <w:lsdException w:name="line number" w:semiHidden="1" w:unhideWhenUsed="1"/>
+    <w:lsdException w:name="page number" w:semiHidden="1" w:unhideWhenUsed="1"/>
+    <w:lsdException w:name="endnote reference" w:semiHidden="1" w:unhideWhenUsed="1"/>
+    <w:lsdException w:name="endnote text" w:semiHidden="1" w:unhideWhenUsed="1"/>
+    <w:lsdException w:name="table of authorities" w:semiHidden="1" w:unhideWhenUsed="1"/>
+    <w:lsdException w:name="macro" w:semiHidden="1" w:unhideWhenUsed="1"/>
+    <w:lsdException w:name="toa heading" w:semiHidden="1" w:unhideWhenUsed="1"/>
+    <w:lsdException w:name="List" w:semiHidden="1" w:unhideWhenUsed="1"/>
+    <w:lsdException w:name="List Bullet" w:semiHidden="1" w:unhideWhenUsed="1"/>
+    <w:lsdException w:name="List Number" w:semiHidden="1" w:unhideWhenUsed="1"/>
+    <w:lsdException w:name="List 2" w:semiHidden="1" w:unhideWhenUsed="1"/>
+    <w:lsdException w:name="List 3" w:semiHidden="1" w:unhideWhenUsed="1"/>
+    <w:lsdException w:name="List 4" w:semiHidden="1" w:unhideWhenUsed="1"/>
+    <w:lsdException w:name="List 5" w:semiHidden="1" w:unhideWhenUsed="1"/>
+    <w:lsdException w:name="List Bullet 2" w:semiHidden="1" w:unhideWhenUsed="1"/>
+    <w:lsdException w:name="List Bullet 3" w:semiHidden="1" w:unhideWhenUsed="1"/>
+    <w:lsdException w:name="List Bullet 4" w:semiHidden="1" w:unhideWhenUsed="1"/>
+    <w:lsdException w:name="List Bullet 5" w:semiHidden="1" w:unhideWhenUsed="1"/>
+    <w:lsdException w:name="List Number 2" w:semiHidden="1" w:unhideWhenUsed="1"/>
+    <w:lsdException w:name="List Number 3" w:semiHidden="1" w:unhideWhenUsed="1"/>
+    <w:lsdException w:name="List Number 4" w:semiHidden="1" w:unhideWhenUsed="1"/>
+    <w:lsdException w:name="List Number 5" w:semiHidden="1" w:unhideWhenUsed="1"/>
+    <w:lsdException w:name="Title" w:uiPriority="10" w:qFormat="1"/>
+    <w:lsdException w:name="Closing" w:semiHidden="1" w:unhideWhenUsed="1"/>
+    <w:lsdException w:name="Signature" w:semiHidden="1" w:unhideWhenUsed="1"/>
+    <w:lsdException w:name="Default Paragraph Font" w:semiHidden="1" w:uiPriority="1" w:unhideWhenUsed="1"/>
+    <w:lsdException w:name="Body Text" w:semiHidden="1" w:unhideWhenUsed="1"/>
+    <w:lsdException w:name="Body Text Indent" w:semiHidden="1" w:unhideWhenUsed="1"/>
+    <w:lsdException w:name="List Continue" w:semiHidden="1" w:unhideWhenUsed="1"/>
+    <w:lsdException w:name="List Continue 2" w:semiHidden="1" w:unhideWhenUsed="1"/>
+    <w:lsdException w:name="List Continue 3" w:semiHidden="1" w:unhideWhenUsed="1"/>
+    <w:lsdException w:name="List Continue 4" w:semiHidden="1" w:unhideWhenUsed="1"/>
+    <w:lsdException w:name="List Continue 5" w:semiHidden="1" w:unhideWhenUsed="1"/>
+    <w:lsdException w:name="Message Header" w:semiHidden="1" w:unhideWhenUsed="1"/>
+    <w:lsdException w:name="Subtitle" w:uiPriority="11" w:qFormat="1"/>
+    <w:lsdException w:name="Salutation" w:semiHidden="1" w:unhideWhenUsed="1"/>
+    <w:lsdException w:name="Date" w:semiHidden="1" w:unhideWhenUsed="1"/>
+    <w:lsdException w:name="Body Text First Indent" w:semiHidden="1" w:unhideWhenUsed="1"/>
+    <w:lsdException w:name="Body Text First Indent 2" w:semiHidden="1" w:unhideWhenUsed="1"/>
+    <w:lsdException w:name="Note Heading" w:semiHidden="1" w:unhideWhenUsed="1"/>
+    <w:lsdException w:name="Body Text 2" w:semiHidden="1" w:unhideWhenUsed="1"/>
+    <w:lsdException w:name="Body Text 3" w:semiHidden="1" w:unhideWhenUsed="1"/>
+    <w:lsdException w:name="Body Text Indent 2" w:semiHidden="1" w:unhideWhenUsed="1"/>
+    <w:lsdException w:name="Body Text Indent 3" w:semiHidden="1" w:unhideWhenUsed="1"/>
+    <w:lsdException w:name="Block Text" w:semiHidden="1" w:unhideWhenUsed="1"/>
+    <w:lsdException w:name="Hyperlink" w:semiHidden="1" w:unhideWhenUsed="1"/>
+    <w:lsdException w:name="FollowedHyperlink" w:semiHidden="1" w:unhideWhenUsed="1"/>
+    <w:lsdException w:name="Strong" w:uiPriority="22" w:qFormat="1"/>
+    <w:lsdException w:name="Emphasis" w:uiPriority="20" w:qFormat="1"/>
+    <w:lsdException w:name="Document Map" w:semiHidden="1" w:unhideWhenUsed="1"/>
+    <w:lsdException w:name="Plain Text" w:semiHidden="1" w:unhideWhenUsed="1"/>
+    <w:lsdException w:name="E-mail Signature" w:semiHidden="1" w:unhideWhenUsed="1"/>
+    <w:lsdException w:name="HTML Top of Form" w:semiHidden="1" w:unhideWhenUsed="1"/>
+    <w:lsdException w:name="HTML Bottom of Form" w:semiHidden="1" w:unhideWhenUsed="1"/>
+    <w:lsdException w:name="Normal (Web)" w:semiHidden="1" w:unhideWhenUsed="1"/>
+    <w:lsdException w:name="HTML Acronym" w:semiHidden="1" w:unhideWhenUsed="1"/>
+    <w:lsdException w:name="HTML Address" w:semiHidden="1" w:unhideWhenUsed="1"/>
+    <w:lsdException w:name="HTML Cite" w:semiHidden="1" w:unhideWhenUsed="1"/>
+    <w:lsdException w:name="HTML Code" w:semiHidden="1" w:unhideWhenUsed="1"/>
+    <w:lsdException w:name="HTML Definition" w:semiHidden="1" w:unhideWhenUsed="1"/>
+    <w:lsdException w:name="HTML Keyboard" w:semiHidden="1" w:unhideWhenUsed="1"/>
+    <w:lsdException w:name="HTML Preformatted" w:semiHidden="1" w:unhideWhenUsed="1"/>
+    <w:lsdException w:name="HTML Sample" w:semiHidden="1" w:unhideWhenUsed="1"/>
+    <w:lsdException w:name="HTML Typewriter" w:semiHidden="1" w:unhideWhenUsed="1"/>
+    <w:lsdException w:name="HTML Variable" w:semiHidden="1" w:unhideWhenUsed="1"/>
+    <w:lsdException w:name="Normal Table" w:semiHidden="1" w:unhideWhenUsed="1"/>
+    <w:lsdException w:name="annotation subject" w:semiHidden="1" w:unhideWhenUsed="1"/>
+    <w:lsdException w:name="No List" w:semiHidden="1" w:unhideWhenUsed="1"/>
+    <w:lsdException w:name="Outline List 1" w:semiHidden="1" w:unhideWhenUsed="1"/>
+    <w:lsdException w:name="Outline List 2" w:semiHidden="1" w:unhideWhenUsed="1"/>
+    <w:lsdException w:name="Outline List 3" w:semiHidden="1" w:unhideWhenUsed="1"/>
+    <w:lsdException w:name="Table Simple 1" w:semiHidden="1" w:unhideWhenUsed="1"/>
+    <w:lsdException w:name="Table Simple 2" w:semiHidden="1" w:unhideWhenUsed="1"/>
+    <w:lsdException w:name="Table Simple 3" w:semiHidden="1" w:unhideWhenUsed="1"/>
+    <w:lsdException w:name="Table Classic 1" w:semiHidden="1" w:unhideWhenUsed="1"/>
+    <w:lsdException w:name="Table Classic 2" w:semiHidden="1" w:unhideWhenUsed="1"/>
+    <w:lsdException w:name="Table Classic 3" w:semiHidden="1" w:unhideWhenUsed="1"/>
+    <w:lsdException w:name="Table Classic 4" w:semiHidden="1" w:unhideWhenUsed="1"/>
+    <w:lsdException w:name="Table Colorful 1" w:semiHidden="1" w:unhideWhenUsed="1"/>
+    <w:lsdException w:name="Table Colorful 2" w:semiHidden="1" w:unhideWhenUsed="1"/>
+    <w:lsdException w:name="Table Colorful 3" w:semiHidden="1" w:unhideWhenUsed="1"/>
+    <w:lsdException w:name="Table Columns 1" w:semiHidden="1" w:unhideWhenUsed="1"/>
+    <w:lsdException w:name="Table Columns 2" w:semiHidden="1" w:unhideWhenUsed="1"/>
+    <w:lsdException w:name="Table Columns 3" w:semiHidden="1" w:unhideWhenUsed="1"/>
+    <w:lsdException w:name="Table Columns 4" w:semiHidden="1" w:unhideWhenUsed="1"/>
+    <w:lsdException w:name="Table Columns 5" w:semiHidden="1" w:unhideWhenUsed="1"/>
+    <w:lsdException w:name="Table Grid 1" w:semiHidden="1" w:unhideWhenUsed="1"/>
+    <w:lsdException w:name="Table Grid 2" w:semiHidden="1" w:unhideWhenUsed="1"/>
+    <w:lsdException w:name="Table Grid 3" w:semiHidden="1" w:unhideWhenUsed="1"/>
+    <w:lsdException w:name="Table Grid 4" w:semiHidden="1" w:unhideWhenUsed="1"/>
+    <w:lsdException w:name="Table Grid 5" w:semiHidden="1" w:unhideWhenUsed="1"/>
+    <w:lsdException w:name="Table Grid 6" w:semiHidden="1" w:unhideWhenUsed="1"/>
+    <w:lsdException w:name="Table Grid 7" w:semiHidden="1" w:unhideWhenUsed="1"/>
+    <w:lsdException w:name="Table Grid 8" w:semiHidden="1" w:unhideWhenUsed="1"/>
+    <w:lsdException w:name="Table List 1" w:semiHidden="1" w:unhideWhenUsed="1"/>
+    <w:lsdException w:name="Table List 2" w:semiHidden="1" w:unhideWhenUsed="1"/>
+    <w:lsdException w:name="Table List 3" w:semiHidden="1" w:unhideWhenUsed="1"/>
+    <w:lsdException w:name="Table List 4" w:semiHidden="1" w:unhideWhenUsed="1"/>
+    <w:lsdException w:name="Table List 5" w:semiHidden="1" w:unhideWhenUsed="1"/>
+    <w:lsdException w:name="Table List 6" w:semiHidden="1" w:unhideWhenUsed="1"/>
+    <w:lsdException w:name="Table List 7" w:semiHidden="1" w:unhideWhenUsed="1"/>
+    <w:lsdException w:name="Table List 8" w:semiHidden="1" w:unhideWhenUsed="1"/>
+    <w:lsdException w:name="Table 3D effects 1" w:semiHidden="1" w:unhideWhenUsed="1"/>
+    <w:lsdException w:name="Table 3D effects 2" w:semiHidden="1" w:unhideWhenUsed="1"/>
+    <w:lsdException w:name="Table 3D effects 3" w:semiHidden="1" w:unhideWhenUsed="1"/>
+    <w:lsdException w:name="Table Contemporary" w:semiHidden="1" w:unhideWhenUsed="1"/>
+    <w:lsdException w:name="Table Elegant" w:semiHidden="1" w:unhideWhenUsed="1"/>
+    <w:lsdException w:name="Table Professional" w:semiHidden="1" w:unhideWhenUsed="1"/>
+    <w:lsdException w:name="Table Subtle 1" w:semiHidden="1" w:unhideWhenUsed="1"/>
+    <w:lsdException w:name="Table Subtle 2" w:semiHidden="1" w:unhideWhenUsed="1"/>
+    <w:lsdException w:name="Table Web 1" w:semiHidden="1" w:unhideWhenUsed="1"/>
+    <w:lsdException w:name="Table Web 2" w:semiHidden="1" w:unhideWhenUsed="1"/>
+    <w:lsdException w:name="Table Web 3" w:semiHidden="1" w:unhideWhenUsed="1"/>
+    <w:lsdException w:name="Balloon Text" w:semiHidden="1" w:unhideWhenUsed="1"/>
+    <w:lsdException w:name="Table Grid" w:semiHidden="1" w:uiPriority="39" w:unhideWhenUsed="1"/>
+    <w:lsdException w:name="Table Theme" w:semiHidden="1" w:unhideWhenUsed="1"/>
+    <w:lsdException w:name="Placeholder Text" w:semiHidden="1"/>
+    <w:lsdException w:name="No Spacing" w:uiPriority="1" w:qFormat="1"/>
+    <w:lsdException w:name="Light Shading" w:uiPriority="60"/>
+    <w:lsdException w:name="Light List" w:uiPriority="61"/>
+    <w:lsdException w:name="Light Grid" w:uiPriority="62"/>
+    <w:lsdException w:name="Medium Shading 1" w:uiPriority="63"/>
+    <w:lsdException w:name="Medium Shading 2" w:uiPriority="64"/>
+    <w:lsdException w:name="Medium List 1" w:uiPriority="65"/>
+    <w:lsdException w:name="Medium List 2" w:uiPriority="66"/>
+    <w:lsdException w:name="Medium Grid 1" w:uiPriority="67"/>
+    <w:lsdException w:name="Medium Grid 2" w:uiPriority="68"/>
+    <w:lsdException w:name="Medium Grid 3" w:uiPriority="69"/>
+    <w:lsdException w:name="Dark List" w:uiPriority="70"/>
+    <w:lsdException w:name="Colorful Shading" w:uiPriority="71"/>
+    <w:lsdException w:name="Colorful List" w:uiPriority="72"/>
+    <w:lsdException w:name="Colorful Grid" w:uiPriority="73"/>
+    <w:lsdException w:name="Light Shading Accent 1" w:uiPriority="60"/>
+    <w:lsdException w:name="Light List Accent 1" w:uiPriority="61"/>
+    <w:lsdException w:name="Light Grid Accent 1" w:uiPriority="62"/>
+    <w:lsdException w:name="Medium Shading 1 Accent 1" w:uiPriority="63"/>
+    <w:lsdException w:name="Medium Shading 2 Accent 1" w:uiPriority="64"/>
+    <w:lsdException w:name="Medium List 1 Accent 1" w:uiPriority="65"/>
+    <w:lsdException w:name="Revision" w:semiHidden="1"/>
+    <w:lsdException w:name="List Paragraph" w:uiPriority="34" w:qFormat="1"/>
+    <w:lsdException w:name="Quote" w:uiPriority="29" w:qFormat="1"/>
+    <w:lsdException w:name="Intense Quote" w:uiPriority="30" w:qFormat="1"/>
+    <w:lsdException w:name="Medium List 2 Accent 1" w:uiPriority="66"/>
+    <w:lsdException w:name="Medium Grid 1 Accent 1" w:uiPriority="67"/>
+    <w:lsdException w:name="Medium Grid 2 Accent 1" w:uiPriority="68"/>
+    <w:lsdException w:name="Medium Grid 3 Accent 1" w:uiPriority="69"/>
+    <w:lsdException w:name="Dark List Accent 1" w:uiPriority="70"/>
+    <w:lsdException w:name="Colorful Shading Accent 1" w:uiPriority="71"/>
+    <w:lsdException w:name="Colorful List Accent 1" w:uiPriority="72"/>
+    <w:lsdException w:name="Colorful Grid Accent 1" w:uiPriority="73"/>
+    <w:lsdException w:name="Light Shading Accent 2" w:uiPriority="60"/>
+    <w:lsdException w:name="Light List Accent 2" w:uiPriority="61"/>
+    <w:lsdException w:name="Light Grid Accent 2" w:uiPriority="62"/>
+    <w:lsdException w:name="Medium Shading 1 Accent 2" w:uiPriority="63"/>
+    <w:lsdException w:name="Medium Shading 2 Accent 2" w:uiPriority="64"/>
+    <w:lsdException w:name="Medium List 1 Accent 2" w:uiPriority="65"/>
+    <w:lsdException w:name="Medium List 2 Accent 2" w:uiPriority="66"/>
+    <w:lsdException w:name="Medium Grid 1 Accent 2" w:uiPriority="67"/>
+    <w:lsdException w:name="Medium Grid 2 Accent 2" w:uiPriority="68"/>
+    <w:lsdException w:name="Medium Grid 3 Accent 2" w:uiPriority="69"/>
+    <w:lsdException w:name="Dark List Accent 2" w:uiPriority="70"/>
+    <w:lsdException w:name="Colorful Shading Accent 2" w:uiPriority="71"/>
+    <w:lsdException w:name="Colorful List Accent 2" w:uiPriority="72"/>
+    <w:lsdException w:name="Colorful Grid Accent 2" w:uiPriority="73"/>
+    <w:lsdException w:name="Light Shading Accent 3" w:uiPriority="60"/>
+    <w:lsdException w:name="Light List Accent 3" w:uiPriority="61"/>
+    <w:lsdException w:name="Light Grid Accent 3" w:uiPriority="62"/>
+    <w:lsdException w:name="Medium Shading 1 Accent 3" w:uiPriority="63"/>
+    <w:lsdException w:name="Medium Shading 2 Accent 3" w:uiPriority="64"/>
+    <w:lsdException w:name="Medium List 1 Accent 3" w:uiPriority="65"/>
+    <w:lsdException w:name="Medium List 2 Accent 3" w:uiPriority="66"/>
+    <w:lsdException w:name="Medium Grid 1 Accent 3" w:uiPriority="67"/>
+    <w:lsdException w:name="Medium Grid 2 Accent 3" w:uiPriority="68"/>
+    <w:lsdException w:name="Medium Grid 3 Accent 3" w:uiPriority="69"/>
+    <w:lsdException w:name="Dark List Accent 3" w:uiPriority="70"/>
+    <w:lsdException w:name="Colorful Shading Accent 3" w:uiPriority="71"/>
+    <w:lsdException w:name="Colorful List Accent 3" w:uiPriority="72"/>
+    <w:lsdException w:name="Colorful Grid Accent 3" w:uiPriority="73"/>
+    <w:lsdException w:name="Light Shading Accent 4" w:uiPriority="60"/>
+    <w:lsdException w:name="Light List Accent 4" w:uiPriority="61"/>
+    <w:lsdException w:name="Light Grid Accent 4" w:uiPriority="62"/>
+    <w:lsdException w:name="Medium Shading 1 Accent 4" w:uiPriority="63"/>
+    <w:lsdException w:name="Medium Shading 2 Accent 4" w:uiPriority="64"/>
+    <w:lsdException w:name="Medium List 1 Accent 4" w:uiPriority="65"/>
+    <w:lsdException w:name="Medium List 2 Accent 4" w:uiPriority="66"/>
+    <w:lsdException w:name="Medium Grid 1 Accent 4" w:uiPriority="67"/>
+    <w:lsdException w:name="Medium Grid 2 Accent 4" w:uiPriority="68"/>
+    <w:lsdException w:name="Medium Grid 3 Accent 4" w:uiPriority="69"/>
+    <w:lsdException w:name="Dark List Accent 4" w:uiPriority="70"/>
+    <w:lsdException w:name="Colorful Shading Accent 4" w:uiPriority="71"/>
+    <w:lsdException w:name="Colorful List Accent 4" w:uiPriority="72"/>
+    <w:lsdException w:name="Colorful Grid Accent 4" w:uiPriority="73"/>
+    <w:lsdException w:name="Light Shading Accent 5" w:uiPriority="60"/>
+    <w:lsdException w:name="Light List Accent 5" w:uiPriority="61"/>
+    <w:lsdException w:name="Light Grid Accent 5" w:uiPriority="62"/>
+    <w:lsdException w:name="Medium Shading 1 Accent 5" w:uiPriority="63"/>
+    <w:lsdException w:name="Medium Shading 2 Accent 5" w:uiPriority="64"/>
+    <w:lsdException w:name="Medium List 1 Accent 5" w:uiPriority="65"/>
+    <w:lsdException w:name="Medium List 2 Accent 5" w:uiPriority="66"/>
+    <w:lsdException w:name="Medium Grid 1 Accent 5" w:uiPriority="67"/>
+    <w:lsdException w:name="Medium Grid 2 Accent 5" w:uiPriority="68"/>
+    <w:lsdException w:name="Medium Grid 3 Accent 5" w:uiPriority="69"/>
+    <w:lsdException w:name="Dark List Accent 5" w:uiPriority="70"/>
+    <w:lsdException w:name="Colorful Shading Accent 5" w:uiPriority="71"/>
+    <w:lsdException w:name="Colorful List Accent 5" w:uiPriority="72"/>
+    <w:lsdException w:name="Colorful Grid Accent 5" w:uiPriority="73"/>
+    <w:lsdException w:name="Light Shading Accent 6" w:uiPriority="60"/>
+    <w:lsdException w:name="Light List Accent 6" w:uiPriority="61"/>
+    <w:lsdException w:name="Light Grid Accent 6" w:uiPriority="62"/>
+    <w:lsdException w:name="Medium Shading 1 Accent 6" w:uiPriority="63"/>
+    <w:lsdException w:name="Medium Shading 2 Accent 6" w:uiPriority="64"/>
+    <w:lsdException w:name="Medium List 1 Accent 6" w:uiPriority="65"/>
+    <w:lsdException w:name="Medium List 2 Accent 6" w:uiPriority="66"/>
+    <w:lsdException w:name="Medium Grid 1 Accent 6" w:uiPriority="67"/>
+    <w:lsdException w:name="Medium Grid 2 Accent 6" w:uiPriority="68"/>
+    <w:lsdException w:name="Medium Grid 3 Accent 6" w:uiPriority="69"/>
+    <w:lsdException w:name="Dark List Accent 6" w:uiPriority="70"/>
+    <w:lsdException w:name="Colorful Shading Accent 6" w:uiPriority="71"/>
+    <w:lsdException w:name="Colorful List Accent 6" w:uiPriority="72"/>
+    <w:lsdException w:name="Colorful Grid Accent 6" w:uiPriority="73"/>
+    <w:lsdException w:name="Subtle Emphasis" w:uiPriority="19" w:qFormat="1"/>
+    <w:lsdException w:name="Intense Emphasis" w:uiPriority="21" w:qFormat="1"/>
+    <w:lsdException w:name="Subtle Reference" w:uiPriority="31" w:qFormat="1"/>
+    <w:lsdException w:name="Intense Reference" w:uiPriority="32" w:qFormat="1"/>
+    <w:lsdException w:name="Book Title" w:uiPriority="33" w:qFormat="1"/>
+    <w:lsdException w:name="Bibliography" w:semiHidden="1" w:uiPriority="37" w:unhideWhenUsed="1"/>
+    <w:lsdException w:name="TOC Heading" w:semiHidden="1" w:uiPriority="39" w:unhideWhenUsed="1" w:qFormat="1"/>
+    <w:lsdException w:name="Plain Table 1" w:uiPriority="41"/>
+    <w:lsdException w:name="Plain Table 2" w:uiPriority="42"/>
+    <w:lsdException w:name="Plain Table 3" w:uiPriority="43"/>
+    <w:lsdException w:name="Plain Table 4" w:uiPriority="44"/>
+    <w:lsdException w:name="Plain Table 5" w:uiPriority="45"/>
+    <w:lsdException w:name="Grid Table Light" w:uiPriority="40"/>
+    <w:lsdException w:name="Grid Table 1 Light" w:uiPriority="46"/>
+    <w:lsdException w:name="Grid Table 2" w:uiPriority="47"/>
+    <w:lsdException w:name="Grid Table 3" w:uiPriority="48"/>
+    <w:lsdException w:name="Grid Table 4" w:uiPriority="49"/>
+    <w:lsdException w:name="Grid Table 5 Dark" w:uiPriority="50"/>
+    <w:lsdException w:name="Grid Table 6 Colorful" w:uiPriority="51"/>
+    <w:lsdException w:name="Grid Table 7 Colorful" w:uiPriority="52"/>
+    <w:lsdException w:name="Grid Table 1 Light Accent 1" w:uiPriority="46"/>
+    <w:lsdException w:name="Grid Table 2 Accent 1" w:uiPriority="47"/>
+    <w:lsdException w:name="Grid Table 3 Accent 1" w:uiPriority="48"/>
+    <w:lsdException w:name="Grid Table 4 Accent 1" w:uiPriority="49"/>
+    <w:lsdException w:name="Grid Table 5 Dark Accent 1" w:uiPriority="50"/>
+    <w:lsdException w:name="Grid Table 6 Colorful Accent 1" w:uiPriority="51"/>
+    <w:lsdException w:name="Grid Table 7 Colorful Accent 1" w:uiPriority="52"/>
+    <w:lsdException w:name="Grid Table 1 Light Accent 2" w:uiPriority="46"/>
+    <w:lsdException w:name="Grid Table 2 Accent 2" w:uiPriority="47"/>
+    <w:lsdException w:name="Grid Table 3 Accent 2" w:uiPriority="48"/>
+    <w:lsdException w:name="Grid Table 4 Accent 2" w:uiPriority="49"/>
+    <w:lsdException w:name="Grid Table 5 Dark Accent 2" w:uiPriority="50"/>
+    <w:lsdException w:name="Grid Table 6 Colorful Accent 2" w:uiPriority="51"/>
+    <w:lsdException w:name="Grid Table 7 Colorful Accent 2" w:uiPriority="52"/>
+    <w:lsdException w:name="Grid Table 1 Light Accent 3" w:uiPriority="46"/>
+    <w:lsdException w:name="Grid Table 2 Accent 3" w:uiPriority="47"/>
+    <w:lsdException w:name="Grid Table 3 Accent 3" w:uiPriority="48"/>
+    <w:lsdException w:name="Grid Table 4 Accent 3" w:uiPriority="49"/>
+    <w:lsdException w:name="Grid Table 5 Dark Accent 3" w:uiPriority="50"/>
+    <w:lsdException w:name="Grid Table 6 Colorful Accent 3" w:uiPriority="51"/>
+    <w:lsdException w:name="Grid Table 7 Colorful Accent 3" w:uiPriority="52"/>
+    <w:lsdException w:name="Grid Table 1 Light Accent 4" w:uiPriority="46"/>
+    <w:lsdException w:name="Grid Table 2 Accent 4" w:uiPriority="47"/>
+    <w:lsdException w:name="Grid Table 3 Accent 4" w:uiPriority="48"/>
+    <w:lsdException w:name="Grid Table 4 Accent 4" w:uiPriority="49"/>
+    <w:lsdException w:name="Grid Table 5 Dark Accent 4" w:uiPriority="50"/>
+    <w:lsdException w:name="Grid Table 6 Colorful Accent 4" w:uiPriority="51"/>
+    <w:lsdException w:name="Grid Table 7 Colorful Accent 4" w:uiPriority="52"/>
+    <w:lsdException w:name="Grid Table 1 Light Accent 5" w:uiPriority="46"/>
+    <w:lsdException w:name="Grid Table 2 Accent 5" w:uiPriority="47"/>
+    <w:lsdException w:name="Grid Table 3 Accent 5" w:uiPriority="48"/>
+    <w:lsdException w:name="Grid Table 4 Accent 5" w:uiPriority="49"/>
+    <w:lsdException w:name="Grid Table 5 Dark Accent 5" w:uiPriority="50"/>
+    <w:lsdException w:name="Grid Table 6 Colorful Accent 5" w:uiPriority="51"/>
+    <w:lsdException w:name="Grid Table 7 Colorful Accent 5" w:uiPriority="52"/>
+    <w:lsdException w:name="Grid Table 1 Light Accent 6" w:uiPriority="46"/>
+    <w:lsdException w:name="Grid Table 2 Accent 6" w:uiPriority="47"/>
+    <w:lsdException w:name="Grid Table 3 Accent 6" w:uiPriority="48"/>
+    <w:lsdException w:name="Grid Table 4 Accent 6" w:uiPriority="49"/>
+    <w:lsdException w:name="Grid Table 5 Dark Accent 6" w:uiPriority="50"/>
+    <w:lsdException w:name="Grid Table 6 Colorful Accent 6" w:uiPriority="51"/>
+    <w:lsdException w:name="Grid Table 7 Colorful Accent 6" w:uiPriority="52"/>
+    <w:lsdException w:name="List Table 1 Light" w:uiPriority="46"/>
+    <w:lsdException w:name="List Table 2" w:uiPriority="47"/>
+    <w:lsdException w:name="List Table 3" w:uiPriority="48"/>
+    <w:lsdException w:name="List Table 4" w:uiPriority="49"/>
+    <w:lsdException w:name="List Table 5 Dark" w:uiPriority="50"/>
+    <w:lsdException w:name="List Table 6 Colorful" w:uiPriority="51"/>
+    <w:lsdException w:name="List Table 7 Colorful" w:uiPriority="52"/>
+    <w:lsdException w:name="List Table 1 Light Accent 1" w:uiPriority="46"/>
+    <w:lsdException w:name="List Table 2 Accent 1" w:uiPriority="47"/>
+    <w:lsdException w:name="List Table 3 Accent 1" w:uiPriority="48"/>
+    <w:lsdException w:name="List Table 4 Accent 1" w:uiPriority="49"/>
+    <w:lsdException w:name="List Table 5 Dark Accent 1" w:uiPriority="50"/>
+    <w:lsdException w:name="List Table 6 Colorful Accent 1" w:uiPriority="51"/>
+    <w:lsdException w:name="List Table 7 Colorful Accent 1" w:uiPriority="52"/>
+    <w:lsdException w:name="List Table 1 Light Accent 2" w:uiPriority="46"/>
+    <w:lsdException w:name="List Table 2 Accent 2" w:uiPriority="47"/>
+    <w:lsdException w:name="List Table 3 Accent 2" w:uiPriority="48"/>
+    <w:lsdException w:name="List Table 4 Accent 2" w:uiPriority="49"/>
+    <w:lsdException w:name="List Table 5 Dark Accent 2" w:uiPriority="50"/>
+    <w:lsdException w:name="List Table 6 Colorful Accent 2" w:uiPriority="51"/>
+    <w:lsdException w:name="List Table 7 Colorful Accent 2" w:uiPriority="52"/>
+    <w:lsdException w:name="List Table 1 Light Accent 3" w:uiPriority="46"/>
+    <w:lsdException w:name="List Table 2 Accent 3" w:uiPriority="47"/>
+    <w:lsdException w:name="List Table 3 Accent 3" w:uiPriority="48"/>
+    <w:lsdException w:name="List Table 4 Accent 3" w:uiPriority="49"/>
+    <w:lsdException w:name="List Table 5 Dark Accent 3" w:uiPriority="50"/>
+    <w:lsdException w:name="List Table 6 Colorful Accent 3" w:uiPriority="51"/>
+    <w:lsdException w:name="List Table 7 Colorful Accent 3" w:uiPriority="52"/>
+    <w:lsdException w:name="List Table 1 Light Accent 4" w:uiPriority="46"/>
+    <w:lsdException w:name="List Table 2 Accent 4" w:uiPriority="47"/>
+    <w:lsdException w:name="List Table 3 Accent 4" w:uiPriority="48"/>
+    <w:lsdException w:name="List Table 4 Accent 4" w:uiPriority="49"/>
+    <w:lsdException w:name="List Table 5 Dark Accent 4" w:uiPriority="50"/>
+    <w:lsdException w:name="List Table 6 Colorful Accent 4" w:uiPriority="51"/>
+    <w:lsdException w:name="List Table 7 Colorful Accent 4" w:uiPriority="52"/>
+    <w:lsdException w:name="List Table 1 Light Accent 5" w:uiPriority="46"/>
+    <w:lsdException w:name="List Table 2 Accent 5" w:uiPriority="47"/>
+    <w:lsdException w:name="List Table 3 Accent 5" w:uiPriority="48"/>
+    <w:lsdException w:name="List Table 4 Accent 5" w:uiPriority="49"/>
+    <w:lsdException w:name="List Table 5 Dark Accent 5" w:uiPriority="50"/>
+    <w:lsdException w:name="List Table 6 Colorful Accent 5" w:uiPriority="51"/>
+    <w:lsdException w:name="List Table 7 Colorful Accent 5" w:uiPriority="52"/>
+    <w:lsdException w:name="List Table 1 Light Accent 6" w:uiPriority="46"/>
+    <w:lsdException w:name="List Table 2 Accent 6" w:uiPriority="47"/>
+    <w:lsdException w:name="List Table 3 Accent 6" w:uiPriority="48"/>
+    <w:lsdException w:name="List Table 4 Accent 6" w:uiPriority="49"/>
+    <w:lsdException w:name="List Table 5 Dark Accent 6" w:uiPriority="50"/>
+    <w:lsdException w:name="List Table 6 Colorful Accent 6" w:uiPriority="51"/>
+    <w:lsdException w:name="List Table 7 Colorful Accent 6" w:uiPriority="52"/>
+    <w:lsdException w:name="Mention" w:semiHidden="1" w:unhideWhenUsed="1"/>
+    <w:lsdException w:name="Smart Hyperlink" w:semiHidden="1" w:unhideWhenUsed="1"/>
+    <w:lsdException w:name="Hashtag" w:semiHidden="1" w:unhideWhenUsed="1"/>
+    <w:lsdException w:name="Unresolved Mention" w:semiHidden="1" w:unhideWhenUsed="1"/>
+    <w:lsdException w:name="Smart Link" w:semiHidden="1" w:unhideWhenUsed="1"/>
   </w:latentStyles>
   <w:style w:type="paragraph" w:default="1" w:styleId="Normal">
     <w:name w:val="Normal"/>
@@ -4158,7 +4026,7 @@
   <a:extraClrSchemeLst/>
   <a:extLst>
     <a:ext uri="{05A4C25C-085E-4340-85A3-A5531E510DB2}">
-      <thm15:themeFamily xmlns:thm15="http://schemas.microsoft.com/office/thememl/2012/main" xmlns="" name="Office Theme" id="{62F939B6-93AF-4DB8-9C6B-D6C7DFDC589F}" vid="{4A3C46E8-61CC-4603-A589-7422A47A8E4A}"/>
+      <thm15:themeFamily xmlns:thm15="http://schemas.microsoft.com/office/thememl/2012/main" name="Office Theme" id="{62F939B6-93AF-4DB8-9C6B-D6C7DFDC589F}" vid="{4A3C46E8-61CC-4603-A589-7422A47A8E4A}"/>
     </a:ext>
   </a:extLst>
 </a:theme>

</xml_diff>

<commit_message>
Change getProjectByName to getProjectsById
</commit_message>
<xml_diff>
--- a/documentos/Sprint4_Equipo_Titan.docx
+++ b/documentos/Sprint4_Equipo_Titan.docx
@@ -1,6 +1,6 @@
 
 <file path=word/document.xml><?xml version="1.0" encoding="utf-8"?>
-<w:document xmlns:wpc="http://schemas.microsoft.com/office/word/2010/wordprocessingCanvas" xmlns:cx="http://schemas.microsoft.com/office/drawing/2014/chartex" xmlns:cx1="http://schemas.microsoft.com/office/drawing/2015/9/8/chartex" xmlns:cx2="http://schemas.microsoft.com/office/drawing/2015/10/21/chartex" xmlns:cx3="http://schemas.microsoft.com/office/drawing/2016/5/9/chartex" xmlns:cx4="http://schemas.microsoft.com/office/drawing/2016/5/10/chartex" xmlns:cx5="http://schemas.microsoft.com/office/drawing/2016/5/11/chartex" xmlns:cx6="http://schemas.microsoft.com/office/drawing/2016/5/12/chartex" xmlns:cx7="http://schemas.microsoft.com/office/drawing/2016/5/13/chartex" xmlns:cx8="http://schemas.microsoft.com/office/drawing/2016/5/14/chartex" xmlns:mc="http://schemas.openxmlformats.org/markup-compatibility/2006" xmlns:aink="http://schemas.microsoft.com/office/drawing/2016/ink" xmlns:am3d="http://schemas.microsoft.com/office/drawing/2017/model3d" xmlns:o="urn:schemas-microsoft-com:office:office" xmlns:r="http://schemas.openxmlformats.org/officeDocument/2006/relationships" xmlns:m="http://schemas.openxmlformats.org/officeDocument/2006/math" xmlns:v="urn:schemas-microsoft-com:vml" xmlns:wp14="http://schemas.microsoft.com/office/word/2010/wordprocessingDrawing" xmlns:wp="http://schemas.openxmlformats.org/drawingml/2006/wordprocessingDrawing" xmlns:w10="urn:schemas-microsoft-com:office:word" xmlns:w="http://schemas.openxmlformats.org/wordprocessingml/2006/main" xmlns:w14="http://schemas.microsoft.com/office/word/2010/wordml" xmlns:w15="http://schemas.microsoft.com/office/word/2012/wordml" xmlns:w16cex="http://schemas.microsoft.com/office/word/2018/wordml/cex" xmlns:w16cid="http://schemas.microsoft.com/office/word/2016/wordml/cid" xmlns:w16="http://schemas.microsoft.com/office/word/2018/wordml" xmlns:w16sdtdh="http://schemas.microsoft.com/office/word/2020/wordml/sdtdatahash" xmlns:w16se="http://schemas.microsoft.com/office/word/2015/wordml/symex" xmlns:wpg="http://schemas.microsoft.com/office/word/2010/wordprocessingGroup" xmlns:wpi="http://schemas.microsoft.com/office/word/2010/wordprocessingInk" xmlns:wne="http://schemas.microsoft.com/office/word/2006/wordml" xmlns:wps="http://schemas.microsoft.com/office/word/2010/wordprocessingShape" mc:Ignorable="w14 w15 w16se w16cid w16 w16cex w16sdtdh wp14">
+<w:document xmlns:wpc="http://schemas.microsoft.com/office/word/2010/wordprocessingCanvas" xmlns:cx="http://schemas.microsoft.com/office/drawing/2014/chartex" xmlns:mc="http://schemas.openxmlformats.org/markup-compatibility/2006" xmlns:o="urn:schemas-microsoft-com:office:office" xmlns:r="http://schemas.openxmlformats.org/officeDocument/2006/relationships" xmlns:m="http://schemas.openxmlformats.org/officeDocument/2006/math" xmlns:v="urn:schemas-microsoft-com:vml" xmlns:wp14="http://schemas.microsoft.com/office/word/2010/wordprocessingDrawing" xmlns:wp="http://schemas.openxmlformats.org/drawingml/2006/wordprocessingDrawing" xmlns:w10="urn:schemas-microsoft-com:office:word" xmlns:w="http://schemas.openxmlformats.org/wordprocessingml/2006/main" xmlns:w14="http://schemas.microsoft.com/office/word/2010/wordml" xmlns:w15="http://schemas.microsoft.com/office/word/2012/wordml" xmlns:w16se="http://schemas.microsoft.com/office/word/2015/wordml/symex" xmlns:wpg="http://schemas.microsoft.com/office/word/2010/wordprocessingGroup" xmlns:wpi="http://schemas.microsoft.com/office/word/2010/wordprocessingInk" xmlns:wne="http://schemas.microsoft.com/office/word/2006/wordml" xmlns:wps="http://schemas.microsoft.com/office/word/2010/wordprocessingShape" mc:Ignorable="w14 w15 w16se wp14">
   <w:body>
     <w:p>
       <w:pPr>
@@ -659,7 +659,29 @@
           <w:szCs w:val="24"/>
           <w:lang w:eastAsia="es-CO"/>
         </w:rPr>
-        <w:t>Con el propósito de garantizar la trazabilidad del proyecto se implementó el uso de GitHub y Trello,</w:t>
+        <w:t xml:space="preserve">Con el propósito de garantizar la trazabilidad del proyecto se implementó el uso de GitHub y </w:t>
+      </w:r>
+      <w:proofErr w:type="spellStart"/>
+      <w:r>
+        <w:rPr>
+          <w:rFonts w:ascii="Arial" w:eastAsia="Times New Roman" w:hAnsi="Arial" w:cs="Arial"/>
+          <w:color w:val="000000"/>
+          <w:sz w:val="24"/>
+          <w:szCs w:val="24"/>
+          <w:lang w:eastAsia="es-CO"/>
+        </w:rPr>
+        <w:t>Trello</w:t>
+      </w:r>
+      <w:proofErr w:type="spellEnd"/>
+      <w:r>
+        <w:rPr>
+          <w:rFonts w:ascii="Arial" w:eastAsia="Times New Roman" w:hAnsi="Arial" w:cs="Arial"/>
+          <w:color w:val="000000"/>
+          <w:sz w:val="24"/>
+          <w:szCs w:val="24"/>
+          <w:lang w:eastAsia="es-CO"/>
+        </w:rPr>
+        <w:t>,</w:t>
       </w:r>
       <w:r>
         <w:rPr>
@@ -1169,8 +1191,21 @@
           <w:shd w:val="clear" w:color="auto" w:fill="FFFFFF"/>
           <w:lang w:eastAsia="es-CO"/>
         </w:rPr>
-        <w:t xml:space="preserve"> de microservicios</w:t>
-      </w:r>
+        <w:t xml:space="preserve"> de </w:t>
+      </w:r>
+      <w:proofErr w:type="spellStart"/>
+      <w:r>
+        <w:rPr>
+          <w:rFonts w:ascii="Arial" w:eastAsia="Times New Roman" w:hAnsi="Arial" w:cs="Arial"/>
+          <w:color w:val="000000"/>
+          <w:sz w:val="24"/>
+          <w:szCs w:val="24"/>
+          <w:shd w:val="clear" w:color="auto" w:fill="FFFFFF"/>
+          <w:lang w:eastAsia="es-CO"/>
+        </w:rPr>
+        <w:t>microservicios</w:t>
+      </w:r>
+      <w:proofErr w:type="spellEnd"/>
       <w:r>
         <w:rPr>
           <w:rFonts w:ascii="Arial" w:eastAsia="Times New Roman" w:hAnsi="Arial" w:cs="Arial"/>
@@ -1439,20 +1474,42 @@
         </w:rPr>
         <w:t xml:space="preserve">MongoDB: </w:t>
       </w:r>
-      <w:hyperlink r:id="rId7" w:anchor="access" w:history="1">
-        <w:r>
-          <w:rPr>
-            <w:rStyle w:val="Hipervnculo"/>
-            <w:rFonts w:ascii="Arial" w:eastAsia="Times New Roman" w:hAnsi="Arial" w:cs="Arial"/>
-            <w:bCs/>
-            <w:sz w:val="24"/>
-            <w:szCs w:val="24"/>
-            <w:shd w:val="clear" w:color="auto" w:fill="FFFFFF"/>
-            <w:lang w:val="en-US" w:eastAsia="es-CO"/>
-          </w:rPr>
-          <w:t>https://cloud.mongodb.com/v2/613e16830a992558f04f17cc#access</w:t>
-        </w:r>
-      </w:hyperlink>
+      <w:r>
+        <w:fldChar w:fldCharType="begin"/>
+      </w:r>
+      <w:r>
+        <w:rPr>
+          <w:lang w:val="en-US"/>
+        </w:rPr>
+        <w:instrText xml:space="preserve"> HYPERLINK "https://cloud.mongodb.com/v2/613e16830a992558f04f17cc" \l "access" </w:instrText>
+      </w:r>
+      <w:r>
+        <w:fldChar w:fldCharType="separate"/>
+      </w:r>
+      <w:r>
+        <w:rPr>
+          <w:rStyle w:val="Hipervnculo"/>
+          <w:rFonts w:ascii="Arial" w:eastAsia="Times New Roman" w:hAnsi="Arial" w:cs="Arial"/>
+          <w:bCs/>
+          <w:sz w:val="24"/>
+          <w:szCs w:val="24"/>
+          <w:shd w:val="clear" w:color="auto" w:fill="FFFFFF"/>
+          <w:lang w:val="en-US" w:eastAsia="es-CO"/>
+        </w:rPr>
+        <w:t>https://cloud.mongodb.com/v2/613e16830a992558f04f17cc#access</w:t>
+      </w:r>
+      <w:r>
+        <w:rPr>
+          <w:rStyle w:val="Hipervnculo"/>
+          <w:rFonts w:ascii="Arial" w:eastAsia="Times New Roman" w:hAnsi="Arial" w:cs="Arial"/>
+          <w:bCs/>
+          <w:sz w:val="24"/>
+          <w:szCs w:val="24"/>
+          <w:shd w:val="clear" w:color="auto" w:fill="FFFFFF"/>
+          <w:lang w:val="en-US" w:eastAsia="es-CO"/>
+        </w:rPr>
+        <w:fldChar w:fldCharType="end"/>
+      </w:r>
       <w:r>
         <w:rPr>
           <w:rFonts w:ascii="Arial" w:eastAsia="Times New Roman" w:hAnsi="Arial" w:cs="Arial"/>
@@ -1535,7 +1592,7 @@
         </w:rPr>
         <w:t xml:space="preserve"> </w:t>
       </w:r>
-      <w:hyperlink r:id="rId8" w:history="1">
+      <w:hyperlink r:id="rId7" w:history="1">
         <w:r>
           <w:rPr>
             <w:rStyle w:val="Hipervnculo"/>
@@ -1659,7 +1716,7 @@
       <w:r>
         <w:rPr>
           <w:noProof/>
-          <w:lang w:eastAsia="ja-JP"/>
+          <w:lang w:eastAsia="es-CO"/>
         </w:rPr>
         <w:drawing>
           <wp:inline distT="0" distB="0" distL="0" distR="0" wp14:anchorId="1F054199" wp14:editId="5EE9B3BD">
@@ -1677,7 +1734,7 @@
                     <pic:cNvPicPr/>
                   </pic:nvPicPr>
                   <pic:blipFill>
-                    <a:blip r:embed="rId9"/>
+                    <a:blip r:embed="rId8"/>
                     <a:stretch>
                       <a:fillRect/>
                     </a:stretch>
@@ -1745,7 +1802,7 @@
       <w:r>
         <w:rPr>
           <w:noProof/>
-          <w:lang w:eastAsia="ja-JP"/>
+          <w:lang w:eastAsia="es-CO"/>
         </w:rPr>
         <w:drawing>
           <wp:inline distT="0" distB="0" distL="0" distR="0" wp14:anchorId="49E4E2B9" wp14:editId="1C141D2A">
@@ -1763,7 +1820,7 @@
                     <pic:cNvPicPr/>
                   </pic:nvPicPr>
                   <pic:blipFill>
-                    <a:blip r:embed="rId10">
+                    <a:blip r:embed="rId9">
                       <a:extLst>
                         <a:ext uri="{28A0092B-C50C-407E-A947-70E740481C1C}">
                           <a14:useLocalDpi xmlns:a14="http://schemas.microsoft.com/office/drawing/2010/main" val="0"/>
@@ -1832,7 +1889,7 @@
       <w:r>
         <w:rPr>
           <w:noProof/>
-          <w:lang w:eastAsia="ja-JP"/>
+          <w:lang w:eastAsia="es-CO"/>
         </w:rPr>
         <w:drawing>
           <wp:inline distT="0" distB="0" distL="0" distR="0" wp14:anchorId="1A22F5C6" wp14:editId="2744703F">
@@ -1850,7 +1907,7 @@
                     <pic:cNvPicPr/>
                   </pic:nvPicPr>
                   <pic:blipFill>
-                    <a:blip r:embed="rId11">
+                    <a:blip r:embed="rId10">
                       <a:extLst>
                         <a:ext uri="{28A0092B-C50C-407E-A947-70E740481C1C}">
                           <a14:useLocalDpi xmlns:a14="http://schemas.microsoft.com/office/drawing/2010/main" val="0"/>
@@ -1898,7 +1955,7 @@
       <w:r>
         <w:rPr>
           <w:noProof/>
-          <w:lang w:eastAsia="ja-JP"/>
+          <w:lang w:eastAsia="es-CO"/>
         </w:rPr>
         <w:drawing>
           <wp:inline distT="0" distB="0" distL="0" distR="0" wp14:anchorId="13A7E522" wp14:editId="5F0A9938">
@@ -1916,7 +1973,7 @@
                     <pic:cNvPicPr/>
                   </pic:nvPicPr>
                   <pic:blipFill>
-                    <a:blip r:embed="rId12">
+                    <a:blip r:embed="rId11">
                       <a:extLst>
                         <a:ext uri="{28A0092B-C50C-407E-A947-70E740481C1C}">
                           <a14:useLocalDpi xmlns:a14="http://schemas.microsoft.com/office/drawing/2010/main" val="0"/>
@@ -2000,13 +2057,78 @@
       <w:r>
         <w:rPr>
           <w:noProof/>
-          <w:lang w:eastAsia="ja-JP"/>
+          <w:lang w:eastAsia="es-CO"/>
         </w:rPr>
         <w:drawing>
           <wp:inline distT="0" distB="0" distL="0" distR="0" wp14:anchorId="211DB28C" wp14:editId="4ECB58AE">
             <wp:extent cx="4905236" cy="3505200"/>
             <wp:effectExtent l="0" t="0" r="0" b="0"/>
             <wp:docPr id="1739184711" name="Imagen 1739184711"/>
+            <wp:cNvGraphicFramePr>
+              <a:graphicFrameLocks xmlns:a="http://schemas.openxmlformats.org/drawingml/2006/main" noChangeAspect="1"/>
+            </wp:cNvGraphicFramePr>
+            <a:graphic xmlns:a="http://schemas.openxmlformats.org/drawingml/2006/main">
+              <a:graphicData uri="http://schemas.openxmlformats.org/drawingml/2006/picture">
+                <pic:pic xmlns:pic="http://schemas.openxmlformats.org/drawingml/2006/picture">
+                  <pic:nvPicPr>
+                    <pic:cNvPr id="0" name=""/>
+                    <pic:cNvPicPr/>
+                  </pic:nvPicPr>
+                  <pic:blipFill>
+                    <a:blip r:embed="rId12">
+                      <a:extLst>
+                        <a:ext uri="{28A0092B-C50C-407E-A947-70E740481C1C}">
+                          <a14:useLocalDpi xmlns:a14="http://schemas.microsoft.com/office/drawing/2010/main" val="0"/>
+                        </a:ext>
+                      </a:extLst>
+                    </a:blip>
+                    <a:stretch>
+                      <a:fillRect/>
+                    </a:stretch>
+                  </pic:blipFill>
+                  <pic:spPr>
+                    <a:xfrm>
+                      <a:off x="0" y="0"/>
+                      <a:ext cx="4905236" cy="3505200"/>
+                    </a:xfrm>
+                    <a:prstGeom prst="rect">
+                      <a:avLst/>
+                    </a:prstGeom>
+                  </pic:spPr>
+                </pic:pic>
+              </a:graphicData>
+            </a:graphic>
+          </wp:inline>
+        </w:drawing>
+      </w:r>
+    </w:p>
+    <w:p>
+      <w:r>
+        <w:t xml:space="preserve">Esta función trae todos los id de los usuarios asignados a un proyecto, busca dichos usuarios en la base de datos y los retorna. Usando </w:t>
+      </w:r>
+      <w:proofErr w:type="spellStart"/>
+      <w:r>
+        <w:t>Postman</w:t>
+      </w:r>
+      <w:proofErr w:type="spellEnd"/>
+      <w:r>
+        <w:t xml:space="preserve"> podemos observar el resultado:</w:t>
+      </w:r>
+    </w:p>
+    <w:p>
+      <w:pPr>
+        <w:jc w:val="center"/>
+      </w:pPr>
+      <w:r>
+        <w:rPr>
+          <w:noProof/>
+          <w:lang w:eastAsia="es-CO"/>
+        </w:rPr>
+        <w:drawing>
+          <wp:inline distT="0" distB="0" distL="0" distR="0" wp14:anchorId="72884B10" wp14:editId="71B4A4DD">
+            <wp:extent cx="2753624" cy="2765145"/>
+            <wp:effectExtent l="0" t="0" r="8890" b="0"/>
+            <wp:docPr id="1955639164" name="Imagen 1955639164"/>
             <wp:cNvGraphicFramePr>
               <a:graphicFrameLocks xmlns:a="http://schemas.openxmlformats.org/drawingml/2006/main" noChangeAspect="1"/>
             </wp:cNvGraphicFramePr>
@@ -2032,7 +2154,7 @@
                   <pic:spPr>
                     <a:xfrm>
                       <a:off x="0" y="0"/>
-                      <a:ext cx="4905236" cy="3505200"/>
+                      <a:ext cx="2756962" cy="2768497"/>
                     </a:xfrm>
                     <a:prstGeom prst="rect">
                       <a:avLst/>
@@ -2047,15 +2169,7 @@
     </w:p>
     <w:p>
       <w:r>
-        <w:t xml:space="preserve">Esta función trae todos los id de los usuarios asignados a un proyecto, busca dichos usuarios en la base de datos y los retorna. Usando </w:t>
-      </w:r>
-      <w:proofErr w:type="spellStart"/>
-      <w:r>
-        <w:t>Postman</w:t>
-      </w:r>
-      <w:proofErr w:type="spellEnd"/>
-      <w:r>
-        <w:t xml:space="preserve"> podemos observar el resultado:</w:t>
+        <w:t>Los cuales coinciden con los datos almacenados en la base de datos</w:t>
       </w:r>
     </w:p>
     <w:p>
@@ -2065,13 +2179,14 @@
       <w:r>
         <w:rPr>
           <w:noProof/>
-          <w:lang w:eastAsia="ja-JP"/>
-        </w:rPr>
+          <w:lang w:eastAsia="es-CO"/>
+        </w:rPr>
+        <w:lastRenderedPageBreak/>
         <w:drawing>
-          <wp:inline distT="0" distB="0" distL="0" distR="0" wp14:anchorId="72884B10" wp14:editId="71B4A4DD">
-            <wp:extent cx="2753624" cy="2765145"/>
-            <wp:effectExtent l="0" t="0" r="8890" b="0"/>
-            <wp:docPr id="1955639164" name="Imagen 1955639164"/>
+          <wp:inline distT="0" distB="0" distL="0" distR="0" wp14:anchorId="4BB36D4B" wp14:editId="0A13CF0E">
+            <wp:extent cx="2948025" cy="1844406"/>
+            <wp:effectExtent l="0" t="0" r="5080" b="3810"/>
+            <wp:docPr id="13" name="Imagen 13"/>
             <wp:cNvGraphicFramePr>
               <a:graphicFrameLocks xmlns:a="http://schemas.openxmlformats.org/drawingml/2006/main" noChangeAspect="1"/>
             </wp:cNvGraphicFramePr>
@@ -2083,13 +2198,7 @@
                     <pic:cNvPicPr/>
                   </pic:nvPicPr>
                   <pic:blipFill>
-                    <a:blip r:embed="rId14">
-                      <a:extLst>
-                        <a:ext uri="{28A0092B-C50C-407E-A947-70E740481C1C}">
-                          <a14:useLocalDpi xmlns:a14="http://schemas.microsoft.com/office/drawing/2010/main" val="0"/>
-                        </a:ext>
-                      </a:extLst>
-                    </a:blip>
+                    <a:blip r:embed="rId14"/>
                     <a:stretch>
                       <a:fillRect/>
                     </a:stretch>
@@ -2097,7 +2206,7 @@
                   <pic:spPr>
                     <a:xfrm>
                       <a:off x="0" y="0"/>
-                      <a:ext cx="2756962" cy="2768497"/>
+                      <a:ext cx="2946937" cy="1843726"/>
                     </a:xfrm>
                     <a:prstGeom prst="rect">
                       <a:avLst/>
@@ -2111,8 +2220,33 @@
       </w:r>
     </w:p>
     <w:p>
-      <w:r>
-        <w:t>Los cuales coinciden con los datos almacenados en la base de datos</w:t>
+      <w:pPr>
+        <w:rPr>
+          <w:b/>
+        </w:rPr>
+      </w:pPr>
+      <w:r>
+        <w:rPr>
+          <w:b/>
+        </w:rPr>
+        <w:t>Asignación de participantes a los proyectos con sus respectivos roles</w:t>
+      </w:r>
+    </w:p>
+    <w:p>
+      <w:pPr>
+        <w:pStyle w:val="Prrafodelista"/>
+        <w:numPr>
+          <w:ilvl w:val="0"/>
+          <w:numId w:val="5"/>
+        </w:numPr>
+      </w:pPr>
+      <w:r>
+        <w:t>Asignar un líder al proyecto:</w:t>
+      </w:r>
+    </w:p>
+    <w:p>
+      <w:r>
+        <w:t>Líder que será asignado</w:t>
       </w:r>
     </w:p>
     <w:p>
@@ -2122,14 +2256,13 @@
       <w:r>
         <w:rPr>
           <w:noProof/>
-          <w:lang w:eastAsia="ja-JP"/>
-        </w:rPr>
-        <w:lastRenderedPageBreak/>
+          <w:lang w:eastAsia="es-CO"/>
+        </w:rPr>
         <w:drawing>
-          <wp:inline distT="0" distB="0" distL="0" distR="0" wp14:anchorId="4BB36D4B" wp14:editId="0A13CF0E">
-            <wp:extent cx="2948025" cy="1844406"/>
-            <wp:effectExtent l="0" t="0" r="5080" b="3810"/>
-            <wp:docPr id="13" name="Imagen 13"/>
+          <wp:inline distT="0" distB="0" distL="0" distR="0" wp14:anchorId="7503B01F" wp14:editId="2886431A">
+            <wp:extent cx="2984602" cy="1623864"/>
+            <wp:effectExtent l="0" t="0" r="6350" b="0"/>
+            <wp:docPr id="5" name="Imagen 5"/>
             <wp:cNvGraphicFramePr>
               <a:graphicFrameLocks xmlns:a="http://schemas.openxmlformats.org/drawingml/2006/main" noChangeAspect="1"/>
             </wp:cNvGraphicFramePr>
@@ -2149,7 +2282,7 @@
                   <pic:spPr>
                     <a:xfrm>
                       <a:off x="0" y="0"/>
-                      <a:ext cx="2946937" cy="1843726"/>
+                      <a:ext cx="2987258" cy="1625309"/>
                     </a:xfrm>
                     <a:prstGeom prst="rect">
                       <a:avLst/>
@@ -2163,49 +2296,29 @@
       </w:r>
     </w:p>
     <w:p>
-      <w:pPr>
-        <w:rPr>
-          <w:b/>
-        </w:rPr>
-      </w:pPr>
-      <w:r>
-        <w:rPr>
-          <w:b/>
-        </w:rPr>
-        <w:t>Asignación de participantes a los proyectos con sus respectivos roles</w:t>
-      </w:r>
-    </w:p>
-    <w:p>
-      <w:pPr>
-        <w:pStyle w:val="Prrafodelista"/>
-        <w:numPr>
-          <w:ilvl w:val="0"/>
-          <w:numId w:val="5"/>
-        </w:numPr>
-      </w:pPr>
-      <w:r>
-        <w:t>Asignar un líder al proyecto:</w:t>
-      </w:r>
-    </w:p>
-    <w:p>
-      <w:r>
-        <w:t>Líder que será asignado</w:t>
+      <w:r>
+        <w:t>Proyecto al que será asignado el líder</w:t>
       </w:r>
     </w:p>
     <w:p>
       <w:pPr>
         <w:jc w:val="center"/>
       </w:pPr>
+    </w:p>
+    <w:p>
+      <w:pPr>
+        <w:jc w:val="center"/>
+      </w:pPr>
       <w:r>
         <w:rPr>
           <w:noProof/>
-          <w:lang w:eastAsia="ja-JP"/>
+          <w:lang w:eastAsia="es-CO"/>
         </w:rPr>
         <w:drawing>
-          <wp:inline distT="0" distB="0" distL="0" distR="0" wp14:anchorId="7503B01F" wp14:editId="2886431A">
-            <wp:extent cx="2984602" cy="1623864"/>
-            <wp:effectExtent l="0" t="0" r="6350" b="0"/>
-            <wp:docPr id="5" name="Imagen 5"/>
+          <wp:inline distT="0" distB="0" distL="0" distR="0" wp14:anchorId="0DFC77AC" wp14:editId="0BCB1F83">
+            <wp:extent cx="2457907" cy="2452083"/>
+            <wp:effectExtent l="0" t="0" r="0" b="5715"/>
+            <wp:docPr id="6" name="Imagen 6"/>
             <wp:cNvGraphicFramePr>
               <a:graphicFrameLocks xmlns:a="http://schemas.openxmlformats.org/drawingml/2006/main" noChangeAspect="1"/>
             </wp:cNvGraphicFramePr>
@@ -2225,7 +2338,7 @@
                   <pic:spPr>
                     <a:xfrm>
                       <a:off x="0" y="0"/>
-                      <a:ext cx="2987258" cy="1625309"/>
+                      <a:ext cx="2462191" cy="2456357"/>
                     </a:xfrm>
                     <a:prstGeom prst="rect">
                       <a:avLst/>
@@ -2240,28 +2353,29 @@
     </w:p>
     <w:p>
       <w:r>
-        <w:t>Proyecto al que será asignado el líder</w:t>
-      </w:r>
+        <w:t xml:space="preserve">Petición HTTP para asignar el líder. Se envía un objeto con el id del proyecto y el del </w:t>
+      </w:r>
+      <w:proofErr w:type="spellStart"/>
+      <w:r>
+        <w:t>líer</w:t>
+      </w:r>
+      <w:proofErr w:type="spellEnd"/>
     </w:p>
     <w:p>
       <w:pPr>
         <w:jc w:val="center"/>
       </w:pPr>
-    </w:p>
-    <w:p>
-      <w:pPr>
-        <w:jc w:val="center"/>
-      </w:pPr>
       <w:r>
         <w:rPr>
           <w:noProof/>
-          <w:lang w:eastAsia="ja-JP"/>
-        </w:rPr>
+          <w:lang w:eastAsia="es-CO"/>
+        </w:rPr>
+        <w:lastRenderedPageBreak/>
         <w:drawing>
-          <wp:inline distT="0" distB="0" distL="0" distR="0" wp14:anchorId="0DFC77AC" wp14:editId="0BCB1F83">
-            <wp:extent cx="2457907" cy="2452083"/>
-            <wp:effectExtent l="0" t="0" r="0" b="5715"/>
-            <wp:docPr id="6" name="Imagen 6"/>
+          <wp:inline distT="0" distB="0" distL="0" distR="0" wp14:anchorId="70B3067A" wp14:editId="52939814">
+            <wp:extent cx="3716121" cy="2198221"/>
+            <wp:effectExtent l="0" t="0" r="0" b="0"/>
+            <wp:docPr id="7" name="Imagen 7"/>
             <wp:cNvGraphicFramePr>
               <a:graphicFrameLocks xmlns:a="http://schemas.openxmlformats.org/drawingml/2006/main" noChangeAspect="1"/>
             </wp:cNvGraphicFramePr>
@@ -2281,7 +2395,7 @@
                   <pic:spPr>
                     <a:xfrm>
                       <a:off x="0" y="0"/>
-                      <a:ext cx="2462191" cy="2456357"/>
+                      <a:ext cx="3717030" cy="2198759"/>
                     </a:xfrm>
                     <a:prstGeom prst="rect">
                       <a:avLst/>
@@ -2296,13 +2410,8 @@
     </w:p>
     <w:p>
       <w:r>
-        <w:t xml:space="preserve">Petición HTTP para asignar el líder. Se envía un objeto con el id del proyecto y el del </w:t>
-      </w:r>
-      <w:proofErr w:type="spellStart"/>
-      <w:r>
-        <w:t>líer</w:t>
-      </w:r>
-      <w:proofErr w:type="spellEnd"/>
+        <w:t>Estado del proyecto después de la asignación</w:t>
+      </w:r>
     </w:p>
     <w:p>
       <w:pPr>
@@ -2311,14 +2420,13 @@
       <w:r>
         <w:rPr>
           <w:noProof/>
-          <w:lang w:eastAsia="ja-JP"/>
-        </w:rPr>
-        <w:lastRenderedPageBreak/>
+          <w:lang w:eastAsia="es-CO"/>
+        </w:rPr>
         <w:drawing>
-          <wp:inline distT="0" distB="0" distL="0" distR="0" wp14:anchorId="70B3067A" wp14:editId="52939814">
-            <wp:extent cx="3716121" cy="2198221"/>
-            <wp:effectExtent l="0" t="0" r="0" b="0"/>
-            <wp:docPr id="7" name="Imagen 7"/>
+          <wp:inline distT="0" distB="0" distL="0" distR="0" wp14:anchorId="56A58D0C" wp14:editId="2820FB60">
+            <wp:extent cx="3876675" cy="4000500"/>
+            <wp:effectExtent l="0" t="0" r="9525" b="0"/>
+            <wp:docPr id="8" name="Imagen 8"/>
             <wp:cNvGraphicFramePr>
               <a:graphicFrameLocks xmlns:a="http://schemas.openxmlformats.org/drawingml/2006/main" noChangeAspect="1"/>
             </wp:cNvGraphicFramePr>
@@ -2338,7 +2446,7 @@
                   <pic:spPr>
                     <a:xfrm>
                       <a:off x="0" y="0"/>
-                      <a:ext cx="3717030" cy="2198759"/>
+                      <a:ext cx="3876675" cy="4000500"/>
                     </a:xfrm>
                     <a:prstGeom prst="rect">
                       <a:avLst/>
@@ -2352,8 +2460,23 @@
       </w:r>
     </w:p>
     <w:p>
-      <w:r>
-        <w:t>Estado del proyecto después de la asignación</w:t>
+      <w:pPr>
+        <w:pStyle w:val="Prrafodelista"/>
+        <w:numPr>
+          <w:ilvl w:val="0"/>
+          <w:numId w:val="5"/>
+        </w:numPr>
+      </w:pPr>
+      <w:r>
+        <w:t>Asignar un estudiante al proyecto</w:t>
+      </w:r>
+    </w:p>
+    <w:p>
+      <w:pPr>
+        <w:ind w:left="360"/>
+      </w:pPr>
+      <w:r>
+        <w:t>Estudiante que será asignado al proyecto</w:t>
       </w:r>
     </w:p>
     <w:p>
@@ -2363,13 +2486,14 @@
       <w:r>
         <w:rPr>
           <w:noProof/>
-          <w:lang w:eastAsia="ja-JP"/>
-        </w:rPr>
+          <w:lang w:eastAsia="es-CO"/>
+        </w:rPr>
+        <w:lastRenderedPageBreak/>
         <w:drawing>
-          <wp:inline distT="0" distB="0" distL="0" distR="0" wp14:anchorId="56A58D0C" wp14:editId="2820FB60">
-            <wp:extent cx="3876675" cy="4000500"/>
-            <wp:effectExtent l="0" t="0" r="9525" b="0"/>
-            <wp:docPr id="8" name="Imagen 8"/>
+          <wp:inline distT="0" distB="0" distL="0" distR="0" wp14:anchorId="05E76184" wp14:editId="1D4B308C">
+            <wp:extent cx="3116275" cy="1771690"/>
+            <wp:effectExtent l="0" t="0" r="8255" b="0"/>
+            <wp:docPr id="10" name="Imagen 10"/>
             <wp:cNvGraphicFramePr>
               <a:graphicFrameLocks xmlns:a="http://schemas.openxmlformats.org/drawingml/2006/main" noChangeAspect="1"/>
             </wp:cNvGraphicFramePr>
@@ -2389,7 +2513,7 @@
                   <pic:spPr>
                     <a:xfrm>
                       <a:off x="0" y="0"/>
-                      <a:ext cx="3876675" cy="4000500"/>
+                      <a:ext cx="3116401" cy="1771762"/>
                     </a:xfrm>
                     <a:prstGeom prst="rect">
                       <a:avLst/>
@@ -2403,23 +2527,8 @@
       </w:r>
     </w:p>
     <w:p>
-      <w:pPr>
-        <w:pStyle w:val="Prrafodelista"/>
-        <w:numPr>
-          <w:ilvl w:val="0"/>
-          <w:numId w:val="5"/>
-        </w:numPr>
-      </w:pPr>
-      <w:r>
-        <w:t>Asignar un estudiante al proyecto</w:t>
-      </w:r>
-    </w:p>
-    <w:p>
-      <w:pPr>
-        <w:ind w:left="360"/>
-      </w:pPr>
-      <w:r>
-        <w:t>Estudiante que será asignado al proyecto</w:t>
+      <w:r>
+        <w:t>Proyecto al que será asignado el estudiante</w:t>
       </w:r>
     </w:p>
     <w:p>
@@ -2429,14 +2538,13 @@
       <w:r>
         <w:rPr>
           <w:noProof/>
-          <w:lang w:eastAsia="ja-JP"/>
-        </w:rPr>
-        <w:lastRenderedPageBreak/>
+          <w:lang w:eastAsia="es-CO"/>
+        </w:rPr>
         <w:drawing>
-          <wp:inline distT="0" distB="0" distL="0" distR="0" wp14:anchorId="05E76184" wp14:editId="1D4B308C">
-            <wp:extent cx="3116275" cy="1771690"/>
-            <wp:effectExtent l="0" t="0" r="8255" b="0"/>
-            <wp:docPr id="10" name="Imagen 10"/>
+          <wp:inline distT="0" distB="0" distL="0" distR="0" wp14:anchorId="05D85376" wp14:editId="6260A1A6">
+            <wp:extent cx="3148907" cy="2538255"/>
+            <wp:effectExtent l="0" t="0" r="0" b="0"/>
+            <wp:docPr id="9" name="Imagen 9"/>
             <wp:cNvGraphicFramePr>
               <a:graphicFrameLocks xmlns:a="http://schemas.openxmlformats.org/drawingml/2006/main" noChangeAspect="1"/>
             </wp:cNvGraphicFramePr>
@@ -2456,7 +2564,7 @@
                   <pic:spPr>
                     <a:xfrm>
                       <a:off x="0" y="0"/>
-                      <a:ext cx="3116401" cy="1771762"/>
+                      <a:ext cx="3150556" cy="2539584"/>
                     </a:xfrm>
                     <a:prstGeom prst="rect">
                       <a:avLst/>
@@ -2471,7 +2579,7 @@
     </w:p>
     <w:p>
       <w:r>
-        <w:t>Proyecto al que será asignado el estudiante</w:t>
+        <w:t>Proceso de asignación del estudiante. Se efectúa similar a la asignación del líder.</w:t>
       </w:r>
     </w:p>
     <w:p>
@@ -2481,13 +2589,13 @@
       <w:r>
         <w:rPr>
           <w:noProof/>
-          <w:lang w:eastAsia="ja-JP"/>
+          <w:lang w:eastAsia="es-CO"/>
         </w:rPr>
         <w:drawing>
-          <wp:inline distT="0" distB="0" distL="0" distR="0" wp14:anchorId="05D85376" wp14:editId="6260A1A6">
-            <wp:extent cx="3148907" cy="2538255"/>
-            <wp:effectExtent l="0" t="0" r="0" b="0"/>
-            <wp:docPr id="9" name="Imagen 9"/>
+          <wp:inline distT="0" distB="0" distL="0" distR="0" wp14:anchorId="3305945E" wp14:editId="494296A9">
+            <wp:extent cx="4142032" cy="2355494"/>
+            <wp:effectExtent l="0" t="0" r="0" b="6985"/>
+            <wp:docPr id="11" name="Imagen 11"/>
             <wp:cNvGraphicFramePr>
               <a:graphicFrameLocks xmlns:a="http://schemas.openxmlformats.org/drawingml/2006/main" noChangeAspect="1"/>
             </wp:cNvGraphicFramePr>
@@ -2507,7 +2615,7 @@
                   <pic:spPr>
                     <a:xfrm>
                       <a:off x="0" y="0"/>
-                      <a:ext cx="3150556" cy="2539584"/>
+                      <a:ext cx="4143045" cy="2356070"/>
                     </a:xfrm>
                     <a:prstGeom prst="rect">
                       <a:avLst/>
@@ -2522,7 +2630,7 @@
     </w:p>
     <w:p>
       <w:r>
-        <w:t>Proceso de asignación del estudiante. Se efectúa similar a la asignación del líder.</w:t>
+        <w:t>Estado del proyecto después de la asignación</w:t>
       </w:r>
     </w:p>
     <w:p>
@@ -2532,13 +2640,14 @@
       <w:r>
         <w:rPr>
           <w:noProof/>
-          <w:lang w:eastAsia="ja-JP"/>
-        </w:rPr>
+          <w:lang w:eastAsia="es-CO"/>
+        </w:rPr>
+        <w:lastRenderedPageBreak/>
         <w:drawing>
-          <wp:inline distT="0" distB="0" distL="0" distR="0" wp14:anchorId="3305945E" wp14:editId="494296A9">
-            <wp:extent cx="4142032" cy="2355494"/>
-            <wp:effectExtent l="0" t="0" r="0" b="6985"/>
-            <wp:docPr id="11" name="Imagen 11"/>
+          <wp:inline distT="0" distB="0" distL="0" distR="0" wp14:anchorId="7B483A74" wp14:editId="7B028394">
+            <wp:extent cx="3401568" cy="3281915"/>
+            <wp:effectExtent l="0" t="0" r="8890" b="0"/>
+            <wp:docPr id="12" name="Imagen 12"/>
             <wp:cNvGraphicFramePr>
               <a:graphicFrameLocks xmlns:a="http://schemas.openxmlformats.org/drawingml/2006/main" noChangeAspect="1"/>
             </wp:cNvGraphicFramePr>
@@ -2558,58 +2667,6 @@
                   <pic:spPr>
                     <a:xfrm>
                       <a:off x="0" y="0"/>
-                      <a:ext cx="4143045" cy="2356070"/>
-                    </a:xfrm>
-                    <a:prstGeom prst="rect">
-                      <a:avLst/>
-                    </a:prstGeom>
-                  </pic:spPr>
-                </pic:pic>
-              </a:graphicData>
-            </a:graphic>
-          </wp:inline>
-        </w:drawing>
-      </w:r>
-    </w:p>
-    <w:p>
-      <w:r>
-        <w:t>Estado del proyecto después de la asignación</w:t>
-      </w:r>
-    </w:p>
-    <w:p>
-      <w:pPr>
-        <w:jc w:val="center"/>
-      </w:pPr>
-      <w:r>
-        <w:rPr>
-          <w:noProof/>
-          <w:lang w:eastAsia="ja-JP"/>
-        </w:rPr>
-        <w:lastRenderedPageBreak/>
-        <w:drawing>
-          <wp:inline distT="0" distB="0" distL="0" distR="0" wp14:anchorId="7B483A74" wp14:editId="7B028394">
-            <wp:extent cx="3401568" cy="3281915"/>
-            <wp:effectExtent l="0" t="0" r="8890" b="0"/>
-            <wp:docPr id="12" name="Imagen 12"/>
-            <wp:cNvGraphicFramePr>
-              <a:graphicFrameLocks xmlns:a="http://schemas.openxmlformats.org/drawingml/2006/main" noChangeAspect="1"/>
-            </wp:cNvGraphicFramePr>
-            <a:graphic xmlns:a="http://schemas.openxmlformats.org/drawingml/2006/main">
-              <a:graphicData uri="http://schemas.openxmlformats.org/drawingml/2006/picture">
-                <pic:pic xmlns:pic="http://schemas.openxmlformats.org/drawingml/2006/picture">
-                  <pic:nvPicPr>
-                    <pic:cNvPr id="0" name=""/>
-                    <pic:cNvPicPr/>
-                  </pic:nvPicPr>
-                  <pic:blipFill>
-                    <a:blip r:embed="rId23"/>
-                    <a:stretch>
-                      <a:fillRect/>
-                    </a:stretch>
-                  </pic:blipFill>
-                  <pic:spPr>
-                    <a:xfrm>
-                      <a:off x="0" y="0"/>
                       <a:ext cx="3403073" cy="3283367"/>
                     </a:xfrm>
                     <a:prstGeom prst="rect">
@@ -2624,9 +2681,8 @@
       </w:r>
     </w:p>
     <w:p>
-      <w:r>
-        <w:br w:type="page"/>
-      </w:r>
+      <w:bookmarkStart w:id="1" w:name="_GoBack"/>
+      <w:bookmarkEnd w:id="1"/>
     </w:p>
     <w:p>
       <w:pPr>
@@ -2641,7 +2697,6 @@
           <w:b/>
           <w:bCs/>
         </w:rPr>
-        <w:lastRenderedPageBreak/>
         <w:t>Creando reporte de avance del proyecto</w:t>
       </w:r>
     </w:p>
@@ -2650,13 +2705,7 @@
         <w:jc w:val="both"/>
       </w:pPr>
       <w:r>
-        <w:t xml:space="preserve">Para </w:t>
-      </w:r>
-      <w:r>
-        <w:t xml:space="preserve">crear un reporte de avance </w:t>
-      </w:r>
-      <w:r>
-        <w:t>se usó la ruta "/</w:t>
+        <w:t>Para crear un reporte de avance se usó la ruta "/</w:t>
       </w:r>
       <w:proofErr w:type="spellStart"/>
       <w:r>
@@ -2701,6 +2750,7 @@
       <w:r>
         <w:rPr>
           <w:noProof/>
+          <w:lang w:eastAsia="es-CO"/>
         </w:rPr>
         <w:drawing>
           <wp:inline distT="0" distB="0" distL="0" distR="0" wp14:anchorId="50BA8235" wp14:editId="2D1B89CA">
@@ -2718,7 +2768,7 @@
                     <pic:cNvPicPr/>
                   </pic:nvPicPr>
                   <pic:blipFill>
-                    <a:blip r:embed="rId24"/>
+                    <a:blip r:embed="rId23"/>
                     <a:stretch>
                       <a:fillRect/>
                     </a:stretch>
@@ -2760,7 +2810,7 @@
 </file>
 
 <file path=word/numbering.xml><?xml version="1.0" encoding="utf-8"?>
-<w:numbering xmlns:wpc="http://schemas.microsoft.com/office/word/2010/wordprocessingCanvas" xmlns:cx="http://schemas.microsoft.com/office/drawing/2014/chartex" xmlns:cx1="http://schemas.microsoft.com/office/drawing/2015/9/8/chartex" xmlns:cx2="http://schemas.microsoft.com/office/drawing/2015/10/21/chartex" xmlns:cx3="http://schemas.microsoft.com/office/drawing/2016/5/9/chartex" xmlns:cx4="http://schemas.microsoft.com/office/drawing/2016/5/10/chartex" xmlns:cx5="http://schemas.microsoft.com/office/drawing/2016/5/11/chartex" xmlns:cx6="http://schemas.microsoft.com/office/drawing/2016/5/12/chartex" xmlns:cx7="http://schemas.microsoft.com/office/drawing/2016/5/13/chartex" xmlns:cx8="http://schemas.microsoft.com/office/drawing/2016/5/14/chartex" xmlns:mc="http://schemas.openxmlformats.org/markup-compatibility/2006" xmlns:aink="http://schemas.microsoft.com/office/drawing/2016/ink" xmlns:am3d="http://schemas.microsoft.com/office/drawing/2017/model3d" xmlns:o="urn:schemas-microsoft-com:office:office" xmlns:r="http://schemas.openxmlformats.org/officeDocument/2006/relationships" xmlns:m="http://schemas.openxmlformats.org/officeDocument/2006/math" xmlns:v="urn:schemas-microsoft-com:vml" xmlns:wp14="http://schemas.microsoft.com/office/word/2010/wordprocessingDrawing" xmlns:wp="http://schemas.openxmlformats.org/drawingml/2006/wordprocessingDrawing" xmlns:w10="urn:schemas-microsoft-com:office:word" xmlns:w="http://schemas.openxmlformats.org/wordprocessingml/2006/main" xmlns:w14="http://schemas.microsoft.com/office/word/2010/wordml" xmlns:w15="http://schemas.microsoft.com/office/word/2012/wordml" xmlns:w16cex="http://schemas.microsoft.com/office/word/2018/wordml/cex" xmlns:w16cid="http://schemas.microsoft.com/office/word/2016/wordml/cid" xmlns:w16="http://schemas.microsoft.com/office/word/2018/wordml" xmlns:w16sdtdh="http://schemas.microsoft.com/office/word/2020/wordml/sdtdatahash" xmlns:w16se="http://schemas.microsoft.com/office/word/2015/wordml/symex" xmlns:wpg="http://schemas.microsoft.com/office/word/2010/wordprocessingGroup" xmlns:wpi="http://schemas.microsoft.com/office/word/2010/wordprocessingInk" xmlns:wne="http://schemas.microsoft.com/office/word/2006/wordml" xmlns:wps="http://schemas.microsoft.com/office/word/2010/wordprocessingShape" mc:Ignorable="w14 w15 w16se w16cid w16 w16cex w16sdtdh wp14">
+<w:numbering xmlns:wpc="http://schemas.microsoft.com/office/word/2010/wordprocessingCanvas" xmlns:cx="http://schemas.microsoft.com/office/drawing/2014/chartex" xmlns:mc="http://schemas.openxmlformats.org/markup-compatibility/2006" xmlns:o="urn:schemas-microsoft-com:office:office" xmlns:r="http://schemas.openxmlformats.org/officeDocument/2006/relationships" xmlns:m="http://schemas.openxmlformats.org/officeDocument/2006/math" xmlns:v="urn:schemas-microsoft-com:vml" xmlns:wp14="http://schemas.microsoft.com/office/word/2010/wordprocessingDrawing" xmlns:wp="http://schemas.openxmlformats.org/drawingml/2006/wordprocessingDrawing" xmlns:w10="urn:schemas-microsoft-com:office:word" xmlns:w="http://schemas.openxmlformats.org/wordprocessingml/2006/main" xmlns:w14="http://schemas.microsoft.com/office/word/2010/wordml" xmlns:w15="http://schemas.microsoft.com/office/word/2012/wordml" xmlns:w16se="http://schemas.microsoft.com/office/word/2015/wordml/symex" xmlns:wpg="http://schemas.microsoft.com/office/word/2010/wordprocessingGroup" xmlns:wpi="http://schemas.microsoft.com/office/word/2010/wordprocessingInk" xmlns:wne="http://schemas.microsoft.com/office/word/2006/wordml" xmlns:wps="http://schemas.microsoft.com/office/word/2010/wordprocessingShape" mc:Ignorable="w14 w15 w16se wp14">
   <w:abstractNum w:abstractNumId="0" w15:restartNumberingAfterBreak="0">
     <w:nsid w:val="1A056BE6"/>
     <w:multiLevelType w:val="hybridMultilevel"/>
@@ -3286,7 +3336,7 @@
 </file>
 
 <file path=word/styles.xml><?xml version="1.0" encoding="utf-8"?>
-<w:styles xmlns:mc="http://schemas.openxmlformats.org/markup-compatibility/2006" xmlns:r="http://schemas.openxmlformats.org/officeDocument/2006/relationships" xmlns:w="http://schemas.openxmlformats.org/wordprocessingml/2006/main" xmlns:w14="http://schemas.microsoft.com/office/word/2010/wordml" xmlns:w15="http://schemas.microsoft.com/office/word/2012/wordml" xmlns:w16cex="http://schemas.microsoft.com/office/word/2018/wordml/cex" xmlns:w16cid="http://schemas.microsoft.com/office/word/2016/wordml/cid" xmlns:w16="http://schemas.microsoft.com/office/word/2018/wordml" xmlns:w16sdtdh="http://schemas.microsoft.com/office/word/2020/wordml/sdtdatahash" xmlns:w16se="http://schemas.microsoft.com/office/word/2015/wordml/symex" mc:Ignorable="w14 w15 w16se w16cid w16 w16cex w16sdtdh">
+<w:styles xmlns:mc="http://schemas.openxmlformats.org/markup-compatibility/2006" xmlns:r="http://schemas.openxmlformats.org/officeDocument/2006/relationships" xmlns:w="http://schemas.openxmlformats.org/wordprocessingml/2006/main" xmlns:w14="http://schemas.microsoft.com/office/word/2010/wordml" xmlns:w15="http://schemas.microsoft.com/office/word/2012/wordml" xmlns:w16se="http://schemas.microsoft.com/office/word/2015/wordml/symex" mc:Ignorable="w14 w15 w16se">
   <w:docDefaults>
     <w:rPrDefault>
       <w:rPr>
@@ -3302,7 +3352,7 @@
       </w:pPr>
     </w:pPrDefault>
   </w:docDefaults>
-  <w:latentStyles w:defLockedState="0" w:defUIPriority="99" w:defSemiHidden="0" w:defUnhideWhenUsed="0" w:defQFormat="0" w:count="376">
+  <w:latentStyles w:defLockedState="0" w:defUIPriority="99" w:defSemiHidden="0" w:defUnhideWhenUsed="0" w:defQFormat="0" w:count="371">
     <w:lsdException w:name="Normal" w:uiPriority="0" w:qFormat="1"/>
     <w:lsdException w:name="heading 1" w:uiPriority="9" w:qFormat="1"/>
     <w:lsdException w:name="heading 2" w:semiHidden="1" w:uiPriority="9" w:unhideWhenUsed="1" w:qFormat="1"/>
@@ -3457,7 +3507,7 @@
     <w:lsdException w:name="Table Web 2" w:semiHidden="1" w:unhideWhenUsed="1"/>
     <w:lsdException w:name="Table Web 3" w:semiHidden="1" w:unhideWhenUsed="1"/>
     <w:lsdException w:name="Balloon Text" w:semiHidden="1" w:unhideWhenUsed="1"/>
-    <w:lsdException w:name="Table Grid" w:semiHidden="1" w:uiPriority="39" w:unhideWhenUsed="1"/>
+    <w:lsdException w:name="Table Grid" w:uiPriority="39"/>
     <w:lsdException w:name="Table Theme" w:semiHidden="1" w:unhideWhenUsed="1"/>
     <w:lsdException w:name="Placeholder Text" w:semiHidden="1"/>
     <w:lsdException w:name="No Spacing" w:uiPriority="1" w:qFormat="1"/>
@@ -3674,11 +3724,6 @@
     <w:lsdException w:name="List Table 5 Dark Accent 6" w:uiPriority="50"/>
     <w:lsdException w:name="List Table 6 Colorful Accent 6" w:uiPriority="51"/>
     <w:lsdException w:name="List Table 7 Colorful Accent 6" w:uiPriority="52"/>
-    <w:lsdException w:name="Mention" w:semiHidden="1" w:unhideWhenUsed="1"/>
-    <w:lsdException w:name="Smart Hyperlink" w:semiHidden="1" w:unhideWhenUsed="1"/>
-    <w:lsdException w:name="Hashtag" w:semiHidden="1" w:unhideWhenUsed="1"/>
-    <w:lsdException w:name="Unresolved Mention" w:semiHidden="1" w:unhideWhenUsed="1"/>
-    <w:lsdException w:name="Smart Link" w:semiHidden="1" w:unhideWhenUsed="1"/>
   </w:latentStyles>
   <w:style w:type="paragraph" w:default="1" w:styleId="Normal">
     <w:name w:val="Normal"/>

</xml_diff>